<commit_message>
added things to report
</commit_message>
<xml_diff>
--- a/report/CompIntel1.docx
+++ b/report/CompIntel1.docx
@@ -82,7 +82,6 @@
         </w:rPr>
         <w:t>.</w:t>
       </w:r>
-      <w:proofErr w:type="spellStart"/>
       <w:r>
         <w:rPr>
           <w:rFonts w:ascii="Times New Roman" w:hAnsi="Times New Roman" w:cs="Times New Roman"/>
@@ -92,7 +91,6 @@
         </w:rPr>
         <w:t>py</w:t>
       </w:r>
-      <w:proofErr w:type="spellEnd"/>
       <w:r>
         <w:rPr>
           <w:rFonts w:ascii="Times New Roman" w:hAnsi="Times New Roman" w:cs="Times New Roman"/>
@@ -112,7 +110,6 @@
         </w:rPr>
         <w:t xml:space="preserve"> </w:t>
       </w:r>
-      <w:proofErr w:type="spellStart"/>
       <w:r>
         <w:rPr>
           <w:rFonts w:ascii="Times New Roman" w:hAnsi="Times New Roman" w:cs="Times New Roman"/>
@@ -120,7 +117,6 @@
         </w:rPr>
         <w:t>dataframe</w:t>
       </w:r>
-      <w:proofErr w:type="spellEnd"/>
       <w:r>
         <w:rPr>
           <w:rFonts w:ascii="Times New Roman" w:hAnsi="Times New Roman" w:cs="Times New Roman"/>
@@ -197,23 +193,13 @@
         </w:rPr>
         <w:t xml:space="preserve"> Έπειτα, με την εντολή </w:t>
       </w:r>
-      <w:proofErr w:type="spellStart"/>
-      <w:r>
-        <w:rPr>
-          <w:rFonts w:ascii="Times New Roman" w:hAnsi="Times New Roman" w:cs="Times New Roman"/>
-          <w:b/>
-          <w:bCs/>
-        </w:rPr>
-        <w:t>df.describe</w:t>
-      </w:r>
-      <w:proofErr w:type="spellEnd"/>
-      <w:r>
-        <w:rPr>
-          <w:rFonts w:ascii="Times New Roman" w:hAnsi="Times New Roman" w:cs="Times New Roman"/>
-          <w:b/>
-          <w:bCs/>
-        </w:rPr>
-        <w:t>()</w:t>
+      <w:r>
+        <w:rPr>
+          <w:rFonts w:ascii="Times New Roman" w:hAnsi="Times New Roman" w:cs="Times New Roman"/>
+          <w:b/>
+          <w:bCs/>
+        </w:rPr>
+        <w:t>df.describe()</w:t>
       </w:r>
       <w:r>
         <w:rPr>
@@ -233,7 +219,6 @@
         </w:rPr>
         <w:t xml:space="preserve">μπορούμε να δούμε χρήσιμες στατιστικές ιδιότητες των στηλών του </w:t>
       </w:r>
-      <w:proofErr w:type="spellStart"/>
       <w:r>
         <w:rPr>
           <w:rFonts w:ascii="Times New Roman" w:hAnsi="Times New Roman" w:cs="Times New Roman"/>
@@ -241,7 +226,6 @@
         </w:rPr>
         <w:t>dataframe</w:t>
       </w:r>
-      <w:proofErr w:type="spellEnd"/>
       <w:r>
         <w:rPr>
           <w:rFonts w:ascii="Times New Roman" w:hAnsi="Times New Roman" w:cs="Times New Roman"/>
@@ -374,7 +358,6 @@
         </w:rPr>
         <w:t xml:space="preserve"> (</w:t>
       </w:r>
-      <w:proofErr w:type="spellStart"/>
       <w:r>
         <w:rPr>
           <w:rFonts w:ascii="Times New Roman" w:hAnsi="Times New Roman" w:cs="Times New Roman"/>
@@ -384,7 +367,6 @@
         </w:rPr>
         <w:t>BoW</w:t>
       </w:r>
-      <w:proofErr w:type="spellEnd"/>
       <w:r>
         <w:rPr>
           <w:rFonts w:ascii="Times New Roman" w:hAnsi="Times New Roman" w:cs="Times New Roman"/>
@@ -510,7 +492,6 @@
         </w:rPr>
         <w:t xml:space="preserve">την γραμματική ή την δομή των προτάσεων που απαρτίζουν το σύνολο δεδομένων μας, παρά καταμετρά μόνο συχνότητες εμφανίσεων λέξεων, χρησιμοποιώντας μία συγκεκριμένη τεχνική που ονομάζεται </w:t>
       </w:r>
-      <w:proofErr w:type="spellStart"/>
       <w:r>
         <w:rPr>
           <w:rFonts w:ascii="Times New Roman" w:hAnsi="Times New Roman" w:cs="Times New Roman"/>
@@ -520,7 +501,6 @@
         </w:rPr>
         <w:t>tf</w:t>
       </w:r>
-      <w:proofErr w:type="spellEnd"/>
       <w:r>
         <w:rPr>
           <w:rFonts w:ascii="Times New Roman" w:hAnsi="Times New Roman" w:cs="Times New Roman"/>
@@ -529,7 +509,6 @@
         </w:rPr>
         <w:t>-</w:t>
       </w:r>
-      <w:proofErr w:type="spellStart"/>
       <w:r>
         <w:rPr>
           <w:rFonts w:ascii="Times New Roman" w:hAnsi="Times New Roman" w:cs="Times New Roman"/>
@@ -539,7 +518,6 @@
         </w:rPr>
         <w:t>idf</w:t>
       </w:r>
-      <w:proofErr w:type="spellEnd"/>
       <w:r>
         <w:rPr>
           <w:rFonts w:ascii="Times New Roman" w:hAnsi="Times New Roman" w:cs="Times New Roman"/>
@@ -731,7 +709,6 @@
         </w:rPr>
         <w:t xml:space="preserve"> (</w:t>
       </w:r>
-      <w:proofErr w:type="spellStart"/>
       <w:r>
         <w:rPr>
           <w:rFonts w:ascii="Times New Roman" w:hAnsi="Times New Roman" w:cs="Times New Roman"/>
@@ -741,7 +718,6 @@
         </w:rPr>
         <w:t>Tf</w:t>
       </w:r>
-      <w:proofErr w:type="spellEnd"/>
       <w:r>
         <w:rPr>
           <w:rFonts w:ascii="Times New Roman" w:hAnsi="Times New Roman" w:cs="Times New Roman"/>
@@ -965,7 +941,6 @@
         </w:rPr>
         <w:t xml:space="preserve"> (</w:t>
       </w:r>
-      <w:proofErr w:type="spellStart"/>
       <w:r>
         <w:rPr>
           <w:rFonts w:ascii="Times New Roman" w:hAnsi="Times New Roman" w:cs="Times New Roman"/>
@@ -975,7 +950,6 @@
         </w:rPr>
         <w:t>Idf</w:t>
       </w:r>
-      <w:proofErr w:type="spellEnd"/>
       <w:r>
         <w:rPr>
           <w:rFonts w:ascii="Times New Roman" w:hAnsi="Times New Roman" w:cs="Times New Roman"/>
@@ -1193,7 +1167,6 @@
         </w:rPr>
         <w:t xml:space="preserve">Η τελική βαθμολογία </w:t>
       </w:r>
-      <w:proofErr w:type="spellStart"/>
       <w:r>
         <w:rPr>
           <w:rFonts w:ascii="Times New Roman" w:hAnsi="Times New Roman" w:cs="Times New Roman"/>
@@ -1201,14 +1174,12 @@
         </w:rPr>
         <w:t>tf</w:t>
       </w:r>
-      <w:proofErr w:type="spellEnd"/>
       <w:r>
         <w:rPr>
           <w:rFonts w:ascii="Times New Roman" w:hAnsi="Times New Roman" w:cs="Times New Roman"/>
         </w:rPr>
         <w:t>-</w:t>
       </w:r>
-      <w:proofErr w:type="spellStart"/>
       <w:r>
         <w:rPr>
           <w:rFonts w:ascii="Times New Roman" w:hAnsi="Times New Roman" w:cs="Times New Roman"/>
@@ -1216,7 +1187,6 @@
         </w:rPr>
         <w:t>idf</w:t>
       </w:r>
-      <w:proofErr w:type="spellEnd"/>
       <w:r>
         <w:rPr>
           <w:rFonts w:ascii="Times New Roman" w:hAnsi="Times New Roman" w:cs="Times New Roman"/>
@@ -1307,7 +1277,6 @@
         </w:rPr>
         <w:t xml:space="preserve"> και συγκεκριμένα η κλάση </w:t>
       </w:r>
-      <w:proofErr w:type="spellStart"/>
       <w:r>
         <w:rPr>
           <w:rFonts w:ascii="Times New Roman" w:hAnsi="Times New Roman" w:cs="Times New Roman"/>
@@ -1316,7 +1285,6 @@
         </w:rPr>
         <w:t>TfidfVectorizer</w:t>
       </w:r>
-      <w:proofErr w:type="spellEnd"/>
       <w:r>
         <w:rPr>
           <w:rFonts w:ascii="Times New Roman" w:hAnsi="Times New Roman" w:cs="Times New Roman"/>
@@ -1335,7 +1303,6 @@
         </w:rPr>
         <w:t xml:space="preserve">Προτιμήθηκε να χρησιμοποιηθεί λίστα με συγκεκριμένα </w:t>
       </w:r>
-      <w:proofErr w:type="spellStart"/>
       <w:r>
         <w:rPr>
           <w:rFonts w:ascii="Times New Roman" w:hAnsi="Times New Roman" w:cs="Times New Roman"/>
@@ -1343,7 +1310,6 @@
         </w:rPr>
         <w:t>stopwords</w:t>
       </w:r>
-      <w:proofErr w:type="spellEnd"/>
       <w:r>
         <w:rPr>
           <w:rFonts w:ascii="Times New Roman" w:hAnsi="Times New Roman" w:cs="Times New Roman"/>
@@ -1368,7 +1334,6 @@
         </w:rPr>
         <w:t xml:space="preserve">, δημιουργούμε ένα αντικείμενο της κλάσης </w:t>
       </w:r>
-      <w:proofErr w:type="spellStart"/>
       <w:r>
         <w:rPr>
           <w:rFonts w:ascii="Times New Roman" w:hAnsi="Times New Roman" w:cs="Times New Roman"/>
@@ -1376,14 +1341,12 @@
         </w:rPr>
         <w:t>TfidfVectorizer</w:t>
       </w:r>
-      <w:proofErr w:type="spellEnd"/>
       <w:r>
         <w:rPr>
           <w:rFonts w:ascii="Times New Roman" w:hAnsi="Times New Roman" w:cs="Times New Roman"/>
         </w:rPr>
         <w:t xml:space="preserve"> και βρίσκουμε το </w:t>
       </w:r>
-      <w:proofErr w:type="spellStart"/>
       <w:r>
         <w:rPr>
           <w:rFonts w:ascii="Times New Roman" w:hAnsi="Times New Roman" w:cs="Times New Roman"/>
@@ -1391,7 +1354,6 @@
         </w:rPr>
         <w:t>tfidf</w:t>
       </w:r>
-      <w:proofErr w:type="spellEnd"/>
       <w:r>
         <w:rPr>
           <w:rFonts w:ascii="Times New Roman" w:hAnsi="Times New Roman" w:cs="Times New Roman"/>
@@ -1478,7 +1440,6 @@
         </w:rPr>
         <w:t xml:space="preserve"> της κλάσης </w:t>
       </w:r>
-      <w:proofErr w:type="spellStart"/>
       <w:r>
         <w:rPr>
           <w:rFonts w:ascii="Times New Roman" w:hAnsi="Times New Roman" w:cs="Times New Roman"/>
@@ -1486,7 +1447,6 @@
         </w:rPr>
         <w:t>TfidfVectorizer</w:t>
       </w:r>
-      <w:proofErr w:type="spellEnd"/>
       <w:r>
         <w:rPr>
           <w:rFonts w:ascii="Times New Roman" w:hAnsi="Times New Roman" w:cs="Times New Roman"/>
@@ -1557,7 +1517,6 @@
         </w:rPr>
         <w:t xml:space="preserve"> = </w:t>
       </w:r>
-      <w:proofErr w:type="spellStart"/>
       <w:r>
         <w:rPr>
           <w:rFonts w:ascii="Times New Roman" w:hAnsi="Times New Roman" w:cs="Times New Roman"/>
@@ -1567,7 +1526,6 @@
         </w:rPr>
         <w:t>stopwords</w:t>
       </w:r>
-      <w:proofErr w:type="spellEnd"/>
       <w:r>
         <w:rPr>
           <w:rFonts w:ascii="Times New Roman" w:hAnsi="Times New Roman" w:cs="Times New Roman"/>
@@ -1594,7 +1552,6 @@
         </w:rPr>
         <w:t xml:space="preserve">ία λίστα από </w:t>
       </w:r>
-      <w:proofErr w:type="spellStart"/>
       <w:r>
         <w:rPr>
           <w:rFonts w:ascii="Times New Roman" w:hAnsi="Times New Roman" w:cs="Times New Roman"/>
@@ -1602,7 +1559,6 @@
         </w:rPr>
         <w:t>stopwords</w:t>
       </w:r>
-      <w:proofErr w:type="spellEnd"/>
       <w:r>
         <w:rPr>
           <w:rFonts w:ascii="Times New Roman" w:hAnsi="Times New Roman" w:cs="Times New Roman"/>
@@ -1615,7 +1571,6 @@
         </w:rPr>
         <w:t xml:space="preserve">από την βιβλιοθήκη </w:t>
       </w:r>
-      <w:proofErr w:type="spellStart"/>
       <w:r>
         <w:rPr>
           <w:rFonts w:ascii="Times New Roman" w:hAnsi="Times New Roman" w:cs="Times New Roman"/>
@@ -1625,7 +1580,6 @@
         </w:rPr>
         <w:t>nltk</w:t>
       </w:r>
-      <w:proofErr w:type="spellEnd"/>
       <w:r>
         <w:rPr>
           <w:rFonts w:ascii="Times New Roman" w:hAnsi="Times New Roman" w:cs="Times New Roman"/>
@@ -1741,7 +1695,6 @@
         </w:rPr>
         <w:t xml:space="preserve">μας. Οι λέξεις καθορίζονται με βάση το </w:t>
       </w:r>
-      <w:proofErr w:type="spellStart"/>
       <w:r>
         <w:rPr>
           <w:rFonts w:ascii="Times New Roman" w:hAnsi="Times New Roman" w:cs="Times New Roman"/>
@@ -1749,7 +1702,6 @@
         </w:rPr>
         <w:t>tf</w:t>
       </w:r>
-      <w:proofErr w:type="spellEnd"/>
       <w:r>
         <w:rPr>
           <w:rFonts w:ascii="Times New Roman" w:hAnsi="Times New Roman" w:cs="Times New Roman"/>
@@ -1814,7 +1766,6 @@
         </w:rPr>
         <w:t xml:space="preserve">Έτσι προκύπτει ένα </w:t>
       </w:r>
-      <w:proofErr w:type="spellStart"/>
       <w:r>
         <w:rPr>
           <w:rFonts w:ascii="Times New Roman" w:hAnsi="Times New Roman" w:cs="Times New Roman"/>
@@ -1822,7 +1773,6 @@
         </w:rPr>
         <w:t>csr</w:t>
       </w:r>
-      <w:proofErr w:type="spellEnd"/>
       <w:r>
         <w:rPr>
           <w:rFonts w:ascii="Times New Roman" w:hAnsi="Times New Roman" w:cs="Times New Roman"/>
@@ -1854,7 +1804,6 @@
         </w:rPr>
         <w:t xml:space="preserve">του συνόλου δεδομένων και οι στήλες οι λέξεις του λεξικού. Στην </w:t>
       </w:r>
-      <w:proofErr w:type="spellStart"/>
       <w:r>
         <w:rPr>
           <w:rFonts w:ascii="Times New Roman" w:hAnsi="Times New Roman" w:cs="Times New Roman"/>
@@ -1862,26 +1811,17 @@
         </w:rPr>
         <w:t>i</w:t>
       </w:r>
-      <w:proofErr w:type="spellEnd"/>
       <w:r>
         <w:rPr>
           <w:rFonts w:ascii="Times New Roman" w:hAnsi="Times New Roman" w:cs="Times New Roman"/>
         </w:rPr>
         <w:t>-</w:t>
       </w:r>
-      <w:proofErr w:type="spellStart"/>
-      <w:r>
-        <w:rPr>
-          <w:rFonts w:ascii="Times New Roman" w:hAnsi="Times New Roman" w:cs="Times New Roman"/>
-        </w:rPr>
-        <w:t>οστή</w:t>
-      </w:r>
-      <w:proofErr w:type="spellEnd"/>
-      <w:r>
-        <w:rPr>
-          <w:rFonts w:ascii="Times New Roman" w:hAnsi="Times New Roman" w:cs="Times New Roman"/>
-        </w:rPr>
-        <w:t xml:space="preserve"> γ</w:t>
+      <w:r>
+        <w:rPr>
+          <w:rFonts w:ascii="Times New Roman" w:hAnsi="Times New Roman" w:cs="Times New Roman"/>
+        </w:rPr>
+        <w:t>οστή γ</w:t>
       </w:r>
       <w:r>
         <w:rPr>
@@ -1889,7 +1829,6 @@
         </w:rPr>
         <w:t xml:space="preserve">ραμμή αντιστοιχεί Η </w:t>
       </w:r>
-      <w:proofErr w:type="spellStart"/>
       <w:r>
         <w:rPr>
           <w:rFonts w:ascii="Times New Roman" w:hAnsi="Times New Roman" w:cs="Times New Roman"/>
@@ -1897,28 +1836,18 @@
         </w:rPr>
         <w:t>i</w:t>
       </w:r>
-      <w:proofErr w:type="spellEnd"/>
       <w:r>
         <w:rPr>
           <w:rFonts w:ascii="Times New Roman" w:hAnsi="Times New Roman" w:cs="Times New Roman"/>
         </w:rPr>
         <w:t>-</w:t>
       </w:r>
-      <w:proofErr w:type="spellStart"/>
-      <w:r>
-        <w:rPr>
-          <w:rFonts w:ascii="Times New Roman" w:hAnsi="Times New Roman" w:cs="Times New Roman"/>
-        </w:rPr>
-        <w:t>οστή</w:t>
-      </w:r>
-      <w:proofErr w:type="spellEnd"/>
-      <w:r>
-        <w:rPr>
-          <w:rFonts w:ascii="Times New Roman" w:hAnsi="Times New Roman" w:cs="Times New Roman"/>
-        </w:rPr>
-        <w:t xml:space="preserve"> επιγραφή του συνόλου δεδομένων, ενώ στην </w:t>
-      </w:r>
-      <w:proofErr w:type="spellStart"/>
+      <w:r>
+        <w:rPr>
+          <w:rFonts w:ascii="Times New Roman" w:hAnsi="Times New Roman" w:cs="Times New Roman"/>
+        </w:rPr>
+        <w:t xml:space="preserve">οστή επιγραφή του συνόλου δεδομένων, ενώ στην </w:t>
+      </w:r>
       <w:r>
         <w:rPr>
           <w:rFonts w:ascii="Times New Roman" w:hAnsi="Times New Roman" w:cs="Times New Roman"/>
@@ -1926,28 +1855,18 @@
         </w:rPr>
         <w:t>i</w:t>
       </w:r>
-      <w:proofErr w:type="spellEnd"/>
       <w:r>
         <w:rPr>
           <w:rFonts w:ascii="Times New Roman" w:hAnsi="Times New Roman" w:cs="Times New Roman"/>
         </w:rPr>
         <w:t>-</w:t>
       </w:r>
-      <w:proofErr w:type="spellStart"/>
-      <w:r>
-        <w:rPr>
-          <w:rFonts w:ascii="Times New Roman" w:hAnsi="Times New Roman" w:cs="Times New Roman"/>
-        </w:rPr>
-        <w:t>οστή</w:t>
-      </w:r>
-      <w:proofErr w:type="spellEnd"/>
-      <w:r>
-        <w:rPr>
-          <w:rFonts w:ascii="Times New Roman" w:hAnsi="Times New Roman" w:cs="Times New Roman"/>
-        </w:rPr>
-        <w:t xml:space="preserve"> στήλη αντιστοιχεί η </w:t>
-      </w:r>
-      <w:proofErr w:type="spellStart"/>
+      <w:r>
+        <w:rPr>
+          <w:rFonts w:ascii="Times New Roman" w:hAnsi="Times New Roman" w:cs="Times New Roman"/>
+        </w:rPr>
+        <w:t xml:space="preserve">οστή στήλη αντιστοιχεί η </w:t>
+      </w:r>
       <w:r>
         <w:rPr>
           <w:rFonts w:ascii="Times New Roman" w:hAnsi="Times New Roman" w:cs="Times New Roman"/>
@@ -1955,28 +1874,18 @@
         </w:rPr>
         <w:t>i</w:t>
       </w:r>
-      <w:proofErr w:type="spellEnd"/>
       <w:r>
         <w:rPr>
           <w:rFonts w:ascii="Times New Roman" w:hAnsi="Times New Roman" w:cs="Times New Roman"/>
         </w:rPr>
         <w:t>-</w:t>
       </w:r>
-      <w:proofErr w:type="spellStart"/>
-      <w:r>
-        <w:rPr>
-          <w:rFonts w:ascii="Times New Roman" w:hAnsi="Times New Roman" w:cs="Times New Roman"/>
-        </w:rPr>
-        <w:t>ος΄τη</w:t>
-      </w:r>
-      <w:proofErr w:type="spellEnd"/>
-      <w:r>
-        <w:rPr>
-          <w:rFonts w:ascii="Times New Roman" w:hAnsi="Times New Roman" w:cs="Times New Roman"/>
-        </w:rPr>
-        <w:t xml:space="preserve"> λέξη του λεξικού. Τιμή στο αντίστοιχο κελί υπάρχει όταν η λέξη σε εκείνη την στήλη βρίσκεται στην αντίστοιχη επιγραφή και η τιμή της αντιστοιχεί στην </w:t>
-      </w:r>
-      <w:proofErr w:type="spellStart"/>
+      <w:r>
+        <w:rPr>
+          <w:rFonts w:ascii="Times New Roman" w:hAnsi="Times New Roman" w:cs="Times New Roman"/>
+        </w:rPr>
+        <w:t xml:space="preserve">ος΄τη λέξη του λεξικού. Τιμή στο αντίστοιχο κελί υπάρχει όταν η λέξη σε εκείνη την στήλη βρίσκεται στην αντίστοιχη επιγραφή και η τιμή της αντιστοιχεί στην </w:t>
+      </w:r>
       <w:r>
         <w:rPr>
           <w:rFonts w:ascii="Times New Roman" w:hAnsi="Times New Roman" w:cs="Times New Roman"/>
@@ -1984,14 +1893,12 @@
         </w:rPr>
         <w:t>tf</w:t>
       </w:r>
-      <w:proofErr w:type="spellEnd"/>
       <w:r>
         <w:rPr>
           <w:rFonts w:ascii="Times New Roman" w:hAnsi="Times New Roman" w:cs="Times New Roman"/>
         </w:rPr>
         <w:t>-</w:t>
       </w:r>
-      <w:proofErr w:type="spellStart"/>
       <w:r>
         <w:rPr>
           <w:rFonts w:ascii="Times New Roman" w:hAnsi="Times New Roman" w:cs="Times New Roman"/>
@@ -1999,7 +1906,6 @@
         </w:rPr>
         <w:t>idf</w:t>
       </w:r>
-      <w:proofErr w:type="spellEnd"/>
       <w:r>
         <w:rPr>
           <w:rFonts w:ascii="Times New Roman" w:hAnsi="Times New Roman" w:cs="Times New Roman"/>
@@ -2074,7 +1980,6 @@
         </w:rPr>
         <w:t xml:space="preserve">Έπειτα, βρίσκουμε τις </w:t>
       </w:r>
-      <w:proofErr w:type="spellStart"/>
       <w:r>
         <w:rPr>
           <w:rFonts w:ascii="Times New Roman" w:hAnsi="Times New Roman" w:cs="Times New Roman"/>
@@ -2082,7 +1987,6 @@
         </w:rPr>
         <w:t>idf</w:t>
       </w:r>
-      <w:proofErr w:type="spellEnd"/>
       <w:r>
         <w:rPr>
           <w:rFonts w:ascii="Times New Roman" w:hAnsi="Times New Roman" w:cs="Times New Roman"/>
@@ -2095,7 +1999,6 @@
         </w:rPr>
         <w:t xml:space="preserve">τιμές καθενός από τις λέξεις που υπάρχουν στο λεξικό μας, καθώς αυτές οι τιμές μας δίνουν μία εικόνα για την υπόθεση που κάναμε παραπάνω. Δεν θέλουμε ούτε η τιμή να είναι υψηλή, συνεπώς η λέξη να συναντάται σπάνια στο σύνολο των επιγραφών, ούτε πάρα πολύ χαμηλή, πράγμα που θα δήλωνε ότι συναντάται σε όλα τα κείμενα, οπότε δεν θα μας έδινε καμία χρήσιμη πληροφορία για την εκάστοτε περιγραφή. Παρακάτω, φαίνονται οι πρώτες και οι τελευταίες 10 τιμές του πίνακα </w:t>
       </w:r>
-      <w:proofErr w:type="spellStart"/>
       <w:r>
         <w:rPr>
           <w:rFonts w:ascii="Times New Roman" w:hAnsi="Times New Roman" w:cs="Times New Roman"/>
@@ -2103,7 +2006,6 @@
         </w:rPr>
         <w:t>idf</w:t>
       </w:r>
-      <w:proofErr w:type="spellEnd"/>
       <w:r>
         <w:rPr>
           <w:rFonts w:ascii="Times New Roman" w:hAnsi="Times New Roman" w:cs="Times New Roman"/>
@@ -2274,21 +2176,7 @@
         <w:rPr>
           <w:rFonts w:ascii="Times New Roman" w:hAnsi="Times New Roman" w:cs="Times New Roman"/>
         </w:rPr>
-        <w:t xml:space="preserve">βρίσκονται σχετικά κοντά μεταξύ τους, επιλέγουμε να κάνουμε </w:t>
-      </w:r>
-      <w:proofErr w:type="spellStart"/>
-      <w:r>
-        <w:rPr>
-          <w:rFonts w:ascii="Times New Roman" w:hAnsi="Times New Roman" w:cs="Times New Roman"/>
-        </w:rPr>
-        <w:t>κανονικοποίηση</w:t>
-      </w:r>
-      <w:proofErr w:type="spellEnd"/>
-      <w:r>
-        <w:rPr>
-          <w:rFonts w:ascii="Times New Roman" w:hAnsi="Times New Roman" w:cs="Times New Roman"/>
-        </w:rPr>
-        <w:t xml:space="preserve"> στο εύρος [0,1], τόσο στα </w:t>
+        <w:t xml:space="preserve">βρίσκονται σχετικά κοντά μεταξύ τους, επιλέγουμε να κάνουμε κανονικοποίηση στο εύρος [0,1], τόσο στα </w:t>
       </w:r>
       <w:r>
         <w:rPr>
@@ -2361,7 +2249,6 @@
         </w:rPr>
         <w:t xml:space="preserve"> του </w:t>
       </w:r>
-      <w:proofErr w:type="spellStart"/>
       <w:r>
         <w:rPr>
           <w:rFonts w:ascii="Times New Roman" w:hAnsi="Times New Roman" w:cs="Times New Roman"/>
@@ -2369,7 +2256,6 @@
         </w:rPr>
         <w:t>dataframe</w:t>
       </w:r>
-      <w:proofErr w:type="spellEnd"/>
       <w:r>
         <w:rPr>
           <w:rFonts w:ascii="Times New Roman" w:hAnsi="Times New Roman" w:cs="Times New Roman"/>
@@ -2392,21 +2278,7 @@
         <w:rPr>
           <w:rFonts w:ascii="Times New Roman" w:hAnsi="Times New Roman" w:cs="Times New Roman"/>
         </w:rPr>
-        <w:t xml:space="preserve">Η </w:t>
-      </w:r>
-      <w:proofErr w:type="spellStart"/>
-      <w:r>
-        <w:rPr>
-          <w:rFonts w:ascii="Times New Roman" w:hAnsi="Times New Roman" w:cs="Times New Roman"/>
-        </w:rPr>
-        <w:t>κανονικοποίηση</w:t>
-      </w:r>
-      <w:proofErr w:type="spellEnd"/>
-      <w:r>
-        <w:rPr>
-          <w:rFonts w:ascii="Times New Roman" w:hAnsi="Times New Roman" w:cs="Times New Roman"/>
-        </w:rPr>
-        <w:t xml:space="preserve"> επιλέγεται να εφαρμοστεί για πολλούς διαφορετικούς λόγους, κάποιοι εκ των οποίων είναι:</w:t>
+        <w:t>Η κανονικοποίηση επιλέγεται να εφαρμοστεί για πολλούς διαφορετικούς λόγους, κάποιοι εκ των οποίων είναι:</w:t>
       </w:r>
     </w:p>
     <w:p>
@@ -2424,7 +2296,7 @@
         <w:rPr>
           <w:rFonts w:ascii="Times New Roman" w:hAnsi="Times New Roman" w:cs="Times New Roman"/>
         </w:rPr>
-        <w:t xml:space="preserve">Αποφεύγεται η κυριαρχία κάποιων χαρακτηριστικών (τιμών), έναντι κάποιων άλλων, επηρεάζοντας έτσι την διαδικασία της μάθησης και οδηγώντας σε </w:t>
+        <w:t xml:space="preserve">Αποφεύγεται η κυριαρχία κάποιων τιμών, έναντι κάποιων άλλων, επηρεάζοντας έτσι την διαδικασία της μάθησης και οδηγώντας σε </w:t>
       </w:r>
       <w:r>
         <w:rPr>
@@ -2479,22 +2351,7 @@
         <w:rPr>
           <w:rFonts w:ascii="Times New Roman" w:hAnsi="Times New Roman" w:cs="Times New Roman"/>
         </w:rPr>
-        <w:lastRenderedPageBreak/>
-        <w:t xml:space="preserve">Τα δεδομένα </w:t>
-      </w:r>
-      <w:proofErr w:type="spellStart"/>
-      <w:r>
-        <w:rPr>
-          <w:rFonts w:ascii="Times New Roman" w:hAnsi="Times New Roman" w:cs="Times New Roman"/>
-        </w:rPr>
-        <w:t>οπτικοποιούνται</w:t>
-      </w:r>
-      <w:proofErr w:type="spellEnd"/>
-      <w:r>
-        <w:rPr>
-          <w:rFonts w:ascii="Times New Roman" w:hAnsi="Times New Roman" w:cs="Times New Roman"/>
-        </w:rPr>
-        <w:t xml:space="preserve"> ευκολότερα, καθώς οι μεταξύ τους αποστάσεις μειώνονται.</w:t>
+        <w:t>Τα δεδομένα οπτικοποιούνται ευκολότερα, καθώς οι μεταξύ τους αποστάσεις μειώνονται.</w:t>
       </w:r>
     </w:p>
     <w:p>
@@ -2508,6 +2365,7 @@
         <w:rPr>
           <w:rFonts w:ascii="Times New Roman" w:hAnsi="Times New Roman" w:cs="Times New Roman"/>
         </w:rPr>
+        <w:lastRenderedPageBreak/>
         <w:t xml:space="preserve">Στην παρούσα εργασία, χρησιμοποιείται, όπως προειπώθηκε, </w:t>
       </w:r>
       <w:r>
@@ -2664,23 +2522,13 @@
         </w:rPr>
         <w:t xml:space="preserve">Χρησιμοποιείται ακόμα μία φορά η βιβλιοθήκη </w:t>
       </w:r>
-      <w:proofErr w:type="spellStart"/>
-      <w:r>
-        <w:rPr>
-          <w:rFonts w:ascii="Times New Roman" w:hAnsi="Times New Roman" w:cs="Times New Roman"/>
-          <w:b/>
-          <w:bCs/>
-        </w:rPr>
-        <w:t>sklearn</w:t>
-      </w:r>
-      <w:proofErr w:type="spellEnd"/>
-      <w:r>
-        <w:rPr>
-          <w:rFonts w:ascii="Times New Roman" w:hAnsi="Times New Roman" w:cs="Times New Roman"/>
-          <w:b/>
-          <w:bCs/>
-        </w:rPr>
-        <w:t>,</w:t>
+      <w:r>
+        <w:rPr>
+          <w:rFonts w:ascii="Times New Roman" w:hAnsi="Times New Roman" w:cs="Times New Roman"/>
+          <w:b/>
+          <w:bCs/>
+        </w:rPr>
+        <w:t>sklearn,</w:t>
       </w:r>
       <w:r>
         <w:rPr>
@@ -2694,7 +2542,6 @@
         </w:rPr>
         <w:t xml:space="preserve"> </w:t>
       </w:r>
-      <w:proofErr w:type="spellStart"/>
       <w:r>
         <w:rPr>
           <w:rFonts w:ascii="Times New Roman" w:hAnsi="Times New Roman" w:cs="Times New Roman"/>
@@ -2703,7 +2550,6 @@
         </w:rPr>
         <w:t>MinMaxScaler</w:t>
       </w:r>
-      <w:proofErr w:type="spellEnd"/>
       <w:r>
         <w:rPr>
           <w:rFonts w:ascii="Times New Roman" w:hAnsi="Times New Roman" w:cs="Times New Roman"/>
@@ -2716,21 +2562,7 @@
         <w:rPr>
           <w:rFonts w:ascii="Times New Roman" w:hAnsi="Times New Roman" w:cs="Times New Roman"/>
         </w:rPr>
-        <w:t xml:space="preserve">για την </w:t>
-      </w:r>
-      <w:proofErr w:type="spellStart"/>
-      <w:r>
-        <w:rPr>
-          <w:rFonts w:ascii="Times New Roman" w:hAnsi="Times New Roman" w:cs="Times New Roman"/>
-        </w:rPr>
-        <w:t>κανονικοποίηση</w:t>
-      </w:r>
-      <w:proofErr w:type="spellEnd"/>
-      <w:r>
-        <w:rPr>
-          <w:rFonts w:ascii="Times New Roman" w:hAnsi="Times New Roman" w:cs="Times New Roman"/>
-        </w:rPr>
-        <w:t xml:space="preserve"> των δεδομένων μας. Αυτή η διαδικασία γίνεται με τις παρακάτω εντολές</w:t>
+        <w:t>για την κανονικοποίηση των δεδομένων μας. Αυτή η διαδικασία γίνεται με τις παρακάτω εντολές</w:t>
       </w:r>
       <w:r>
         <w:rPr>
@@ -2845,21 +2677,7 @@
         <w:rPr>
           <w:rFonts w:ascii="Times New Roman" w:hAnsi="Times New Roman" w:cs="Times New Roman"/>
         </w:rPr>
-        <w:t xml:space="preserve">τα δεδομένα εξόδου του. Τα αποτελέσματα που προκύπτουν μετά την </w:t>
-      </w:r>
-      <w:proofErr w:type="spellStart"/>
-      <w:r>
-        <w:rPr>
-          <w:rFonts w:ascii="Times New Roman" w:hAnsi="Times New Roman" w:cs="Times New Roman"/>
-        </w:rPr>
-        <w:t>κανονικοποίηση</w:t>
-      </w:r>
-      <w:proofErr w:type="spellEnd"/>
-      <w:r>
-        <w:rPr>
-          <w:rFonts w:ascii="Times New Roman" w:hAnsi="Times New Roman" w:cs="Times New Roman"/>
-        </w:rPr>
-        <w:t xml:space="preserve"> (ενδεικτικά), φαίνονται παρακάτω:</w:t>
+        <w:t>τα δεδομένα εξόδου του. Τα αποτελέσματα που προκύπτουν μετά την κανονικοποίηση (ενδεικτικά), φαίνονται παρακάτω:</w:t>
       </w:r>
     </w:p>
     <w:p>
@@ -2956,23 +2774,8 @@
         <w:rPr>
           <w:rFonts w:ascii="Times New Roman" w:hAnsi="Times New Roman" w:cs="Times New Roman"/>
         </w:rPr>
-        <w:t xml:space="preserve">μητρώο με τις </w:t>
-      </w:r>
-      <w:proofErr w:type="spellStart"/>
-      <w:r>
-        <w:rPr>
-          <w:rFonts w:ascii="Times New Roman" w:hAnsi="Times New Roman" w:cs="Times New Roman"/>
-        </w:rPr>
-        <w:t>κανονικοποιημένες</w:t>
-      </w:r>
-      <w:proofErr w:type="spellEnd"/>
-      <w:r>
-        <w:rPr>
-          <w:rFonts w:ascii="Times New Roman" w:hAnsi="Times New Roman" w:cs="Times New Roman"/>
-        </w:rPr>
-        <w:t xml:space="preserve"> </w:t>
-      </w:r>
-      <w:proofErr w:type="spellStart"/>
+        <w:t xml:space="preserve">μητρώο με τις κανονικοποιημένες </w:t>
+      </w:r>
       <w:r>
         <w:rPr>
           <w:rFonts w:ascii="Times New Roman" w:hAnsi="Times New Roman" w:cs="Times New Roman"/>
@@ -2980,14 +2783,12 @@
         </w:rPr>
         <w:t>tf</w:t>
       </w:r>
-      <w:proofErr w:type="spellEnd"/>
       <w:r>
         <w:rPr>
           <w:rFonts w:ascii="Times New Roman" w:hAnsi="Times New Roman" w:cs="Times New Roman"/>
         </w:rPr>
         <w:t>-</w:t>
       </w:r>
-      <w:proofErr w:type="spellStart"/>
       <w:r>
         <w:rPr>
           <w:rFonts w:ascii="Times New Roman" w:hAnsi="Times New Roman" w:cs="Times New Roman"/>
@@ -2995,7 +2796,6 @@
         </w:rPr>
         <w:t>idf</w:t>
       </w:r>
-      <w:proofErr w:type="spellEnd"/>
       <w:r>
         <w:rPr>
           <w:rFonts w:ascii="Times New Roman" w:hAnsi="Times New Roman" w:cs="Times New Roman"/>
@@ -3412,14 +3212,12 @@
         </w:rPr>
         <w:t xml:space="preserve">προσαρμογής όσο και της </w:t>
       </w:r>
-      <w:proofErr w:type="spellStart"/>
       <w:r>
         <w:rPr>
           <w:rFonts w:ascii="Times New Roman" w:hAnsi="Times New Roman" w:cs="Times New Roman"/>
         </w:rPr>
         <w:t>υποπροσαρμογής</w:t>
       </w:r>
-      <w:proofErr w:type="spellEnd"/>
       <w:r>
         <w:rPr>
           <w:rFonts w:ascii="Times New Roman" w:hAnsi="Times New Roman" w:cs="Times New Roman"/>
@@ -3481,7 +3279,6 @@
         </w:rPr>
         <w:t xml:space="preserve">Και συγκεκριμένα η </w:t>
       </w:r>
-      <w:proofErr w:type="spellStart"/>
       <w:r>
         <w:rPr>
           <w:rFonts w:ascii="Times New Roman" w:hAnsi="Times New Roman" w:cs="Times New Roman"/>
@@ -3491,32 +3288,17 @@
         </w:rPr>
         <w:t>KFold</w:t>
       </w:r>
-      <w:proofErr w:type="spellEnd"/>
-      <w:r>
-        <w:rPr>
-          <w:rFonts w:ascii="Times New Roman" w:hAnsi="Times New Roman" w:cs="Times New Roman"/>
-        </w:rPr>
-        <w:t xml:space="preserve"> </w:t>
-      </w:r>
-      <w:r>
-        <w:rPr>
-          <w:rFonts w:ascii="Times New Roman" w:hAnsi="Times New Roman" w:cs="Times New Roman"/>
-        </w:rPr>
-        <w:t xml:space="preserve">κλάση της, καθώς </w:t>
-      </w:r>
-      <w:proofErr w:type="spellStart"/>
-      <w:r>
-        <w:rPr>
-          <w:rFonts w:ascii="Times New Roman" w:hAnsi="Times New Roman" w:cs="Times New Roman"/>
-        </w:rPr>
-        <w:t>ζητάται</w:t>
-      </w:r>
-      <w:proofErr w:type="spellEnd"/>
-      <w:r>
-        <w:rPr>
-          <w:rFonts w:ascii="Times New Roman" w:hAnsi="Times New Roman" w:cs="Times New Roman"/>
-        </w:rPr>
-        <w:t xml:space="preserve"> να γίνει </w:t>
+      <w:r>
+        <w:rPr>
+          <w:rFonts w:ascii="Times New Roman" w:hAnsi="Times New Roman" w:cs="Times New Roman"/>
+        </w:rPr>
+        <w:t xml:space="preserve"> </w:t>
+      </w:r>
+      <w:r>
+        <w:rPr>
+          <w:rFonts w:ascii="Times New Roman" w:hAnsi="Times New Roman" w:cs="Times New Roman"/>
+        </w:rPr>
+        <w:t xml:space="preserve">κλάση της, καθώς ζητάται να γίνει </w:t>
       </w:r>
       <w:r>
         <w:rPr>
@@ -3644,7 +3426,6 @@
         </w:rPr>
         <w:t xml:space="preserve">Χρησιμοποιώντας την εντολή </w:t>
       </w:r>
-      <w:proofErr w:type="spellStart"/>
       <w:r>
         <w:rPr>
           <w:rFonts w:ascii="Times New Roman" w:hAnsi="Times New Roman" w:cs="Times New Roman"/>
@@ -3652,7 +3433,6 @@
         </w:rPr>
         <w:t>kf</w:t>
       </w:r>
-      <w:proofErr w:type="spellEnd"/>
       <w:r>
         <w:rPr>
           <w:rFonts w:ascii="Times New Roman" w:hAnsi="Times New Roman" w:cs="Times New Roman"/>
@@ -3999,7 +3779,6 @@
         <w:tab/>
         <w:t xml:space="preserve">Για την κατασκευή του νευρωνικού δικτύου χρησιμοποιήθηκε η βιβλιοθήκη </w:t>
       </w:r>
-      <w:proofErr w:type="spellStart"/>
       <w:r>
         <w:rPr>
           <w:rFonts w:ascii="Times New Roman" w:hAnsi="Times New Roman" w:cs="Times New Roman"/>
@@ -4009,7 +3788,6 @@
         </w:rPr>
         <w:t>tensorflow</w:t>
       </w:r>
-      <w:proofErr w:type="spellEnd"/>
       <w:r>
         <w:rPr>
           <w:rFonts w:ascii="Times New Roman" w:hAnsi="Times New Roman" w:cs="Times New Roman"/>
@@ -4053,7 +3831,6 @@
         </w:rPr>
         <w:t xml:space="preserve">της, το </w:t>
       </w:r>
-      <w:proofErr w:type="spellStart"/>
       <w:r>
         <w:rPr>
           <w:rFonts w:ascii="Times New Roman" w:hAnsi="Times New Roman" w:cs="Times New Roman"/>
@@ -4063,7 +3840,6 @@
         </w:rPr>
         <w:t>Keras</w:t>
       </w:r>
-      <w:proofErr w:type="spellEnd"/>
       <w:r>
         <w:rPr>
           <w:rFonts w:ascii="Times New Roman" w:hAnsi="Times New Roman" w:cs="Times New Roman"/>
@@ -4329,7 +4105,6 @@
       <w:pPr>
         <w:rPr>
           <w:rFonts w:ascii="Times New Roman" w:hAnsi="Times New Roman" w:cs="Times New Roman"/>
-          <w:lang w:val="en-US"/>
         </w:rPr>
       </w:pPr>
       <w:r>
@@ -4370,7 +4145,6 @@
         </w:rPr>
         <w:t xml:space="preserve"> </w:t>
       </w:r>
-      <w:proofErr w:type="spellStart"/>
       <w:r>
         <w:rPr>
           <w:rFonts w:ascii="Times New Roman" w:hAnsi="Times New Roman" w:cs="Times New Roman"/>
@@ -4378,7 +4152,6 @@
         </w:rPr>
         <w:t>adam</w:t>
       </w:r>
-      <w:proofErr w:type="spellEnd"/>
       <w:r>
         <w:rPr>
           <w:rFonts w:ascii="Times New Roman" w:hAnsi="Times New Roman" w:cs="Times New Roman"/>
@@ -4434,63 +4207,7 @@
         <w:rPr>
           <w:rFonts w:ascii="Times New Roman" w:hAnsi="Times New Roman" w:cs="Times New Roman"/>
         </w:rPr>
-        <w:t>(</w:t>
-      </w:r>
-      <w:proofErr w:type="spellStart"/>
-      <w:r>
-        <w:rPr>
-          <w:rFonts w:ascii="Times New Roman" w:hAnsi="Times New Roman" w:cs="Times New Roman"/>
-        </w:rPr>
-        <w:t>Root</w:t>
-      </w:r>
-      <w:proofErr w:type="spellEnd"/>
-      <w:r>
-        <w:rPr>
-          <w:rFonts w:ascii="Times New Roman" w:hAnsi="Times New Roman" w:cs="Times New Roman"/>
-        </w:rPr>
-        <w:t xml:space="preserve"> </w:t>
-      </w:r>
-      <w:proofErr w:type="spellStart"/>
-      <w:r>
-        <w:rPr>
-          <w:rFonts w:ascii="Times New Roman" w:hAnsi="Times New Roman" w:cs="Times New Roman"/>
-        </w:rPr>
-        <w:t>Mean</w:t>
-      </w:r>
-      <w:proofErr w:type="spellEnd"/>
-      <w:r>
-        <w:rPr>
-          <w:rFonts w:ascii="Times New Roman" w:hAnsi="Times New Roman" w:cs="Times New Roman"/>
-        </w:rPr>
-        <w:t xml:space="preserve"> </w:t>
-      </w:r>
-      <w:proofErr w:type="spellStart"/>
-      <w:r>
-        <w:rPr>
-          <w:rFonts w:ascii="Times New Roman" w:hAnsi="Times New Roman" w:cs="Times New Roman"/>
-        </w:rPr>
-        <w:t>Square</w:t>
-      </w:r>
-      <w:proofErr w:type="spellEnd"/>
-      <w:r>
-        <w:rPr>
-          <w:rFonts w:ascii="Times New Roman" w:hAnsi="Times New Roman" w:cs="Times New Roman"/>
-        </w:rPr>
-        <w:t xml:space="preserve"> </w:t>
-      </w:r>
-      <w:proofErr w:type="spellStart"/>
-      <w:r>
-        <w:rPr>
-          <w:rFonts w:ascii="Times New Roman" w:hAnsi="Times New Roman" w:cs="Times New Roman"/>
-        </w:rPr>
-        <w:t>Propagation</w:t>
-      </w:r>
-      <w:proofErr w:type="spellEnd"/>
-      <w:r>
-        <w:rPr>
-          <w:rFonts w:ascii="Times New Roman" w:hAnsi="Times New Roman" w:cs="Times New Roman"/>
-        </w:rPr>
-        <w:t xml:space="preserve">), </w:t>
+        <w:t xml:space="preserve">(Root Mean Square Propagation), </w:t>
       </w:r>
       <w:r>
         <w:rPr>
@@ -4589,21 +4306,7 @@
         <w:rPr>
           <w:rFonts w:ascii="Times New Roman" w:hAnsi="Times New Roman" w:cs="Times New Roman"/>
         </w:rPr>
-        <w:t xml:space="preserve">της εξόδου </w:t>
-      </w:r>
-      <w:proofErr w:type="spellStart"/>
-      <w:r>
-        <w:rPr>
-          <w:rFonts w:ascii="Times New Roman" w:hAnsi="Times New Roman" w:cs="Times New Roman"/>
-        </w:rPr>
-        <w:t>τοθ</w:t>
-      </w:r>
-      <w:proofErr w:type="spellEnd"/>
-      <w:r>
-        <w:rPr>
-          <w:rFonts w:ascii="Times New Roman" w:hAnsi="Times New Roman" w:cs="Times New Roman"/>
-        </w:rPr>
-        <w:t xml:space="preserve"> νευρωνικού δικτύου, και υλοποιήσαμε την συνάρτηση </w:t>
+        <w:t xml:space="preserve">της εξόδου τοθ νευρωνικού δικτύου, και υλοποιήσαμε την συνάρτηση </w:t>
       </w:r>
       <w:r>
         <w:rPr>
@@ -4798,6 +4501,7 @@
       <w:r>
         <w:rPr>
           <w:rFonts w:ascii="Times New Roman" w:hAnsi="Times New Roman" w:cs="Times New Roman"/>
+          <w:noProof/>
         </w:rPr>
         <w:drawing>
           <wp:inline distT="0" distB="0" distL="0" distR="0" wp14:anchorId="3E712FF7" wp14:editId="16637277">
@@ -4859,6 +4563,7 @@
       <w:r>
         <w:rPr>
           <w:rFonts w:ascii="Times New Roman" w:hAnsi="Times New Roman" w:cs="Times New Roman"/>
+          <w:noProof/>
         </w:rPr>
         <w:drawing>
           <wp:inline distT="0" distB="0" distL="0" distR="0" wp14:anchorId="6741539E" wp14:editId="5031D3B3">
@@ -4903,6 +4608,439 @@
           <w:rFonts w:ascii="Times New Roman" w:hAnsi="Times New Roman" w:cs="Times New Roman"/>
         </w:rPr>
       </w:pPr>
+      <w:r>
+        <w:rPr>
+          <w:rFonts w:ascii="Times New Roman" w:hAnsi="Times New Roman" w:cs="Times New Roman"/>
+          <w:b/>
+          <w:bCs/>
+        </w:rPr>
+        <w:t>β)</w:t>
+      </w:r>
+      <w:r>
+        <w:rPr>
+          <w:rFonts w:ascii="Times New Roman" w:hAnsi="Times New Roman" w:cs="Times New Roman"/>
+        </w:rPr>
+        <w:tab/>
+        <w:t>Η συνάρτηση ενεργοποίησης ενός νευρωνικού δικτύου καθορίζει πώς ο γραμμικός συνδυασμός των βαρών και της εισόδου μετασχηματίζεται στην έξοδο ενός νευρώνα ή ενός επιπέδου γενικότερα. Η επιλογή συνάρτησης ενεργοποίησης έχει μεγάλη επίπτωση στη</w:t>
+      </w:r>
+      <w:r>
+        <w:rPr>
+          <w:rFonts w:ascii="Times New Roman" w:hAnsi="Times New Roman" w:cs="Times New Roman"/>
+        </w:rPr>
+        <w:t xml:space="preserve"> </w:t>
+      </w:r>
+      <w:r>
+        <w:rPr>
+          <w:rFonts w:ascii="Times New Roman" w:hAnsi="Times New Roman" w:cs="Times New Roman"/>
+        </w:rPr>
+        <w:t xml:space="preserve">ικανότητα και την επίδοση του νευρωνικού δικτύου και </w:t>
+      </w:r>
+      <w:r>
+        <w:rPr>
+          <w:rFonts w:ascii="Times New Roman" w:hAnsi="Times New Roman" w:cs="Times New Roman"/>
+        </w:rPr>
+        <w:t>γι’</w:t>
+      </w:r>
+      <w:r>
+        <w:rPr>
+          <w:rFonts w:ascii="Times New Roman" w:hAnsi="Times New Roman" w:cs="Times New Roman"/>
+        </w:rPr>
+        <w:t xml:space="preserve"> αυτό το λόγο πολλές φορές χρησιμοποιούνται διαφορετικές συναρτήσεις σε διάφορα σημεία του δικτύου. Ιδιαίτερα για τα κρυφά επίπεδα, συνηθίζεται να χρησιμοποιείται η ίδια συνάρτηση ενεργοποίησης για κάθε </w:t>
+      </w:r>
+      <w:r>
+        <w:rPr>
+          <w:rFonts w:ascii="Times New Roman" w:hAnsi="Times New Roman" w:cs="Times New Roman"/>
+        </w:rPr>
+        <w:t>επίπεδο</w:t>
+      </w:r>
+      <w:r>
+        <w:rPr>
+          <w:rFonts w:ascii="Times New Roman" w:hAnsi="Times New Roman" w:cs="Times New Roman"/>
+        </w:rPr>
+        <w:t xml:space="preserve">, η οποία είναι βασικό να είναι διαφορίσιμη και μη γραμμική, προκειμένου να </w:t>
+      </w:r>
+      <w:r>
+        <w:rPr>
+          <w:rFonts w:ascii="Times New Roman" w:hAnsi="Times New Roman" w:cs="Times New Roman"/>
+        </w:rPr>
+        <w:t xml:space="preserve">μπορεί </w:t>
+      </w:r>
+      <w:r>
+        <w:rPr>
+          <w:rFonts w:ascii="Times New Roman" w:hAnsi="Times New Roman" w:cs="Times New Roman"/>
+        </w:rPr>
+        <w:lastRenderedPageBreak/>
+        <w:t xml:space="preserve">να υπολογιστεί η πρώτη παράγωγος που χρησιμοποιείται στην διαδικασία του </w:t>
+      </w:r>
+      <w:r>
+        <w:rPr>
+          <w:rFonts w:ascii="Times New Roman" w:hAnsi="Times New Roman" w:cs="Times New Roman"/>
+          <w:lang w:val="en-US"/>
+        </w:rPr>
+        <w:t>back</w:t>
+      </w:r>
+      <w:r>
+        <w:rPr>
+          <w:rFonts w:ascii="Times New Roman" w:hAnsi="Times New Roman" w:cs="Times New Roman"/>
+        </w:rPr>
+        <w:t xml:space="preserve"> </w:t>
+      </w:r>
+      <w:r>
+        <w:rPr>
+          <w:rFonts w:ascii="Times New Roman" w:hAnsi="Times New Roman" w:cs="Times New Roman"/>
+          <w:lang w:val="en-US"/>
+        </w:rPr>
+        <w:t>propagation</w:t>
+      </w:r>
+      <w:r>
+        <w:rPr>
+          <w:rFonts w:ascii="Times New Roman" w:hAnsi="Times New Roman" w:cs="Times New Roman"/>
+        </w:rPr>
+        <w:t xml:space="preserve"> για την ανανέωση των τιμών των λαθών</w:t>
+      </w:r>
+      <w:r>
+        <w:rPr>
+          <w:rFonts w:ascii="Times New Roman" w:hAnsi="Times New Roman" w:cs="Times New Roman"/>
+        </w:rPr>
+        <w:t>, καθώς και να μπορέσει το νευρωνικό δίκτυο να μάθει πιο πολύπλοκες σχέσεις μεταξύ των δεδομένων</w:t>
+      </w:r>
+      <w:r>
+        <w:rPr>
+          <w:rFonts w:ascii="Times New Roman" w:hAnsi="Times New Roman" w:cs="Times New Roman"/>
+        </w:rPr>
+        <w:t>.</w:t>
+      </w:r>
+      <w:r>
+        <w:rPr>
+          <w:rFonts w:ascii="Times New Roman" w:hAnsi="Times New Roman" w:cs="Times New Roman"/>
+        </w:rPr>
+        <w:t xml:space="preserve"> </w:t>
+      </w:r>
+      <w:r>
+        <w:rPr>
+          <w:rFonts w:ascii="Times New Roman" w:hAnsi="Times New Roman" w:cs="Times New Roman"/>
+        </w:rPr>
+        <w:t>Οι πιο συνήθεις συναρτήσεις ενεργοποίησης είναι:</w:t>
+      </w:r>
+    </w:p>
+    <w:p>
+      <w:pPr>
+        <w:pStyle w:val="a6"/>
+        <w:numPr>
+          <w:ilvl w:val="0"/>
+          <w:numId w:val="5"/>
+        </w:numPr>
+        <w:rPr>
+          <w:rFonts w:ascii="Times New Roman" w:hAnsi="Times New Roman" w:cs="Times New Roman"/>
+        </w:rPr>
+      </w:pPr>
+      <w:r>
+        <w:rPr>
+          <w:rFonts w:ascii="Times New Roman" w:hAnsi="Times New Roman" w:cs="Times New Roman"/>
+          <w:b/>
+          <w:bCs/>
+          <w:lang w:val="en-US"/>
+        </w:rPr>
+        <w:t>Rectified</w:t>
+      </w:r>
+      <w:r>
+        <w:rPr>
+          <w:rFonts w:ascii="Times New Roman" w:hAnsi="Times New Roman" w:cs="Times New Roman"/>
+          <w:b/>
+          <w:bCs/>
+        </w:rPr>
+        <w:t xml:space="preserve"> </w:t>
+      </w:r>
+      <w:r>
+        <w:rPr>
+          <w:rFonts w:ascii="Times New Roman" w:hAnsi="Times New Roman" w:cs="Times New Roman"/>
+          <w:b/>
+          <w:bCs/>
+          <w:lang w:val="en-US"/>
+        </w:rPr>
+        <w:t>Linear</w:t>
+      </w:r>
+      <w:r>
+        <w:rPr>
+          <w:rFonts w:ascii="Times New Roman" w:hAnsi="Times New Roman" w:cs="Times New Roman"/>
+          <w:b/>
+          <w:bCs/>
+        </w:rPr>
+        <w:t xml:space="preserve"> </w:t>
+      </w:r>
+      <w:r>
+        <w:rPr>
+          <w:rFonts w:ascii="Times New Roman" w:hAnsi="Times New Roman" w:cs="Times New Roman"/>
+          <w:b/>
+          <w:bCs/>
+          <w:lang w:val="en-US"/>
+        </w:rPr>
+        <w:t>Activation</w:t>
+      </w:r>
+      <w:r>
+        <w:rPr>
+          <w:rFonts w:ascii="Times New Roman" w:hAnsi="Times New Roman" w:cs="Times New Roman"/>
+          <w:b/>
+          <w:bCs/>
+        </w:rPr>
+        <w:t xml:space="preserve"> </w:t>
+      </w:r>
+      <w:r>
+        <w:rPr>
+          <w:rFonts w:ascii="Times New Roman" w:hAnsi="Times New Roman" w:cs="Times New Roman"/>
+          <w:b/>
+          <w:bCs/>
+          <w:lang w:val="en-US"/>
+        </w:rPr>
+        <w:t>Function</w:t>
+      </w:r>
+      <w:r>
+        <w:rPr>
+          <w:rFonts w:ascii="Times New Roman" w:hAnsi="Times New Roman" w:cs="Times New Roman"/>
+          <w:b/>
+          <w:bCs/>
+        </w:rPr>
+        <w:t xml:space="preserve"> (</w:t>
+      </w:r>
+      <w:r>
+        <w:rPr>
+          <w:rFonts w:ascii="Times New Roman" w:hAnsi="Times New Roman" w:cs="Times New Roman"/>
+          <w:b/>
+          <w:bCs/>
+          <w:lang w:val="en-US"/>
+        </w:rPr>
+        <w:t>ReLU</w:t>
+      </w:r>
+      <w:r>
+        <w:rPr>
+          <w:rFonts w:ascii="Times New Roman" w:hAnsi="Times New Roman" w:cs="Times New Roman"/>
+          <w:b/>
+          <w:bCs/>
+        </w:rPr>
+        <w:t>):</w:t>
+      </w:r>
+      <w:r>
+        <w:rPr>
+          <w:rFonts w:ascii="Times New Roman" w:hAnsi="Times New Roman" w:cs="Times New Roman"/>
+        </w:rPr>
+        <w:t xml:space="preserve"> </w:t>
+      </w:r>
+      <w:r>
+        <w:rPr>
+          <w:rFonts w:ascii="Times New Roman" w:hAnsi="Times New Roman" w:cs="Times New Roman"/>
+        </w:rPr>
+        <w:t>Είναι</w:t>
+      </w:r>
+      <w:r>
+        <w:rPr>
+          <w:rFonts w:ascii="Times New Roman" w:hAnsi="Times New Roman" w:cs="Times New Roman"/>
+        </w:rPr>
+        <w:t xml:space="preserve"> </w:t>
+      </w:r>
+      <w:r>
+        <w:rPr>
+          <w:rFonts w:ascii="Times New Roman" w:hAnsi="Times New Roman" w:cs="Times New Roman"/>
+        </w:rPr>
+        <w:t>η</w:t>
+      </w:r>
+      <w:r>
+        <w:rPr>
+          <w:rFonts w:ascii="Times New Roman" w:hAnsi="Times New Roman" w:cs="Times New Roman"/>
+        </w:rPr>
+        <w:t xml:space="preserve"> </w:t>
+      </w:r>
+      <w:r>
+        <w:rPr>
+          <w:rFonts w:ascii="Times New Roman" w:hAnsi="Times New Roman" w:cs="Times New Roman"/>
+        </w:rPr>
+        <w:t>πιο</w:t>
+      </w:r>
+      <w:r>
+        <w:rPr>
+          <w:rFonts w:ascii="Times New Roman" w:hAnsi="Times New Roman" w:cs="Times New Roman"/>
+        </w:rPr>
+        <w:t xml:space="preserve"> </w:t>
+      </w:r>
+      <w:r>
+        <w:rPr>
+          <w:rFonts w:ascii="Times New Roman" w:hAnsi="Times New Roman" w:cs="Times New Roman"/>
+        </w:rPr>
+        <w:t>συνηθισμένη</w:t>
+      </w:r>
+      <w:r>
+        <w:rPr>
+          <w:rFonts w:ascii="Times New Roman" w:hAnsi="Times New Roman" w:cs="Times New Roman"/>
+        </w:rPr>
+        <w:t xml:space="preserve"> </w:t>
+      </w:r>
+      <w:r>
+        <w:rPr>
+          <w:rFonts w:ascii="Times New Roman" w:hAnsi="Times New Roman" w:cs="Times New Roman"/>
+        </w:rPr>
+        <w:t>συνάρτηση</w:t>
+      </w:r>
+      <w:r>
+        <w:rPr>
+          <w:rFonts w:ascii="Times New Roman" w:hAnsi="Times New Roman" w:cs="Times New Roman"/>
+        </w:rPr>
+        <w:t xml:space="preserve"> </w:t>
+      </w:r>
+      <w:r>
+        <w:rPr>
+          <w:rFonts w:ascii="Times New Roman" w:hAnsi="Times New Roman" w:cs="Times New Roman"/>
+        </w:rPr>
+        <w:t>ενεργοποίησης, κ</w:t>
+      </w:r>
+      <w:r>
+        <w:rPr>
+          <w:rFonts w:ascii="Times New Roman" w:hAnsi="Times New Roman" w:cs="Times New Roman"/>
+        </w:rPr>
+        <w:t>αθώ</w:t>
+      </w:r>
+      <w:r>
+        <w:rPr>
+          <w:rFonts w:ascii="Times New Roman" w:hAnsi="Times New Roman" w:cs="Times New Roman"/>
+        </w:rPr>
+        <w:t xml:space="preserve">ς είναι και εύκολα </w:t>
+      </w:r>
+      <w:r>
+        <w:rPr>
+          <w:rFonts w:ascii="Times New Roman" w:hAnsi="Times New Roman" w:cs="Times New Roman"/>
+        </w:rPr>
+        <w:t xml:space="preserve">υλοποιήσιμη και αποδοτικότερη από τις άλλες προηγουμένως δημοφιλείς συναρτήσεις ενεργοποίησης όπως η σιγμοειδής και η υπερβολική εφαπτομένη. Συγκεκριμένα, είναι λιγότερο επιρρεπής σε προβλήματα όπως το </w:t>
+      </w:r>
+      <w:r>
+        <w:rPr>
+          <w:rFonts w:ascii="Times New Roman" w:hAnsi="Times New Roman" w:cs="Times New Roman"/>
+          <w:lang w:val="en-US"/>
+        </w:rPr>
+        <w:t>vanishing</w:t>
+      </w:r>
+      <w:r>
+        <w:rPr>
+          <w:rFonts w:ascii="Times New Roman" w:hAnsi="Times New Roman" w:cs="Times New Roman"/>
+        </w:rPr>
+        <w:t xml:space="preserve"> </w:t>
+      </w:r>
+      <w:r>
+        <w:rPr>
+          <w:rFonts w:ascii="Times New Roman" w:hAnsi="Times New Roman" w:cs="Times New Roman"/>
+          <w:lang w:val="en-US"/>
+        </w:rPr>
+        <w:t>gradients</w:t>
+      </w:r>
+      <w:r>
+        <w:rPr>
+          <w:rFonts w:ascii="Times New Roman" w:hAnsi="Times New Roman" w:cs="Times New Roman"/>
+        </w:rPr>
+        <w:t xml:space="preserve">, </w:t>
+      </w:r>
+      <w:r>
+        <w:rPr>
+          <w:rFonts w:ascii="Times New Roman" w:hAnsi="Times New Roman" w:cs="Times New Roman"/>
+        </w:rPr>
+        <w:t xml:space="preserve">κατά το οποίο αλλαγές της κλίσης κοντά στην έξοδο του νευρωνικού, αδυνατούν να διαδοθούν προς τα πίσω, στα επίπεδα κοντά στην είσοδο του νευρωνικού. </w:t>
+      </w:r>
+      <w:r>
+        <w:rPr>
+          <w:rFonts w:ascii="Times New Roman" w:hAnsi="Times New Roman" w:cs="Times New Roman"/>
+        </w:rPr>
+        <w:t xml:space="preserve">Παρ’ όλο που η </w:t>
+      </w:r>
+      <w:r>
+        <w:rPr>
+          <w:rFonts w:ascii="Times New Roman" w:hAnsi="Times New Roman" w:cs="Times New Roman"/>
+          <w:lang w:val="en-US"/>
+        </w:rPr>
+        <w:t>reLU</w:t>
+      </w:r>
+      <w:r>
+        <w:rPr>
+          <w:rFonts w:ascii="Times New Roman" w:hAnsi="Times New Roman" w:cs="Times New Roman"/>
+        </w:rPr>
+        <w:t xml:space="preserve"> δεν είναι αυστηρά διαφορίσιμη σε όλο το πεδίο ορισμού της λόγω της ξαφνικής της αλλαγής στο 0, η παράγωγός της σε αυτό το σημείο μπορεί να θεωρηθεί 0, ενώ για όλα τα υπόλοιπα σημεία, ο υπολογισμός της είναι αρκετά εύκολος. </w:t>
+      </w:r>
+      <w:r>
+        <w:rPr>
+          <w:rFonts w:ascii="Times New Roman" w:hAnsi="Times New Roman" w:cs="Times New Roman"/>
+        </w:rPr>
+        <w:t xml:space="preserve">Ωστόσο η </w:t>
+      </w:r>
+      <w:r>
+        <w:rPr>
+          <w:rFonts w:ascii="Times New Roman" w:hAnsi="Times New Roman" w:cs="Times New Roman"/>
+          <w:lang w:val="en-US"/>
+        </w:rPr>
+        <w:t>reLU</w:t>
+      </w:r>
+      <w:r>
+        <w:rPr>
+          <w:rFonts w:ascii="Times New Roman" w:hAnsi="Times New Roman" w:cs="Times New Roman"/>
+        </w:rPr>
+        <w:t xml:space="preserve"> πάσχει από άλλα προβλήματα όπως η </w:t>
+      </w:r>
+      <w:r>
+        <w:rPr>
+          <w:rFonts w:ascii="Times New Roman" w:hAnsi="Times New Roman" w:cs="Times New Roman"/>
+        </w:rPr>
+        <w:t>νέκρωση</w:t>
+      </w:r>
+      <w:r>
+        <w:rPr>
+          <w:rFonts w:ascii="Times New Roman" w:hAnsi="Times New Roman" w:cs="Times New Roman"/>
+        </w:rPr>
+        <w:t xml:space="preserve"> των κόμβων</w:t>
+      </w:r>
+      <w:r>
+        <w:rPr>
+          <w:rFonts w:ascii="Times New Roman" w:hAnsi="Times New Roman" w:cs="Times New Roman"/>
+        </w:rPr>
+        <w:t xml:space="preserve">, το οποίο είναι ένα φαινόμενο </w:t>
+      </w:r>
+      <w:r>
+        <w:rPr>
+          <w:rFonts w:ascii="Times New Roman" w:hAnsi="Times New Roman" w:cs="Times New Roman"/>
+        </w:rPr>
+        <w:t xml:space="preserve">που συμβαίνει όταν η αθροισμένη είσοδος σε έναν νευρώνα είναι μονίμως αρνητική, άρα και η έξοδος του ίση με μηδέν. Ωστόσο παραλλαγές της </w:t>
+      </w:r>
+      <w:r>
+        <w:rPr>
+          <w:rFonts w:ascii="Times New Roman" w:hAnsi="Times New Roman" w:cs="Times New Roman"/>
+          <w:lang w:val="en-US"/>
+        </w:rPr>
+        <w:t>reLU</w:t>
+      </w:r>
+      <w:r>
+        <w:rPr>
+          <w:rFonts w:ascii="Times New Roman" w:hAnsi="Times New Roman" w:cs="Times New Roman"/>
+        </w:rPr>
+        <w:t xml:space="preserve"> </w:t>
+      </w:r>
+      <w:r>
+        <w:rPr>
+          <w:rFonts w:ascii="Times New Roman" w:hAnsi="Times New Roman" w:cs="Times New Roman"/>
+        </w:rPr>
+        <w:t>έχουν σχεδιαστεί προκειμένου να αντιμετωπίσουν το συγκεκριμένο πρόβλημα</w:t>
+      </w:r>
+      <w:r>
+        <w:rPr>
+          <w:rFonts w:ascii="Times New Roman" w:hAnsi="Times New Roman" w:cs="Times New Roman"/>
+        </w:rPr>
+        <w:t xml:space="preserve">, </w:t>
+      </w:r>
+      <w:r>
+        <w:rPr>
+          <w:rFonts w:ascii="Times New Roman" w:hAnsi="Times New Roman" w:cs="Times New Roman"/>
+        </w:rPr>
+        <w:t xml:space="preserve">όπως οι </w:t>
+      </w:r>
+      <w:r>
+        <w:rPr>
+          <w:rFonts w:ascii="Times New Roman" w:hAnsi="Times New Roman" w:cs="Times New Roman"/>
+          <w:lang w:val="en-US"/>
+        </w:rPr>
+        <w:t>Para</w:t>
+      </w:r>
     </w:p>
     <w:sectPr>
       <w:pgSz w:w="11906" w:h="16838"/>
@@ -5089,6 +5227,92 @@
     </w:lvl>
   </w:abstractNum>
   <w:abstractNum w:abstractNumId="2" w15:restartNumberingAfterBreak="0">
+    <w:nsid w:val="49F03C53"/>
+    <w:multiLevelType w:val="hybridMultilevel"/>
+    <w:tmpl w:val="CAB64756"/>
+    <w:lvl w:ilvl="0" w:tplc="FFFFFFFF">
+      <w:start w:val="1"/>
+      <w:numFmt w:val="decimal"/>
+      <w:lvlText w:val="%1."/>
+      <w:lvlJc w:val="left"/>
+      <w:pPr>
+        <w:ind w:left="720" w:hanging="360"/>
+      </w:pPr>
+    </w:lvl>
+    <w:lvl w:ilvl="1" w:tplc="FFFFFFFF" w:tentative="1">
+      <w:start w:val="1"/>
+      <w:numFmt w:val="lowerLetter"/>
+      <w:lvlText w:val="%2."/>
+      <w:lvlJc w:val="left"/>
+      <w:pPr>
+        <w:ind w:left="1440" w:hanging="360"/>
+      </w:pPr>
+    </w:lvl>
+    <w:lvl w:ilvl="2" w:tplc="FFFFFFFF" w:tentative="1">
+      <w:start w:val="1"/>
+      <w:numFmt w:val="lowerRoman"/>
+      <w:lvlText w:val="%3."/>
+      <w:lvlJc w:val="right"/>
+      <w:pPr>
+        <w:ind w:left="2160" w:hanging="180"/>
+      </w:pPr>
+    </w:lvl>
+    <w:lvl w:ilvl="3" w:tplc="FFFFFFFF" w:tentative="1">
+      <w:start w:val="1"/>
+      <w:numFmt w:val="decimal"/>
+      <w:lvlText w:val="%4."/>
+      <w:lvlJc w:val="left"/>
+      <w:pPr>
+        <w:ind w:left="2880" w:hanging="360"/>
+      </w:pPr>
+    </w:lvl>
+    <w:lvl w:ilvl="4" w:tplc="FFFFFFFF" w:tentative="1">
+      <w:start w:val="1"/>
+      <w:numFmt w:val="lowerLetter"/>
+      <w:lvlText w:val="%5."/>
+      <w:lvlJc w:val="left"/>
+      <w:pPr>
+        <w:ind w:left="3600" w:hanging="360"/>
+      </w:pPr>
+    </w:lvl>
+    <w:lvl w:ilvl="5" w:tplc="FFFFFFFF" w:tentative="1">
+      <w:start w:val="1"/>
+      <w:numFmt w:val="lowerRoman"/>
+      <w:lvlText w:val="%6."/>
+      <w:lvlJc w:val="right"/>
+      <w:pPr>
+        <w:ind w:left="4320" w:hanging="180"/>
+      </w:pPr>
+    </w:lvl>
+    <w:lvl w:ilvl="6" w:tplc="FFFFFFFF" w:tentative="1">
+      <w:start w:val="1"/>
+      <w:numFmt w:val="decimal"/>
+      <w:lvlText w:val="%7."/>
+      <w:lvlJc w:val="left"/>
+      <w:pPr>
+        <w:ind w:left="5040" w:hanging="360"/>
+      </w:pPr>
+    </w:lvl>
+    <w:lvl w:ilvl="7" w:tplc="FFFFFFFF" w:tentative="1">
+      <w:start w:val="1"/>
+      <w:numFmt w:val="lowerLetter"/>
+      <w:lvlText w:val="%8."/>
+      <w:lvlJc w:val="left"/>
+      <w:pPr>
+        <w:ind w:left="5760" w:hanging="360"/>
+      </w:pPr>
+    </w:lvl>
+    <w:lvl w:ilvl="8" w:tplc="FFFFFFFF" w:tentative="1">
+      <w:start w:val="1"/>
+      <w:numFmt w:val="lowerRoman"/>
+      <w:lvlText w:val="%9."/>
+      <w:lvlJc w:val="right"/>
+      <w:pPr>
+        <w:ind w:left="6480" w:hanging="180"/>
+      </w:pPr>
+    </w:lvl>
+  </w:abstractNum>
+  <w:abstractNum w:abstractNumId="3" w15:restartNumberingAfterBreak="0">
     <w:nsid w:val="4AC94AD2"/>
     <w:multiLevelType w:val="hybridMultilevel"/>
     <w:tmpl w:val="49849B90"/>
@@ -5174,10 +5398,10 @@
       </w:pPr>
     </w:lvl>
   </w:abstractNum>
-  <w:abstractNum w:abstractNumId="3" w15:restartNumberingAfterBreak="0">
+  <w:abstractNum w:abstractNumId="4" w15:restartNumberingAfterBreak="0">
     <w:nsid w:val="759C38FB"/>
     <w:multiLevelType w:val="hybridMultilevel"/>
-    <w:tmpl w:val="49849B90"/>
+    <w:tmpl w:val="CAB64756"/>
     <w:lvl w:ilvl="0" w:tplc="0408000F">
       <w:start w:val="1"/>
       <w:numFmt w:val="decimal"/>
@@ -5261,7 +5485,7 @@
     </w:lvl>
   </w:abstractNum>
   <w:num w:numId="1" w16cid:durableId="1126117031">
-    <w:abstractNumId w:val="3"/>
+    <w:abstractNumId w:val="4"/>
   </w:num>
   <w:num w:numId="2" w16cid:durableId="32581999">
     <w:abstractNumId w:val="1"/>
@@ -5270,6 +5494,9 @@
     <w:abstractNumId w:val="0"/>
   </w:num>
   <w:num w:numId="4" w16cid:durableId="245115451">
+    <w:abstractNumId w:val="3"/>
+  </w:num>
+  <w:num w:numId="5" w16cid:durableId="91442073">
     <w:abstractNumId w:val="2"/>
   </w:num>
 </w:numbering>

</xml_diff>

<commit_message>
Cleaned up the code in preprocessing, added some things to look prettier, added comments, added some things to report.
</commit_message>
<xml_diff>
--- a/report/CompIntel1.docx
+++ b/report/CompIntel1.docx
@@ -4306,7 +4306,19 @@
         <w:rPr>
           <w:rFonts w:ascii="Times New Roman" w:hAnsi="Times New Roman" w:cs="Times New Roman"/>
         </w:rPr>
-        <w:t xml:space="preserve">της εξόδου τοθ νευρωνικού δικτύου, και υλοποιήσαμε την συνάρτηση </w:t>
+        <w:t>της εξόδου το</w:t>
+      </w:r>
+      <w:r>
+        <w:rPr>
+          <w:rFonts w:ascii="Times New Roman" w:hAnsi="Times New Roman" w:cs="Times New Roman"/>
+        </w:rPr>
+        <w:t>υ</w:t>
+      </w:r>
+      <w:r>
+        <w:rPr>
+          <w:rFonts w:ascii="Times New Roman" w:hAnsi="Times New Roman" w:cs="Times New Roman"/>
+        </w:rPr>
+        <w:t xml:space="preserve"> νευρωνικού δικτύου, και υλοποιήσαμε την συνάρτηση </w:t>
       </w:r>
       <w:r>
         <w:rPr>
@@ -5032,7 +5044,19 @@
         <w:rPr>
           <w:rFonts w:ascii="Times New Roman" w:hAnsi="Times New Roman" w:cs="Times New Roman"/>
         </w:rPr>
-        <w:t xml:space="preserve">όπως οι </w:t>
+        <w:t xml:space="preserve">όπως </w:t>
+      </w:r>
+      <w:r>
+        <w:rPr>
+          <w:rFonts w:ascii="Times New Roman" w:hAnsi="Times New Roman" w:cs="Times New Roman"/>
+        </w:rPr>
+        <w:t>η</w:t>
+      </w:r>
+      <w:r>
+        <w:rPr>
+          <w:rFonts w:ascii="Times New Roman" w:hAnsi="Times New Roman" w:cs="Times New Roman"/>
+        </w:rPr>
+        <w:t xml:space="preserve"> </w:t>
       </w:r>
       <w:r>
         <w:rPr>
@@ -5041,6 +5065,228 @@
         </w:rPr>
         <w:t>Para</w:t>
       </w:r>
+      <w:r>
+        <w:rPr>
+          <w:rFonts w:ascii="Times New Roman" w:hAnsi="Times New Roman" w:cs="Times New Roman"/>
+          <w:lang w:val="en-US"/>
+        </w:rPr>
+        <w:t>metric</w:t>
+      </w:r>
+      <w:r>
+        <w:rPr>
+          <w:rFonts w:ascii="Times New Roman" w:hAnsi="Times New Roman" w:cs="Times New Roman"/>
+        </w:rPr>
+        <w:t xml:space="preserve"> </w:t>
+      </w:r>
+      <w:r>
+        <w:rPr>
+          <w:rFonts w:ascii="Times New Roman" w:hAnsi="Times New Roman" w:cs="Times New Roman"/>
+          <w:lang w:val="en-US"/>
+        </w:rPr>
+        <w:t>reLU</w:t>
+      </w:r>
+      <w:r>
+        <w:rPr>
+          <w:rFonts w:ascii="Times New Roman" w:hAnsi="Times New Roman" w:cs="Times New Roman"/>
+        </w:rPr>
+        <w:t>, όπου η συνάρτηση στο αρνητικό κομμάτι του πεδίου ορισμού, έχει κλίση η οποία καθορίζεται από μία παράμετρο</w:t>
+      </w:r>
+      <w:r>
+        <w:rPr>
+          <w:rFonts w:ascii="Times New Roman" w:hAnsi="Times New Roman" w:cs="Times New Roman"/>
+        </w:rPr>
+        <w:t xml:space="preserve">, </w:t>
+      </w:r>
+      <w:r>
+        <w:rPr>
+          <w:rFonts w:ascii="Times New Roman" w:hAnsi="Times New Roman" w:cs="Times New Roman"/>
+        </w:rPr>
+        <w:t>προκειμένου να αντιμετωπιστεί το πρόβλημα της νέκρωσης των κόμβων.</w:t>
+      </w:r>
+    </w:p>
+    <w:p>
+      <w:pPr>
+        <w:pStyle w:val="a6"/>
+        <w:rPr>
+          <w:rFonts w:ascii="Times New Roman" w:hAnsi="Times New Roman" w:cs="Times New Roman"/>
+        </w:rPr>
+      </w:pPr>
+      <w:r>
+        <w:rPr>
+          <w:rFonts w:ascii="Times New Roman" w:hAnsi="Times New Roman" w:cs="Times New Roman"/>
+        </w:rPr>
+        <w:drawing>
+          <wp:inline distT="0" distB="0" distL="0" distR="0" wp14:anchorId="57F487E1" wp14:editId="0002757A">
+            <wp:extent cx="5274310" cy="4335780"/>
+            <wp:effectExtent l="0" t="0" r="2540" b="7620"/>
+            <wp:docPr id="1342541990" name="Εικόνα 1" descr="Εικόνα που περιέχει κείμενο, στιγμιότυπο οθόνης, γραμμή, γράφημα&#10;&#10;Περιγραφή που δημιουργήθηκε αυτόματα"/>
+            <wp:cNvGraphicFramePr>
+              <a:graphicFrameLocks xmlns:a="http://schemas.openxmlformats.org/drawingml/2006/main" noChangeAspect="1"/>
+            </wp:cNvGraphicFramePr>
+            <a:graphic xmlns:a="http://schemas.openxmlformats.org/drawingml/2006/main">
+              <a:graphicData uri="http://schemas.openxmlformats.org/drawingml/2006/picture">
+                <pic:pic xmlns:pic="http://schemas.openxmlformats.org/drawingml/2006/picture">
+                  <pic:nvPicPr>
+                    <pic:cNvPr id="1342541990" name="Εικόνα 1" descr="Εικόνα που περιέχει κείμενο, στιγμιότυπο οθόνης, γραμμή, γράφημα&#10;&#10;Περιγραφή που δημιουργήθηκε αυτόματα"/>
+                    <pic:cNvPicPr/>
+                  </pic:nvPicPr>
+                  <pic:blipFill>
+                    <a:blip r:embed="rId19"/>
+                    <a:stretch>
+                      <a:fillRect/>
+                    </a:stretch>
+                  </pic:blipFill>
+                  <pic:spPr>
+                    <a:xfrm>
+                      <a:off x="0" y="0"/>
+                      <a:ext cx="5274310" cy="4335780"/>
+                    </a:xfrm>
+                    <a:prstGeom prst="rect">
+                      <a:avLst/>
+                    </a:prstGeom>
+                  </pic:spPr>
+                </pic:pic>
+              </a:graphicData>
+            </a:graphic>
+          </wp:inline>
+        </w:drawing>
+      </w:r>
+    </w:p>
+    <w:p>
+      <w:pPr>
+        <w:pStyle w:val="a6"/>
+        <w:numPr>
+          <w:ilvl w:val="0"/>
+          <w:numId w:val="5"/>
+        </w:numPr>
+        <w:rPr>
+          <w:rFonts w:ascii="Times New Roman" w:hAnsi="Times New Roman" w:cs="Times New Roman"/>
+        </w:rPr>
+      </w:pPr>
+      <w:r>
+        <w:rPr>
+          <w:rFonts w:ascii="Times New Roman" w:hAnsi="Times New Roman" w:cs="Times New Roman"/>
+          <w:b/>
+          <w:bCs/>
+          <w:lang w:val="en-US"/>
+        </w:rPr>
+        <w:t>Sigmoid</w:t>
+      </w:r>
+      <w:r>
+        <w:rPr>
+          <w:rFonts w:ascii="Times New Roman" w:hAnsi="Times New Roman" w:cs="Times New Roman"/>
+          <w:b/>
+          <w:bCs/>
+        </w:rPr>
+        <w:t xml:space="preserve"> (</w:t>
+      </w:r>
+      <w:r>
+        <w:rPr>
+          <w:rFonts w:ascii="Times New Roman" w:hAnsi="Times New Roman" w:cs="Times New Roman"/>
+          <w:b/>
+          <w:bCs/>
+          <w:lang w:val="en-US"/>
+        </w:rPr>
+        <w:t>Logistic</w:t>
+      </w:r>
+      <w:r>
+        <w:rPr>
+          <w:rFonts w:ascii="Times New Roman" w:hAnsi="Times New Roman" w:cs="Times New Roman"/>
+          <w:b/>
+          <w:bCs/>
+        </w:rPr>
+        <w:t xml:space="preserve">) </w:t>
+      </w:r>
+      <w:r>
+        <w:rPr>
+          <w:rFonts w:ascii="Times New Roman" w:hAnsi="Times New Roman" w:cs="Times New Roman"/>
+          <w:b/>
+          <w:bCs/>
+          <w:lang w:val="en-US"/>
+        </w:rPr>
+        <w:t>Activation</w:t>
+      </w:r>
+      <w:r>
+        <w:rPr>
+          <w:rFonts w:ascii="Times New Roman" w:hAnsi="Times New Roman" w:cs="Times New Roman"/>
+          <w:b/>
+          <w:bCs/>
+        </w:rPr>
+        <w:t xml:space="preserve"> </w:t>
+      </w:r>
+      <w:r>
+        <w:rPr>
+          <w:rFonts w:ascii="Times New Roman" w:hAnsi="Times New Roman" w:cs="Times New Roman"/>
+          <w:b/>
+          <w:bCs/>
+          <w:lang w:val="en-US"/>
+        </w:rPr>
+        <w:t>Function</w:t>
+      </w:r>
+      <w:r>
+        <w:rPr>
+          <w:rFonts w:ascii="Times New Roman" w:hAnsi="Times New Roman" w:cs="Times New Roman"/>
+          <w:b/>
+          <w:bCs/>
+        </w:rPr>
+        <w:t>:</w:t>
+      </w:r>
+      <w:r>
+        <w:rPr>
+          <w:rFonts w:ascii="Times New Roman" w:hAnsi="Times New Roman" w:cs="Times New Roman"/>
+        </w:rPr>
+        <w:t xml:space="preserve"> </w:t>
+      </w:r>
+      <w:r>
+        <w:rPr>
+          <w:rFonts w:ascii="Times New Roman" w:hAnsi="Times New Roman" w:cs="Times New Roman"/>
+        </w:rPr>
+        <w:t>Η</w:t>
+      </w:r>
+      <w:r>
+        <w:rPr>
+          <w:rFonts w:ascii="Times New Roman" w:hAnsi="Times New Roman" w:cs="Times New Roman"/>
+        </w:rPr>
+        <w:t xml:space="preserve"> </w:t>
+      </w:r>
+      <w:r>
+        <w:rPr>
+          <w:rFonts w:ascii="Times New Roman" w:hAnsi="Times New Roman" w:cs="Times New Roman"/>
+        </w:rPr>
+        <w:t>συγκεκριμένη</w:t>
+      </w:r>
+      <w:r>
+        <w:rPr>
+          <w:rFonts w:ascii="Times New Roman" w:hAnsi="Times New Roman" w:cs="Times New Roman"/>
+        </w:rPr>
+        <w:t xml:space="preserve"> </w:t>
+      </w:r>
+      <w:r>
+        <w:rPr>
+          <w:rFonts w:ascii="Times New Roman" w:hAnsi="Times New Roman" w:cs="Times New Roman"/>
+        </w:rPr>
+        <w:t>συνάρτηση</w:t>
+      </w:r>
+      <w:r>
+        <w:rPr>
+          <w:rFonts w:ascii="Times New Roman" w:hAnsi="Times New Roman" w:cs="Times New Roman"/>
+        </w:rPr>
+        <w:t xml:space="preserve"> </w:t>
+      </w:r>
+      <w:r>
+        <w:rPr>
+          <w:rFonts w:ascii="Times New Roman" w:hAnsi="Times New Roman" w:cs="Times New Roman"/>
+        </w:rPr>
+        <w:t>λαμβάνει μία οποιαδήποτε πραγματική τιμή και σαν αποτέλεσμα επιστρέφει μία τιμή μεταξύ 0 και 1. Όσο μεγαλύτερη είναι η είσοδος, τόσο πιο κοντά είναι η τιμή στο 1 και αντίστροφα.</w:t>
+      </w:r>
+    </w:p>
+    <w:p>
+      <w:pPr>
+        <w:pStyle w:val="a6"/>
+        <w:rPr>
+          <w:rFonts w:ascii="Times New Roman" w:hAnsi="Times New Roman" w:cs="Times New Roman"/>
+        </w:rPr>
+      </w:pPr>
     </w:p>
     <w:sectPr>
       <w:pgSz w:w="11906" w:h="16838"/>
@@ -5399,9 +5645,95 @@
     </w:lvl>
   </w:abstractNum>
   <w:abstractNum w:abstractNumId="4" w15:restartNumberingAfterBreak="0">
+    <w:nsid w:val="67D64478"/>
+    <w:multiLevelType w:val="hybridMultilevel"/>
+    <w:tmpl w:val="E7C63B60"/>
+    <w:lvl w:ilvl="0" w:tplc="FFFFFFFF">
+      <w:start w:val="1"/>
+      <w:numFmt w:val="decimal"/>
+      <w:lvlText w:val="%1."/>
+      <w:lvlJc w:val="left"/>
+      <w:pPr>
+        <w:ind w:left="720" w:hanging="360"/>
+      </w:pPr>
+    </w:lvl>
+    <w:lvl w:ilvl="1" w:tplc="FFFFFFFF" w:tentative="1">
+      <w:start w:val="1"/>
+      <w:numFmt w:val="lowerLetter"/>
+      <w:lvlText w:val="%2."/>
+      <w:lvlJc w:val="left"/>
+      <w:pPr>
+        <w:ind w:left="1440" w:hanging="360"/>
+      </w:pPr>
+    </w:lvl>
+    <w:lvl w:ilvl="2" w:tplc="FFFFFFFF" w:tentative="1">
+      <w:start w:val="1"/>
+      <w:numFmt w:val="lowerRoman"/>
+      <w:lvlText w:val="%3."/>
+      <w:lvlJc w:val="right"/>
+      <w:pPr>
+        <w:ind w:left="2160" w:hanging="180"/>
+      </w:pPr>
+    </w:lvl>
+    <w:lvl w:ilvl="3" w:tplc="FFFFFFFF" w:tentative="1">
+      <w:start w:val="1"/>
+      <w:numFmt w:val="decimal"/>
+      <w:lvlText w:val="%4."/>
+      <w:lvlJc w:val="left"/>
+      <w:pPr>
+        <w:ind w:left="2880" w:hanging="360"/>
+      </w:pPr>
+    </w:lvl>
+    <w:lvl w:ilvl="4" w:tplc="FFFFFFFF" w:tentative="1">
+      <w:start w:val="1"/>
+      <w:numFmt w:val="lowerLetter"/>
+      <w:lvlText w:val="%5."/>
+      <w:lvlJc w:val="left"/>
+      <w:pPr>
+        <w:ind w:left="3600" w:hanging="360"/>
+      </w:pPr>
+    </w:lvl>
+    <w:lvl w:ilvl="5" w:tplc="FFFFFFFF" w:tentative="1">
+      <w:start w:val="1"/>
+      <w:numFmt w:val="lowerRoman"/>
+      <w:lvlText w:val="%6."/>
+      <w:lvlJc w:val="right"/>
+      <w:pPr>
+        <w:ind w:left="4320" w:hanging="180"/>
+      </w:pPr>
+    </w:lvl>
+    <w:lvl w:ilvl="6" w:tplc="FFFFFFFF" w:tentative="1">
+      <w:start w:val="1"/>
+      <w:numFmt w:val="decimal"/>
+      <w:lvlText w:val="%7."/>
+      <w:lvlJc w:val="left"/>
+      <w:pPr>
+        <w:ind w:left="5040" w:hanging="360"/>
+      </w:pPr>
+    </w:lvl>
+    <w:lvl w:ilvl="7" w:tplc="FFFFFFFF" w:tentative="1">
+      <w:start w:val="1"/>
+      <w:numFmt w:val="lowerLetter"/>
+      <w:lvlText w:val="%8."/>
+      <w:lvlJc w:val="left"/>
+      <w:pPr>
+        <w:ind w:left="5760" w:hanging="360"/>
+      </w:pPr>
+    </w:lvl>
+    <w:lvl w:ilvl="8" w:tplc="FFFFFFFF" w:tentative="1">
+      <w:start w:val="1"/>
+      <w:numFmt w:val="lowerRoman"/>
+      <w:lvlText w:val="%9."/>
+      <w:lvlJc w:val="right"/>
+      <w:pPr>
+        <w:ind w:left="6480" w:hanging="180"/>
+      </w:pPr>
+    </w:lvl>
+  </w:abstractNum>
+  <w:abstractNum w:abstractNumId="5" w15:restartNumberingAfterBreak="0">
     <w:nsid w:val="759C38FB"/>
     <w:multiLevelType w:val="hybridMultilevel"/>
-    <w:tmpl w:val="CAB64756"/>
+    <w:tmpl w:val="E7C63B60"/>
     <w:lvl w:ilvl="0" w:tplc="0408000F">
       <w:start w:val="1"/>
       <w:numFmt w:val="decimal"/>
@@ -5485,7 +5817,7 @@
     </w:lvl>
   </w:abstractNum>
   <w:num w:numId="1" w16cid:durableId="1126117031">
-    <w:abstractNumId w:val="4"/>
+    <w:abstractNumId w:val="5"/>
   </w:num>
   <w:num w:numId="2" w16cid:durableId="32581999">
     <w:abstractNumId w:val="1"/>
@@ -5498,6 +5830,9 @@
   </w:num>
   <w:num w:numId="5" w16cid:durableId="91442073">
     <w:abstractNumId w:val="2"/>
+  </w:num>
+  <w:num w:numId="6" w16cid:durableId="1827890981">
+    <w:abstractNumId w:val="4"/>
   </w:num>
 </w:numbering>
 </file>

</xml_diff>

<commit_message>
added diagrams for convergence and amde some progress in the report
</commit_message>
<xml_diff>
--- a/report/CompIntel1.docx
+++ b/report/CompIntel1.docx
@@ -82,6 +82,7 @@
         </w:rPr>
         <w:t>.</w:t>
       </w:r>
+      <w:proofErr w:type="spellStart"/>
       <w:r>
         <w:rPr>
           <w:rFonts w:ascii="Times New Roman" w:hAnsi="Times New Roman" w:cs="Times New Roman"/>
@@ -91,6 +92,7 @@
         </w:rPr>
         <w:t>py</w:t>
       </w:r>
+      <w:proofErr w:type="spellEnd"/>
       <w:r>
         <w:rPr>
           <w:rFonts w:ascii="Times New Roman" w:hAnsi="Times New Roman" w:cs="Times New Roman"/>
@@ -110,6 +112,7 @@
         </w:rPr>
         <w:t xml:space="preserve"> </w:t>
       </w:r>
+      <w:proofErr w:type="spellStart"/>
       <w:r>
         <w:rPr>
           <w:rFonts w:ascii="Times New Roman" w:hAnsi="Times New Roman" w:cs="Times New Roman"/>
@@ -117,6 +120,7 @@
         </w:rPr>
         <w:t>dataframe</w:t>
       </w:r>
+      <w:proofErr w:type="spellEnd"/>
       <w:r>
         <w:rPr>
           <w:rFonts w:ascii="Times New Roman" w:hAnsi="Times New Roman" w:cs="Times New Roman"/>
@@ -166,13 +170,52 @@
         <w:rPr>
           <w:rFonts w:ascii="Times New Roman" w:hAnsi="Times New Roman" w:cs="Times New Roman"/>
         </w:rPr>
-        <w:t xml:space="preserve">. </w:t>
-      </w:r>
-      <w:r>
-        <w:rPr>
-          <w:rFonts w:ascii="Times New Roman" w:hAnsi="Times New Roman" w:cs="Times New Roman"/>
-        </w:rPr>
-        <w:t xml:space="preserve">Ελέγχουμε για τυχόν μη-υπάρχουσες ή μη ορισμένες τιμές οπουδήποτε μέσα στο </w:t>
+        <w:t>.</w:t>
+      </w:r>
+      <w:r>
+        <w:rPr>
+          <w:rFonts w:ascii="Times New Roman" w:hAnsi="Times New Roman" w:cs="Times New Roman"/>
+        </w:rPr>
+        <w:t xml:space="preserve"> Διακρίνουμε το σχήμα του </w:t>
+      </w:r>
+      <w:proofErr w:type="spellStart"/>
+      <w:r>
+        <w:rPr>
+          <w:rFonts w:ascii="Times New Roman" w:hAnsi="Times New Roman" w:cs="Times New Roman"/>
+          <w:lang w:val="en-US"/>
+        </w:rPr>
+        <w:t>dataframe</w:t>
+      </w:r>
+      <w:proofErr w:type="spellEnd"/>
+      <w:r>
+        <w:rPr>
+          <w:rFonts w:ascii="Times New Roman" w:hAnsi="Times New Roman" w:cs="Times New Roman"/>
+        </w:rPr>
+        <w:t>,</w:t>
+      </w:r>
+      <w:r>
+        <w:rPr>
+          <w:rFonts w:ascii="Times New Roman" w:hAnsi="Times New Roman" w:cs="Times New Roman"/>
+        </w:rPr>
+        <w:t xml:space="preserve"> καθώς και τις διαφορετικές του στήλες. Έπειτα ε</w:t>
+      </w:r>
+      <w:r>
+        <w:rPr>
+          <w:rFonts w:ascii="Times New Roman" w:hAnsi="Times New Roman" w:cs="Times New Roman"/>
+        </w:rPr>
+        <w:t xml:space="preserve">λέγχουμε για τυχόν μη-υπάρχουσες ή μη ορισμένες τιμές </w:t>
+      </w:r>
+      <w:r>
+        <w:rPr>
+          <w:rFonts w:ascii="Times New Roman" w:hAnsi="Times New Roman" w:cs="Times New Roman"/>
+        </w:rPr>
+        <w:t>σε κάθε στήλη</w:t>
+      </w:r>
+      <w:r>
+        <w:rPr>
+          <w:rFonts w:ascii="Times New Roman" w:hAnsi="Times New Roman" w:cs="Times New Roman"/>
+        </w:rPr>
+        <w:t xml:space="preserve"> στο </w:t>
       </w:r>
       <w:r>
         <w:rPr>
@@ -191,58 +234,26 @@
         <w:rPr>
           <w:rFonts w:ascii="Times New Roman" w:hAnsi="Times New Roman" w:cs="Times New Roman"/>
         </w:rPr>
-        <w:t xml:space="preserve"> Έπειτα, με την εντολή </w:t>
-      </w:r>
-      <w:r>
-        <w:rPr>
-          <w:rFonts w:ascii="Times New Roman" w:hAnsi="Times New Roman" w:cs="Times New Roman"/>
-          <w:b/>
-          <w:bCs/>
-        </w:rPr>
-        <w:t>df.describe()</w:t>
-      </w:r>
-      <w:r>
-        <w:rPr>
-          <w:rFonts w:ascii="Times New Roman" w:hAnsi="Times New Roman" w:cs="Times New Roman"/>
-        </w:rPr>
-        <w:t>,</w:t>
-      </w:r>
-      <w:r>
-        <w:rPr>
-          <w:rFonts w:ascii="Times New Roman" w:hAnsi="Times New Roman" w:cs="Times New Roman"/>
-        </w:rPr>
-        <w:t xml:space="preserve"> </w:t>
-      </w:r>
-      <w:r>
-        <w:rPr>
-          <w:rFonts w:ascii="Times New Roman" w:hAnsi="Times New Roman" w:cs="Times New Roman"/>
-        </w:rPr>
-        <w:t xml:space="preserve">μπορούμε να δούμε χρήσιμες στατιστικές ιδιότητες των στηλών του </w:t>
-      </w:r>
-      <w:r>
-        <w:rPr>
-          <w:rFonts w:ascii="Times New Roman" w:hAnsi="Times New Roman" w:cs="Times New Roman"/>
-          <w:lang w:val="en-US"/>
-        </w:rPr>
-        <w:t>dataframe</w:t>
-      </w:r>
-      <w:r>
-        <w:rPr>
-          <w:rFonts w:ascii="Times New Roman" w:hAnsi="Times New Roman" w:cs="Times New Roman"/>
-        </w:rPr>
-        <w:t xml:space="preserve"> </w:t>
-      </w:r>
-      <w:r>
-        <w:rPr>
-          <w:rFonts w:ascii="Times New Roman" w:hAnsi="Times New Roman" w:cs="Times New Roman"/>
-        </w:rPr>
-        <w:t xml:space="preserve">που περιέχουν αριθμητικά δεδομένα, όπως </w:t>
-      </w:r>
-      <w:r>
-        <w:rPr>
-          <w:rFonts w:ascii="Times New Roman" w:hAnsi="Times New Roman" w:cs="Times New Roman"/>
-        </w:rPr>
-        <w:t>την μέση τιμή της εκάστοτε στήλης, την τυπική της απόκλιση, την ελάχιστη και την μέγιστη τιμή της κ.α. Έτσι μπορούμε να καταλάβουμε περισσότερα πράγματα για το σύνολο δεδομένων με το οποίο εργαζόμαστε. Τα αποτελέσματα της εντολής φαίνονται παρακάτω:</w:t>
+        <w:t xml:space="preserve"> Έπειτα,</w:t>
+      </w:r>
+      <w:r>
+        <w:rPr>
+          <w:rFonts w:ascii="Times New Roman" w:hAnsi="Times New Roman" w:cs="Times New Roman"/>
+        </w:rPr>
+        <w:t xml:space="preserve"> βλέπουμε το σύνολο διαφορετικών τιμών για κάθε στήλη του </w:t>
+      </w:r>
+      <w:r>
+        <w:rPr>
+          <w:rFonts w:ascii="Times New Roman" w:hAnsi="Times New Roman" w:cs="Times New Roman"/>
+          <w:lang w:val="en-US"/>
+        </w:rPr>
+        <w:t>dataset</w:t>
+      </w:r>
+      <w:r>
+        <w:rPr>
+          <w:rFonts w:ascii="Times New Roman" w:hAnsi="Times New Roman" w:cs="Times New Roman"/>
+        </w:rPr>
+        <w:t>. Έτσι μπορούμε να καταλάβουμε περισσότερα πράγματα για το σύνολο δεδομένων με το οποίο εργαζόμαστε. Τα αποτελέσματα της εντολής φαίνονται παρακάτω:</w:t>
       </w:r>
     </w:p>
     <w:p>
@@ -250,18 +261,18 @@
         <w:jc w:val="center"/>
         <w:rPr>
           <w:rFonts w:ascii="Times New Roman" w:hAnsi="Times New Roman" w:cs="Times New Roman"/>
-        </w:rPr>
-      </w:pPr>
-      <w:r>
-        <w:rPr>
-          <w:rFonts w:ascii="Times New Roman" w:hAnsi="Times New Roman" w:cs="Times New Roman"/>
-          <w:noProof/>
+          <w:lang w:val="en-US"/>
+        </w:rPr>
+      </w:pPr>
+      <w:r>
+        <w:rPr>
+          <w:rFonts w:ascii="Times New Roman" w:hAnsi="Times New Roman" w:cs="Times New Roman"/>
         </w:rPr>
         <w:drawing>
-          <wp:inline distT="0" distB="0" distL="0" distR="0" wp14:anchorId="04BA9093" wp14:editId="2F9A4490">
-            <wp:extent cx="5274310" cy="1868805"/>
-            <wp:effectExtent l="0" t="0" r="2540" b="0"/>
-            <wp:docPr id="1736256237" name="Εικόνα 1" descr="Εικόνα που περιέχει κείμενο, στιγμιότυπο οθόνης, γραμματοσειρά, ασπρόμαυρο&#10;&#10;Περιγραφή που δημιουργήθηκε αυτόματα"/>
+          <wp:inline distT="0" distB="0" distL="0" distR="0" wp14:anchorId="54ED3C6F" wp14:editId="61F4533F">
+            <wp:extent cx="2621280" cy="3027821"/>
+            <wp:effectExtent l="0" t="0" r="7620" b="1270"/>
+            <wp:docPr id="1145803600" name="Εικόνα 1"/>
             <wp:cNvGraphicFramePr>
               <a:graphicFrameLocks xmlns:a="http://schemas.openxmlformats.org/drawingml/2006/main" noChangeAspect="1"/>
             </wp:cNvGraphicFramePr>
@@ -269,7 +280,7 @@
               <a:graphicData uri="http://schemas.openxmlformats.org/drawingml/2006/picture">
                 <pic:pic xmlns:pic="http://schemas.openxmlformats.org/drawingml/2006/picture">
                   <pic:nvPicPr>
-                    <pic:cNvPr id="1736256237" name="Εικόνα 1" descr="Εικόνα που περιέχει κείμενο, στιγμιότυπο οθόνης, γραμματοσειρά, ασπρόμαυρο&#10;&#10;Περιγραφή που δημιουργήθηκε αυτόματα"/>
+                    <pic:cNvPr id="1145803600" name=""/>
                     <pic:cNvPicPr/>
                   </pic:nvPicPr>
                   <pic:blipFill>
@@ -281,7 +292,7 @@
                   <pic:spPr>
                     <a:xfrm>
                       <a:off x="0" y="0"/>
-                      <a:ext cx="5274310" cy="1868805"/>
+                      <a:ext cx="2633867" cy="3042360"/>
                     </a:xfrm>
                     <a:prstGeom prst="rect">
                       <a:avLst/>
@@ -296,6 +307,57 @@
     </w:p>
     <w:p>
       <w:pPr>
+        <w:jc w:val="center"/>
+        <w:rPr>
+          <w:rFonts w:ascii="Times New Roman" w:hAnsi="Times New Roman" w:cs="Times New Roman"/>
+          <w:lang w:val="en-US"/>
+        </w:rPr>
+      </w:pPr>
+      <w:r>
+        <w:rPr>
+          <w:rFonts w:ascii="Times New Roman" w:hAnsi="Times New Roman" w:cs="Times New Roman"/>
+          <w:lang w:val="en-US"/>
+        </w:rPr>
+        <w:lastRenderedPageBreak/>
+        <w:drawing>
+          <wp:inline distT="0" distB="0" distL="0" distR="0" wp14:anchorId="5FC97205" wp14:editId="5BFF0AEE">
+            <wp:extent cx="2225040" cy="4072845"/>
+            <wp:effectExtent l="0" t="0" r="3810" b="4445"/>
+            <wp:docPr id="1998444623" name="Εικόνα 1" descr="Εικόνα που περιέχει κείμενο, στιγμιότυπο οθόνης, κατάλογος, γραμματοσειρά&#10;&#10;Περιγραφή που δημιουργήθηκε αυτόματα"/>
+            <wp:cNvGraphicFramePr>
+              <a:graphicFrameLocks xmlns:a="http://schemas.openxmlformats.org/drawingml/2006/main" noChangeAspect="1"/>
+            </wp:cNvGraphicFramePr>
+            <a:graphic xmlns:a="http://schemas.openxmlformats.org/drawingml/2006/main">
+              <a:graphicData uri="http://schemas.openxmlformats.org/drawingml/2006/picture">
+                <pic:pic xmlns:pic="http://schemas.openxmlformats.org/drawingml/2006/picture">
+                  <pic:nvPicPr>
+                    <pic:cNvPr id="1998444623" name="Εικόνα 1" descr="Εικόνα που περιέχει κείμενο, στιγμιότυπο οθόνης, κατάλογος, γραμματοσειρά&#10;&#10;Περιγραφή που δημιουργήθηκε αυτόματα"/>
+                    <pic:cNvPicPr/>
+                  </pic:nvPicPr>
+                  <pic:blipFill>
+                    <a:blip r:embed="rId6"/>
+                    <a:stretch>
+                      <a:fillRect/>
+                    </a:stretch>
+                  </pic:blipFill>
+                  <pic:spPr>
+                    <a:xfrm>
+                      <a:off x="0" y="0"/>
+                      <a:ext cx="2231375" cy="4084442"/>
+                    </a:xfrm>
+                    <a:prstGeom prst="rect">
+                      <a:avLst/>
+                    </a:prstGeom>
+                  </pic:spPr>
+                </pic:pic>
+              </a:graphicData>
+            </a:graphic>
+          </wp:inline>
+        </w:drawing>
+      </w:r>
+    </w:p>
+    <w:p>
+      <w:pPr>
         <w:ind w:firstLine="360"/>
         <w:rPr>
           <w:rFonts w:ascii="Times New Roman" w:hAnsi="Times New Roman" w:cs="Times New Roman"/>
@@ -358,6 +420,7 @@
         </w:rPr>
         <w:t xml:space="preserve"> (</w:t>
       </w:r>
+      <w:proofErr w:type="spellStart"/>
       <w:r>
         <w:rPr>
           <w:rFonts w:ascii="Times New Roman" w:hAnsi="Times New Roman" w:cs="Times New Roman"/>
@@ -367,6 +430,7 @@
         </w:rPr>
         <w:t>BoW</w:t>
       </w:r>
+      <w:proofErr w:type="spellEnd"/>
       <w:r>
         <w:rPr>
           <w:rFonts w:ascii="Times New Roman" w:hAnsi="Times New Roman" w:cs="Times New Roman"/>
@@ -492,6 +556,7 @@
         </w:rPr>
         <w:t xml:space="preserve">την γραμματική ή την δομή των προτάσεων που απαρτίζουν το σύνολο δεδομένων μας, παρά καταμετρά μόνο συχνότητες εμφανίσεων λέξεων, χρησιμοποιώντας μία συγκεκριμένη τεχνική που ονομάζεται </w:t>
       </w:r>
+      <w:proofErr w:type="spellStart"/>
       <w:r>
         <w:rPr>
           <w:rFonts w:ascii="Times New Roman" w:hAnsi="Times New Roman" w:cs="Times New Roman"/>
@@ -501,6 +566,7 @@
         </w:rPr>
         <w:t>tf</w:t>
       </w:r>
+      <w:proofErr w:type="spellEnd"/>
       <w:r>
         <w:rPr>
           <w:rFonts w:ascii="Times New Roman" w:hAnsi="Times New Roman" w:cs="Times New Roman"/>
@@ -509,6 +575,7 @@
         </w:rPr>
         <w:t>-</w:t>
       </w:r>
+      <w:proofErr w:type="spellStart"/>
       <w:r>
         <w:rPr>
           <w:rFonts w:ascii="Times New Roman" w:hAnsi="Times New Roman" w:cs="Times New Roman"/>
@@ -518,6 +585,7 @@
         </w:rPr>
         <w:t>idf</w:t>
       </w:r>
+      <w:proofErr w:type="spellEnd"/>
       <w:r>
         <w:rPr>
           <w:rFonts w:ascii="Times New Roman" w:hAnsi="Times New Roman" w:cs="Times New Roman"/>
@@ -709,6 +777,7 @@
         </w:rPr>
         <w:t xml:space="preserve"> (</w:t>
       </w:r>
+      <w:proofErr w:type="spellStart"/>
       <w:r>
         <w:rPr>
           <w:rFonts w:ascii="Times New Roman" w:hAnsi="Times New Roman" w:cs="Times New Roman"/>
@@ -718,6 +787,7 @@
         </w:rPr>
         <w:t>Tf</w:t>
       </w:r>
+      <w:proofErr w:type="spellEnd"/>
       <w:r>
         <w:rPr>
           <w:rFonts w:ascii="Times New Roman" w:hAnsi="Times New Roman" w:cs="Times New Roman"/>
@@ -841,9 +911,9 @@
           <w:noProof/>
         </w:rPr>
         <w:drawing>
-          <wp:inline distT="0" distB="0" distL="0" distR="0" wp14:anchorId="2ED1C2C0" wp14:editId="54B3FB9B">
-            <wp:extent cx="5274310" cy="848360"/>
-            <wp:effectExtent l="0" t="0" r="2540" b="8890"/>
+          <wp:inline distT="0" distB="0" distL="0" distR="0" wp14:anchorId="2ED1C2C0" wp14:editId="19098011">
+            <wp:extent cx="4945380" cy="795452"/>
+            <wp:effectExtent l="0" t="0" r="0" b="5080"/>
             <wp:docPr id="1549003493" name="Εικόνα 1" descr="Εικόνα που περιέχει κείμενο, γραμματοσειρά, γραμμή, λευκό&#10;&#10;Περιγραφή που δημιουργήθηκε αυτόματα"/>
             <wp:cNvGraphicFramePr>
               <a:graphicFrameLocks xmlns:a="http://schemas.openxmlformats.org/drawingml/2006/main" noChangeAspect="1"/>
@@ -856,7 +926,7 @@
                     <pic:cNvPicPr/>
                   </pic:nvPicPr>
                   <pic:blipFill>
-                    <a:blip r:embed="rId6"/>
+                    <a:blip r:embed="rId7"/>
                     <a:stretch>
                       <a:fillRect/>
                     </a:stretch>
@@ -864,7 +934,7 @@
                   <pic:spPr>
                     <a:xfrm>
                       <a:off x="0" y="0"/>
-                      <a:ext cx="5274310" cy="848360"/>
+                      <a:ext cx="4969453" cy="799324"/>
                     </a:xfrm>
                     <a:prstGeom prst="rect">
                       <a:avLst/>
@@ -941,6 +1011,7 @@
         </w:rPr>
         <w:t xml:space="preserve"> (</w:t>
       </w:r>
+      <w:proofErr w:type="spellStart"/>
       <w:r>
         <w:rPr>
           <w:rFonts w:ascii="Times New Roman" w:hAnsi="Times New Roman" w:cs="Times New Roman"/>
@@ -950,6 +1021,7 @@
         </w:rPr>
         <w:t>Idf</w:t>
       </w:r>
+      <w:proofErr w:type="spellEnd"/>
       <w:r>
         <w:rPr>
           <w:rFonts w:ascii="Times New Roman" w:hAnsi="Times New Roman" w:cs="Times New Roman"/>
@@ -1119,9 +1191,9 @@
         </w:rPr>
         <w:lastRenderedPageBreak/>
         <w:drawing>
-          <wp:inline distT="0" distB="0" distL="0" distR="0" wp14:anchorId="1865ADE6" wp14:editId="0E04BB79">
-            <wp:extent cx="5274310" cy="1072515"/>
-            <wp:effectExtent l="0" t="0" r="2540" b="0"/>
+          <wp:inline distT="0" distB="0" distL="0" distR="0" wp14:anchorId="1865ADE6" wp14:editId="036C69FC">
+            <wp:extent cx="4884420" cy="993232"/>
+            <wp:effectExtent l="0" t="0" r="0" b="0"/>
             <wp:docPr id="1867004913" name="Εικόνα 1" descr="Εικόνα που περιέχει γραμματοσειρά, κείμενο, γραμμή, λευκό&#10;&#10;Περιγραφή που δημιουργήθηκε αυτόματα"/>
             <wp:cNvGraphicFramePr>
               <a:graphicFrameLocks xmlns:a="http://schemas.openxmlformats.org/drawingml/2006/main" noChangeAspect="1"/>
@@ -1134,7 +1206,7 @@
                     <pic:cNvPicPr/>
                   </pic:nvPicPr>
                   <pic:blipFill>
-                    <a:blip r:embed="rId7"/>
+                    <a:blip r:embed="rId8"/>
                     <a:stretch>
                       <a:fillRect/>
                     </a:stretch>
@@ -1142,7 +1214,7 @@
                   <pic:spPr>
                     <a:xfrm>
                       <a:off x="0" y="0"/>
-                      <a:ext cx="5274310" cy="1072515"/>
+                      <a:ext cx="4923082" cy="1001094"/>
                     </a:xfrm>
                     <a:prstGeom prst="rect">
                       <a:avLst/>
@@ -1167,6 +1239,7 @@
         </w:rPr>
         <w:t xml:space="preserve">Η τελική βαθμολογία </w:t>
       </w:r>
+      <w:proofErr w:type="spellStart"/>
       <w:r>
         <w:rPr>
           <w:rFonts w:ascii="Times New Roman" w:hAnsi="Times New Roman" w:cs="Times New Roman"/>
@@ -1174,12 +1247,14 @@
         </w:rPr>
         <w:t>tf</w:t>
       </w:r>
+      <w:proofErr w:type="spellEnd"/>
       <w:r>
         <w:rPr>
           <w:rFonts w:ascii="Times New Roman" w:hAnsi="Times New Roman" w:cs="Times New Roman"/>
         </w:rPr>
         <w:t>-</w:t>
       </w:r>
+      <w:proofErr w:type="spellStart"/>
       <w:r>
         <w:rPr>
           <w:rFonts w:ascii="Times New Roman" w:hAnsi="Times New Roman" w:cs="Times New Roman"/>
@@ -1187,6 +1262,7 @@
         </w:rPr>
         <w:t>idf</w:t>
       </w:r>
+      <w:proofErr w:type="spellEnd"/>
       <w:r>
         <w:rPr>
           <w:rFonts w:ascii="Times New Roman" w:hAnsi="Times New Roman" w:cs="Times New Roman"/>
@@ -1277,6 +1353,7 @@
         </w:rPr>
         <w:t xml:space="preserve"> και συγκεκριμένα η κλάση </w:t>
       </w:r>
+      <w:proofErr w:type="spellStart"/>
       <w:r>
         <w:rPr>
           <w:rFonts w:ascii="Times New Roman" w:hAnsi="Times New Roman" w:cs="Times New Roman"/>
@@ -1285,6 +1362,7 @@
         </w:rPr>
         <w:t>TfidfVectorizer</w:t>
       </w:r>
+      <w:proofErr w:type="spellEnd"/>
       <w:r>
         <w:rPr>
           <w:rFonts w:ascii="Times New Roman" w:hAnsi="Times New Roman" w:cs="Times New Roman"/>
@@ -1303,13 +1381,17 @@
         </w:rPr>
         <w:t xml:space="preserve">Προτιμήθηκε να χρησιμοποιηθεί λίστα με συγκεκριμένα </w:t>
       </w:r>
-      <w:r>
-        <w:rPr>
-          <w:rFonts w:ascii="Times New Roman" w:hAnsi="Times New Roman" w:cs="Times New Roman"/>
+      <w:proofErr w:type="spellStart"/>
+      <w:r>
+        <w:rPr>
+          <w:rFonts w:ascii="Times New Roman" w:hAnsi="Times New Roman" w:cs="Times New Roman"/>
+          <w:b/>
+          <w:bCs/>
           <w:lang w:val="en-US"/>
         </w:rPr>
         <w:t>stopwords</w:t>
       </w:r>
+      <w:proofErr w:type="spellEnd"/>
       <w:r>
         <w:rPr>
           <w:rFonts w:ascii="Times New Roman" w:hAnsi="Times New Roman" w:cs="Times New Roman"/>
@@ -1334,6 +1416,7 @@
         </w:rPr>
         <w:t xml:space="preserve">, δημιουργούμε ένα αντικείμενο της κλάσης </w:t>
       </w:r>
+      <w:proofErr w:type="spellStart"/>
       <w:r>
         <w:rPr>
           <w:rFonts w:ascii="Times New Roman" w:hAnsi="Times New Roman" w:cs="Times New Roman"/>
@@ -1341,12 +1424,14 @@
         </w:rPr>
         <w:t>TfidfVectorizer</w:t>
       </w:r>
+      <w:proofErr w:type="spellEnd"/>
       <w:r>
         <w:rPr>
           <w:rFonts w:ascii="Times New Roman" w:hAnsi="Times New Roman" w:cs="Times New Roman"/>
         </w:rPr>
         <w:t xml:space="preserve"> και βρίσκουμε το </w:t>
       </w:r>
+      <w:proofErr w:type="spellStart"/>
       <w:r>
         <w:rPr>
           <w:rFonts w:ascii="Times New Roman" w:hAnsi="Times New Roman" w:cs="Times New Roman"/>
@@ -1354,6 +1439,7 @@
         </w:rPr>
         <w:t>tfidf</w:t>
       </w:r>
+      <w:proofErr w:type="spellEnd"/>
       <w:r>
         <w:rPr>
           <w:rFonts w:ascii="Times New Roman" w:hAnsi="Times New Roman" w:cs="Times New Roman"/>
@@ -1380,10 +1466,10 @@
           <w:noProof/>
         </w:rPr>
         <w:drawing>
-          <wp:inline distT="0" distB="0" distL="0" distR="0" wp14:anchorId="092701CA" wp14:editId="31BC80D8">
-            <wp:extent cx="5274310" cy="367665"/>
-            <wp:effectExtent l="0" t="0" r="2540" b="0"/>
-            <wp:docPr id="2127287946" name="Εικόνα 1"/>
+          <wp:inline distT="0" distB="0" distL="0" distR="0" wp14:anchorId="614BF14B" wp14:editId="7C48353F">
+            <wp:extent cx="4061460" cy="411553"/>
+            <wp:effectExtent l="0" t="0" r="0" b="7620"/>
+            <wp:docPr id="2102290546" name="Εικόνα 1"/>
             <wp:cNvGraphicFramePr>
               <a:graphicFrameLocks xmlns:a="http://schemas.openxmlformats.org/drawingml/2006/main" noChangeAspect="1"/>
             </wp:cNvGraphicFramePr>
@@ -1391,23 +1477,33 @@
               <a:graphicData uri="http://schemas.openxmlformats.org/drawingml/2006/picture">
                 <pic:pic xmlns:pic="http://schemas.openxmlformats.org/drawingml/2006/picture">
                   <pic:nvPicPr>
-                    <pic:cNvPr id="2127287946" name=""/>
-                    <pic:cNvPicPr/>
+                    <pic:cNvPr id="0" name="Picture 2"/>
+                    <pic:cNvPicPr>
+                      <a:picLocks noChangeAspect="1" noChangeArrowheads="1"/>
+                    </pic:cNvPicPr>
                   </pic:nvPicPr>
                   <pic:blipFill>
-                    <a:blip r:embed="rId8"/>
+                    <a:blip r:embed="rId9">
+                      <a:extLst>
+                        <a:ext uri="{28A0092B-C50C-407E-A947-70E740481C1C}">
+                          <a14:useLocalDpi xmlns:a14="http://schemas.microsoft.com/office/drawing/2010/main" val="0"/>
+                        </a:ext>
+                      </a:extLst>
+                    </a:blip>
+                    <a:srcRect/>
                     <a:stretch>
                       <a:fillRect/>
                     </a:stretch>
                   </pic:blipFill>
-                  <pic:spPr>
+                  <pic:spPr bwMode="auto">
                     <a:xfrm>
                       <a:off x="0" y="0"/>
-                      <a:ext cx="5274310" cy="367665"/>
+                      <a:ext cx="4160332" cy="421572"/>
                     </a:xfrm>
                     <a:prstGeom prst="rect">
                       <a:avLst/>
                     </a:prstGeom>
+                    <a:noFill/>
                   </pic:spPr>
                 </pic:pic>
               </a:graphicData>
@@ -1440,6 +1536,7 @@
         </w:rPr>
         <w:t xml:space="preserve"> της κλάσης </w:t>
       </w:r>
+      <w:proofErr w:type="spellStart"/>
       <w:r>
         <w:rPr>
           <w:rFonts w:ascii="Times New Roman" w:hAnsi="Times New Roman" w:cs="Times New Roman"/>
@@ -1447,6 +1544,7 @@
         </w:rPr>
         <w:t>TfidfVectorizer</w:t>
       </w:r>
+      <w:proofErr w:type="spellEnd"/>
       <w:r>
         <w:rPr>
           <w:rFonts w:ascii="Times New Roman" w:hAnsi="Times New Roman" w:cs="Times New Roman"/>
@@ -1517,6 +1615,7 @@
         </w:rPr>
         <w:t xml:space="preserve"> = </w:t>
       </w:r>
+      <w:proofErr w:type="spellStart"/>
       <w:r>
         <w:rPr>
           <w:rFonts w:ascii="Times New Roman" w:hAnsi="Times New Roman" w:cs="Times New Roman"/>
@@ -1526,6 +1625,7 @@
         </w:rPr>
         <w:t>stopwords</w:t>
       </w:r>
+      <w:proofErr w:type="spellEnd"/>
       <w:r>
         <w:rPr>
           <w:rFonts w:ascii="Times New Roman" w:hAnsi="Times New Roman" w:cs="Times New Roman"/>
@@ -1552,6 +1652,7 @@
         </w:rPr>
         <w:t xml:space="preserve">ία λίστα από </w:t>
       </w:r>
+      <w:proofErr w:type="spellStart"/>
       <w:r>
         <w:rPr>
           <w:rFonts w:ascii="Times New Roman" w:hAnsi="Times New Roman" w:cs="Times New Roman"/>
@@ -1559,6 +1660,7 @@
         </w:rPr>
         <w:t>stopwords</w:t>
       </w:r>
+      <w:proofErr w:type="spellEnd"/>
       <w:r>
         <w:rPr>
           <w:rFonts w:ascii="Times New Roman" w:hAnsi="Times New Roman" w:cs="Times New Roman"/>
@@ -1571,6 +1673,7 @@
         </w:rPr>
         <w:t xml:space="preserve">από την βιβλιοθήκη </w:t>
       </w:r>
+      <w:proofErr w:type="spellStart"/>
       <w:r>
         <w:rPr>
           <w:rFonts w:ascii="Times New Roman" w:hAnsi="Times New Roman" w:cs="Times New Roman"/>
@@ -1580,6 +1683,7 @@
         </w:rPr>
         <w:t>nltk</w:t>
       </w:r>
+      <w:proofErr w:type="spellEnd"/>
       <w:r>
         <w:rPr>
           <w:rFonts w:ascii="Times New Roman" w:hAnsi="Times New Roman" w:cs="Times New Roman"/>
@@ -1656,19 +1760,29 @@
           <w:b/>
           <w:bCs/>
         </w:rPr>
-        <w:t xml:space="preserve"> = 1000:</w:t>
-      </w:r>
-      <w:r>
-        <w:rPr>
-          <w:rFonts w:ascii="Times New Roman" w:hAnsi="Times New Roman" w:cs="Times New Roman"/>
-        </w:rPr>
-        <w:t xml:space="preserve"> </w:t>
-      </w:r>
-      <w:r>
-        <w:rPr>
-          <w:rFonts w:ascii="Times New Roman" w:hAnsi="Times New Roman" w:cs="Times New Roman"/>
-        </w:rPr>
-        <w:t xml:space="preserve">Καθορίζουμε τον αριθμό των </w:t>
+        <w:t xml:space="preserve"> = </w:t>
+      </w:r>
+      <w:r>
+        <w:rPr>
+          <w:rFonts w:ascii="Times New Roman" w:hAnsi="Times New Roman" w:cs="Times New Roman"/>
+          <w:b/>
+          <w:bCs/>
+        </w:rPr>
+        <w:t>8</w:t>
+      </w:r>
+      <w:r>
+        <w:rPr>
+          <w:rFonts w:ascii="Times New Roman" w:hAnsi="Times New Roman" w:cs="Times New Roman"/>
+          <w:b/>
+          <w:bCs/>
+        </w:rPr>
+        <w:t>000:</w:t>
+      </w:r>
+      <w:r>
+        <w:rPr>
+          <w:rFonts w:ascii="Times New Roman" w:hAnsi="Times New Roman" w:cs="Times New Roman"/>
+        </w:rPr>
+        <w:t xml:space="preserve"> Καθορίζουμε τον αριθμό των </w:t>
       </w:r>
       <w:r>
         <w:rPr>
@@ -1681,13 +1795,7 @@
         <w:rPr>
           <w:rFonts w:ascii="Times New Roman" w:hAnsi="Times New Roman" w:cs="Times New Roman"/>
         </w:rPr>
-        <w:t xml:space="preserve"> </w:t>
-      </w:r>
-      <w:r>
-        <w:rPr>
-          <w:rFonts w:ascii="Times New Roman" w:hAnsi="Times New Roman" w:cs="Times New Roman"/>
-        </w:rPr>
-        <w:t xml:space="preserve">που θέλουμε να έχει το λεξικό </w:t>
+        <w:t xml:space="preserve"> που θέλουμε να έχει το λεξικό </w:t>
       </w:r>
       <w:r>
         <w:rPr>
@@ -1695,6 +1803,7 @@
         </w:rPr>
         <w:t xml:space="preserve">μας. Οι λέξεις καθορίζονται με βάση το </w:t>
       </w:r>
+      <w:proofErr w:type="spellStart"/>
       <w:r>
         <w:rPr>
           <w:rFonts w:ascii="Times New Roman" w:hAnsi="Times New Roman" w:cs="Times New Roman"/>
@@ -1702,6 +1811,7 @@
         </w:rPr>
         <w:t>tf</w:t>
       </w:r>
+      <w:proofErr w:type="spellEnd"/>
       <w:r>
         <w:rPr>
           <w:rFonts w:ascii="Times New Roman" w:hAnsi="Times New Roman" w:cs="Times New Roman"/>
@@ -1732,30 +1842,17 @@
         <w:rPr>
           <w:rFonts w:ascii="Times New Roman" w:hAnsi="Times New Roman" w:cs="Times New Roman"/>
         </w:rPr>
-        <w:t xml:space="preserve">), </w:t>
-      </w:r>
-      <w:r>
-        <w:rPr>
-          <w:rFonts w:ascii="Times New Roman" w:hAnsi="Times New Roman" w:cs="Times New Roman"/>
-        </w:rPr>
-        <w:t>δηλαδή την συχνότητα εμφάνισης τους σε κάθε κείμενο. Έτσι, έχοντας αποβάλλει λέξεις άχρηστες για την ανάλυση που θέλουμε να πραγματοποιήσουμε, μας μένουν λέξεις οι οποίες είναι συχνά εμφανιζόμενες, ωστόσο έχουν χρήσιμη πληροφορία σχετικά με το εκάστοτε κείμενο στο οποίο βρίσκονται.</w:t>
-      </w:r>
-      <w:r>
-        <w:rPr>
-          <w:rFonts w:ascii="Times New Roman" w:hAnsi="Times New Roman" w:cs="Times New Roman"/>
-        </w:rPr>
-        <w:t xml:space="preserve"> </w:t>
-      </w:r>
-      <w:r>
-        <w:rPr>
-          <w:rFonts w:ascii="Times New Roman" w:hAnsi="Times New Roman" w:cs="Times New Roman"/>
-        </w:rPr>
-        <w:t>Το ποσό καθορίζεται από την εκφώνηση γι’ αρχή.</w:t>
+        <w:t>), δηλαδή την συχνότητα εμφάνισης τους σε κάθε κείμενο. Έτσι, έχοντας αποβάλλει λέξεις άχρηστες για την ανάλυση που θέλουμε να πραγματοποιήσουμε, μας μένουν λέξεις οι οποίες είναι συχνά εμφανιζόμενες, ωστόσο έχουν χρήσιμη πληροφορία σχετικά με το εκάστοτε κείμενο στο οποίο βρίσκονται.</w:t>
+      </w:r>
+      <w:r>
+        <w:rPr>
+          <w:rFonts w:ascii="Times New Roman" w:hAnsi="Times New Roman" w:cs="Times New Roman"/>
+        </w:rPr>
+        <w:t xml:space="preserve"> </w:t>
       </w:r>
     </w:p>
     <w:p>
       <w:pPr>
-        <w:ind w:firstLine="360"/>
         <w:rPr>
           <w:rFonts w:ascii="Times New Roman" w:hAnsi="Times New Roman" w:cs="Times New Roman"/>
         </w:rPr>
@@ -1766,6 +1863,7 @@
         </w:rPr>
         <w:t xml:space="preserve">Έτσι προκύπτει ένα </w:t>
       </w:r>
+      <w:proofErr w:type="spellStart"/>
       <w:r>
         <w:rPr>
           <w:rFonts w:ascii="Times New Roman" w:hAnsi="Times New Roman" w:cs="Times New Roman"/>
@@ -1773,17 +1871,12 @@
         </w:rPr>
         <w:t>csr</w:t>
       </w:r>
-      <w:r>
-        <w:rPr>
-          <w:rFonts w:ascii="Times New Roman" w:hAnsi="Times New Roman" w:cs="Times New Roman"/>
-        </w:rPr>
-        <w:t xml:space="preserve">() </w:t>
-      </w:r>
-      <w:r>
-        <w:rPr>
-          <w:rFonts w:ascii="Times New Roman" w:hAnsi="Times New Roman" w:cs="Times New Roman"/>
-        </w:rPr>
-        <w:t xml:space="preserve">μητρώο, του οποίου οι γραμμές είναι τα διάφορα </w:t>
+      <w:proofErr w:type="spellEnd"/>
+      <w:r>
+        <w:rPr>
+          <w:rFonts w:ascii="Times New Roman" w:hAnsi="Times New Roman" w:cs="Times New Roman"/>
+        </w:rPr>
+        <w:t xml:space="preserve">() μητρώο, του οποίου οι γραμμές είναι τα διάφορα </w:t>
       </w:r>
       <w:r>
         <w:rPr>
@@ -1796,14 +1889,9 @@
         <w:rPr>
           <w:rFonts w:ascii="Times New Roman" w:hAnsi="Times New Roman" w:cs="Times New Roman"/>
         </w:rPr>
-        <w:t xml:space="preserve"> </w:t>
-      </w:r>
-      <w:r>
-        <w:rPr>
-          <w:rFonts w:ascii="Times New Roman" w:hAnsi="Times New Roman" w:cs="Times New Roman"/>
-        </w:rPr>
-        <w:t xml:space="preserve">του συνόλου δεδομένων και οι στήλες οι λέξεις του λεξικού. Στην </w:t>
-      </w:r>
+        <w:t xml:space="preserve"> του συνόλου δεδομένων και οι στήλες οι λέξεις του λεξικού. Στην </w:t>
+      </w:r>
+      <w:proofErr w:type="spellStart"/>
       <w:r>
         <w:rPr>
           <w:rFonts w:ascii="Times New Roman" w:hAnsi="Times New Roman" w:cs="Times New Roman"/>
@@ -1811,17 +1899,26 @@
         </w:rPr>
         <w:t>i</w:t>
       </w:r>
+      <w:proofErr w:type="spellEnd"/>
       <w:r>
         <w:rPr>
           <w:rFonts w:ascii="Times New Roman" w:hAnsi="Times New Roman" w:cs="Times New Roman"/>
         </w:rPr>
         <w:t>-</w:t>
       </w:r>
-      <w:r>
-        <w:rPr>
-          <w:rFonts w:ascii="Times New Roman" w:hAnsi="Times New Roman" w:cs="Times New Roman"/>
-        </w:rPr>
-        <w:t>οστή γ</w:t>
+      <w:proofErr w:type="spellStart"/>
+      <w:r>
+        <w:rPr>
+          <w:rFonts w:ascii="Times New Roman" w:hAnsi="Times New Roman" w:cs="Times New Roman"/>
+        </w:rPr>
+        <w:t>οστή</w:t>
+      </w:r>
+      <w:proofErr w:type="spellEnd"/>
+      <w:r>
+        <w:rPr>
+          <w:rFonts w:ascii="Times New Roman" w:hAnsi="Times New Roman" w:cs="Times New Roman"/>
+        </w:rPr>
+        <w:t xml:space="preserve"> γ</w:t>
       </w:r>
       <w:r>
         <w:rPr>
@@ -1829,6 +1926,7 @@
         </w:rPr>
         <w:t xml:space="preserve">ραμμή αντιστοιχεί Η </w:t>
       </w:r>
+      <w:proofErr w:type="spellStart"/>
       <w:r>
         <w:rPr>
           <w:rFonts w:ascii="Times New Roman" w:hAnsi="Times New Roman" w:cs="Times New Roman"/>
@@ -1836,18 +1934,28 @@
         </w:rPr>
         <w:t>i</w:t>
       </w:r>
+      <w:proofErr w:type="spellEnd"/>
       <w:r>
         <w:rPr>
           <w:rFonts w:ascii="Times New Roman" w:hAnsi="Times New Roman" w:cs="Times New Roman"/>
         </w:rPr>
         <w:t>-</w:t>
       </w:r>
-      <w:r>
-        <w:rPr>
-          <w:rFonts w:ascii="Times New Roman" w:hAnsi="Times New Roman" w:cs="Times New Roman"/>
-        </w:rPr>
-        <w:t xml:space="preserve">οστή επιγραφή του συνόλου δεδομένων, ενώ στην </w:t>
-      </w:r>
+      <w:proofErr w:type="spellStart"/>
+      <w:r>
+        <w:rPr>
+          <w:rFonts w:ascii="Times New Roman" w:hAnsi="Times New Roman" w:cs="Times New Roman"/>
+        </w:rPr>
+        <w:t>οστή</w:t>
+      </w:r>
+      <w:proofErr w:type="spellEnd"/>
+      <w:r>
+        <w:rPr>
+          <w:rFonts w:ascii="Times New Roman" w:hAnsi="Times New Roman" w:cs="Times New Roman"/>
+        </w:rPr>
+        <w:t xml:space="preserve"> επιγραφή του συνόλου δεδομένων, ενώ στην </w:t>
+      </w:r>
+      <w:proofErr w:type="spellStart"/>
       <w:r>
         <w:rPr>
           <w:rFonts w:ascii="Times New Roman" w:hAnsi="Times New Roman" w:cs="Times New Roman"/>
@@ -1855,18 +1963,28 @@
         </w:rPr>
         <w:t>i</w:t>
       </w:r>
+      <w:proofErr w:type="spellEnd"/>
       <w:r>
         <w:rPr>
           <w:rFonts w:ascii="Times New Roman" w:hAnsi="Times New Roman" w:cs="Times New Roman"/>
         </w:rPr>
         <w:t>-</w:t>
       </w:r>
-      <w:r>
-        <w:rPr>
-          <w:rFonts w:ascii="Times New Roman" w:hAnsi="Times New Roman" w:cs="Times New Roman"/>
-        </w:rPr>
-        <w:t xml:space="preserve">οστή στήλη αντιστοιχεί η </w:t>
-      </w:r>
+      <w:proofErr w:type="spellStart"/>
+      <w:r>
+        <w:rPr>
+          <w:rFonts w:ascii="Times New Roman" w:hAnsi="Times New Roman" w:cs="Times New Roman"/>
+        </w:rPr>
+        <w:t>οστή</w:t>
+      </w:r>
+      <w:proofErr w:type="spellEnd"/>
+      <w:r>
+        <w:rPr>
+          <w:rFonts w:ascii="Times New Roman" w:hAnsi="Times New Roman" w:cs="Times New Roman"/>
+        </w:rPr>
+        <w:t xml:space="preserve"> στήλη αντιστοιχεί η </w:t>
+      </w:r>
+      <w:proofErr w:type="spellStart"/>
       <w:r>
         <w:rPr>
           <w:rFonts w:ascii="Times New Roman" w:hAnsi="Times New Roman" w:cs="Times New Roman"/>
@@ -1874,18 +1992,46 @@
         </w:rPr>
         <w:t>i</w:t>
       </w:r>
+      <w:proofErr w:type="spellEnd"/>
       <w:r>
         <w:rPr>
           <w:rFonts w:ascii="Times New Roman" w:hAnsi="Times New Roman" w:cs="Times New Roman"/>
         </w:rPr>
         <w:t>-</w:t>
       </w:r>
-      <w:r>
-        <w:rPr>
-          <w:rFonts w:ascii="Times New Roman" w:hAnsi="Times New Roman" w:cs="Times New Roman"/>
-        </w:rPr>
-        <w:t xml:space="preserve">ος΄τη λέξη του λεξικού. Τιμή στο αντίστοιχο κελί υπάρχει όταν η λέξη σε εκείνη την στήλη βρίσκεται στην αντίστοιχη επιγραφή και η τιμή της αντιστοιχεί στην </w:t>
-      </w:r>
+      <w:proofErr w:type="spellStart"/>
+      <w:r>
+        <w:rPr>
+          <w:rFonts w:ascii="Times New Roman" w:hAnsi="Times New Roman" w:cs="Times New Roman"/>
+        </w:rPr>
+        <w:t>ο</w:t>
+      </w:r>
+      <w:r>
+        <w:rPr>
+          <w:rFonts w:ascii="Times New Roman" w:hAnsi="Times New Roman" w:cs="Times New Roman"/>
+        </w:rPr>
+        <w:t>σ</w:t>
+      </w:r>
+      <w:r>
+        <w:rPr>
+          <w:rFonts w:ascii="Times New Roman" w:hAnsi="Times New Roman" w:cs="Times New Roman"/>
+        </w:rPr>
+        <w:t>τ</w:t>
+      </w:r>
+      <w:r>
+        <w:rPr>
+          <w:rFonts w:ascii="Times New Roman" w:hAnsi="Times New Roman" w:cs="Times New Roman"/>
+        </w:rPr>
+        <w:t>ή</w:t>
+      </w:r>
+      <w:proofErr w:type="spellEnd"/>
+      <w:r>
+        <w:rPr>
+          <w:rFonts w:ascii="Times New Roman" w:hAnsi="Times New Roman" w:cs="Times New Roman"/>
+        </w:rPr>
+        <w:t xml:space="preserve"> λέξη του λεξικού. Τιμή στο αντίστοιχο κελί υπάρχει όταν η λέξη σε εκείνη την στήλη βρίσκεται στην αντίστοιχη επιγραφή και η τιμή της αντιστοιχεί στην </w:t>
+      </w:r>
+      <w:proofErr w:type="spellStart"/>
       <w:r>
         <w:rPr>
           <w:rFonts w:ascii="Times New Roman" w:hAnsi="Times New Roman" w:cs="Times New Roman"/>
@@ -1893,12 +2039,14 @@
         </w:rPr>
         <w:t>tf</w:t>
       </w:r>
+      <w:proofErr w:type="spellEnd"/>
       <w:r>
         <w:rPr>
           <w:rFonts w:ascii="Times New Roman" w:hAnsi="Times New Roman" w:cs="Times New Roman"/>
         </w:rPr>
         <w:t>-</w:t>
       </w:r>
+      <w:proofErr w:type="spellStart"/>
       <w:r>
         <w:rPr>
           <w:rFonts w:ascii="Times New Roman" w:hAnsi="Times New Roman" w:cs="Times New Roman"/>
@@ -1906,17 +2054,12 @@
         </w:rPr>
         <w:t>idf</w:t>
       </w:r>
-      <w:r>
-        <w:rPr>
-          <w:rFonts w:ascii="Times New Roman" w:hAnsi="Times New Roman" w:cs="Times New Roman"/>
-        </w:rPr>
-        <w:t xml:space="preserve"> </w:t>
-      </w:r>
-      <w:r>
-        <w:rPr>
-          <w:rFonts w:ascii="Times New Roman" w:hAnsi="Times New Roman" w:cs="Times New Roman"/>
-        </w:rPr>
-        <w:t>τιμή της λέξης αυτής. Πράγματι, κρίνοντας από το σχήμα του μητρώου, βλέπουμε ότι τα αποτελέσματά μας είναι ακριβή:</w:t>
+      <w:proofErr w:type="spellEnd"/>
+      <w:r>
+        <w:rPr>
+          <w:rFonts w:ascii="Times New Roman" w:hAnsi="Times New Roman" w:cs="Times New Roman"/>
+        </w:rPr>
+        <w:t xml:space="preserve"> τιμή της λέξης αυτής. Πράγματι, κρίνοντας από το σχήμα του μητρώου, βλέπουμε ότι τα αποτελέσματά μας είναι ακριβή:</w:t>
       </w:r>
     </w:p>
     <w:p>
@@ -1931,7 +2074,7 @@
           <w:noProof/>
         </w:rPr>
         <w:drawing>
-          <wp:inline distT="0" distB="0" distL="0" distR="0" wp14:anchorId="54DAFC84" wp14:editId="0AF8979C">
+          <wp:inline distT="0" distB="0" distL="0" distR="0" wp14:anchorId="54DAFC84" wp14:editId="41DFB70F">
             <wp:extent cx="5274310" cy="307340"/>
             <wp:effectExtent l="0" t="0" r="2540" b="0"/>
             <wp:docPr id="1837852710" name="Εικόνα 1"/>
@@ -1946,7 +2089,7 @@
                     <pic:cNvPicPr/>
                   </pic:nvPicPr>
                   <pic:blipFill>
-                    <a:blip r:embed="rId9"/>
+                    <a:blip r:embed="rId10"/>
                     <a:stretch>
                       <a:fillRect/>
                     </a:stretch>
@@ -1980,6 +2123,7 @@
         </w:rPr>
         <w:t xml:space="preserve">Έπειτα, βρίσκουμε τις </w:t>
       </w:r>
+      <w:proofErr w:type="spellStart"/>
       <w:r>
         <w:rPr>
           <w:rFonts w:ascii="Times New Roman" w:hAnsi="Times New Roman" w:cs="Times New Roman"/>
@@ -1987,6 +2131,7 @@
         </w:rPr>
         <w:t>idf</w:t>
       </w:r>
+      <w:proofErr w:type="spellEnd"/>
       <w:r>
         <w:rPr>
           <w:rFonts w:ascii="Times New Roman" w:hAnsi="Times New Roman" w:cs="Times New Roman"/>
@@ -1999,6 +2144,7 @@
         </w:rPr>
         <w:t xml:space="preserve">τιμές καθενός από τις λέξεις που υπάρχουν στο λεξικό μας, καθώς αυτές οι τιμές μας δίνουν μία εικόνα για την υπόθεση που κάναμε παραπάνω. Δεν θέλουμε ούτε η τιμή να είναι υψηλή, συνεπώς η λέξη να συναντάται σπάνια στο σύνολο των επιγραφών, ούτε πάρα πολύ χαμηλή, πράγμα που θα δήλωνε ότι συναντάται σε όλα τα κείμενα, οπότε δεν θα μας έδινε καμία χρήσιμη πληροφορία για την εκάστοτε περιγραφή. Παρακάτω, φαίνονται οι πρώτες και οι τελευταίες 10 τιμές του πίνακα </w:t>
       </w:r>
+      <w:proofErr w:type="spellStart"/>
       <w:r>
         <w:rPr>
           <w:rFonts w:ascii="Times New Roman" w:hAnsi="Times New Roman" w:cs="Times New Roman"/>
@@ -2006,6 +2152,7 @@
         </w:rPr>
         <w:t>idf</w:t>
       </w:r>
+      <w:proofErr w:type="spellEnd"/>
       <w:r>
         <w:rPr>
           <w:rFonts w:ascii="Times New Roman" w:hAnsi="Times New Roman" w:cs="Times New Roman"/>
@@ -2040,9 +2187,9 @@
         </w:rPr>
         <w:lastRenderedPageBreak/>
         <w:drawing>
-          <wp:inline distT="0" distB="0" distL="0" distR="0" wp14:anchorId="0B5108B0" wp14:editId="3EC70CF2">
-            <wp:extent cx="2114845" cy="2991267"/>
-            <wp:effectExtent l="0" t="0" r="0" b="0"/>
+          <wp:inline distT="0" distB="0" distL="0" distR="0" wp14:anchorId="0B5108B0" wp14:editId="0AC681B0">
+            <wp:extent cx="1713189" cy="2423160"/>
+            <wp:effectExtent l="0" t="0" r="1905" b="0"/>
             <wp:docPr id="2143466457" name="Εικόνα 1" descr="Εικόνα που περιέχει κείμενο, στιγμιότυπο οθόνης, γραμματοσειρά, αριθμός&#10;&#10;Περιγραφή που δημιουργήθηκε αυτόματα"/>
             <wp:cNvGraphicFramePr>
               <a:graphicFrameLocks xmlns:a="http://schemas.openxmlformats.org/drawingml/2006/main" noChangeAspect="1"/>
@@ -2055,7 +2202,7 @@
                     <pic:cNvPicPr/>
                   </pic:nvPicPr>
                   <pic:blipFill>
-                    <a:blip r:embed="rId10"/>
+                    <a:blip r:embed="rId11"/>
                     <a:stretch>
                       <a:fillRect/>
                     </a:stretch>
@@ -2063,7 +2210,7 @@
                   <pic:spPr>
                     <a:xfrm>
                       <a:off x="0" y="0"/>
-                      <a:ext cx="2114845" cy="2991267"/>
+                      <a:ext cx="1723152" cy="2437252"/>
                     </a:xfrm>
                     <a:prstGeom prst="rect">
                       <a:avLst/>
@@ -2089,8 +2236,8 @@
           <w:noProof/>
         </w:rPr>
         <w:drawing>
-          <wp:inline distT="0" distB="0" distL="0" distR="0" wp14:anchorId="55E17DF4" wp14:editId="46A9F02D">
-            <wp:extent cx="2095792" cy="2972215"/>
+          <wp:inline distT="0" distB="0" distL="0" distR="0" wp14:anchorId="55E17DF4" wp14:editId="39F3CEBD">
+            <wp:extent cx="1719384" cy="2438400"/>
             <wp:effectExtent l="0" t="0" r="0" b="0"/>
             <wp:docPr id="1796617852" name="Εικόνα 1" descr="Εικόνα που περιέχει κείμενο, στιγμιότυπο οθόνης, γραμματοσειρά, αριθμός&#10;&#10;Περιγραφή που δημιουργήθηκε αυτόματα"/>
             <wp:cNvGraphicFramePr>
@@ -2104,7 +2251,7 @@
                     <pic:cNvPicPr/>
                   </pic:nvPicPr>
                   <pic:blipFill>
-                    <a:blip r:embed="rId11"/>
+                    <a:blip r:embed="rId12"/>
                     <a:stretch>
                       <a:fillRect/>
                     </a:stretch>
@@ -2112,7 +2259,7 @@
                   <pic:spPr>
                     <a:xfrm>
                       <a:off x="0" y="0"/>
-                      <a:ext cx="2095792" cy="2972215"/>
+                      <a:ext cx="1724211" cy="2445246"/>
                     </a:xfrm>
                     <a:prstGeom prst="rect">
                       <a:avLst/>
@@ -2229,6 +2376,7 @@
         </w:rPr>
         <w:t xml:space="preserve"> του </w:t>
       </w:r>
+      <w:proofErr w:type="spellStart"/>
       <w:r>
         <w:rPr>
           <w:rFonts w:ascii="Times New Roman" w:hAnsi="Times New Roman" w:cs="Times New Roman"/>
@@ -2236,6 +2384,7 @@
         </w:rPr>
         <w:t>dataframe</w:t>
       </w:r>
+      <w:proofErr w:type="spellEnd"/>
       <w:r>
         <w:rPr>
           <w:rFonts w:ascii="Times New Roman" w:hAnsi="Times New Roman" w:cs="Times New Roman"/>
@@ -2331,7 +2480,21 @@
         <w:rPr>
           <w:rFonts w:ascii="Times New Roman" w:hAnsi="Times New Roman" w:cs="Times New Roman"/>
         </w:rPr>
-        <w:t>Τα δεδομένα οπτικοποιούνται ευκολότερα, καθώς οι μεταξύ τους αποστάσεις μειώνονται.</w:t>
+        <w:t xml:space="preserve">Τα δεδομένα </w:t>
+      </w:r>
+      <w:proofErr w:type="spellStart"/>
+      <w:r>
+        <w:rPr>
+          <w:rFonts w:ascii="Times New Roman" w:hAnsi="Times New Roman" w:cs="Times New Roman"/>
+        </w:rPr>
+        <w:t>οπτικοποιούνται</w:t>
+      </w:r>
+      <w:proofErr w:type="spellEnd"/>
+      <w:r>
+        <w:rPr>
+          <w:rFonts w:ascii="Times New Roman" w:hAnsi="Times New Roman" w:cs="Times New Roman"/>
+        </w:rPr>
+        <w:t xml:space="preserve"> ευκολότερα, καθώς οι μεταξύ τους αποστάσεις μειώνονται.</w:t>
       </w:r>
     </w:p>
     <w:p>
@@ -2345,7 +2508,6 @@
         <w:rPr>
           <w:rFonts w:ascii="Times New Roman" w:hAnsi="Times New Roman" w:cs="Times New Roman"/>
         </w:rPr>
-        <w:lastRenderedPageBreak/>
         <w:t xml:space="preserve">Στην παρούσα εργασία, χρησιμοποιείται, όπως προειπώθηκε, </w:t>
       </w:r>
       <w:r>
@@ -2405,16 +2567,17 @@
           <w:rFonts w:ascii="Times New Roman" w:hAnsi="Times New Roman" w:cs="Times New Roman"/>
           <w:noProof/>
         </w:rPr>
+        <w:lastRenderedPageBreak/>
         <w:drawing>
-          <wp:anchor distT="0" distB="0" distL="114300" distR="114300" simplePos="0" relativeHeight="251658240" behindDoc="0" locked="0" layoutInCell="1" allowOverlap="1" wp14:anchorId="1C944AC0" wp14:editId="443AAA8D">
+          <wp:anchor distT="0" distB="0" distL="114300" distR="114300" simplePos="0" relativeHeight="251658240" behindDoc="0" locked="0" layoutInCell="1" allowOverlap="1" wp14:anchorId="1C944AC0" wp14:editId="1C82D0BD">
             <wp:simplePos x="0" y="0"/>
             <wp:positionH relativeFrom="margin">
-              <wp:align>center</wp:align>
+              <wp:posOffset>1264920</wp:posOffset>
             </wp:positionH>
             <wp:positionV relativeFrom="paragraph">
-              <wp:posOffset>149225</wp:posOffset>
+              <wp:posOffset>147955</wp:posOffset>
             </wp:positionV>
-            <wp:extent cx="2752090" cy="731520"/>
+            <wp:extent cx="2598420" cy="690245"/>
             <wp:effectExtent l="0" t="0" r="0" b="0"/>
             <wp:wrapSquare wrapText="bothSides"/>
             <wp:docPr id="1851612281" name="Εικόνα 1" descr="Εικόνα που περιέχει κείμενο, γραμματοσειρά, λευκό, γραμμή&#10;&#10;Περιγραφή που δημιουργήθηκε αυτόματα"/>
@@ -2429,7 +2592,7 @@
                     <pic:cNvPicPr/>
                   </pic:nvPicPr>
                   <pic:blipFill>
-                    <a:blip r:embed="rId12" cstate="print">
+                    <a:blip r:embed="rId13" cstate="print">
                       <a:extLst>
                         <a:ext uri="{28A0092B-C50C-407E-A947-70E740481C1C}">
                           <a14:useLocalDpi xmlns:a14="http://schemas.microsoft.com/office/drawing/2010/main" val="0"/>
@@ -2443,7 +2606,7 @@
                   <pic:spPr>
                     <a:xfrm>
                       <a:off x="0" y="0"/>
-                      <a:ext cx="2752090" cy="731520"/>
+                      <a:ext cx="2598420" cy="690245"/>
                     </a:xfrm>
                     <a:prstGeom prst="rect">
                       <a:avLst/>
@@ -2502,13 +2665,23 @@
         </w:rPr>
         <w:t xml:space="preserve">Χρησιμοποιείται ακόμα μία φορά η βιβλιοθήκη </w:t>
       </w:r>
-      <w:r>
-        <w:rPr>
-          <w:rFonts w:ascii="Times New Roman" w:hAnsi="Times New Roman" w:cs="Times New Roman"/>
-          <w:b/>
-          <w:bCs/>
-        </w:rPr>
-        <w:t>sklearn,</w:t>
+      <w:proofErr w:type="spellStart"/>
+      <w:r>
+        <w:rPr>
+          <w:rFonts w:ascii="Times New Roman" w:hAnsi="Times New Roman" w:cs="Times New Roman"/>
+          <w:b/>
+          <w:bCs/>
+        </w:rPr>
+        <w:t>sklearn</w:t>
+      </w:r>
+      <w:proofErr w:type="spellEnd"/>
+      <w:r>
+        <w:rPr>
+          <w:rFonts w:ascii="Times New Roman" w:hAnsi="Times New Roman" w:cs="Times New Roman"/>
+          <w:b/>
+          <w:bCs/>
+        </w:rPr>
+        <w:t>,</w:t>
       </w:r>
       <w:r>
         <w:rPr>
@@ -2522,6 +2695,7 @@
         </w:rPr>
         <w:t xml:space="preserve"> </w:t>
       </w:r>
+      <w:proofErr w:type="spellStart"/>
       <w:r>
         <w:rPr>
           <w:rFonts w:ascii="Times New Roman" w:hAnsi="Times New Roman" w:cs="Times New Roman"/>
@@ -2530,6 +2704,7 @@
         </w:rPr>
         <w:t>MinMaxScaler</w:t>
       </w:r>
+      <w:proofErr w:type="spellEnd"/>
       <w:r>
         <w:rPr>
           <w:rFonts w:ascii="Times New Roman" w:hAnsi="Times New Roman" w:cs="Times New Roman"/>
@@ -2563,14 +2738,13 @@
       <w:r>
         <w:rPr>
           <w:rFonts w:ascii="Times New Roman" w:hAnsi="Times New Roman" w:cs="Times New Roman"/>
-          <w:noProof/>
           <w:lang w:val="en-US"/>
         </w:rPr>
         <w:drawing>
-          <wp:inline distT="0" distB="0" distL="0" distR="0" wp14:anchorId="0B480D33" wp14:editId="662F2049">
-            <wp:extent cx="4667901" cy="1171739"/>
-            <wp:effectExtent l="0" t="0" r="0" b="9525"/>
-            <wp:docPr id="532863278" name="Εικόνα 1" descr="Εικόνα που περιέχει κείμενο, γραμματοσειρά, στιγμιότυπο οθόνης&#10;&#10;Περιγραφή που δημιουργήθηκε αυτόματα"/>
+          <wp:inline distT="0" distB="0" distL="0" distR="0" wp14:anchorId="34792845" wp14:editId="3776BEF8">
+            <wp:extent cx="2545080" cy="582208"/>
+            <wp:effectExtent l="0" t="0" r="0" b="8890"/>
+            <wp:docPr id="1561888059" name="Εικόνα 1" descr="Εικόνα που περιέχει κείμενο, γραμματοσειρά, στιγμιότυπο οθόνης, γραφικά&#10;&#10;Περιγραφή που δημιουργήθηκε αυτόματα"/>
             <wp:cNvGraphicFramePr>
               <a:graphicFrameLocks xmlns:a="http://schemas.openxmlformats.org/drawingml/2006/main" noChangeAspect="1"/>
             </wp:cNvGraphicFramePr>
@@ -2578,11 +2752,11 @@
               <a:graphicData uri="http://schemas.openxmlformats.org/drawingml/2006/picture">
                 <pic:pic xmlns:pic="http://schemas.openxmlformats.org/drawingml/2006/picture">
                   <pic:nvPicPr>
-                    <pic:cNvPr id="532863278" name="Εικόνα 1" descr="Εικόνα που περιέχει κείμενο, γραμματοσειρά, στιγμιότυπο οθόνης&#10;&#10;Περιγραφή που δημιουργήθηκε αυτόματα"/>
+                    <pic:cNvPr id="1561888059" name="Εικόνα 1" descr="Εικόνα που περιέχει κείμενο, γραμματοσειρά, στιγμιότυπο οθόνης, γραφικά&#10;&#10;Περιγραφή που δημιουργήθηκε αυτόματα"/>
                     <pic:cNvPicPr/>
                   </pic:nvPicPr>
                   <pic:blipFill>
-                    <a:blip r:embed="rId13"/>
+                    <a:blip r:embed="rId14"/>
                     <a:stretch>
                       <a:fillRect/>
                     </a:stretch>
@@ -2590,7 +2764,7 @@
                   <pic:spPr>
                     <a:xfrm>
                       <a:off x="0" y="0"/>
-                      <a:ext cx="4667901" cy="1171739"/>
+                      <a:ext cx="2570909" cy="588117"/>
                     </a:xfrm>
                     <a:prstGeom prst="rect">
                       <a:avLst/>
@@ -2704,7 +2878,7 @@
                     <pic:cNvPicPr/>
                   </pic:nvPicPr>
                   <pic:blipFill>
-                    <a:blip r:embed="rId14"/>
+                    <a:blip r:embed="rId15"/>
                     <a:stretch>
                       <a:fillRect/>
                     </a:stretch>
@@ -2754,8 +2928,23 @@
         <w:rPr>
           <w:rFonts w:ascii="Times New Roman" w:hAnsi="Times New Roman" w:cs="Times New Roman"/>
         </w:rPr>
-        <w:t xml:space="preserve">μητρώο με τις κανονικοποιημένες </w:t>
-      </w:r>
+        <w:t xml:space="preserve">μητρώο με τις </w:t>
+      </w:r>
+      <w:proofErr w:type="spellStart"/>
+      <w:r>
+        <w:rPr>
+          <w:rFonts w:ascii="Times New Roman" w:hAnsi="Times New Roman" w:cs="Times New Roman"/>
+        </w:rPr>
+        <w:t>κανονικοποιημένες</w:t>
+      </w:r>
+      <w:proofErr w:type="spellEnd"/>
+      <w:r>
+        <w:rPr>
+          <w:rFonts w:ascii="Times New Roman" w:hAnsi="Times New Roman" w:cs="Times New Roman"/>
+        </w:rPr>
+        <w:t xml:space="preserve"> </w:t>
+      </w:r>
+      <w:proofErr w:type="spellStart"/>
       <w:r>
         <w:rPr>
           <w:rFonts w:ascii="Times New Roman" w:hAnsi="Times New Roman" w:cs="Times New Roman"/>
@@ -2763,12 +2952,14 @@
         </w:rPr>
         <w:t>tf</w:t>
       </w:r>
+      <w:proofErr w:type="spellEnd"/>
       <w:r>
         <w:rPr>
           <w:rFonts w:ascii="Times New Roman" w:hAnsi="Times New Roman" w:cs="Times New Roman"/>
         </w:rPr>
         <w:t>-</w:t>
       </w:r>
+      <w:proofErr w:type="spellStart"/>
       <w:r>
         <w:rPr>
           <w:rFonts w:ascii="Times New Roman" w:hAnsi="Times New Roman" w:cs="Times New Roman"/>
@@ -2776,6 +2967,7 @@
         </w:rPr>
         <w:t>idf</w:t>
       </w:r>
+      <w:proofErr w:type="spellEnd"/>
       <w:r>
         <w:rPr>
           <w:rFonts w:ascii="Times New Roman" w:hAnsi="Times New Roman" w:cs="Times New Roman"/>
@@ -2817,10 +3009,9 @@
           <w:rFonts w:ascii="Times New Roman" w:hAnsi="Times New Roman" w:cs="Times New Roman"/>
           <w:noProof/>
         </w:rPr>
-        <w:lastRenderedPageBreak/>
         <w:drawing>
-          <wp:inline distT="0" distB="0" distL="0" distR="0" wp14:anchorId="0D8A7F0A" wp14:editId="153869D1">
-            <wp:extent cx="2534004" cy="4382112"/>
+          <wp:inline distT="0" distB="0" distL="0" distR="0" wp14:anchorId="0D8A7F0A" wp14:editId="7F912221">
+            <wp:extent cx="1455420" cy="2516891"/>
             <wp:effectExtent l="0" t="0" r="0" b="0"/>
             <wp:docPr id="882599755" name="Εικόνα 1" descr="Εικόνα που περιέχει κείμενο, στιγμιότυπο οθόνης, γραμματοσειρά&#10;&#10;Περιγραφή που δημιουργήθηκε αυτόματα"/>
             <wp:cNvGraphicFramePr>
@@ -2834,7 +3025,7 @@
                     <pic:cNvPicPr/>
                   </pic:nvPicPr>
                   <pic:blipFill>
-                    <a:blip r:embed="rId15"/>
+                    <a:blip r:embed="rId16"/>
                     <a:stretch>
                       <a:fillRect/>
                     </a:stretch>
@@ -2842,7 +3033,7 @@
                   <pic:spPr>
                     <a:xfrm>
                       <a:off x="0" y="0"/>
-                      <a:ext cx="2534004" cy="4382112"/>
+                      <a:ext cx="1462089" cy="2528424"/>
                     </a:xfrm>
                     <a:prstGeom prst="rect">
                       <a:avLst/>
@@ -2865,6 +3056,7 @@
         <w:rPr>
           <w:rFonts w:ascii="Times New Roman" w:hAnsi="Times New Roman" w:cs="Times New Roman"/>
         </w:rPr>
+        <w:lastRenderedPageBreak/>
         <w:t>, όπου παρατηρούμε ότι οι τιμές είναι καταρχάς όλες θετικές και πολύ πιο κοντά μεταξύ τους από τις αρχικές, που βρίσκονταν στο εύρος [-720, 1453]</w:t>
       </w:r>
       <w:r>
@@ -3184,19 +3376,13 @@
         <w:rPr>
           <w:rFonts w:ascii="Times New Roman" w:hAnsi="Times New Roman" w:cs="Times New Roman"/>
         </w:rPr>
-        <w:t>επαναλήψεων. Η συγκεκριμένη τεχνική χρησιμοποιείται ως μία ικανοποιητική λύση στα προβλήματα της υπερ</w:t>
-      </w:r>
-      <w:r>
-        <w:rPr>
-          <w:rFonts w:ascii="Times New Roman" w:hAnsi="Times New Roman" w:cs="Times New Roman"/>
-        </w:rPr>
-        <w:t xml:space="preserve">προσαρμογής όσο και της </w:t>
-      </w:r>
-      <w:r>
-        <w:rPr>
-          <w:rFonts w:ascii="Times New Roman" w:hAnsi="Times New Roman" w:cs="Times New Roman"/>
-        </w:rPr>
-        <w:t>υποπροσαρμογής</w:t>
+        <w:t xml:space="preserve">επαναλήψεων. Η συγκεκριμένη τεχνική χρησιμοποιείται </w:t>
+      </w:r>
+      <w:r>
+        <w:rPr>
+          <w:rFonts w:ascii="Times New Roman" w:hAnsi="Times New Roman" w:cs="Times New Roman"/>
+        </w:rPr>
+        <w:t>ευρέως, καθώς εξασφαλίζει ότι το σύνολο δεδομένων με το οποίο εκπαιδεύεται και αξιολογείται αλλάζει διαρκώς, αποφεύγοντας έτσι προβλήματα υπερπροσαρμογής του μοντέλου στα δεδομένα</w:t>
       </w:r>
       <w:r>
         <w:rPr>
@@ -3259,6 +3445,7 @@
         </w:rPr>
         <w:t xml:space="preserve">Και συγκεκριμένα η </w:t>
       </w:r>
+      <w:proofErr w:type="spellStart"/>
       <w:r>
         <w:rPr>
           <w:rFonts w:ascii="Times New Roman" w:hAnsi="Times New Roman" w:cs="Times New Roman"/>
@@ -3268,17 +3455,32 @@
         </w:rPr>
         <w:t>KFold</w:t>
       </w:r>
-      <w:r>
-        <w:rPr>
-          <w:rFonts w:ascii="Times New Roman" w:hAnsi="Times New Roman" w:cs="Times New Roman"/>
-        </w:rPr>
-        <w:t xml:space="preserve"> </w:t>
-      </w:r>
-      <w:r>
-        <w:rPr>
-          <w:rFonts w:ascii="Times New Roman" w:hAnsi="Times New Roman" w:cs="Times New Roman"/>
-        </w:rPr>
-        <w:t xml:space="preserve">κλάση της, καθώς ζητάται να γίνει </w:t>
+      <w:proofErr w:type="spellEnd"/>
+      <w:r>
+        <w:rPr>
+          <w:rFonts w:ascii="Times New Roman" w:hAnsi="Times New Roman" w:cs="Times New Roman"/>
+        </w:rPr>
+        <w:t xml:space="preserve"> </w:t>
+      </w:r>
+      <w:r>
+        <w:rPr>
+          <w:rFonts w:ascii="Times New Roman" w:hAnsi="Times New Roman" w:cs="Times New Roman"/>
+        </w:rPr>
+        <w:t xml:space="preserve">κλάση της, καθώς </w:t>
+      </w:r>
+      <w:proofErr w:type="spellStart"/>
+      <w:r>
+        <w:rPr>
+          <w:rFonts w:ascii="Times New Roman" w:hAnsi="Times New Roman" w:cs="Times New Roman"/>
+        </w:rPr>
+        <w:t>ζητάται</w:t>
+      </w:r>
+      <w:proofErr w:type="spellEnd"/>
+      <w:r>
+        <w:rPr>
+          <w:rFonts w:ascii="Times New Roman" w:hAnsi="Times New Roman" w:cs="Times New Roman"/>
+        </w:rPr>
+        <w:t xml:space="preserve"> να γίνει </w:t>
       </w:r>
       <w:r>
         <w:rPr>
@@ -3358,9 +3560,9 @@
           <w:noProof/>
         </w:rPr>
         <w:drawing>
-          <wp:inline distT="0" distB="0" distL="0" distR="0" wp14:anchorId="5F5F500D" wp14:editId="668EF43D">
-            <wp:extent cx="5029902" cy="323895"/>
-            <wp:effectExtent l="0" t="0" r="0" b="0"/>
+          <wp:inline distT="0" distB="0" distL="0" distR="0" wp14:anchorId="5F5F500D" wp14:editId="274F6E22">
+            <wp:extent cx="4351020" cy="280179"/>
+            <wp:effectExtent l="0" t="0" r="0" b="5715"/>
             <wp:docPr id="1645360369" name="Εικόνα 1"/>
             <wp:cNvGraphicFramePr>
               <a:graphicFrameLocks xmlns:a="http://schemas.openxmlformats.org/drawingml/2006/main" noChangeAspect="1"/>
@@ -3373,7 +3575,7 @@
                     <pic:cNvPicPr/>
                   </pic:nvPicPr>
                   <pic:blipFill>
-                    <a:blip r:embed="rId16"/>
+                    <a:blip r:embed="rId17"/>
                     <a:stretch>
                       <a:fillRect/>
                     </a:stretch>
@@ -3381,7 +3583,7 @@
                   <pic:spPr>
                     <a:xfrm>
                       <a:off x="0" y="0"/>
-                      <a:ext cx="5029902" cy="323895"/>
+                      <a:ext cx="4363434" cy="280978"/>
                     </a:xfrm>
                     <a:prstGeom prst="rect">
                       <a:avLst/>
@@ -3406,6 +3608,7 @@
         </w:rPr>
         <w:t xml:space="preserve">Χρησιμοποιώντας την εντολή </w:t>
       </w:r>
+      <w:proofErr w:type="spellStart"/>
       <w:r>
         <w:rPr>
           <w:rFonts w:ascii="Times New Roman" w:hAnsi="Times New Roman" w:cs="Times New Roman"/>
@@ -3413,6 +3616,7 @@
         </w:rPr>
         <w:t>kf</w:t>
       </w:r>
+      <w:proofErr w:type="spellEnd"/>
       <w:r>
         <w:rPr>
           <w:rFonts w:ascii="Times New Roman" w:hAnsi="Times New Roman" w:cs="Times New Roman"/>
@@ -3697,7 +3901,19 @@
         <w:rPr>
           <w:rFonts w:ascii="Times New Roman" w:hAnsi="Times New Roman" w:cs="Times New Roman"/>
         </w:rPr>
-        <w:t xml:space="preserve">. Έτσι έχουμε έτοιμα τα δεδομένα που θα εισάγουμε στο νευρωνικό για κάθε </w:t>
+        <w:t xml:space="preserve">. Έτσι έχουμε έτοιμα τα δεδομένα που θα εισάγουμε στο νευρωνικό </w:t>
+      </w:r>
+      <w:r>
+        <w:rPr>
+          <w:rFonts w:ascii="Times New Roman" w:hAnsi="Times New Roman" w:cs="Times New Roman"/>
+        </w:rPr>
+        <w:t xml:space="preserve">δίκτυο </w:t>
+      </w:r>
+      <w:r>
+        <w:rPr>
+          <w:rFonts w:ascii="Times New Roman" w:hAnsi="Times New Roman" w:cs="Times New Roman"/>
+        </w:rPr>
+        <w:t xml:space="preserve">για κάθε </w:t>
       </w:r>
       <w:r>
         <w:rPr>
@@ -3759,6 +3975,7 @@
         <w:tab/>
         <w:t xml:space="preserve">Για την κατασκευή του νευρωνικού δικτύου χρησιμοποιήθηκε η βιβλιοθήκη </w:t>
       </w:r>
+      <w:proofErr w:type="spellStart"/>
       <w:r>
         <w:rPr>
           <w:rFonts w:ascii="Times New Roman" w:hAnsi="Times New Roman" w:cs="Times New Roman"/>
@@ -3768,6 +3985,7 @@
         </w:rPr>
         <w:t>tensorflow</w:t>
       </w:r>
+      <w:proofErr w:type="spellEnd"/>
       <w:r>
         <w:rPr>
           <w:rFonts w:ascii="Times New Roman" w:hAnsi="Times New Roman" w:cs="Times New Roman"/>
@@ -3811,6 +4029,7 @@
         </w:rPr>
         <w:t xml:space="preserve">της, το </w:t>
       </w:r>
+      <w:proofErr w:type="spellStart"/>
       <w:r>
         <w:rPr>
           <w:rFonts w:ascii="Times New Roman" w:hAnsi="Times New Roman" w:cs="Times New Roman"/>
@@ -3820,6 +4039,7 @@
         </w:rPr>
         <w:t>Keras</w:t>
       </w:r>
+      <w:proofErr w:type="spellEnd"/>
       <w:r>
         <w:rPr>
           <w:rFonts w:ascii="Times New Roman" w:hAnsi="Times New Roman" w:cs="Times New Roman"/>
@@ -4130,7 +4350,14 @@
           <w:rFonts w:ascii="Times New Roman" w:hAnsi="Times New Roman" w:cs="Times New Roman"/>
           <w:lang w:val="en-US"/>
         </w:rPr>
-        <w:t>adam</w:t>
+        <w:t>A</w:t>
+      </w:r>
+      <w:r>
+        <w:rPr>
+          <w:rFonts w:ascii="Times New Roman" w:hAnsi="Times New Roman" w:cs="Times New Roman"/>
+          <w:lang w:val="en-US"/>
+        </w:rPr>
+        <w:t>dam</w:t>
       </w:r>
       <w:r>
         <w:rPr>
@@ -4187,7 +4414,63 @@
         <w:rPr>
           <w:rFonts w:ascii="Times New Roman" w:hAnsi="Times New Roman" w:cs="Times New Roman"/>
         </w:rPr>
-        <w:t xml:space="preserve">(Root Mean Square Propagation), </w:t>
+        <w:t>(</w:t>
+      </w:r>
+      <w:proofErr w:type="spellStart"/>
+      <w:r>
+        <w:rPr>
+          <w:rFonts w:ascii="Times New Roman" w:hAnsi="Times New Roman" w:cs="Times New Roman"/>
+        </w:rPr>
+        <w:t>Root</w:t>
+      </w:r>
+      <w:proofErr w:type="spellEnd"/>
+      <w:r>
+        <w:rPr>
+          <w:rFonts w:ascii="Times New Roman" w:hAnsi="Times New Roman" w:cs="Times New Roman"/>
+        </w:rPr>
+        <w:t xml:space="preserve"> </w:t>
+      </w:r>
+      <w:proofErr w:type="spellStart"/>
+      <w:r>
+        <w:rPr>
+          <w:rFonts w:ascii="Times New Roman" w:hAnsi="Times New Roman" w:cs="Times New Roman"/>
+        </w:rPr>
+        <w:t>Mean</w:t>
+      </w:r>
+      <w:proofErr w:type="spellEnd"/>
+      <w:r>
+        <w:rPr>
+          <w:rFonts w:ascii="Times New Roman" w:hAnsi="Times New Roman" w:cs="Times New Roman"/>
+        </w:rPr>
+        <w:t xml:space="preserve"> </w:t>
+      </w:r>
+      <w:proofErr w:type="spellStart"/>
+      <w:r>
+        <w:rPr>
+          <w:rFonts w:ascii="Times New Roman" w:hAnsi="Times New Roman" w:cs="Times New Roman"/>
+        </w:rPr>
+        <w:t>Square</w:t>
+      </w:r>
+      <w:proofErr w:type="spellEnd"/>
+      <w:r>
+        <w:rPr>
+          <w:rFonts w:ascii="Times New Roman" w:hAnsi="Times New Roman" w:cs="Times New Roman"/>
+        </w:rPr>
+        <w:t xml:space="preserve"> </w:t>
+      </w:r>
+      <w:proofErr w:type="spellStart"/>
+      <w:r>
+        <w:rPr>
+          <w:rFonts w:ascii="Times New Roman" w:hAnsi="Times New Roman" w:cs="Times New Roman"/>
+        </w:rPr>
+        <w:t>Propagation</w:t>
+      </w:r>
+      <w:proofErr w:type="spellEnd"/>
+      <w:r>
+        <w:rPr>
+          <w:rFonts w:ascii="Times New Roman" w:hAnsi="Times New Roman" w:cs="Times New Roman"/>
+        </w:rPr>
+        <w:t xml:space="preserve">), </w:t>
       </w:r>
       <w:r>
         <w:rPr>
@@ -4228,6 +4511,7 @@
           <w:bCs/>
           <w:lang w:val="en-US"/>
         </w:rPr>
+        <w:lastRenderedPageBreak/>
         <w:t>a</w:t>
       </w:r>
       <w:r>
@@ -4511,7 +4795,7 @@
                     <pic:cNvPicPr/>
                   </pic:nvPicPr>
                   <pic:blipFill>
-                    <a:blip r:embed="rId17"/>
+                    <a:blip r:embed="rId18"/>
                     <a:stretch>
                       <a:fillRect/>
                     </a:stretch>
@@ -4558,9 +4842,9 @@
           <w:noProof/>
         </w:rPr>
         <w:drawing>
-          <wp:inline distT="0" distB="0" distL="0" distR="0" wp14:anchorId="6741539E" wp14:editId="5031D3B3">
-            <wp:extent cx="4887007" cy="676369"/>
-            <wp:effectExtent l="0" t="0" r="8890" b="9525"/>
+          <wp:inline distT="0" distB="0" distL="0" distR="0" wp14:anchorId="6741539E" wp14:editId="16EBAB58">
+            <wp:extent cx="4457700" cy="616952"/>
+            <wp:effectExtent l="0" t="0" r="0" b="0"/>
             <wp:docPr id="689411846" name="Εικόνα 1" descr="Εικόνα που περιέχει κείμενο, γραμματοσειρά, στιγμιότυπο οθόνης, γραμμή&#10;&#10;Περιγραφή που δημιουργήθηκε αυτόματα"/>
             <wp:cNvGraphicFramePr>
               <a:graphicFrameLocks xmlns:a="http://schemas.openxmlformats.org/drawingml/2006/main" noChangeAspect="1"/>
@@ -4573,7 +4857,7 @@
                     <pic:cNvPicPr/>
                   </pic:nvPicPr>
                   <pic:blipFill>
-                    <a:blip r:embed="rId18"/>
+                    <a:blip r:embed="rId19"/>
                     <a:stretch>
                       <a:fillRect/>
                     </a:stretch>
@@ -4581,7 +4865,7 @@
                   <pic:spPr>
                     <a:xfrm>
                       <a:off x="0" y="0"/>
-                      <a:ext cx="4887007" cy="676369"/>
+                      <a:ext cx="4481789" cy="620286"/>
                     </a:xfrm>
                     <a:prstGeom prst="rect">
                       <a:avLst/>
@@ -4655,14 +4939,7 @@
         <w:rPr>
           <w:rFonts w:ascii="Times New Roman" w:hAnsi="Times New Roman" w:cs="Times New Roman"/>
         </w:rPr>
-        <w:t xml:space="preserve">μπορεί </w:t>
-      </w:r>
-      <w:r>
-        <w:rPr>
-          <w:rFonts w:ascii="Times New Roman" w:hAnsi="Times New Roman" w:cs="Times New Roman"/>
-        </w:rPr>
-        <w:lastRenderedPageBreak/>
-        <w:t xml:space="preserve">να υπολογιστεί η πρώτη παράγωγος που χρησιμοποιείται στην διαδικασία του </w:t>
+        <w:t xml:space="preserve">μπορεί να υπολογιστεί η πρώτη παράγωγος που χρησιμοποιείται στην διαδικασία του </w:t>
       </w:r>
       <w:r>
         <w:rPr>
@@ -4794,6 +5071,7 @@
         </w:rPr>
         <w:t xml:space="preserve"> (</w:t>
       </w:r>
+      <w:proofErr w:type="spellStart"/>
       <w:r>
         <w:rPr>
           <w:rFonts w:ascii="Times New Roman" w:hAnsi="Times New Roman" w:cs="Times New Roman"/>
@@ -4803,6 +5081,7 @@
         </w:rPr>
         <w:t>ReLU</w:t>
       </w:r>
+      <w:proofErr w:type="spellEnd"/>
       <w:r>
         <w:rPr>
           <w:rFonts w:ascii="Times New Roman" w:hAnsi="Times New Roman" w:cs="Times New Roman"/>
@@ -4939,6 +5218,7 @@
         </w:rPr>
         <w:t xml:space="preserve">Παρ’ όλο που η </w:t>
       </w:r>
+      <w:proofErr w:type="spellStart"/>
       <w:r>
         <w:rPr>
           <w:rFonts w:ascii="Times New Roman" w:hAnsi="Times New Roman" w:cs="Times New Roman"/>
@@ -4946,6 +5226,7 @@
         </w:rPr>
         <w:t>reLU</w:t>
       </w:r>
+      <w:proofErr w:type="spellEnd"/>
       <w:r>
         <w:rPr>
           <w:rFonts w:ascii="Times New Roman" w:hAnsi="Times New Roman" w:cs="Times New Roman"/>
@@ -4958,6 +5239,7 @@
         </w:rPr>
         <w:t xml:space="preserve">Ωστόσο η </w:t>
       </w:r>
+      <w:proofErr w:type="spellStart"/>
       <w:r>
         <w:rPr>
           <w:rFonts w:ascii="Times New Roman" w:hAnsi="Times New Roman" w:cs="Times New Roman"/>
@@ -4965,6 +5247,7 @@
         </w:rPr>
         <w:t>reLU</w:t>
       </w:r>
+      <w:proofErr w:type="spellEnd"/>
       <w:r>
         <w:rPr>
           <w:rFonts w:ascii="Times New Roman" w:hAnsi="Times New Roman" w:cs="Times New Roman"/>
@@ -4995,6 +5278,7 @@
         </w:rPr>
         <w:t xml:space="preserve">που συμβαίνει όταν η αθροισμένη είσοδος σε έναν νευρώνα είναι μονίμως αρνητική, άρα και η έξοδος του ίση με μηδέν. Ωστόσο παραλλαγές της </w:t>
       </w:r>
+      <w:proofErr w:type="spellStart"/>
       <w:r>
         <w:rPr>
           <w:rFonts w:ascii="Times New Roman" w:hAnsi="Times New Roman" w:cs="Times New Roman"/>
@@ -5002,6 +5286,7 @@
         </w:rPr>
         <w:t>reLU</w:t>
       </w:r>
+      <w:proofErr w:type="spellEnd"/>
       <w:r>
         <w:rPr>
           <w:rFonts w:ascii="Times New Roman" w:hAnsi="Times New Roman" w:cs="Times New Roman"/>
@@ -5058,6 +5343,7 @@
         </w:rPr>
         <w:t xml:space="preserve"> </w:t>
       </w:r>
+      <w:proofErr w:type="spellStart"/>
       <w:r>
         <w:rPr>
           <w:rFonts w:ascii="Times New Roman" w:hAnsi="Times New Roman" w:cs="Times New Roman"/>
@@ -5065,6 +5351,7 @@
         </w:rPr>
         <w:t>reLU</w:t>
       </w:r>
+      <w:proofErr w:type="spellEnd"/>
       <w:r>
         <w:rPr>
           <w:rFonts w:ascii="Times New Roman" w:hAnsi="Times New Roman" w:cs="Times New Roman"/>
@@ -5096,10 +5383,11 @@
           <w:rFonts w:ascii="Times New Roman" w:hAnsi="Times New Roman" w:cs="Times New Roman"/>
           <w:noProof/>
         </w:rPr>
+        <w:lastRenderedPageBreak/>
         <w:drawing>
-          <wp:inline distT="0" distB="0" distL="0" distR="0" wp14:anchorId="57F487E1" wp14:editId="0002757A">
-            <wp:extent cx="5274310" cy="4335780"/>
-            <wp:effectExtent l="0" t="0" r="2540" b="7620"/>
+          <wp:inline distT="0" distB="0" distL="0" distR="0" wp14:anchorId="57F487E1" wp14:editId="3A78293B">
+            <wp:extent cx="4122420" cy="3388862"/>
+            <wp:effectExtent l="0" t="0" r="0" b="2540"/>
             <wp:docPr id="1342541990" name="Εικόνα 1" descr="Εικόνα που περιέχει κείμενο, στιγμιότυπο οθόνης, γραμμή, γράφημα&#10;&#10;Περιγραφή που δημιουργήθηκε αυτόματα"/>
             <wp:cNvGraphicFramePr>
               <a:graphicFrameLocks xmlns:a="http://schemas.openxmlformats.org/drawingml/2006/main" noChangeAspect="1"/>
@@ -5112,7 +5400,7 @@
                     <pic:cNvPicPr/>
                   </pic:nvPicPr>
                   <pic:blipFill>
-                    <a:blip r:embed="rId19"/>
+                    <a:blip r:embed="rId20"/>
                     <a:stretch>
                       <a:fillRect/>
                     </a:stretch>
@@ -5120,7 +5408,7 @@
                   <pic:spPr>
                     <a:xfrm>
                       <a:off x="0" y="0"/>
-                      <a:ext cx="5274310" cy="4335780"/>
+                      <a:ext cx="4143318" cy="3406042"/>
                     </a:xfrm>
                     <a:prstGeom prst="rect">
                       <a:avLst/>
@@ -5270,14 +5558,7 @@
         <w:rPr>
           <w:rFonts w:ascii="Times New Roman" w:hAnsi="Times New Roman" w:cs="Times New Roman"/>
         </w:rPr>
-        <w:t xml:space="preserve">συνάρτηση ενεργοποίησης, καλό </w:t>
-      </w:r>
-      <w:r>
-        <w:rPr>
-          <w:rFonts w:ascii="Times New Roman" w:hAnsi="Times New Roman" w:cs="Times New Roman"/>
-        </w:rPr>
-        <w:lastRenderedPageBreak/>
-        <w:t xml:space="preserve">είναι η αρχικοποίηση των βαρών αν γίνεται χρησιμοποιώντας την </w:t>
+        <w:t xml:space="preserve">συνάρτηση ενεργοποίησης, καλό είναι η αρχικοποίηση των βαρών αν γίνεται χρησιμοποιώντας την </w:t>
       </w:r>
       <w:r>
         <w:rPr>
@@ -5322,11 +5603,12 @@
       <w:r>
         <w:rPr>
           <w:rFonts w:ascii="Times New Roman" w:hAnsi="Times New Roman" w:cs="Times New Roman"/>
+          <w:noProof/>
         </w:rPr>
         <w:drawing>
-          <wp:inline distT="0" distB="0" distL="0" distR="0" wp14:anchorId="172ED275" wp14:editId="21B53FD8">
-            <wp:extent cx="5274310" cy="4194810"/>
-            <wp:effectExtent l="0" t="0" r="2540" b="0"/>
+          <wp:inline distT="0" distB="0" distL="0" distR="0" wp14:anchorId="172ED275" wp14:editId="7F81FC6B">
+            <wp:extent cx="3771900" cy="2811527"/>
+            <wp:effectExtent l="0" t="0" r="0" b="8255"/>
             <wp:docPr id="884018261" name="Εικόνα 1" descr="Εικόνα που περιέχει κείμενο, στιγμιότυπο οθόνης, γραμμή, γράφημα&#10;&#10;Περιγραφή που δημιουργήθηκε αυτόματα"/>
             <wp:cNvGraphicFramePr>
               <a:graphicFrameLocks xmlns:a="http://schemas.openxmlformats.org/drawingml/2006/main" noChangeAspect="1"/>
@@ -5339,7 +5621,7 @@
                     <pic:cNvPicPr/>
                   </pic:nvPicPr>
                   <pic:blipFill>
-                    <a:blip r:embed="rId20"/>
+                    <a:blip r:embed="rId21"/>
                     <a:stretch>
                       <a:fillRect/>
                     </a:stretch>
@@ -5347,7 +5629,7 @@
                   <pic:spPr>
                     <a:xfrm>
                       <a:off x="0" y="0"/>
-                      <a:ext cx="5274310" cy="4194810"/>
+                      <a:ext cx="3817858" cy="2845784"/>
                     </a:xfrm>
                     <a:prstGeom prst="rect">
                       <a:avLst/>
@@ -5526,145 +5808,711 @@
         <w:rPr>
           <w:rFonts w:ascii="Times New Roman" w:hAnsi="Times New Roman" w:cs="Times New Roman"/>
         </w:rPr>
-        <w:t xml:space="preserve"> των δεδομένων εισόδου στο διάστημα [-1,1]. Η γραφική παράσταση της συνάρτησης </w:t>
+        <w:t xml:space="preserve"> των δεδομένων εισόδου στο διάστημα [-1,1]. Η </w:t>
+      </w:r>
+      <w:r>
+        <w:rPr>
+          <w:rFonts w:ascii="Times New Roman" w:hAnsi="Times New Roman" w:cs="Times New Roman"/>
+        </w:rPr>
+        <w:lastRenderedPageBreak/>
+        <w:t xml:space="preserve">γραφική παράσταση της συνάρτησης </w:t>
+      </w:r>
+      <w:r>
+        <w:rPr>
+          <w:rFonts w:ascii="Times New Roman" w:hAnsi="Times New Roman" w:cs="Times New Roman"/>
+        </w:rPr>
+        <w:t>φαίνεται παρακάτω:</w:t>
+      </w:r>
+      <w:r>
+        <w:rPr>
+          <w:rFonts w:ascii="Times New Roman" w:hAnsi="Times New Roman" w:cs="Times New Roman"/>
+        </w:rPr>
+        <w:drawing>
+          <wp:inline distT="0" distB="0" distL="0" distR="0" wp14:anchorId="6A9D08D6" wp14:editId="529D21AA">
+            <wp:extent cx="3825240" cy="2867660"/>
+            <wp:effectExtent l="0" t="0" r="3810" b="8890"/>
+            <wp:docPr id="692190731" name="Εικόνα 1" descr="Εικόνα που περιέχει κείμενο, στιγμιότυπο οθόνης, γράφημα, γραμμή&#10;&#10;Περιγραφή που δημιουργήθηκε αυτόματα"/>
+            <wp:cNvGraphicFramePr>
+              <a:graphicFrameLocks xmlns:a="http://schemas.openxmlformats.org/drawingml/2006/main" noChangeAspect="1"/>
+            </wp:cNvGraphicFramePr>
+            <a:graphic xmlns:a="http://schemas.openxmlformats.org/drawingml/2006/main">
+              <a:graphicData uri="http://schemas.openxmlformats.org/drawingml/2006/picture">
+                <pic:pic xmlns:pic="http://schemas.openxmlformats.org/drawingml/2006/picture">
+                  <pic:nvPicPr>
+                    <pic:cNvPr id="692190731" name="Εικόνα 1" descr="Εικόνα που περιέχει κείμενο, στιγμιότυπο οθόνης, γράφημα, γραμμή&#10;&#10;Περιγραφή που δημιουργήθηκε αυτόματα"/>
+                    <pic:cNvPicPr/>
+                  </pic:nvPicPr>
+                  <pic:blipFill>
+                    <a:blip r:embed="rId22"/>
+                    <a:stretch>
+                      <a:fillRect/>
+                    </a:stretch>
+                  </pic:blipFill>
+                  <pic:spPr>
+                    <a:xfrm>
+                      <a:off x="0" y="0"/>
+                      <a:ext cx="3825240" cy="2867660"/>
+                    </a:xfrm>
+                    <a:prstGeom prst="rect">
+                      <a:avLst/>
+                    </a:prstGeom>
+                  </pic:spPr>
+                </pic:pic>
+              </a:graphicData>
+            </a:graphic>
+          </wp:inline>
+        </w:drawing>
       </w:r>
     </w:p>
     <w:p>
       <w:pPr>
-        <w:rPr>
-          <w:rFonts w:ascii="Times New Roman" w:hAnsi="Times New Roman" w:cs="Times New Roman"/>
-        </w:rPr>
-      </w:pPr>
-      <w:r>
-        <w:rPr>
-          <w:rFonts w:ascii="Times New Roman" w:hAnsi="Times New Roman" w:cs="Times New Roman"/>
-        </w:rPr>
-        <w:t xml:space="preserve">Γενικά </w:t>
-      </w:r>
-      <w:r>
-        <w:rPr>
-          <w:rFonts w:ascii="Times New Roman" w:hAnsi="Times New Roman" w:cs="Times New Roman"/>
-        </w:rPr>
-        <w:t xml:space="preserve"> </w:t>
-      </w:r>
-      <w:r>
-        <w:rPr>
-          <w:rFonts w:ascii="Times New Roman" w:hAnsi="Times New Roman" w:cs="Times New Roman"/>
-        </w:rPr>
-        <w:t xml:space="preserve">λόγω προβλημάτων όπως το </w:t>
-      </w:r>
-      <w:r>
-        <w:rPr>
-          <w:rFonts w:ascii="Times New Roman" w:hAnsi="Times New Roman" w:cs="Times New Roman"/>
-          <w:lang w:val="en-US"/>
-        </w:rPr>
-        <w:t>vanishing</w:t>
-      </w:r>
-      <w:r>
-        <w:rPr>
-          <w:rFonts w:ascii="Times New Roman" w:hAnsi="Times New Roman" w:cs="Times New Roman"/>
-        </w:rPr>
-        <w:t xml:space="preserve"> </w:t>
-      </w:r>
-      <w:r>
-        <w:rPr>
-          <w:rFonts w:ascii="Times New Roman" w:hAnsi="Times New Roman" w:cs="Times New Roman"/>
-          <w:lang w:val="en-US"/>
-        </w:rPr>
-        <w:t>gradients</w:t>
-      </w:r>
-      <w:r>
-        <w:rPr>
-          <w:rFonts w:ascii="Times New Roman" w:hAnsi="Times New Roman" w:cs="Times New Roman"/>
-        </w:rPr>
-        <w:t xml:space="preserve">, πλέον συναρτήσεις ενεργοποίησης όπως η </w:t>
-      </w:r>
-      <w:r>
-        <w:rPr>
-          <w:rFonts w:ascii="Times New Roman" w:hAnsi="Times New Roman" w:cs="Times New Roman"/>
-          <w:lang w:val="en-US"/>
-        </w:rPr>
-        <w:t>ta</w:t>
-      </w:r>
-      <w:r>
-        <w:rPr>
-          <w:rFonts w:ascii="Times New Roman" w:hAnsi="Times New Roman" w:cs="Times New Roman"/>
-          <w:lang w:val="en-US"/>
-        </w:rPr>
-        <w:t>nh</w:t>
-      </w:r>
-      <w:r>
-        <w:rPr>
-          <w:rFonts w:ascii="Times New Roman" w:hAnsi="Times New Roman" w:cs="Times New Roman"/>
-        </w:rPr>
-        <w:t xml:space="preserve"> </w:t>
-      </w:r>
-      <w:r>
-        <w:rPr>
-          <w:rFonts w:ascii="Times New Roman" w:hAnsi="Times New Roman" w:cs="Times New Roman"/>
-        </w:rPr>
-        <w:t xml:space="preserve">και η σιγμοειδής έχουν ξεπεραστεί και χρησιμοποιούνται μόνο στα </w:t>
-      </w:r>
-      <w:r>
-        <w:rPr>
-          <w:rFonts w:ascii="Times New Roman" w:hAnsi="Times New Roman" w:cs="Times New Roman"/>
-          <w:lang w:val="en-US"/>
-        </w:rPr>
-        <w:t>RNNs</w:t>
-      </w:r>
-      <w:r>
-        <w:rPr>
-          <w:rFonts w:ascii="Times New Roman" w:hAnsi="Times New Roman" w:cs="Times New Roman"/>
-        </w:rPr>
-        <w:t xml:space="preserve">, όπως στα μοντέλα </w:t>
-      </w:r>
-      <w:r>
-        <w:rPr>
-          <w:rFonts w:ascii="Times New Roman" w:hAnsi="Times New Roman" w:cs="Times New Roman"/>
-          <w:lang w:val="en-US"/>
-        </w:rPr>
-        <w:t>LSTM</w:t>
-      </w:r>
-      <w:r>
-        <w:rPr>
-          <w:rFonts w:ascii="Times New Roman" w:hAnsi="Times New Roman" w:cs="Times New Roman"/>
-        </w:rPr>
-        <w:t>. Ιδιαίτερα για τον τύπο δικτύου της συγκεκριμένης εργασίας (</w:t>
-      </w:r>
-      <w:r>
-        <w:rPr>
-          <w:rFonts w:ascii="Times New Roman" w:hAnsi="Times New Roman" w:cs="Times New Roman"/>
-          <w:lang w:val="en-US"/>
-        </w:rPr>
-        <w:t>MLP</w:t>
-      </w:r>
-      <w:r>
-        <w:rPr>
-          <w:rFonts w:ascii="Times New Roman" w:hAnsi="Times New Roman" w:cs="Times New Roman"/>
-        </w:rPr>
-        <w:t xml:space="preserve">), χρησιμοποιείται η </w:t>
-      </w:r>
-      <w:r>
-        <w:rPr>
-          <w:rFonts w:ascii="Times New Roman" w:hAnsi="Times New Roman" w:cs="Times New Roman"/>
-          <w:lang w:val="en-US"/>
-        </w:rPr>
-        <w:t>reLU</w:t>
-      </w:r>
-      <w:r>
-        <w:rPr>
-          <w:rFonts w:ascii="Times New Roman" w:hAnsi="Times New Roman" w:cs="Times New Roman"/>
-        </w:rPr>
-        <w:t>, λόγω της απλότητας και των καλών αποδόσεων που έχει και που αναλύθηκαν εκτενώς παραπάνω.</w:t>
-      </w:r>
+        <w:pStyle w:val="a6"/>
+        <w:rPr>
+          <w:rFonts w:ascii="Times New Roman" w:hAnsi="Times New Roman" w:cs="Times New Roman"/>
+        </w:rPr>
+      </w:pPr>
     </w:p>
     <w:p>
       <w:pPr>
+        <w:rPr>
+          <w:rFonts w:ascii="Times New Roman" w:hAnsi="Times New Roman" w:cs="Times New Roman"/>
+        </w:rPr>
+      </w:pPr>
+      <w:r>
+        <w:rPr>
+          <w:rFonts w:ascii="Times New Roman" w:hAnsi="Times New Roman" w:cs="Times New Roman"/>
+        </w:rPr>
+        <w:t xml:space="preserve">Γενικά </w:t>
+      </w:r>
+      <w:r>
+        <w:rPr>
+          <w:rFonts w:ascii="Times New Roman" w:hAnsi="Times New Roman" w:cs="Times New Roman"/>
+        </w:rPr>
+        <w:t xml:space="preserve"> </w:t>
+      </w:r>
+      <w:r>
+        <w:rPr>
+          <w:rFonts w:ascii="Times New Roman" w:hAnsi="Times New Roman" w:cs="Times New Roman"/>
+        </w:rPr>
+        <w:t xml:space="preserve">λόγω προβλημάτων όπως το </w:t>
+      </w:r>
+      <w:r>
+        <w:rPr>
+          <w:rFonts w:ascii="Times New Roman" w:hAnsi="Times New Roman" w:cs="Times New Roman"/>
+          <w:lang w:val="en-US"/>
+        </w:rPr>
+        <w:t>vanishing</w:t>
+      </w:r>
+      <w:r>
+        <w:rPr>
+          <w:rFonts w:ascii="Times New Roman" w:hAnsi="Times New Roman" w:cs="Times New Roman"/>
+        </w:rPr>
+        <w:t xml:space="preserve"> </w:t>
+      </w:r>
+      <w:r>
+        <w:rPr>
+          <w:rFonts w:ascii="Times New Roman" w:hAnsi="Times New Roman" w:cs="Times New Roman"/>
+          <w:lang w:val="en-US"/>
+        </w:rPr>
+        <w:t>gradients</w:t>
+      </w:r>
+      <w:r>
+        <w:rPr>
+          <w:rFonts w:ascii="Times New Roman" w:hAnsi="Times New Roman" w:cs="Times New Roman"/>
+        </w:rPr>
+        <w:t xml:space="preserve">, πλέον συναρτήσεις ενεργοποίησης όπως η </w:t>
+      </w:r>
+      <w:r>
+        <w:rPr>
+          <w:rFonts w:ascii="Times New Roman" w:hAnsi="Times New Roman" w:cs="Times New Roman"/>
+          <w:lang w:val="en-US"/>
+        </w:rPr>
+        <w:t>ta</w:t>
+      </w:r>
+      <w:r>
+        <w:rPr>
+          <w:rFonts w:ascii="Times New Roman" w:hAnsi="Times New Roman" w:cs="Times New Roman"/>
+          <w:lang w:val="en-US"/>
+        </w:rPr>
+        <w:t>nh</w:t>
+      </w:r>
+      <w:r>
+        <w:rPr>
+          <w:rFonts w:ascii="Times New Roman" w:hAnsi="Times New Roman" w:cs="Times New Roman"/>
+        </w:rPr>
+        <w:t xml:space="preserve"> </w:t>
+      </w:r>
+      <w:r>
+        <w:rPr>
+          <w:rFonts w:ascii="Times New Roman" w:hAnsi="Times New Roman" w:cs="Times New Roman"/>
+        </w:rPr>
+        <w:t xml:space="preserve">και η σιγμοειδής έχουν ξεπεραστεί και χρησιμοποιούνται μόνο στα </w:t>
+      </w:r>
+      <w:r>
+        <w:rPr>
+          <w:rFonts w:ascii="Times New Roman" w:hAnsi="Times New Roman" w:cs="Times New Roman"/>
+          <w:lang w:val="en-US"/>
+        </w:rPr>
+        <w:t>RNNs</w:t>
+      </w:r>
+      <w:r>
+        <w:rPr>
+          <w:rFonts w:ascii="Times New Roman" w:hAnsi="Times New Roman" w:cs="Times New Roman"/>
+        </w:rPr>
+        <w:t xml:space="preserve">, όπως στα μοντέλα </w:t>
+      </w:r>
+      <w:r>
+        <w:rPr>
+          <w:rFonts w:ascii="Times New Roman" w:hAnsi="Times New Roman" w:cs="Times New Roman"/>
+          <w:lang w:val="en-US"/>
+        </w:rPr>
+        <w:t>LSTM</w:t>
+      </w:r>
+      <w:r>
+        <w:rPr>
+          <w:rFonts w:ascii="Times New Roman" w:hAnsi="Times New Roman" w:cs="Times New Roman"/>
+        </w:rPr>
+        <w:t>. Ιδιαίτερα για τον τύπο δικτύου της συγκεκριμένης εργασίας (</w:t>
+      </w:r>
+      <w:r>
+        <w:rPr>
+          <w:rFonts w:ascii="Times New Roman" w:hAnsi="Times New Roman" w:cs="Times New Roman"/>
+          <w:lang w:val="en-US"/>
+        </w:rPr>
+        <w:t>MLP</w:t>
+      </w:r>
+      <w:r>
+        <w:rPr>
+          <w:rFonts w:ascii="Times New Roman" w:hAnsi="Times New Roman" w:cs="Times New Roman"/>
+        </w:rPr>
+        <w:t xml:space="preserve">), χρησιμοποιείται η </w:t>
+      </w:r>
+      <w:proofErr w:type="spellStart"/>
+      <w:r>
+        <w:rPr>
+          <w:rFonts w:ascii="Times New Roman" w:hAnsi="Times New Roman" w:cs="Times New Roman"/>
+          <w:lang w:val="en-US"/>
+        </w:rPr>
+        <w:t>reLU</w:t>
+      </w:r>
+      <w:proofErr w:type="spellEnd"/>
+      <w:r>
+        <w:rPr>
+          <w:rFonts w:ascii="Times New Roman" w:hAnsi="Times New Roman" w:cs="Times New Roman"/>
+        </w:rPr>
+        <w:t>, λόγω της απλότητας και των καλών αποδόσεων που έχει και που αναλύθηκαν εκτενώς παραπάνω.</w:t>
+      </w:r>
+    </w:p>
+    <w:p>
+      <w:pPr>
+        <w:rPr>
+          <w:rFonts w:ascii="Times New Roman" w:hAnsi="Times New Roman" w:cs="Times New Roman"/>
+        </w:rPr>
+      </w:pPr>
+    </w:p>
+    <w:p>
+      <w:pPr>
+        <w:rPr>
+          <w:rFonts w:ascii="Times New Roman" w:hAnsi="Times New Roman" w:cs="Times New Roman"/>
+        </w:rPr>
+      </w:pPr>
+    </w:p>
+    <w:p>
+      <w:pPr>
+        <w:rPr>
+          <w:rFonts w:ascii="Times New Roman" w:hAnsi="Times New Roman" w:cs="Times New Roman"/>
+        </w:rPr>
+      </w:pPr>
+    </w:p>
+    <w:p>
+      <w:pPr>
+        <w:rPr>
+          <w:rFonts w:ascii="Times New Roman" w:hAnsi="Times New Roman" w:cs="Times New Roman"/>
+        </w:rPr>
+      </w:pPr>
+      <w:r>
+        <w:rPr>
+          <w:rFonts w:ascii="Times New Roman" w:hAnsi="Times New Roman" w:cs="Times New Roman"/>
+          <w:b/>
+          <w:bCs/>
+        </w:rPr>
+        <w:t>γ)</w:t>
+      </w:r>
+      <w:r>
+        <w:rPr>
+          <w:rFonts w:ascii="Times New Roman" w:hAnsi="Times New Roman" w:cs="Times New Roman"/>
+        </w:rPr>
+        <w:tab/>
+      </w:r>
+      <w:r>
+        <w:rPr>
+          <w:rFonts w:ascii="Times New Roman" w:hAnsi="Times New Roman" w:cs="Times New Roman"/>
+        </w:rPr>
+        <w:t xml:space="preserve">Δεδομένου ότι </w:t>
+      </w:r>
+      <w:r>
+        <w:rPr>
+          <w:rFonts w:ascii="Times New Roman" w:hAnsi="Times New Roman" w:cs="Times New Roman"/>
+        </w:rPr>
+        <w:t>το πρόβλημα που επιλύουμε με το</w:t>
+      </w:r>
+      <w:r>
+        <w:rPr>
+          <w:rFonts w:ascii="Times New Roman" w:hAnsi="Times New Roman" w:cs="Times New Roman"/>
+        </w:rPr>
+        <w:t xml:space="preserve"> νευρωνικό δίκτυο είναι πρόβλημα γραμμικής παλινδρόμησης, το επίπεδο εξόδου του νευρωνικού μας δικτύου θα έχει την γραμμική συνάρτηση ενεργοποίησης, καθότι το νευρωνικό θα πρέπει να είναι σε θέση να παράξει οποιαδήποτε τιμή ανήκει στο διάστημα [0,1]. </w:t>
+      </w:r>
+      <w:r>
+        <w:rPr>
+          <w:rFonts w:ascii="Times New Roman" w:hAnsi="Times New Roman" w:cs="Times New Roman"/>
+        </w:rPr>
+        <w:t xml:space="preserve">Η γραμμική </w:t>
+      </w:r>
+      <w:r>
+        <w:rPr>
+          <w:rFonts w:ascii="Times New Roman" w:hAnsi="Times New Roman" w:cs="Times New Roman"/>
+        </w:rPr>
+        <w:t xml:space="preserve">συνάρτηση </w:t>
+      </w:r>
+      <w:r>
+        <w:rPr>
+          <w:rFonts w:ascii="Times New Roman" w:hAnsi="Times New Roman" w:cs="Times New Roman"/>
+        </w:rPr>
+        <w:t>ενεργοποίηση</w:t>
+      </w:r>
+      <w:r>
+        <w:rPr>
+          <w:rFonts w:ascii="Times New Roman" w:hAnsi="Times New Roman" w:cs="Times New Roman"/>
+        </w:rPr>
+        <w:t xml:space="preserve">ς </w:t>
+      </w:r>
+      <w:r>
+        <w:rPr>
+          <w:rFonts w:ascii="Times New Roman" w:hAnsi="Times New Roman" w:cs="Times New Roman"/>
+        </w:rPr>
+        <w:t>διατηρεί το εύρος των πραγματικών τιμών, επιτρέποντας στο νευρωνικό δίκτυο να προβλέψει ένα ευρύ φάσμα συνεχών εξόδων</w:t>
+      </w:r>
+      <w:r>
+        <w:rPr>
+          <w:rFonts w:ascii="Times New Roman" w:hAnsi="Times New Roman" w:cs="Times New Roman"/>
+        </w:rPr>
+        <w:t>, συνεπώς είναι η κατάλληλη επιλογή, ενώ δεν χρειάζεται να προβεί σε κανένα μετασχηματισμό</w:t>
+      </w:r>
+      <w:r>
+        <w:rPr>
+          <w:rFonts w:ascii="Times New Roman" w:hAnsi="Times New Roman" w:cs="Times New Roman"/>
+        </w:rPr>
+        <w:t xml:space="preserve">, </w:t>
+      </w:r>
+      <w:r>
+        <w:rPr>
+          <w:rFonts w:ascii="Times New Roman" w:hAnsi="Times New Roman" w:cs="Times New Roman"/>
+        </w:rPr>
+        <w:t xml:space="preserve">λόγω της </w:t>
+      </w:r>
+      <w:proofErr w:type="spellStart"/>
+      <w:r>
+        <w:rPr>
+          <w:rFonts w:ascii="Times New Roman" w:hAnsi="Times New Roman" w:cs="Times New Roman"/>
+        </w:rPr>
+        <w:t>κανονικοποίησης</w:t>
+      </w:r>
+      <w:proofErr w:type="spellEnd"/>
+      <w:r>
+        <w:rPr>
+          <w:rFonts w:ascii="Times New Roman" w:hAnsi="Times New Roman" w:cs="Times New Roman"/>
+        </w:rPr>
+        <w:t xml:space="preserve"> των </w:t>
+      </w:r>
+      <w:r>
+        <w:rPr>
+          <w:rFonts w:ascii="Times New Roman" w:hAnsi="Times New Roman" w:cs="Times New Roman"/>
+          <w:lang w:val="en-US"/>
+        </w:rPr>
+        <w:t>target</w:t>
+      </w:r>
+      <w:r>
+        <w:rPr>
+          <w:rFonts w:ascii="Times New Roman" w:hAnsi="Times New Roman" w:cs="Times New Roman"/>
+        </w:rPr>
+        <w:t>_</w:t>
+      </w:r>
+      <w:r>
+        <w:rPr>
+          <w:rFonts w:ascii="Times New Roman" w:hAnsi="Times New Roman" w:cs="Times New Roman"/>
+          <w:lang w:val="en-US"/>
+        </w:rPr>
+        <w:t>values</w:t>
+      </w:r>
+      <w:r>
+        <w:rPr>
+          <w:rFonts w:ascii="Times New Roman" w:hAnsi="Times New Roman" w:cs="Times New Roman"/>
+        </w:rPr>
+        <w:t>.</w:t>
+      </w:r>
+    </w:p>
+    <w:p>
+      <w:pPr>
+        <w:rPr>
+          <w:rFonts w:ascii="Times New Roman" w:hAnsi="Times New Roman" w:cs="Times New Roman"/>
+          <w:lang w:val="en-US"/>
+        </w:rPr>
+      </w:pPr>
+      <w:r>
+        <w:rPr>
+          <w:rFonts w:ascii="Times New Roman" w:hAnsi="Times New Roman" w:cs="Times New Roman"/>
+          <w:b/>
+          <w:bCs/>
+        </w:rPr>
+        <w:t>δ)</w:t>
+      </w:r>
+      <w:r>
+        <w:rPr>
+          <w:rFonts w:ascii="Times New Roman" w:hAnsi="Times New Roman" w:cs="Times New Roman"/>
+        </w:rPr>
+        <w:tab/>
+        <w:t xml:space="preserve">Υπενθυμίζεται σε αυτό το σημείο, ότι το </w:t>
+      </w:r>
+      <w:r>
+        <w:rPr>
+          <w:rFonts w:ascii="Times New Roman" w:hAnsi="Times New Roman" w:cs="Times New Roman"/>
+        </w:rPr>
+        <w:t>5-</w:t>
+      </w:r>
+      <w:r>
+        <w:rPr>
+          <w:rFonts w:ascii="Times New Roman" w:hAnsi="Times New Roman" w:cs="Times New Roman"/>
+          <w:lang w:val="en-US"/>
+        </w:rPr>
+        <w:t>fold</w:t>
+      </w:r>
+      <w:r>
+        <w:rPr>
+          <w:rFonts w:ascii="Times New Roman" w:hAnsi="Times New Roman" w:cs="Times New Roman"/>
+        </w:rPr>
+        <w:t xml:space="preserve"> </w:t>
+      </w:r>
+      <w:r>
+        <w:rPr>
+          <w:rFonts w:ascii="Times New Roman" w:hAnsi="Times New Roman" w:cs="Times New Roman"/>
+          <w:lang w:val="en-US"/>
+        </w:rPr>
+        <w:t>cross</w:t>
+      </w:r>
+      <w:r>
+        <w:rPr>
+          <w:rFonts w:ascii="Times New Roman" w:hAnsi="Times New Roman" w:cs="Times New Roman"/>
+        </w:rPr>
+        <w:t xml:space="preserve"> </w:t>
+      </w:r>
+      <w:r>
+        <w:rPr>
+          <w:rFonts w:ascii="Times New Roman" w:hAnsi="Times New Roman" w:cs="Times New Roman"/>
+          <w:lang w:val="en-US"/>
+        </w:rPr>
+        <w:t>validation</w:t>
+      </w:r>
+      <w:r>
+        <w:rPr>
+          <w:rFonts w:ascii="Times New Roman" w:hAnsi="Times New Roman" w:cs="Times New Roman"/>
+        </w:rPr>
+        <w:t xml:space="preserve">, έχει εφαρμοστεί σε όλο το σύνολο δεδομένων. Έτσι, η εκπαίδευση του δικτύου για κάθε </w:t>
+      </w:r>
+      <w:r>
+        <w:rPr>
+          <w:rFonts w:ascii="Times New Roman" w:hAnsi="Times New Roman" w:cs="Times New Roman"/>
+          <w:lang w:val="en-US"/>
+        </w:rPr>
+        <w:t>fold</w:t>
+      </w:r>
+      <w:r>
+        <w:rPr>
+          <w:rFonts w:ascii="Times New Roman" w:hAnsi="Times New Roman" w:cs="Times New Roman"/>
+        </w:rPr>
+        <w:t xml:space="preserve"> </w:t>
+      </w:r>
+      <w:r>
+        <w:rPr>
+          <w:rFonts w:ascii="Times New Roman" w:hAnsi="Times New Roman" w:cs="Times New Roman"/>
+        </w:rPr>
+        <w:t xml:space="preserve">γίνεται με το </w:t>
+      </w:r>
+      <w:r>
+        <w:rPr>
+          <w:rFonts w:ascii="Times New Roman" w:hAnsi="Times New Roman" w:cs="Times New Roman"/>
+          <w:lang w:val="en-US"/>
+        </w:rPr>
+        <w:t>training</w:t>
+      </w:r>
+      <w:r>
+        <w:rPr>
+          <w:rFonts w:ascii="Times New Roman" w:hAnsi="Times New Roman" w:cs="Times New Roman"/>
+        </w:rPr>
+        <w:t xml:space="preserve"> </w:t>
+      </w:r>
+      <w:r>
+        <w:rPr>
+          <w:rFonts w:ascii="Times New Roman" w:hAnsi="Times New Roman" w:cs="Times New Roman"/>
+        </w:rPr>
+        <w:t xml:space="preserve">υποσύνολο για τον αριθμό των εποχών που ορίζεται και μετέπειτα γίνεται το </w:t>
+      </w:r>
+      <w:r>
+        <w:rPr>
+          <w:rFonts w:ascii="Times New Roman" w:hAnsi="Times New Roman" w:cs="Times New Roman"/>
+          <w:lang w:val="en-US"/>
+        </w:rPr>
+        <w:t>testing</w:t>
+      </w:r>
+      <w:r>
+        <w:rPr>
+          <w:rFonts w:ascii="Times New Roman" w:hAnsi="Times New Roman" w:cs="Times New Roman"/>
+        </w:rPr>
+        <w:t xml:space="preserve"> </w:t>
+      </w:r>
+      <w:r>
+        <w:rPr>
+          <w:rFonts w:ascii="Times New Roman" w:hAnsi="Times New Roman" w:cs="Times New Roman"/>
+        </w:rPr>
+        <w:t xml:space="preserve">με το </w:t>
+      </w:r>
+      <w:r>
+        <w:rPr>
+          <w:rFonts w:ascii="Times New Roman" w:hAnsi="Times New Roman" w:cs="Times New Roman"/>
+          <w:lang w:val="en-US"/>
+        </w:rPr>
+        <w:t>testing</w:t>
+      </w:r>
+      <w:r>
+        <w:rPr>
+          <w:rFonts w:ascii="Times New Roman" w:hAnsi="Times New Roman" w:cs="Times New Roman"/>
+        </w:rPr>
+        <w:t xml:space="preserve"> </w:t>
+      </w:r>
+      <w:r>
+        <w:rPr>
+          <w:rFonts w:ascii="Times New Roman" w:hAnsi="Times New Roman" w:cs="Times New Roman"/>
+        </w:rPr>
+        <w:t>υποσύνολο του συνόλου δεδομένων.</w:t>
+      </w:r>
+      <w:r>
+        <w:rPr>
+          <w:rFonts w:ascii="Times New Roman" w:hAnsi="Times New Roman" w:cs="Times New Roman"/>
+        </w:rPr>
+        <w:t xml:space="preserve"> Παρακάτω, φαίνεται το διάγραμμα της μέσου σφάλματος εκπαίδευσης ανά εποχή, για </w:t>
+      </w:r>
+      <w:r>
+        <w:rPr>
+          <w:rFonts w:ascii="Times New Roman" w:hAnsi="Times New Roman" w:cs="Times New Roman"/>
+        </w:rPr>
+        <w:t xml:space="preserve">50 </w:t>
+      </w:r>
+      <w:r>
+        <w:rPr>
+          <w:rFonts w:ascii="Times New Roman" w:hAnsi="Times New Roman" w:cs="Times New Roman"/>
+        </w:rPr>
+        <w:t>εποχές και για νευρωνικά με ένα επίπεδο των 1000, 2000 και 3000 κόμβων αντίστοιχα:</w:t>
+      </w:r>
+    </w:p>
+    <w:p>
+      <w:pPr>
+        <w:jc w:val="center"/>
+        <w:rPr>
+          <w:rFonts w:ascii="Times New Roman" w:hAnsi="Times New Roman" w:cs="Times New Roman"/>
+          <w:lang w:val="en-US"/>
+        </w:rPr>
+      </w:pPr>
+      <w:r>
+        <w:rPr>
+          <w:rFonts w:ascii="Times New Roman" w:hAnsi="Times New Roman" w:cs="Times New Roman"/>
+          <w:lang w:val="en-US"/>
+        </w:rPr>
+        <w:lastRenderedPageBreak/>
+        <w:drawing>
+          <wp:inline distT="0" distB="0" distL="0" distR="0" wp14:anchorId="069F4DA3" wp14:editId="2D54724A">
+            <wp:extent cx="5274310" cy="1981835"/>
+            <wp:effectExtent l="0" t="0" r="2540" b="0"/>
+            <wp:docPr id="971986982" name="Εικόνα 1" descr="Εικόνα που περιέχει κείμενο, στιγμιότυπο οθόνης, γράφημα, γραμμή&#10;&#10;Περιγραφή που δημιουργήθηκε αυτόματα"/>
+            <wp:cNvGraphicFramePr>
+              <a:graphicFrameLocks xmlns:a="http://schemas.openxmlformats.org/drawingml/2006/main" noChangeAspect="1"/>
+            </wp:cNvGraphicFramePr>
+            <a:graphic xmlns:a="http://schemas.openxmlformats.org/drawingml/2006/main">
+              <a:graphicData uri="http://schemas.openxmlformats.org/drawingml/2006/picture">
+                <pic:pic xmlns:pic="http://schemas.openxmlformats.org/drawingml/2006/picture">
+                  <pic:nvPicPr>
+                    <pic:cNvPr id="971986982" name="Εικόνα 1" descr="Εικόνα που περιέχει κείμενο, στιγμιότυπο οθόνης, γράφημα, γραμμή&#10;&#10;Περιγραφή που δημιουργήθηκε αυτόματα"/>
+                    <pic:cNvPicPr/>
+                  </pic:nvPicPr>
+                  <pic:blipFill>
+                    <a:blip r:embed="rId23"/>
+                    <a:stretch>
+                      <a:fillRect/>
+                    </a:stretch>
+                  </pic:blipFill>
+                  <pic:spPr>
+                    <a:xfrm>
+                      <a:off x="0" y="0"/>
+                      <a:ext cx="5274310" cy="1981835"/>
+                    </a:xfrm>
+                    <a:prstGeom prst="rect">
+                      <a:avLst/>
+                    </a:prstGeom>
+                  </pic:spPr>
+                </pic:pic>
+              </a:graphicData>
+            </a:graphic>
+          </wp:inline>
+        </w:drawing>
+      </w:r>
+    </w:p>
+    <w:p>
+      <w:pPr>
+        <w:rPr>
+          <w:rFonts w:ascii="Times New Roman" w:hAnsi="Times New Roman" w:cs="Times New Roman"/>
+        </w:rPr>
+      </w:pPr>
+      <w:r>
+        <w:rPr>
+          <w:rFonts w:ascii="Times New Roman" w:hAnsi="Times New Roman" w:cs="Times New Roman"/>
+        </w:rPr>
+        <w:t>Από το παραπάνω διάγραμμα βλέπουμε ότι το πρώτο νευρωνικό δίκτυο, είχε το μικρότερο μέσο σφάλμα ανά εποχή με μέσο σφάλμα ελέγχου</w:t>
+      </w:r>
+      <w:r>
+        <w:rPr>
+          <w:rFonts w:ascii="Times New Roman" w:hAnsi="Times New Roman" w:cs="Times New Roman"/>
+        </w:rPr>
+        <w:t xml:space="preserve"> 0,06936, </w:t>
+      </w:r>
+      <w:r>
+        <w:rPr>
+          <w:rFonts w:ascii="Times New Roman" w:hAnsi="Times New Roman" w:cs="Times New Roman"/>
+        </w:rPr>
+        <w:t xml:space="preserve">σε σχέση με τα 0,06940 και 0,06943 των νευρωνικών δικτύων 2 και 3 αντίστοιχα. Βλέπουμε γενικά ότι το σφάλμα ελέγχου κατά μέσο όρο είναι αρκετά μεγαλύτερο του μέσου σφάλματος εκπαίδευσης ακόμα και μετά την σύγκλιση του μετά από 30 περίπου εποχές, πράγμα το οποίο θα μπορούσε να σημαίνει μία ελαφριά </w:t>
+      </w:r>
+      <w:r>
+        <w:rPr>
+          <w:rFonts w:ascii="Times New Roman" w:hAnsi="Times New Roman" w:cs="Times New Roman"/>
+        </w:rPr>
+        <w:t>υπερπροσαρμογή</w:t>
+      </w:r>
+      <w:r>
+        <w:rPr>
+          <w:rFonts w:ascii="Times New Roman" w:hAnsi="Times New Roman" w:cs="Times New Roman"/>
+        </w:rPr>
+        <w:t>, πάνω στα δεδομένα</w:t>
+      </w:r>
+      <w:r>
+        <w:rPr>
+          <w:rFonts w:ascii="Times New Roman" w:hAnsi="Times New Roman" w:cs="Times New Roman"/>
+        </w:rPr>
+        <w:t xml:space="preserve"> εκπαίδευσης. Ο λόγος που το νευρωνικό με τους λιγότερους κόμβους στο κρυφό επίπεδο συμπεριφέρεται καλύτερα, δηλαδή συγκλίνει πιο γρήγορα με μικρότερο σφάλμα εκπαίδευσης και ελέγχου, μπορεί να οφείλεται σε αρκετούς λόγους, μερικοί από τους οποίους είναι οι ακόλουθοι:</w:t>
+      </w:r>
+    </w:p>
+    <w:p>
+      <w:pPr>
         <w:pStyle w:val="a6"/>
-        <w:rPr>
-          <w:rFonts w:ascii="Times New Roman" w:hAnsi="Times New Roman" w:cs="Times New Roman"/>
-        </w:rPr>
-      </w:pPr>
+        <w:numPr>
+          <w:ilvl w:val="0"/>
+          <w:numId w:val="7"/>
+        </w:numPr>
+        <w:rPr>
+          <w:rFonts w:ascii="Times New Roman" w:hAnsi="Times New Roman" w:cs="Times New Roman"/>
+        </w:rPr>
+      </w:pPr>
+      <w:r>
+        <w:rPr>
+          <w:rFonts w:ascii="Times New Roman" w:hAnsi="Times New Roman" w:cs="Times New Roman"/>
+        </w:rPr>
+        <w:t xml:space="preserve">Τα μεγαλύτερα νευρωνικά δίκτυα με 2000 και 3000 κόμβους στο κρυφό επίπεδο </w:t>
+      </w:r>
+      <w:r>
+        <w:rPr>
+          <w:rFonts w:ascii="Times New Roman" w:hAnsi="Times New Roman" w:cs="Times New Roman"/>
+        </w:rPr>
+        <w:t>ενδέχεται να εμφανίζουν φαινόμενα υπερπροσαρμογής. Γενικά η υπερπροσαρμογή συμβαίνει όταν το μοντέλο μαθαίνει υπερβολικά καλά τα δεδομένα εκπαίδευσης και δεν γενικεύεται καλά για καινούργια δεδομέν</w:t>
+      </w:r>
+      <w:r>
+        <w:rPr>
+          <w:rFonts w:ascii="Times New Roman" w:hAnsi="Times New Roman" w:cs="Times New Roman"/>
+        </w:rPr>
+        <w:t>α.</w:t>
+      </w:r>
+    </w:p>
+    <w:p>
+      <w:pPr>
+        <w:pStyle w:val="a6"/>
+        <w:numPr>
+          <w:ilvl w:val="0"/>
+          <w:numId w:val="7"/>
+        </w:numPr>
+        <w:rPr>
+          <w:rFonts w:ascii="Times New Roman" w:hAnsi="Times New Roman" w:cs="Times New Roman"/>
+        </w:rPr>
+      </w:pPr>
+      <w:r>
+        <w:rPr>
+          <w:rFonts w:ascii="Times New Roman" w:hAnsi="Times New Roman" w:cs="Times New Roman"/>
+        </w:rPr>
+        <w:t xml:space="preserve">Τα μεγαλύτερα δίκτυα, έχουν περισσότερες παραμέτρους να βελτιστοποιήσουν, οδηγώντας έτσι σε μεγαλύτερη πολυπλοκότητα, κάτι το οποίο εξηγεί την πιο αργή σύγκλιση των μεγαλύτερων μοντέλων. </w:t>
+      </w:r>
+    </w:p>
+    <w:p>
+      <w:pPr>
+        <w:pStyle w:val="a6"/>
+        <w:numPr>
+          <w:ilvl w:val="0"/>
+          <w:numId w:val="7"/>
+        </w:numPr>
+        <w:rPr>
+          <w:rFonts w:ascii="Times New Roman" w:hAnsi="Times New Roman" w:cs="Times New Roman"/>
+        </w:rPr>
+      </w:pPr>
+      <w:r>
+        <w:rPr>
+          <w:rFonts w:ascii="Times New Roman" w:hAnsi="Times New Roman" w:cs="Times New Roman"/>
+        </w:rPr>
+        <w:t>Το μικρότερο δίκτυο, λόγω των λιγότερων παραμέτρων που πρέπει να βελτιστοποιηθούν, μαθαίνει καλύτερα γενικευμένα μοτίβα, παρά τον θόρυβο που προκύπτει από τον μεγάλο αριθμό κόμβων.</w:t>
+      </w:r>
+    </w:p>
+    <w:p>
+      <w:pPr>
+        <w:rPr>
+          <w:rFonts w:ascii="Times New Roman" w:hAnsi="Times New Roman" w:cs="Times New Roman"/>
+        </w:rPr>
+      </w:pPr>
+      <w:r>
+        <w:rPr>
+          <w:rFonts w:ascii="Times New Roman" w:hAnsi="Times New Roman" w:cs="Times New Roman"/>
+          <w:b/>
+          <w:bCs/>
+        </w:rPr>
+        <w:t>ε</w:t>
+      </w:r>
+      <w:r>
+        <w:rPr>
+          <w:rFonts w:ascii="Times New Roman" w:hAnsi="Times New Roman" w:cs="Times New Roman"/>
+          <w:b/>
+          <w:bCs/>
+        </w:rPr>
+        <w:t>)</w:t>
+      </w:r>
+      <w:r>
+        <w:rPr>
+          <w:rFonts w:ascii="Times New Roman" w:hAnsi="Times New Roman" w:cs="Times New Roman"/>
+        </w:rPr>
+        <w:tab/>
+      </w:r>
+      <w:r>
+        <w:rPr>
+          <w:rFonts w:ascii="Times New Roman" w:hAnsi="Times New Roman" w:cs="Times New Roman"/>
+        </w:rPr>
+        <w:t xml:space="preserve">Γενικά προσθέτοντας επίπεδα σε ένα νευρωνικό δίκτυο, του επιτρέπεται να </w:t>
+      </w:r>
+      <w:r>
+        <w:rPr>
+          <w:rFonts w:ascii="Times New Roman" w:hAnsi="Times New Roman" w:cs="Times New Roman"/>
+        </w:rPr>
+        <w:t xml:space="preserve">συλλάβει πιο περίπλοκα μοτίβα και σχέσεις μεταξύ των δεδομένων με τα οποία εκπαιδεύεται. Ωστόσο αυτή η πρακτική δεν είναι πάντα βέλτιστη, καθώς τέτοια δίκτυα για απλά ή περιορισμένης έκτασης σύνολα δεδομένων, μπορεί να οδηγηθούν σε υπερπροσαρμογή και άρα σε κακή απόδοση. Οι πρακτικές που ακολουθούνται για την επιλογή αριθμού πολλαπλών κρυφών επιπέδων καθώς και αριθμού κόμβων ανά επίπεδο είναι οι ακόλουθες: </w:t>
+      </w:r>
     </w:p>
     <w:sectPr>
       <w:pgSz w:w="11906" w:h="16838"/>
@@ -5679,6 +6527,92 @@
 <file path=word/numbering.xml><?xml version="1.0" encoding="utf-8"?>
 <w:numbering xmlns:wpc="http://schemas.microsoft.com/office/word/2010/wordprocessingCanvas" xmlns:cx="http://schemas.microsoft.com/office/drawing/2014/chartex" xmlns:cx1="http://schemas.microsoft.com/office/drawing/2015/9/8/chartex" xmlns:cx2="http://schemas.microsoft.com/office/drawing/2015/10/21/chartex" xmlns:cx3="http://schemas.microsoft.com/office/drawing/2016/5/9/chartex" xmlns:cx4="http://schemas.microsoft.com/office/drawing/2016/5/10/chartex" xmlns:cx5="http://schemas.microsoft.com/office/drawing/2016/5/11/chartex" xmlns:cx6="http://schemas.microsoft.com/office/drawing/2016/5/12/chartex" xmlns:cx7="http://schemas.microsoft.com/office/drawing/2016/5/13/chartex" xmlns:cx8="http://schemas.microsoft.com/office/drawing/2016/5/14/chartex" xmlns:mc="http://schemas.openxmlformats.org/markup-compatibility/2006" xmlns:aink="http://schemas.microsoft.com/office/drawing/2016/ink" xmlns:am3d="http://schemas.microsoft.com/office/drawing/2017/model3d" xmlns:o="urn:schemas-microsoft-com:office:office" xmlns:oel="http://schemas.microsoft.com/office/2019/extlst" xmlns:r="http://schemas.openxmlformats.org/officeDocument/2006/relationships" xmlns:m="http://schemas.openxmlformats.org/officeDocument/2006/math" xmlns:v="urn:schemas-microsoft-com:vml" xmlns:wp14="http://schemas.microsoft.com/office/word/2010/wordprocessingDrawing" xmlns:wp="http://schemas.openxmlformats.org/drawingml/2006/wordprocessingDrawing" xmlns:w10="urn:schemas-microsoft-com:office:word" xmlns:w="http://schemas.openxmlformats.org/wordprocessingml/2006/main" xmlns:w14="http://schemas.microsoft.com/office/word/2010/wordml" xmlns:w15="http://schemas.microsoft.com/office/word/2012/wordml" xmlns:w16cex="http://schemas.microsoft.com/office/word/2018/wordml/cex" xmlns:w16cid="http://schemas.microsoft.com/office/word/2016/wordml/cid" xmlns:w16="http://schemas.microsoft.com/office/word/2018/wordml" xmlns:w16du="http://schemas.microsoft.com/office/word/2023/wordml/word16du" xmlns:w16sdtdh="http://schemas.microsoft.com/office/word/2020/wordml/sdtdatahash" xmlns:w16se="http://schemas.microsoft.com/office/word/2015/wordml/symex" xmlns:wpg="http://schemas.microsoft.com/office/word/2010/wordprocessingGroup" xmlns:wpi="http://schemas.microsoft.com/office/word/2010/wordprocessingInk" xmlns:wne="http://schemas.microsoft.com/office/word/2006/wordml" xmlns:wps="http://schemas.microsoft.com/office/word/2010/wordprocessingShape" mc:Ignorable="w14 w15 w16se w16cid w16 w16cex w16sdtdh w16du wp14">
   <w:abstractNum w:abstractNumId="0" w15:restartNumberingAfterBreak="0">
+    <w:nsid w:val="1BC64167"/>
+    <w:multiLevelType w:val="hybridMultilevel"/>
+    <w:tmpl w:val="836C45AE"/>
+    <w:lvl w:ilvl="0" w:tplc="FFFFFFFF">
+      <w:start w:val="1"/>
+      <w:numFmt w:val="decimal"/>
+      <w:lvlText w:val="%1."/>
+      <w:lvlJc w:val="left"/>
+      <w:pPr>
+        <w:ind w:left="720" w:hanging="360"/>
+      </w:pPr>
+    </w:lvl>
+    <w:lvl w:ilvl="1" w:tplc="FFFFFFFF" w:tentative="1">
+      <w:start w:val="1"/>
+      <w:numFmt w:val="lowerLetter"/>
+      <w:lvlText w:val="%2."/>
+      <w:lvlJc w:val="left"/>
+      <w:pPr>
+        <w:ind w:left="1440" w:hanging="360"/>
+      </w:pPr>
+    </w:lvl>
+    <w:lvl w:ilvl="2" w:tplc="FFFFFFFF" w:tentative="1">
+      <w:start w:val="1"/>
+      <w:numFmt w:val="lowerRoman"/>
+      <w:lvlText w:val="%3."/>
+      <w:lvlJc w:val="right"/>
+      <w:pPr>
+        <w:ind w:left="2160" w:hanging="180"/>
+      </w:pPr>
+    </w:lvl>
+    <w:lvl w:ilvl="3" w:tplc="FFFFFFFF" w:tentative="1">
+      <w:start w:val="1"/>
+      <w:numFmt w:val="decimal"/>
+      <w:lvlText w:val="%4."/>
+      <w:lvlJc w:val="left"/>
+      <w:pPr>
+        <w:ind w:left="2880" w:hanging="360"/>
+      </w:pPr>
+    </w:lvl>
+    <w:lvl w:ilvl="4" w:tplc="FFFFFFFF" w:tentative="1">
+      <w:start w:val="1"/>
+      <w:numFmt w:val="lowerLetter"/>
+      <w:lvlText w:val="%5."/>
+      <w:lvlJc w:val="left"/>
+      <w:pPr>
+        <w:ind w:left="3600" w:hanging="360"/>
+      </w:pPr>
+    </w:lvl>
+    <w:lvl w:ilvl="5" w:tplc="FFFFFFFF" w:tentative="1">
+      <w:start w:val="1"/>
+      <w:numFmt w:val="lowerRoman"/>
+      <w:lvlText w:val="%6."/>
+      <w:lvlJc w:val="right"/>
+      <w:pPr>
+        <w:ind w:left="4320" w:hanging="180"/>
+      </w:pPr>
+    </w:lvl>
+    <w:lvl w:ilvl="6" w:tplc="FFFFFFFF" w:tentative="1">
+      <w:start w:val="1"/>
+      <w:numFmt w:val="decimal"/>
+      <w:lvlText w:val="%7."/>
+      <w:lvlJc w:val="left"/>
+      <w:pPr>
+        <w:ind w:left="5040" w:hanging="360"/>
+      </w:pPr>
+    </w:lvl>
+    <w:lvl w:ilvl="7" w:tplc="FFFFFFFF" w:tentative="1">
+      <w:start w:val="1"/>
+      <w:numFmt w:val="lowerLetter"/>
+      <w:lvlText w:val="%8."/>
+      <w:lvlJc w:val="left"/>
+      <w:pPr>
+        <w:ind w:left="5760" w:hanging="360"/>
+      </w:pPr>
+    </w:lvl>
+    <w:lvl w:ilvl="8" w:tplc="FFFFFFFF" w:tentative="1">
+      <w:start w:val="1"/>
+      <w:numFmt w:val="lowerRoman"/>
+      <w:lvlText w:val="%9."/>
+      <w:lvlJc w:val="right"/>
+      <w:pPr>
+        <w:ind w:left="6480" w:hanging="180"/>
+      </w:pPr>
+    </w:lvl>
+  </w:abstractNum>
+  <w:abstractNum w:abstractNumId="1" w15:restartNumberingAfterBreak="0">
     <w:nsid w:val="23AE7304"/>
     <w:multiLevelType w:val="hybridMultilevel"/>
     <w:tmpl w:val="5B6C97B8"/>
@@ -5764,10 +6698,10 @@
       </w:pPr>
     </w:lvl>
   </w:abstractNum>
-  <w:abstractNum w:abstractNumId="1" w15:restartNumberingAfterBreak="0">
+  <w:abstractNum w:abstractNumId="2" w15:restartNumberingAfterBreak="0">
     <w:nsid w:val="3B085754"/>
     <w:multiLevelType w:val="hybridMultilevel"/>
-    <w:tmpl w:val="395007A8"/>
+    <w:tmpl w:val="1E00658C"/>
     <w:lvl w:ilvl="0" w:tplc="FFFFFFFF">
       <w:start w:val="1"/>
       <w:numFmt w:val="decimal"/>
@@ -5850,10 +6784,10 @@
       </w:pPr>
     </w:lvl>
   </w:abstractNum>
-  <w:abstractNum w:abstractNumId="2" w15:restartNumberingAfterBreak="0">
+  <w:abstractNum w:abstractNumId="3" w15:restartNumberingAfterBreak="0">
     <w:nsid w:val="49F03C53"/>
     <w:multiLevelType w:val="hybridMultilevel"/>
-    <w:tmpl w:val="CAB64756"/>
+    <w:tmpl w:val="836C45AE"/>
     <w:lvl w:ilvl="0" w:tplc="FFFFFFFF">
       <w:start w:val="1"/>
       <w:numFmt w:val="decimal"/>
@@ -5936,7 +6870,7 @@
       </w:pPr>
     </w:lvl>
   </w:abstractNum>
-  <w:abstractNum w:abstractNumId="3" w15:restartNumberingAfterBreak="0">
+  <w:abstractNum w:abstractNumId="4" w15:restartNumberingAfterBreak="0">
     <w:nsid w:val="4AC94AD2"/>
     <w:multiLevelType w:val="hybridMultilevel"/>
     <w:tmpl w:val="49849B90"/>
@@ -6022,7 +6956,7 @@
       </w:pPr>
     </w:lvl>
   </w:abstractNum>
-  <w:abstractNum w:abstractNumId="4" w15:restartNumberingAfterBreak="0">
+  <w:abstractNum w:abstractNumId="5" w15:restartNumberingAfterBreak="0">
     <w:nsid w:val="67D64478"/>
     <w:multiLevelType w:val="hybridMultilevel"/>
     <w:tmpl w:val="E7C63B60"/>
@@ -6108,7 +7042,7 @@
       </w:pPr>
     </w:lvl>
   </w:abstractNum>
-  <w:abstractNum w:abstractNumId="5" w15:restartNumberingAfterBreak="0">
+  <w:abstractNum w:abstractNumId="6" w15:restartNumberingAfterBreak="0">
     <w:nsid w:val="759C38FB"/>
     <w:multiLevelType w:val="hybridMultilevel"/>
     <w:tmpl w:val="A56EFDFE"/>
@@ -6195,22 +7129,25 @@
     </w:lvl>
   </w:abstractNum>
   <w:num w:numId="1" w16cid:durableId="1126117031">
+    <w:abstractNumId w:val="6"/>
+  </w:num>
+  <w:num w:numId="2" w16cid:durableId="32581999">
+    <w:abstractNumId w:val="2"/>
+  </w:num>
+  <w:num w:numId="3" w16cid:durableId="1013340636">
+    <w:abstractNumId w:val="1"/>
+  </w:num>
+  <w:num w:numId="4" w16cid:durableId="245115451">
+    <w:abstractNumId w:val="4"/>
+  </w:num>
+  <w:num w:numId="5" w16cid:durableId="91442073">
+    <w:abstractNumId w:val="3"/>
+  </w:num>
+  <w:num w:numId="6" w16cid:durableId="1827890981">
     <w:abstractNumId w:val="5"/>
   </w:num>
-  <w:num w:numId="2" w16cid:durableId="32581999">
-    <w:abstractNumId w:val="1"/>
-  </w:num>
-  <w:num w:numId="3" w16cid:durableId="1013340636">
+  <w:num w:numId="7" w16cid:durableId="1551914171">
     <w:abstractNumId w:val="0"/>
-  </w:num>
-  <w:num w:numId="4" w16cid:durableId="245115451">
-    <w:abstractNumId w:val="3"/>
-  </w:num>
-  <w:num w:numId="5" w16cid:durableId="91442073">
-    <w:abstractNumId w:val="2"/>
-  </w:num>
-  <w:num w:numId="6" w16cid:durableId="1827890981">
-    <w:abstractNumId w:val="4"/>
   </w:num>
 </w:numbering>
 </file>

</xml_diff>

<commit_message>
ran the single and multilayered perceptrons in neural_network.py, added the plots and results in report
</commit_message>
<xml_diff>
--- a/report/CompIntel1.docx
+++ b/report/CompIntel1.docx
@@ -267,6 +267,7 @@
       <w:r>
         <w:rPr>
           <w:rFonts w:ascii="Times New Roman" w:hAnsi="Times New Roman" w:cs="Times New Roman"/>
+          <w:noProof/>
         </w:rPr>
         <w:drawing>
           <wp:inline distT="0" distB="0" distL="0" distR="0" wp14:anchorId="54ED3C6F" wp14:editId="61F4533F">
@@ -316,6 +317,7 @@
       <w:r>
         <w:rPr>
           <w:rFonts w:ascii="Times New Roman" w:hAnsi="Times New Roman" w:cs="Times New Roman"/>
+          <w:noProof/>
           <w:lang w:val="en-US"/>
         </w:rPr>
         <w:lastRenderedPageBreak/>
@@ -2738,6 +2740,7 @@
       <w:r>
         <w:rPr>
           <w:rFonts w:ascii="Times New Roman" w:hAnsi="Times New Roman" w:cs="Times New Roman"/>
+          <w:noProof/>
           <w:lang w:val="en-US"/>
         </w:rPr>
         <w:drawing>
@@ -2986,6 +2989,9 @@
         <w:ind w:firstLine="720"/>
         <w:rPr>
           <w:rFonts w:ascii="Times New Roman" w:hAnsi="Times New Roman" w:cs="Times New Roman"/>
+          <w:b/>
+          <w:bCs/>
+          <w:lang w:val="en-US"/>
         </w:rPr>
       </w:pPr>
       <w:r>
@@ -2999,21 +3005,23 @@
     </w:p>
     <w:p>
       <w:pPr>
+        <w:ind w:firstLine="720"/>
         <w:jc w:val="center"/>
         <w:rPr>
           <w:rFonts w:ascii="Times New Roman" w:hAnsi="Times New Roman" w:cs="Times New Roman"/>
-        </w:rPr>
-      </w:pPr>
-      <w:r>
-        <w:rPr>
-          <w:rFonts w:ascii="Times New Roman" w:hAnsi="Times New Roman" w:cs="Times New Roman"/>
-          <w:noProof/>
+          <w:lang w:val="en-US"/>
+        </w:rPr>
+      </w:pPr>
+      <w:r>
+        <w:rPr>
+          <w:rFonts w:ascii="Times New Roman" w:hAnsi="Times New Roman" w:cs="Times New Roman"/>
+          <w:lang w:val="en-US"/>
         </w:rPr>
         <w:drawing>
-          <wp:inline distT="0" distB="0" distL="0" distR="0" wp14:anchorId="0D8A7F0A" wp14:editId="7F912221">
-            <wp:extent cx="1455420" cy="2516891"/>
-            <wp:effectExtent l="0" t="0" r="0" b="0"/>
-            <wp:docPr id="882599755" name="Εικόνα 1" descr="Εικόνα που περιέχει κείμενο, στιγμιότυπο οθόνης, γραμματοσειρά&#10;&#10;Περιγραφή που δημιουργήθηκε αυτόματα"/>
+          <wp:inline distT="0" distB="0" distL="0" distR="0" wp14:anchorId="130C525C" wp14:editId="7EF9F4AB">
+            <wp:extent cx="1143000" cy="2475634"/>
+            <wp:effectExtent l="0" t="0" r="0" b="1270"/>
+            <wp:docPr id="721325976" name="Εικόνα 1" descr="Εικόνα που περιέχει κείμενο, στιγμιότυπο οθόνης, γραμματοσειρά, σχεδίαση&#10;&#10;Περιγραφή που δημιουργήθηκε αυτόματα"/>
             <wp:cNvGraphicFramePr>
               <a:graphicFrameLocks xmlns:a="http://schemas.openxmlformats.org/drawingml/2006/main" noChangeAspect="1"/>
             </wp:cNvGraphicFramePr>
@@ -3021,7 +3029,7 @@
               <a:graphicData uri="http://schemas.openxmlformats.org/drawingml/2006/picture">
                 <pic:pic xmlns:pic="http://schemas.openxmlformats.org/drawingml/2006/picture">
                   <pic:nvPicPr>
-                    <pic:cNvPr id="882599755" name="Εικόνα 1" descr="Εικόνα που περιέχει κείμενο, στιγμιότυπο οθόνης, γραμματοσειρά&#10;&#10;Περιγραφή που δημιουργήθηκε αυτόματα"/>
+                    <pic:cNvPr id="721325976" name="Εικόνα 1" descr="Εικόνα που περιέχει κείμενο, στιγμιότυπο οθόνης, γραμματοσειρά, σχεδίαση&#10;&#10;Περιγραφή που δημιουργήθηκε αυτόματα"/>
                     <pic:cNvPicPr/>
                   </pic:nvPicPr>
                   <pic:blipFill>
@@ -3033,7 +3041,7 @@
                   <pic:spPr>
                     <a:xfrm>
                       <a:off x="0" y="0"/>
-                      <a:ext cx="1462089" cy="2528424"/>
+                      <a:ext cx="1154089" cy="2499652"/>
                     </a:xfrm>
                     <a:prstGeom prst="rect">
                       <a:avLst/>
@@ -3048,15 +3056,22 @@
     </w:p>
     <w:p>
       <w:pPr>
-        <w:rPr>
-          <w:rFonts w:ascii="Times New Roman" w:hAnsi="Times New Roman" w:cs="Times New Roman"/>
-        </w:rPr>
-      </w:pPr>
-      <w:r>
-        <w:rPr>
-          <w:rFonts w:ascii="Times New Roman" w:hAnsi="Times New Roman" w:cs="Times New Roman"/>
-        </w:rPr>
-        <w:lastRenderedPageBreak/>
+        <w:jc w:val="center"/>
+        <w:rPr>
+          <w:rFonts w:ascii="Times New Roman" w:hAnsi="Times New Roman" w:cs="Times New Roman"/>
+        </w:rPr>
+      </w:pPr>
+    </w:p>
+    <w:p>
+      <w:pPr>
+        <w:rPr>
+          <w:rFonts w:ascii="Times New Roman" w:hAnsi="Times New Roman" w:cs="Times New Roman"/>
+        </w:rPr>
+      </w:pPr>
+      <w:r>
+        <w:rPr>
+          <w:rFonts w:ascii="Times New Roman" w:hAnsi="Times New Roman" w:cs="Times New Roman"/>
+        </w:rPr>
         <w:t>, όπου παρατηρούμε ότι οι τιμές είναι καταρχάς όλες θετικές και πολύ πιο κοντά μεταξύ τους από τις αρχικές, που βρίσκονταν στο εύρος [-720, 1453]</w:t>
       </w:r>
       <w:r>
@@ -4335,6 +4350,8 @@
       <w:r>
         <w:rPr>
           <w:rFonts w:ascii="Times New Roman" w:hAnsi="Times New Roman" w:cs="Times New Roman"/>
+          <w:b/>
+          <w:bCs/>
           <w:lang w:val="en-US"/>
         </w:rPr>
         <w:t>optimizer</w:t>
@@ -4342,12 +4359,16 @@
       <w:r>
         <w:rPr>
           <w:rFonts w:ascii="Times New Roman" w:hAnsi="Times New Roman" w:cs="Times New Roman"/>
-        </w:rPr>
-        <w:t xml:space="preserve"> </w:t>
-      </w:r>
-      <w:r>
-        <w:rPr>
-          <w:rFonts w:ascii="Times New Roman" w:hAnsi="Times New Roman" w:cs="Times New Roman"/>
+          <w:b/>
+          <w:bCs/>
+        </w:rPr>
+        <w:t xml:space="preserve"> </w:t>
+      </w:r>
+      <w:r>
+        <w:rPr>
+          <w:rFonts w:ascii="Times New Roman" w:hAnsi="Times New Roman" w:cs="Times New Roman"/>
+          <w:b/>
+          <w:bCs/>
           <w:lang w:val="en-US"/>
         </w:rPr>
         <w:t>A</w:t>
@@ -4355,6 +4376,8 @@
       <w:r>
         <w:rPr>
           <w:rFonts w:ascii="Times New Roman" w:hAnsi="Times New Roman" w:cs="Times New Roman"/>
+          <w:b/>
+          <w:bCs/>
           <w:lang w:val="en-US"/>
         </w:rPr>
         <w:t>dam</w:t>
@@ -4476,7 +4499,14 @@
         <w:rPr>
           <w:rFonts w:ascii="Times New Roman" w:hAnsi="Times New Roman" w:cs="Times New Roman"/>
         </w:rPr>
-        <w:t xml:space="preserve">προκειμένου να υπολογίσει προσαρμοστικά το ρυθμό μάθησης για κάθε μία παράμετρο βασιζόμενος στη κλίμακα </w:t>
+        <w:t xml:space="preserve">προκειμένου να </w:t>
+      </w:r>
+      <w:r>
+        <w:rPr>
+          <w:rFonts w:ascii="Times New Roman" w:hAnsi="Times New Roman" w:cs="Times New Roman"/>
+        </w:rPr>
+        <w:lastRenderedPageBreak/>
+        <w:t xml:space="preserve">υπολογίσει προσαρμοστικά το ρυθμό μάθησης για κάθε μία παράμετρο βασιζόμενος στη κλίμακα </w:t>
       </w:r>
       <w:r>
         <w:rPr>
@@ -4511,7 +4541,6 @@
           <w:bCs/>
           <w:lang w:val="en-US"/>
         </w:rPr>
-        <w:lastRenderedPageBreak/>
         <w:t>a</w:t>
       </w:r>
       <w:r>
@@ -5071,7 +5100,6 @@
         </w:rPr>
         <w:t xml:space="preserve"> (</w:t>
       </w:r>
-      <w:proofErr w:type="spellStart"/>
       <w:r>
         <w:rPr>
           <w:rFonts w:ascii="Times New Roman" w:hAnsi="Times New Roman" w:cs="Times New Roman"/>
@@ -5081,7 +5109,6 @@
         </w:rPr>
         <w:t>ReLU</w:t>
       </w:r>
-      <w:proofErr w:type="spellEnd"/>
       <w:r>
         <w:rPr>
           <w:rFonts w:ascii="Times New Roman" w:hAnsi="Times New Roman" w:cs="Times New Roman"/>
@@ -5218,7 +5245,6 @@
         </w:rPr>
         <w:t xml:space="preserve">Παρ’ όλο που η </w:t>
       </w:r>
-      <w:proofErr w:type="spellStart"/>
       <w:r>
         <w:rPr>
           <w:rFonts w:ascii="Times New Roman" w:hAnsi="Times New Roman" w:cs="Times New Roman"/>
@@ -5226,7 +5252,6 @@
         </w:rPr>
         <w:t>reLU</w:t>
       </w:r>
-      <w:proofErr w:type="spellEnd"/>
       <w:r>
         <w:rPr>
           <w:rFonts w:ascii="Times New Roman" w:hAnsi="Times New Roman" w:cs="Times New Roman"/>
@@ -5239,7 +5264,6 @@
         </w:rPr>
         <w:t xml:space="preserve">Ωστόσο η </w:t>
       </w:r>
-      <w:proofErr w:type="spellStart"/>
       <w:r>
         <w:rPr>
           <w:rFonts w:ascii="Times New Roman" w:hAnsi="Times New Roman" w:cs="Times New Roman"/>
@@ -5247,7 +5271,6 @@
         </w:rPr>
         <w:t>reLU</w:t>
       </w:r>
-      <w:proofErr w:type="spellEnd"/>
       <w:r>
         <w:rPr>
           <w:rFonts w:ascii="Times New Roman" w:hAnsi="Times New Roman" w:cs="Times New Roman"/>
@@ -5278,7 +5301,6 @@
         </w:rPr>
         <w:t xml:space="preserve">που συμβαίνει όταν η αθροισμένη είσοδος σε έναν νευρώνα είναι μονίμως αρνητική, άρα και η έξοδος του ίση με μηδέν. Ωστόσο παραλλαγές της </w:t>
       </w:r>
-      <w:proofErr w:type="spellStart"/>
       <w:r>
         <w:rPr>
           <w:rFonts w:ascii="Times New Roman" w:hAnsi="Times New Roman" w:cs="Times New Roman"/>
@@ -5286,7 +5308,6 @@
         </w:rPr>
         <w:t>reLU</w:t>
       </w:r>
-      <w:proofErr w:type="spellEnd"/>
       <w:r>
         <w:rPr>
           <w:rFonts w:ascii="Times New Roman" w:hAnsi="Times New Roman" w:cs="Times New Roman"/>
@@ -5343,7 +5364,6 @@
         </w:rPr>
         <w:t xml:space="preserve"> </w:t>
       </w:r>
-      <w:proofErr w:type="spellStart"/>
       <w:r>
         <w:rPr>
           <w:rFonts w:ascii="Times New Roman" w:hAnsi="Times New Roman" w:cs="Times New Roman"/>
@@ -5351,7 +5371,6 @@
         </w:rPr>
         <w:t>reLU</w:t>
       </w:r>
-      <w:proofErr w:type="spellEnd"/>
       <w:r>
         <w:rPr>
           <w:rFonts w:ascii="Times New Roman" w:hAnsi="Times New Roman" w:cs="Times New Roman"/>
@@ -5558,7 +5577,19 @@
         <w:rPr>
           <w:rFonts w:ascii="Times New Roman" w:hAnsi="Times New Roman" w:cs="Times New Roman"/>
         </w:rPr>
-        <w:t xml:space="preserve">συνάρτηση ενεργοποίησης, καλό είναι η αρχικοποίηση των βαρών αν γίνεται χρησιμοποιώντας την </w:t>
+        <w:t xml:space="preserve">συνάρτηση ενεργοποίησης, καλό είναι η αρχικοποίηση των βαρών </w:t>
+      </w:r>
+      <w:r>
+        <w:rPr>
+          <w:rFonts w:ascii="Times New Roman" w:hAnsi="Times New Roman" w:cs="Times New Roman"/>
+        </w:rPr>
+        <w:t>να</w:t>
+      </w:r>
+      <w:r>
+        <w:rPr>
+          <w:rFonts w:ascii="Times New Roman" w:hAnsi="Times New Roman" w:cs="Times New Roman"/>
+        </w:rPr>
+        <w:t xml:space="preserve"> γίνεται χρησιμοποιώντας την </w:t>
       </w:r>
       <w:r>
         <w:rPr>
@@ -5826,6 +5857,7 @@
       <w:r>
         <w:rPr>
           <w:rFonts w:ascii="Times New Roman" w:hAnsi="Times New Roman" w:cs="Times New Roman"/>
+          <w:noProof/>
         </w:rPr>
         <w:drawing>
           <wp:inline distT="0" distB="0" distL="0" distR="0" wp14:anchorId="6A9D08D6" wp14:editId="529D21AA">
@@ -5876,6 +5908,7 @@
       <w:pPr>
         <w:rPr>
           <w:rFonts w:ascii="Times New Roman" w:hAnsi="Times New Roman" w:cs="Times New Roman"/>
+          <w:lang w:val="en-US"/>
         </w:rPr>
       </w:pPr>
       <w:r>
@@ -5987,7 +6020,6 @@
         </w:rPr>
         <w:t xml:space="preserve">), χρησιμοποιείται η </w:t>
       </w:r>
-      <w:proofErr w:type="spellStart"/>
       <w:r>
         <w:rPr>
           <w:rFonts w:ascii="Times New Roman" w:hAnsi="Times New Roman" w:cs="Times New Roman"/>
@@ -5995,7 +6027,6 @@
         </w:rPr>
         <w:t>reLU</w:t>
       </w:r>
-      <w:proofErr w:type="spellEnd"/>
       <w:r>
         <w:rPr>
           <w:rFonts w:ascii="Times New Roman" w:hAnsi="Times New Roman" w:cs="Times New Roman"/>
@@ -6009,6 +6040,112 @@
           <w:rFonts w:ascii="Times New Roman" w:hAnsi="Times New Roman" w:cs="Times New Roman"/>
         </w:rPr>
       </w:pPr>
+      <w:r>
+        <w:rPr>
+          <w:rFonts w:ascii="Times New Roman" w:hAnsi="Times New Roman" w:cs="Times New Roman"/>
+          <w:b/>
+          <w:bCs/>
+        </w:rPr>
+        <w:t>γ)</w:t>
+      </w:r>
+      <w:r>
+        <w:rPr>
+          <w:rFonts w:ascii="Times New Roman" w:hAnsi="Times New Roman" w:cs="Times New Roman"/>
+        </w:rPr>
+        <w:tab/>
+      </w:r>
+      <w:r>
+        <w:rPr>
+          <w:rFonts w:ascii="Times New Roman" w:hAnsi="Times New Roman" w:cs="Times New Roman"/>
+        </w:rPr>
+        <w:t xml:space="preserve">Δεδομένου ότι </w:t>
+      </w:r>
+      <w:r>
+        <w:rPr>
+          <w:rFonts w:ascii="Times New Roman" w:hAnsi="Times New Roman" w:cs="Times New Roman"/>
+        </w:rPr>
+        <w:t>το πρόβλημα που επιλύουμε με το</w:t>
+      </w:r>
+      <w:r>
+        <w:rPr>
+          <w:rFonts w:ascii="Times New Roman" w:hAnsi="Times New Roman" w:cs="Times New Roman"/>
+        </w:rPr>
+        <w:t xml:space="preserve"> νευρωνικό δίκτυο είναι πρόβλημα γραμμικής παλινδρόμησης, το επίπεδο εξόδου του νευρωνικού μας δικτύου θα έχει την γραμμική συνάρτηση ενεργοποίησης, καθότι το νευρωνικό θα πρέπει να είναι σε θέση να παράξει οποιαδήποτε τιμή ανήκει στο διάστημα [0,1]. </w:t>
+      </w:r>
+      <w:r>
+        <w:rPr>
+          <w:rFonts w:ascii="Times New Roman" w:hAnsi="Times New Roman" w:cs="Times New Roman"/>
+        </w:rPr>
+        <w:t xml:space="preserve">Η γραμμική </w:t>
+      </w:r>
+      <w:r>
+        <w:rPr>
+          <w:rFonts w:ascii="Times New Roman" w:hAnsi="Times New Roman" w:cs="Times New Roman"/>
+        </w:rPr>
+        <w:t xml:space="preserve">συνάρτηση </w:t>
+      </w:r>
+      <w:r>
+        <w:rPr>
+          <w:rFonts w:ascii="Times New Roman" w:hAnsi="Times New Roman" w:cs="Times New Roman"/>
+        </w:rPr>
+        <w:t>ενεργοποίηση</w:t>
+      </w:r>
+      <w:r>
+        <w:rPr>
+          <w:rFonts w:ascii="Times New Roman" w:hAnsi="Times New Roman" w:cs="Times New Roman"/>
+        </w:rPr>
+        <w:t xml:space="preserve">ς </w:t>
+      </w:r>
+      <w:r>
+        <w:rPr>
+          <w:rFonts w:ascii="Times New Roman" w:hAnsi="Times New Roman" w:cs="Times New Roman"/>
+        </w:rPr>
+        <w:t>διατηρεί το εύρος των πραγματικών τιμών, επιτρέποντας στο νευρωνικό δίκτυο να προβλέψει ένα ευρύ φάσμα συνεχών εξόδων</w:t>
+      </w:r>
+      <w:r>
+        <w:rPr>
+          <w:rFonts w:ascii="Times New Roman" w:hAnsi="Times New Roman" w:cs="Times New Roman"/>
+        </w:rPr>
+        <w:t>, συνεπώς είναι η κατάλληλη επιλογή, ενώ δεν χρειάζεται να προβεί σε κανένα μετασχηματισμό</w:t>
+      </w:r>
+      <w:r>
+        <w:rPr>
+          <w:rFonts w:ascii="Times New Roman" w:hAnsi="Times New Roman" w:cs="Times New Roman"/>
+        </w:rPr>
+        <w:t xml:space="preserve">, </w:t>
+      </w:r>
+      <w:r>
+        <w:rPr>
+          <w:rFonts w:ascii="Times New Roman" w:hAnsi="Times New Roman" w:cs="Times New Roman"/>
+        </w:rPr>
+        <w:t xml:space="preserve">λόγω της κανονικοποίησης των </w:t>
+      </w:r>
+      <w:r>
+        <w:rPr>
+          <w:rFonts w:ascii="Times New Roman" w:hAnsi="Times New Roman" w:cs="Times New Roman"/>
+          <w:lang w:val="en-US"/>
+        </w:rPr>
+        <w:t>target</w:t>
+      </w:r>
+      <w:r>
+        <w:rPr>
+          <w:rFonts w:ascii="Times New Roman" w:hAnsi="Times New Roman" w:cs="Times New Roman"/>
+        </w:rPr>
+        <w:t>_</w:t>
+      </w:r>
+      <w:r>
+        <w:rPr>
+          <w:rFonts w:ascii="Times New Roman" w:hAnsi="Times New Roman" w:cs="Times New Roman"/>
+          <w:lang w:val="en-US"/>
+        </w:rPr>
+        <w:t>values</w:t>
+      </w:r>
+      <w:r>
+        <w:rPr>
+          <w:rFonts w:ascii="Times New Roman" w:hAnsi="Times New Roman" w:cs="Times New Roman"/>
+        </w:rPr>
+        <w:t>.</w:t>
+      </w:r>
     </w:p>
     <w:p>
       <w:pPr>
@@ -6016,322 +6153,249 @@
           <w:rFonts w:ascii="Times New Roman" w:hAnsi="Times New Roman" w:cs="Times New Roman"/>
         </w:rPr>
       </w:pPr>
+      <w:r>
+        <w:rPr>
+          <w:rFonts w:ascii="Times New Roman" w:hAnsi="Times New Roman" w:cs="Times New Roman"/>
+          <w:b/>
+          <w:bCs/>
+        </w:rPr>
+        <w:t>δ)</w:t>
+      </w:r>
+      <w:r>
+        <w:rPr>
+          <w:rFonts w:ascii="Times New Roman" w:hAnsi="Times New Roman" w:cs="Times New Roman"/>
+        </w:rPr>
+        <w:tab/>
+        <w:t xml:space="preserve">Υπενθυμίζεται σε αυτό το σημείο, ότι το </w:t>
+      </w:r>
+      <w:r>
+        <w:rPr>
+          <w:rFonts w:ascii="Times New Roman" w:hAnsi="Times New Roman" w:cs="Times New Roman"/>
+        </w:rPr>
+        <w:t>5-</w:t>
+      </w:r>
+      <w:r>
+        <w:rPr>
+          <w:rFonts w:ascii="Times New Roman" w:hAnsi="Times New Roman" w:cs="Times New Roman"/>
+          <w:lang w:val="en-US"/>
+        </w:rPr>
+        <w:t>fold</w:t>
+      </w:r>
+      <w:r>
+        <w:rPr>
+          <w:rFonts w:ascii="Times New Roman" w:hAnsi="Times New Roman" w:cs="Times New Roman"/>
+        </w:rPr>
+        <w:t xml:space="preserve"> </w:t>
+      </w:r>
+      <w:r>
+        <w:rPr>
+          <w:rFonts w:ascii="Times New Roman" w:hAnsi="Times New Roman" w:cs="Times New Roman"/>
+          <w:lang w:val="en-US"/>
+        </w:rPr>
+        <w:t>cross</w:t>
+      </w:r>
+      <w:r>
+        <w:rPr>
+          <w:rFonts w:ascii="Times New Roman" w:hAnsi="Times New Roman" w:cs="Times New Roman"/>
+        </w:rPr>
+        <w:t xml:space="preserve"> </w:t>
+      </w:r>
+      <w:r>
+        <w:rPr>
+          <w:rFonts w:ascii="Times New Roman" w:hAnsi="Times New Roman" w:cs="Times New Roman"/>
+          <w:lang w:val="en-US"/>
+        </w:rPr>
+        <w:t>validation</w:t>
+      </w:r>
+      <w:r>
+        <w:rPr>
+          <w:rFonts w:ascii="Times New Roman" w:hAnsi="Times New Roman" w:cs="Times New Roman"/>
+        </w:rPr>
+        <w:t xml:space="preserve">, έχει εφαρμοστεί σε όλο το σύνολο δεδομένων. Έτσι, η εκπαίδευση του δικτύου για κάθε </w:t>
+      </w:r>
+      <w:r>
+        <w:rPr>
+          <w:rFonts w:ascii="Times New Roman" w:hAnsi="Times New Roman" w:cs="Times New Roman"/>
+          <w:lang w:val="en-US"/>
+        </w:rPr>
+        <w:t>fold</w:t>
+      </w:r>
+      <w:r>
+        <w:rPr>
+          <w:rFonts w:ascii="Times New Roman" w:hAnsi="Times New Roman" w:cs="Times New Roman"/>
+        </w:rPr>
+        <w:t xml:space="preserve"> </w:t>
+      </w:r>
+      <w:r>
+        <w:rPr>
+          <w:rFonts w:ascii="Times New Roman" w:hAnsi="Times New Roman" w:cs="Times New Roman"/>
+        </w:rPr>
+        <w:t xml:space="preserve">γίνεται με το </w:t>
+      </w:r>
+      <w:r>
+        <w:rPr>
+          <w:rFonts w:ascii="Times New Roman" w:hAnsi="Times New Roman" w:cs="Times New Roman"/>
+          <w:lang w:val="en-US"/>
+        </w:rPr>
+        <w:t>training</w:t>
+      </w:r>
+      <w:r>
+        <w:rPr>
+          <w:rFonts w:ascii="Times New Roman" w:hAnsi="Times New Roman" w:cs="Times New Roman"/>
+        </w:rPr>
+        <w:t xml:space="preserve"> </w:t>
+      </w:r>
+      <w:r>
+        <w:rPr>
+          <w:rFonts w:ascii="Times New Roman" w:hAnsi="Times New Roman" w:cs="Times New Roman"/>
+        </w:rPr>
+        <w:t xml:space="preserve">υποσύνολο για τον αριθμό των εποχών που ορίζεται και μετέπειτα γίνεται το </w:t>
+      </w:r>
+      <w:r>
+        <w:rPr>
+          <w:rFonts w:ascii="Times New Roman" w:hAnsi="Times New Roman" w:cs="Times New Roman"/>
+          <w:lang w:val="en-US"/>
+        </w:rPr>
+        <w:t>testing</w:t>
+      </w:r>
+      <w:r>
+        <w:rPr>
+          <w:rFonts w:ascii="Times New Roman" w:hAnsi="Times New Roman" w:cs="Times New Roman"/>
+        </w:rPr>
+        <w:t xml:space="preserve"> </w:t>
+      </w:r>
+      <w:r>
+        <w:rPr>
+          <w:rFonts w:ascii="Times New Roman" w:hAnsi="Times New Roman" w:cs="Times New Roman"/>
+        </w:rPr>
+        <w:t xml:space="preserve">με το </w:t>
+      </w:r>
+      <w:r>
+        <w:rPr>
+          <w:rFonts w:ascii="Times New Roman" w:hAnsi="Times New Roman" w:cs="Times New Roman"/>
+          <w:lang w:val="en-US"/>
+        </w:rPr>
+        <w:t>testing</w:t>
+      </w:r>
+      <w:r>
+        <w:rPr>
+          <w:rFonts w:ascii="Times New Roman" w:hAnsi="Times New Roman" w:cs="Times New Roman"/>
+        </w:rPr>
+        <w:t xml:space="preserve"> </w:t>
+      </w:r>
+      <w:r>
+        <w:rPr>
+          <w:rFonts w:ascii="Times New Roman" w:hAnsi="Times New Roman" w:cs="Times New Roman"/>
+        </w:rPr>
+        <w:t>υποσύνολο του συνόλου δεδομένων.</w:t>
+      </w:r>
+      <w:r>
+        <w:rPr>
+          <w:rFonts w:ascii="Times New Roman" w:hAnsi="Times New Roman" w:cs="Times New Roman"/>
+        </w:rPr>
+        <w:t xml:space="preserve"> Παρακάτω, φαίνεται το διάγραμμα της μέσου σφάλματος εκπαίδευσης ανά εποχή, για </w:t>
+      </w:r>
+      <w:r>
+        <w:rPr>
+          <w:rFonts w:ascii="Times New Roman" w:hAnsi="Times New Roman" w:cs="Times New Roman"/>
+        </w:rPr>
+        <w:t xml:space="preserve">50 </w:t>
+      </w:r>
+      <w:r>
+        <w:rPr>
+          <w:rFonts w:ascii="Times New Roman" w:hAnsi="Times New Roman" w:cs="Times New Roman"/>
+        </w:rPr>
+        <w:t>εποχές και για νευρωνικά με ένα</w:t>
+      </w:r>
+      <w:r>
+        <w:rPr>
+          <w:rFonts w:ascii="Times New Roman" w:hAnsi="Times New Roman" w:cs="Times New Roman"/>
+        </w:rPr>
+        <w:t xml:space="preserve"> </w:t>
+      </w:r>
+      <w:r>
+        <w:rPr>
+          <w:rFonts w:ascii="Times New Roman" w:hAnsi="Times New Roman" w:cs="Times New Roman"/>
+        </w:rPr>
+        <w:t>κρυφό</w:t>
+      </w:r>
+      <w:r>
+        <w:rPr>
+          <w:rFonts w:ascii="Times New Roman" w:hAnsi="Times New Roman" w:cs="Times New Roman"/>
+        </w:rPr>
+        <w:t xml:space="preserve"> επίπεδο των </w:t>
+      </w:r>
+      <w:r>
+        <w:rPr>
+          <w:rFonts w:ascii="Times New Roman" w:hAnsi="Times New Roman" w:cs="Times New Roman"/>
+        </w:rPr>
+        <w:t>1000</w:t>
+      </w:r>
+      <w:r>
+        <w:rPr>
+          <w:rFonts w:ascii="Times New Roman" w:hAnsi="Times New Roman" w:cs="Times New Roman"/>
+        </w:rPr>
+        <w:t>,</w:t>
+      </w:r>
+      <w:r>
+        <w:rPr>
+          <w:rFonts w:ascii="Times New Roman" w:hAnsi="Times New Roman" w:cs="Times New Roman"/>
+        </w:rPr>
+        <w:t xml:space="preserve"> </w:t>
+      </w:r>
+      <w:r>
+        <w:rPr>
+          <w:rFonts w:ascii="Times New Roman" w:hAnsi="Times New Roman" w:cs="Times New Roman"/>
+        </w:rPr>
+        <w:t>750</w:t>
+      </w:r>
+      <w:r>
+        <w:rPr>
+          <w:rFonts w:ascii="Times New Roman" w:hAnsi="Times New Roman" w:cs="Times New Roman"/>
+        </w:rPr>
+        <w:t>, 50</w:t>
+      </w:r>
+      <w:r>
+        <w:rPr>
+          <w:rFonts w:ascii="Times New Roman" w:hAnsi="Times New Roman" w:cs="Times New Roman"/>
+        </w:rPr>
+        <w:t>0</w:t>
+      </w:r>
+      <w:r>
+        <w:rPr>
+          <w:rFonts w:ascii="Times New Roman" w:hAnsi="Times New Roman" w:cs="Times New Roman"/>
+        </w:rPr>
+        <w:t xml:space="preserve"> και </w:t>
+      </w:r>
+      <w:r>
+        <w:rPr>
+          <w:rFonts w:ascii="Times New Roman" w:hAnsi="Times New Roman" w:cs="Times New Roman"/>
+        </w:rPr>
+        <w:t>250</w:t>
+      </w:r>
+      <w:r>
+        <w:rPr>
+          <w:rFonts w:ascii="Times New Roman" w:hAnsi="Times New Roman" w:cs="Times New Roman"/>
+        </w:rPr>
+        <w:t xml:space="preserve"> κόμβων αντίστοιχα:</w:t>
+      </w:r>
     </w:p>
     <w:p>
       <w:pPr>
-        <w:rPr>
-          <w:rFonts w:ascii="Times New Roman" w:hAnsi="Times New Roman" w:cs="Times New Roman"/>
-        </w:rPr>
-      </w:pPr>
-    </w:p>
-    <w:p>
-      <w:pPr>
-        <w:rPr>
-          <w:rFonts w:ascii="Times New Roman" w:hAnsi="Times New Roman" w:cs="Times New Roman"/>
-        </w:rPr>
-      </w:pPr>
-      <w:r>
-        <w:rPr>
-          <w:rFonts w:ascii="Times New Roman" w:hAnsi="Times New Roman" w:cs="Times New Roman"/>
-          <w:b/>
-          <w:bCs/>
-        </w:rPr>
-        <w:t>γ)</w:t>
-      </w:r>
-      <w:r>
-        <w:rPr>
-          <w:rFonts w:ascii="Times New Roman" w:hAnsi="Times New Roman" w:cs="Times New Roman"/>
-        </w:rPr>
-        <w:tab/>
-      </w:r>
-      <w:r>
-        <w:rPr>
-          <w:rFonts w:ascii="Times New Roman" w:hAnsi="Times New Roman" w:cs="Times New Roman"/>
-        </w:rPr>
-        <w:t xml:space="preserve">Δεδομένου ότι </w:t>
-      </w:r>
-      <w:r>
-        <w:rPr>
-          <w:rFonts w:ascii="Times New Roman" w:hAnsi="Times New Roman" w:cs="Times New Roman"/>
-        </w:rPr>
-        <w:t>το πρόβλημα που επιλύουμε με το</w:t>
-      </w:r>
-      <w:r>
-        <w:rPr>
-          <w:rFonts w:ascii="Times New Roman" w:hAnsi="Times New Roman" w:cs="Times New Roman"/>
-        </w:rPr>
-        <w:t xml:space="preserve"> νευρωνικό δίκτυο είναι πρόβλημα γραμμικής παλινδρόμησης, το επίπεδο εξόδου του νευρωνικού μας δικτύου θα έχει την γραμμική συνάρτηση ενεργοποίησης, καθότι το νευρωνικό θα πρέπει να είναι σε θέση να παράξει οποιαδήποτε τιμή ανήκει στο διάστημα [0,1]. </w:t>
-      </w:r>
-      <w:r>
-        <w:rPr>
-          <w:rFonts w:ascii="Times New Roman" w:hAnsi="Times New Roman" w:cs="Times New Roman"/>
-        </w:rPr>
-        <w:t xml:space="preserve">Η γραμμική </w:t>
-      </w:r>
-      <w:r>
-        <w:rPr>
-          <w:rFonts w:ascii="Times New Roman" w:hAnsi="Times New Roman" w:cs="Times New Roman"/>
-        </w:rPr>
-        <w:t xml:space="preserve">συνάρτηση </w:t>
-      </w:r>
-      <w:r>
-        <w:rPr>
-          <w:rFonts w:ascii="Times New Roman" w:hAnsi="Times New Roman" w:cs="Times New Roman"/>
-        </w:rPr>
-        <w:t>ενεργοποίηση</w:t>
-      </w:r>
-      <w:r>
-        <w:rPr>
-          <w:rFonts w:ascii="Times New Roman" w:hAnsi="Times New Roman" w:cs="Times New Roman"/>
-        </w:rPr>
-        <w:t xml:space="preserve">ς </w:t>
-      </w:r>
-      <w:r>
-        <w:rPr>
-          <w:rFonts w:ascii="Times New Roman" w:hAnsi="Times New Roman" w:cs="Times New Roman"/>
-        </w:rPr>
-        <w:t>διατηρεί το εύρος των πραγματικών τιμών, επιτρέποντας στο νευρωνικό δίκτυο να προβλέψει ένα ευρύ φάσμα συνεχών εξόδων</w:t>
-      </w:r>
-      <w:r>
-        <w:rPr>
-          <w:rFonts w:ascii="Times New Roman" w:hAnsi="Times New Roman" w:cs="Times New Roman"/>
-        </w:rPr>
-        <w:t>, συνεπώς είναι η κατάλληλη επιλογή, ενώ δεν χρειάζεται να προβεί σε κανένα μετασχηματισμό</w:t>
-      </w:r>
-      <w:r>
-        <w:rPr>
-          <w:rFonts w:ascii="Times New Roman" w:hAnsi="Times New Roman" w:cs="Times New Roman"/>
-        </w:rPr>
-        <w:t xml:space="preserve">, </w:t>
-      </w:r>
-      <w:r>
-        <w:rPr>
-          <w:rFonts w:ascii="Times New Roman" w:hAnsi="Times New Roman" w:cs="Times New Roman"/>
-        </w:rPr>
-        <w:t xml:space="preserve">λόγω της </w:t>
-      </w:r>
-      <w:proofErr w:type="spellStart"/>
-      <w:r>
-        <w:rPr>
-          <w:rFonts w:ascii="Times New Roman" w:hAnsi="Times New Roman" w:cs="Times New Roman"/>
-        </w:rPr>
-        <w:t>κανονικοποίησης</w:t>
-      </w:r>
-      <w:proofErr w:type="spellEnd"/>
-      <w:r>
-        <w:rPr>
-          <w:rFonts w:ascii="Times New Roman" w:hAnsi="Times New Roman" w:cs="Times New Roman"/>
-        </w:rPr>
-        <w:t xml:space="preserve"> των </w:t>
-      </w:r>
-      <w:r>
-        <w:rPr>
-          <w:rFonts w:ascii="Times New Roman" w:hAnsi="Times New Roman" w:cs="Times New Roman"/>
-          <w:lang w:val="en-US"/>
-        </w:rPr>
-        <w:t>target</w:t>
-      </w:r>
-      <w:r>
-        <w:rPr>
-          <w:rFonts w:ascii="Times New Roman" w:hAnsi="Times New Roman" w:cs="Times New Roman"/>
-        </w:rPr>
-        <w:t>_</w:t>
-      </w:r>
-      <w:r>
-        <w:rPr>
-          <w:rFonts w:ascii="Times New Roman" w:hAnsi="Times New Roman" w:cs="Times New Roman"/>
-          <w:lang w:val="en-US"/>
-        </w:rPr>
-        <w:t>values</w:t>
-      </w:r>
-      <w:r>
-        <w:rPr>
-          <w:rFonts w:ascii="Times New Roman" w:hAnsi="Times New Roman" w:cs="Times New Roman"/>
-        </w:rPr>
-        <w:t>.</w:t>
-      </w:r>
-    </w:p>
-    <w:p>
-      <w:pPr>
-        <w:rPr>
-          <w:rFonts w:ascii="Times New Roman" w:hAnsi="Times New Roman" w:cs="Times New Roman"/>
-          <w:lang w:val="en-US"/>
-        </w:rPr>
-      </w:pPr>
-      <w:r>
-        <w:rPr>
-          <w:rFonts w:ascii="Times New Roman" w:hAnsi="Times New Roman" w:cs="Times New Roman"/>
-          <w:b/>
-          <w:bCs/>
-        </w:rPr>
-        <w:t>δ)</w:t>
-      </w:r>
-      <w:r>
-        <w:rPr>
-          <w:rFonts w:ascii="Times New Roman" w:hAnsi="Times New Roman" w:cs="Times New Roman"/>
-        </w:rPr>
-        <w:tab/>
-        <w:t xml:space="preserve">Υπενθυμίζεται σε αυτό το σημείο, ότι το </w:t>
-      </w:r>
-      <w:r>
-        <w:rPr>
-          <w:rFonts w:ascii="Times New Roman" w:hAnsi="Times New Roman" w:cs="Times New Roman"/>
-        </w:rPr>
-        <w:t>5-</w:t>
-      </w:r>
-      <w:r>
-        <w:rPr>
-          <w:rFonts w:ascii="Times New Roman" w:hAnsi="Times New Roman" w:cs="Times New Roman"/>
-          <w:lang w:val="en-US"/>
-        </w:rPr>
-        <w:t>fold</w:t>
-      </w:r>
-      <w:r>
-        <w:rPr>
-          <w:rFonts w:ascii="Times New Roman" w:hAnsi="Times New Roman" w:cs="Times New Roman"/>
-        </w:rPr>
-        <w:t xml:space="preserve"> </w:t>
-      </w:r>
-      <w:r>
-        <w:rPr>
-          <w:rFonts w:ascii="Times New Roman" w:hAnsi="Times New Roman" w:cs="Times New Roman"/>
-          <w:lang w:val="en-US"/>
-        </w:rPr>
-        <w:t>cross</w:t>
-      </w:r>
-      <w:r>
-        <w:rPr>
-          <w:rFonts w:ascii="Times New Roman" w:hAnsi="Times New Roman" w:cs="Times New Roman"/>
-        </w:rPr>
-        <w:t xml:space="preserve"> </w:t>
-      </w:r>
-      <w:r>
-        <w:rPr>
-          <w:rFonts w:ascii="Times New Roman" w:hAnsi="Times New Roman" w:cs="Times New Roman"/>
-          <w:lang w:val="en-US"/>
-        </w:rPr>
-        <w:t>validation</w:t>
-      </w:r>
-      <w:r>
-        <w:rPr>
-          <w:rFonts w:ascii="Times New Roman" w:hAnsi="Times New Roman" w:cs="Times New Roman"/>
-        </w:rPr>
-        <w:t xml:space="preserve">, έχει εφαρμοστεί σε όλο το σύνολο δεδομένων. Έτσι, η εκπαίδευση του δικτύου για κάθε </w:t>
-      </w:r>
-      <w:r>
-        <w:rPr>
-          <w:rFonts w:ascii="Times New Roman" w:hAnsi="Times New Roman" w:cs="Times New Roman"/>
-          <w:lang w:val="en-US"/>
-        </w:rPr>
-        <w:t>fold</w:t>
-      </w:r>
-      <w:r>
-        <w:rPr>
-          <w:rFonts w:ascii="Times New Roman" w:hAnsi="Times New Roman" w:cs="Times New Roman"/>
-        </w:rPr>
-        <w:t xml:space="preserve"> </w:t>
-      </w:r>
-      <w:r>
-        <w:rPr>
-          <w:rFonts w:ascii="Times New Roman" w:hAnsi="Times New Roman" w:cs="Times New Roman"/>
-        </w:rPr>
-        <w:t xml:space="preserve">γίνεται με το </w:t>
-      </w:r>
-      <w:r>
-        <w:rPr>
-          <w:rFonts w:ascii="Times New Roman" w:hAnsi="Times New Roman" w:cs="Times New Roman"/>
-          <w:lang w:val="en-US"/>
-        </w:rPr>
-        <w:t>training</w:t>
-      </w:r>
-      <w:r>
-        <w:rPr>
-          <w:rFonts w:ascii="Times New Roman" w:hAnsi="Times New Roman" w:cs="Times New Roman"/>
-        </w:rPr>
-        <w:t xml:space="preserve"> </w:t>
-      </w:r>
-      <w:r>
-        <w:rPr>
-          <w:rFonts w:ascii="Times New Roman" w:hAnsi="Times New Roman" w:cs="Times New Roman"/>
-        </w:rPr>
-        <w:t xml:space="preserve">υποσύνολο για τον αριθμό των εποχών που ορίζεται και μετέπειτα γίνεται το </w:t>
-      </w:r>
-      <w:r>
-        <w:rPr>
-          <w:rFonts w:ascii="Times New Roman" w:hAnsi="Times New Roman" w:cs="Times New Roman"/>
-          <w:lang w:val="en-US"/>
-        </w:rPr>
-        <w:t>testing</w:t>
-      </w:r>
-      <w:r>
-        <w:rPr>
-          <w:rFonts w:ascii="Times New Roman" w:hAnsi="Times New Roman" w:cs="Times New Roman"/>
-        </w:rPr>
-        <w:t xml:space="preserve"> </w:t>
-      </w:r>
-      <w:r>
-        <w:rPr>
-          <w:rFonts w:ascii="Times New Roman" w:hAnsi="Times New Roman" w:cs="Times New Roman"/>
-        </w:rPr>
-        <w:t xml:space="preserve">με το </w:t>
-      </w:r>
-      <w:r>
-        <w:rPr>
-          <w:rFonts w:ascii="Times New Roman" w:hAnsi="Times New Roman" w:cs="Times New Roman"/>
-          <w:lang w:val="en-US"/>
-        </w:rPr>
-        <w:t>testing</w:t>
-      </w:r>
-      <w:r>
-        <w:rPr>
-          <w:rFonts w:ascii="Times New Roman" w:hAnsi="Times New Roman" w:cs="Times New Roman"/>
-        </w:rPr>
-        <w:t xml:space="preserve"> </w:t>
-      </w:r>
-      <w:r>
-        <w:rPr>
-          <w:rFonts w:ascii="Times New Roman" w:hAnsi="Times New Roman" w:cs="Times New Roman"/>
-        </w:rPr>
-        <w:t>υποσύνολο του συνόλου δεδομένων.</w:t>
-      </w:r>
-      <w:r>
-        <w:rPr>
-          <w:rFonts w:ascii="Times New Roman" w:hAnsi="Times New Roman" w:cs="Times New Roman"/>
-        </w:rPr>
-        <w:t xml:space="preserve"> Παρακάτω, φαίνεται το διάγραμμα της μέσου σφάλματος εκπαίδευσης ανά εποχή, για </w:t>
-      </w:r>
-      <w:r>
-        <w:rPr>
-          <w:rFonts w:ascii="Times New Roman" w:hAnsi="Times New Roman" w:cs="Times New Roman"/>
-        </w:rPr>
-        <w:t xml:space="preserve">50 </w:t>
-      </w:r>
-      <w:r>
-        <w:rPr>
-          <w:rFonts w:ascii="Times New Roman" w:hAnsi="Times New Roman" w:cs="Times New Roman"/>
-        </w:rPr>
-        <w:t>εποχές και για νευρωνικά με ένα επίπεδο των 1000, 2000 και 3000 κόμβων αντίστοιχα:</w:t>
-      </w:r>
-    </w:p>
-    <w:p>
-      <w:pPr>
         <w:jc w:val="center"/>
         <w:rPr>
           <w:rFonts w:ascii="Times New Roman" w:hAnsi="Times New Roman" w:cs="Times New Roman"/>
-          <w:lang w:val="en-US"/>
-        </w:rPr>
-      </w:pPr>
-      <w:r>
-        <w:rPr>
-          <w:rFonts w:ascii="Times New Roman" w:hAnsi="Times New Roman" w:cs="Times New Roman"/>
-          <w:lang w:val="en-US"/>
-        </w:rPr>
-        <w:lastRenderedPageBreak/>
+        </w:rPr>
+      </w:pPr>
+      <w:r>
+        <w:rPr>
+          <w:rFonts w:ascii="Times New Roman" w:hAnsi="Times New Roman" w:cs="Times New Roman"/>
+        </w:rPr>
         <w:drawing>
-          <wp:inline distT="0" distB="0" distL="0" distR="0" wp14:anchorId="069F4DA3" wp14:editId="2D54724A">
-            <wp:extent cx="5274310" cy="1981835"/>
-            <wp:effectExtent l="0" t="0" r="2540" b="0"/>
-            <wp:docPr id="971986982" name="Εικόνα 1" descr="Εικόνα που περιέχει κείμενο, στιγμιότυπο οθόνης, γράφημα, γραμμή&#10;&#10;Περιγραφή που δημιουργήθηκε αυτόματα"/>
+          <wp:inline distT="0" distB="0" distL="0" distR="0" wp14:anchorId="7917A619" wp14:editId="653E02A8">
+            <wp:extent cx="5621814" cy="2093459"/>
+            <wp:effectExtent l="0" t="0" r="0" b="2540"/>
+            <wp:docPr id="138343542" name="Εικόνα 1" descr="Εικόνα που περιέχει κείμενο, στιγμιότυπο οθόνης, γράφημα, γραμμή&#10;&#10;Περιγραφή που δημιουργήθηκε αυτόματα"/>
             <wp:cNvGraphicFramePr>
               <a:graphicFrameLocks xmlns:a="http://schemas.openxmlformats.org/drawingml/2006/main" noChangeAspect="1"/>
             </wp:cNvGraphicFramePr>
@@ -6339,11 +6403,189 @@
               <a:graphicData uri="http://schemas.openxmlformats.org/drawingml/2006/picture">
                 <pic:pic xmlns:pic="http://schemas.openxmlformats.org/drawingml/2006/picture">
                   <pic:nvPicPr>
-                    <pic:cNvPr id="971986982" name="Εικόνα 1" descr="Εικόνα που περιέχει κείμενο, στιγμιότυπο οθόνης, γράφημα, γραμμή&#10;&#10;Περιγραφή που δημιουργήθηκε αυτόματα"/>
+                    <pic:cNvPr id="138343542" name="Εικόνα 1" descr="Εικόνα που περιέχει κείμενο, στιγμιότυπο οθόνης, γράφημα, γραμμή&#10;&#10;Περιγραφή που δημιουργήθηκε αυτόματα"/>
                     <pic:cNvPicPr/>
                   </pic:nvPicPr>
                   <pic:blipFill>
                     <a:blip r:embed="rId23"/>
+                    <a:stretch>
+                      <a:fillRect/>
+                    </a:stretch>
+                  </pic:blipFill>
+                  <pic:spPr>
+                    <a:xfrm>
+                      <a:off x="0" y="0"/>
+                      <a:ext cx="5656676" cy="2106441"/>
+                    </a:xfrm>
+                    <a:prstGeom prst="rect">
+                      <a:avLst/>
+                    </a:prstGeom>
+                  </pic:spPr>
+                </pic:pic>
+              </a:graphicData>
+            </a:graphic>
+          </wp:inline>
+        </w:drawing>
+      </w:r>
+    </w:p>
+    <w:p>
+      <w:pPr>
+        <w:ind w:firstLine="360"/>
+        <w:rPr>
+          <w:rFonts w:ascii="Times New Roman" w:hAnsi="Times New Roman" w:cs="Times New Roman"/>
+        </w:rPr>
+      </w:pPr>
+      <w:r>
+        <w:rPr>
+          <w:rFonts w:ascii="Times New Roman" w:hAnsi="Times New Roman" w:cs="Times New Roman"/>
+        </w:rPr>
+        <w:lastRenderedPageBreak/>
+        <w:t>Από το παραπάνω διάγραμμα βλέπουμε ότι το νευρωνικό δίκτυο</w:t>
+      </w:r>
+      <w:r>
+        <w:rPr>
+          <w:rFonts w:ascii="Times New Roman" w:hAnsi="Times New Roman" w:cs="Times New Roman"/>
+        </w:rPr>
+        <w:t xml:space="preserve"> 4, αυτό με τους 250 κόμβους στο κρυφό επίπεδο</w:t>
+      </w:r>
+      <w:r>
+        <w:rPr>
+          <w:rFonts w:ascii="Times New Roman" w:hAnsi="Times New Roman" w:cs="Times New Roman"/>
+        </w:rPr>
+        <w:t xml:space="preserve">, είχε το μικρότερο μέσο σφάλμα ανά εποχή </w:t>
+      </w:r>
+      <w:r>
+        <w:rPr>
+          <w:rFonts w:ascii="Times New Roman" w:hAnsi="Times New Roman" w:cs="Times New Roman"/>
+        </w:rPr>
+        <w:t xml:space="preserve"> αλλά </w:t>
+      </w:r>
+      <w:r>
+        <w:rPr>
+          <w:rFonts w:ascii="Times New Roman" w:hAnsi="Times New Roman" w:cs="Times New Roman"/>
+        </w:rPr>
+        <w:t>με μέσο σφάλμα ελέγχου</w:t>
+      </w:r>
+      <w:r>
+        <w:rPr>
+          <w:rFonts w:ascii="Times New Roman" w:hAnsi="Times New Roman" w:cs="Times New Roman"/>
+        </w:rPr>
+        <w:t xml:space="preserve"> 0,0</w:t>
+      </w:r>
+      <w:r>
+        <w:rPr>
+          <w:rFonts w:ascii="Times New Roman" w:hAnsi="Times New Roman" w:cs="Times New Roman"/>
+        </w:rPr>
+        <w:t>7</w:t>
+      </w:r>
+      <w:r>
+        <w:rPr>
+          <w:rFonts w:ascii="Times New Roman" w:hAnsi="Times New Roman" w:cs="Times New Roman"/>
+        </w:rPr>
+        <w:t xml:space="preserve">, </w:t>
+      </w:r>
+      <w:r>
+        <w:rPr>
+          <w:rFonts w:ascii="Times New Roman" w:hAnsi="Times New Roman" w:cs="Times New Roman"/>
+        </w:rPr>
+        <w:t>σε σχέση με τα 0,069</w:t>
+      </w:r>
+      <w:r>
+        <w:rPr>
+          <w:rFonts w:ascii="Times New Roman" w:hAnsi="Times New Roman" w:cs="Times New Roman"/>
+        </w:rPr>
+        <w:t>33</w:t>
+      </w:r>
+      <w:r>
+        <w:rPr>
+          <w:rFonts w:ascii="Times New Roman" w:hAnsi="Times New Roman" w:cs="Times New Roman"/>
+        </w:rPr>
+        <w:t xml:space="preserve"> και 0,06</w:t>
+      </w:r>
+      <w:r>
+        <w:rPr>
+          <w:rFonts w:ascii="Times New Roman" w:hAnsi="Times New Roman" w:cs="Times New Roman"/>
+        </w:rPr>
+        <w:t>88</w:t>
+      </w:r>
+      <w:r>
+        <w:rPr>
+          <w:rFonts w:ascii="Times New Roman" w:hAnsi="Times New Roman" w:cs="Times New Roman"/>
+        </w:rPr>
+        <w:t xml:space="preserve">των νευρωνικών δικτύων </w:t>
+      </w:r>
+      <w:r>
+        <w:rPr>
+          <w:rFonts w:ascii="Times New Roman" w:hAnsi="Times New Roman" w:cs="Times New Roman"/>
+        </w:rPr>
+        <w:t xml:space="preserve">3, 1 και 2 </w:t>
+      </w:r>
+      <w:r>
+        <w:rPr>
+          <w:rFonts w:ascii="Times New Roman" w:hAnsi="Times New Roman" w:cs="Times New Roman"/>
+        </w:rPr>
+        <w:t xml:space="preserve">αντίστοιχα. </w:t>
+      </w:r>
+      <w:r>
+        <w:rPr>
+          <w:rFonts w:ascii="Times New Roman" w:hAnsi="Times New Roman" w:cs="Times New Roman"/>
+        </w:rPr>
+        <w:t xml:space="preserve">Παρακάτω βλέπουμε και το διάγραμμα του σφάλματος ελέγχου για κάθε </w:t>
+      </w:r>
+      <w:r>
+        <w:rPr>
+          <w:rFonts w:ascii="Times New Roman" w:hAnsi="Times New Roman" w:cs="Times New Roman"/>
+          <w:lang w:val="en-US"/>
+        </w:rPr>
+        <w:t>fold</w:t>
+      </w:r>
+      <w:r>
+        <w:rPr>
+          <w:rFonts w:ascii="Times New Roman" w:hAnsi="Times New Roman" w:cs="Times New Roman"/>
+        </w:rPr>
+        <w:t xml:space="preserve"> </w:t>
+      </w:r>
+      <w:r>
+        <w:rPr>
+          <w:rFonts w:ascii="Times New Roman" w:hAnsi="Times New Roman" w:cs="Times New Roman"/>
+        </w:rPr>
+        <w:t>και για κάθε νευρωνικό δίκτυο</w:t>
+      </w:r>
+      <w:r>
+        <w:rPr>
+          <w:rFonts w:ascii="Times New Roman" w:hAnsi="Times New Roman" w:cs="Times New Roman"/>
+        </w:rPr>
+        <w:t xml:space="preserve">: </w:t>
+      </w:r>
+    </w:p>
+    <w:p>
+      <w:pPr>
+        <w:jc w:val="center"/>
+        <w:rPr>
+          <w:rFonts w:ascii="Times New Roman" w:hAnsi="Times New Roman" w:cs="Times New Roman"/>
+        </w:rPr>
+      </w:pPr>
+      <w:r>
+        <w:rPr>
+          <w:rFonts w:ascii="Times New Roman" w:hAnsi="Times New Roman" w:cs="Times New Roman"/>
+        </w:rPr>
+        <w:drawing>
+          <wp:inline distT="0" distB="0" distL="0" distR="0" wp14:anchorId="1CB087E2" wp14:editId="490C3ED8">
+            <wp:extent cx="5274310" cy="1981835"/>
+            <wp:effectExtent l="0" t="0" r="2540" b="0"/>
+            <wp:docPr id="2051338756" name="Εικόνα 1" descr="Εικόνα που περιέχει κείμενο, στιγμιότυπο οθόνης, γράφημα, γραμμή&#10;&#10;Περιγραφή που δημιουργήθηκε αυτόματα"/>
+            <wp:cNvGraphicFramePr>
+              <a:graphicFrameLocks xmlns:a="http://schemas.openxmlformats.org/drawingml/2006/main" noChangeAspect="1"/>
+            </wp:cNvGraphicFramePr>
+            <a:graphic xmlns:a="http://schemas.openxmlformats.org/drawingml/2006/main">
+              <a:graphicData uri="http://schemas.openxmlformats.org/drawingml/2006/picture">
+                <pic:pic xmlns:pic="http://schemas.openxmlformats.org/drawingml/2006/picture">
+                  <pic:nvPicPr>
+                    <pic:cNvPr id="2051338756" name="Εικόνα 1" descr="Εικόνα που περιέχει κείμενο, στιγμιότυπο οθόνης, γράφημα, γραμμή&#10;&#10;Περιγραφή που δημιουργήθηκε αυτόματα"/>
+                    <pic:cNvPicPr/>
+                  </pic:nvPicPr>
+                  <pic:blipFill>
+                    <a:blip r:embed="rId24"/>
                     <a:stretch>
                       <a:fillRect/>
                     </a:stretch>
@@ -6366,27 +6608,104 @@
     </w:p>
     <w:p>
       <w:pPr>
-        <w:rPr>
-          <w:rFonts w:ascii="Times New Roman" w:hAnsi="Times New Roman" w:cs="Times New Roman"/>
-        </w:rPr>
-      </w:pPr>
-      <w:r>
-        <w:rPr>
-          <w:rFonts w:ascii="Times New Roman" w:hAnsi="Times New Roman" w:cs="Times New Roman"/>
-        </w:rPr>
-        <w:t>Από το παραπάνω διάγραμμα βλέπουμε ότι το πρώτο νευρωνικό δίκτυο, είχε το μικρότερο μέσο σφάλμα ανά εποχή με μέσο σφάλμα ελέγχου</w:t>
-      </w:r>
-      <w:r>
-        <w:rPr>
-          <w:rFonts w:ascii="Times New Roman" w:hAnsi="Times New Roman" w:cs="Times New Roman"/>
-        </w:rPr>
-        <w:t xml:space="preserve"> 0,06936, </w:t>
-      </w:r>
-      <w:r>
-        <w:rPr>
-          <w:rFonts w:ascii="Times New Roman" w:hAnsi="Times New Roman" w:cs="Times New Roman"/>
-        </w:rPr>
-        <w:t xml:space="preserve">σε σχέση με τα 0,06940 και 0,06943 των νευρωνικών δικτύων 2 και 3 αντίστοιχα. Βλέπουμε γενικά ότι το σφάλμα ελέγχου κατά μέσο όρο είναι αρκετά μεγαλύτερο του μέσου σφάλματος εκπαίδευσης ακόμα και μετά την σύγκλιση του μετά από 30 περίπου εποχές, πράγμα το οποίο θα μπορούσε να σημαίνει μία ελαφριά </w:t>
+        <w:ind w:firstLine="720"/>
+        <w:rPr>
+          <w:rFonts w:ascii="Times New Roman" w:hAnsi="Times New Roman" w:cs="Times New Roman"/>
+        </w:rPr>
+      </w:pPr>
+      <w:r>
+        <w:rPr>
+          <w:rFonts w:ascii="Times New Roman" w:hAnsi="Times New Roman" w:cs="Times New Roman"/>
+        </w:rPr>
+        <w:t xml:space="preserve">Εδώ διακρίνουμε ότι το νευρωνικό </w:t>
+      </w:r>
+      <w:r>
+        <w:rPr>
+          <w:rFonts w:ascii="Times New Roman" w:hAnsi="Times New Roman" w:cs="Times New Roman"/>
+        </w:rPr>
+        <w:t>δίκτυο</w:t>
+      </w:r>
+      <w:r>
+        <w:rPr>
+          <w:rFonts w:ascii="Times New Roman" w:hAnsi="Times New Roman" w:cs="Times New Roman"/>
+        </w:rPr>
+        <w:t xml:space="preserve"> </w:t>
+      </w:r>
+      <w:r>
+        <w:rPr>
+          <w:rFonts w:ascii="Times New Roman" w:hAnsi="Times New Roman" w:cs="Times New Roman"/>
+        </w:rPr>
+        <w:t xml:space="preserve">με το χαμηλότερο σφάλμα ανά εποχή κατά την εκπαίδευση, παρουσιάζει φαινομενικά υψηλότερο σφάλμα ανά </w:t>
+      </w:r>
+      <w:r>
+        <w:rPr>
+          <w:rFonts w:ascii="Times New Roman" w:hAnsi="Times New Roman" w:cs="Times New Roman"/>
+          <w:lang w:val="en-US"/>
+        </w:rPr>
+        <w:t>fold</w:t>
+      </w:r>
+      <w:r>
+        <w:rPr>
+          <w:rFonts w:ascii="Times New Roman" w:hAnsi="Times New Roman" w:cs="Times New Roman"/>
+        </w:rPr>
+        <w:t xml:space="preserve">, πράγμα το οποίο θα μπορούσε να σημαίνει ότι υπόκεινται σε </w:t>
+      </w:r>
+      <w:r>
+        <w:rPr>
+          <w:rFonts w:ascii="Times New Roman" w:hAnsi="Times New Roman" w:cs="Times New Roman"/>
+          <w:lang w:val="en-US"/>
+        </w:rPr>
+        <w:t>underfitting</w:t>
+      </w:r>
+      <w:r>
+        <w:rPr>
+          <w:rFonts w:ascii="Times New Roman" w:hAnsi="Times New Roman" w:cs="Times New Roman"/>
+        </w:rPr>
+        <w:t>, δηλαδή ότι το μοντέλο μας είναι αρκετά απλοϊκό για να μπορέσει να μάθει τα μοτίβα των δεδομένων του συνόλου εκπαίδευσης κάθε φορά, οδηγώντας σε κακή γενίκευση στο σύνολο ελέγχου.</w:t>
+      </w:r>
+    </w:p>
+    <w:p>
+      <w:pPr>
+        <w:ind w:firstLine="360"/>
+        <w:rPr>
+          <w:rFonts w:ascii="Times New Roman" w:hAnsi="Times New Roman" w:cs="Times New Roman"/>
+        </w:rPr>
+      </w:pPr>
+      <w:r>
+        <w:rPr>
+          <w:rFonts w:ascii="Times New Roman" w:hAnsi="Times New Roman" w:cs="Times New Roman"/>
+        </w:rPr>
+        <w:t>Διακρίνουμε ακόμα</w:t>
+      </w:r>
+      <w:r>
+        <w:rPr>
+          <w:rFonts w:ascii="Times New Roman" w:hAnsi="Times New Roman" w:cs="Times New Roman"/>
+        </w:rPr>
+        <w:t xml:space="preserve"> ότι το σφάλμα ελέγχου κατά μέσο όρο είναι αρκετά μεγαλύτερο του μέσου σφάλματος εκπαίδευσης ακόμα και μετά την σύγκλιση </w:t>
+      </w:r>
+      <w:r>
+        <w:rPr>
+          <w:rFonts w:ascii="Times New Roman" w:hAnsi="Times New Roman" w:cs="Times New Roman"/>
+        </w:rPr>
+        <w:t xml:space="preserve">του σφάλματος </w:t>
+      </w:r>
+      <w:r>
+        <w:rPr>
+          <w:rFonts w:ascii="Times New Roman" w:hAnsi="Times New Roman" w:cs="Times New Roman"/>
+        </w:rPr>
+        <w:t>τ</w:t>
+      </w:r>
+      <w:r>
+        <w:rPr>
+          <w:rFonts w:ascii="Times New Roman" w:hAnsi="Times New Roman" w:cs="Times New Roman"/>
+        </w:rPr>
+        <w:t xml:space="preserve">ων μοντέλων </w:t>
+      </w:r>
+      <w:r>
+        <w:rPr>
+          <w:rFonts w:ascii="Times New Roman" w:hAnsi="Times New Roman" w:cs="Times New Roman"/>
+        </w:rPr>
+        <w:t xml:space="preserve">μετά από 30 περίπου εποχές, πράγμα το οποίο θα μπορούσε να σημαίνει μία ελαφριά </w:t>
       </w:r>
       <w:r>
         <w:rPr>
@@ -6422,7 +6741,19 @@
         <w:rPr>
           <w:rFonts w:ascii="Times New Roman" w:hAnsi="Times New Roman" w:cs="Times New Roman"/>
         </w:rPr>
-        <w:t xml:space="preserve">Τα μεγαλύτερα νευρωνικά δίκτυα με 2000 και 3000 κόμβους στο κρυφό επίπεδο </w:t>
+        <w:t xml:space="preserve">Τα μεγαλύτερα νευρωνικά δίκτυα με </w:t>
+      </w:r>
+      <w:r>
+        <w:rPr>
+          <w:rFonts w:ascii="Times New Roman" w:hAnsi="Times New Roman" w:cs="Times New Roman"/>
+        </w:rPr>
+        <w:t>περισσότερους</w:t>
+      </w:r>
+      <w:r>
+        <w:rPr>
+          <w:rFonts w:ascii="Times New Roman" w:hAnsi="Times New Roman" w:cs="Times New Roman"/>
+        </w:rPr>
+        <w:t xml:space="preserve"> κόμβους στο κρυφό επίπεδο </w:t>
       </w:r>
       <w:r>
         <w:rPr>
@@ -6470,11 +6801,75 @@
         <w:rPr>
           <w:rFonts w:ascii="Times New Roman" w:hAnsi="Times New Roman" w:cs="Times New Roman"/>
         </w:rPr>
-        <w:t>Το μικρότερο δίκτυο, λόγω των λιγότερων παραμέτρων που πρέπει να βελτιστοποιηθούν, μαθαίνει καλύτερα γενικευμένα μοτίβα, παρά τον θόρυβο που προκύπτει από τον μεγάλο αριθμό κόμβων.</w:t>
+        <w:t>Το μικρότερο δίκτυο, λόγω των λιγότερων παραμέτρων που πρέπει να βελτιστοποιηθούν, μαθαίνει καλύτερα γενικευμένα μοτίβα</w:t>
+      </w:r>
+      <w:r>
+        <w:rPr>
+          <w:rFonts w:ascii="Times New Roman" w:hAnsi="Times New Roman" w:cs="Times New Roman"/>
+        </w:rPr>
+        <w:t>, ωστόσο όπως προ είπαμε υπάρχει ο κίνδυνος να μην μπορεί να μάθει αρκετά εξελιγμένα μοτίβα προκειμένου να μπορεί να κάνει ικανοποιητικές προβλέψεις μετέπειτα</w:t>
+      </w:r>
+      <w:r>
+        <w:rPr>
+          <w:rFonts w:ascii="Times New Roman" w:hAnsi="Times New Roman" w:cs="Times New Roman"/>
+        </w:rPr>
+        <w:t>.</w:t>
       </w:r>
     </w:p>
     <w:p>
       <w:pPr>
+        <w:ind w:left="360"/>
+        <w:rPr>
+          <w:rFonts w:ascii="Times New Roman" w:hAnsi="Times New Roman" w:cs="Times New Roman"/>
+        </w:rPr>
+      </w:pPr>
+      <w:r>
+        <w:rPr>
+          <w:rFonts w:ascii="Times New Roman" w:hAnsi="Times New Roman" w:cs="Times New Roman"/>
+        </w:rPr>
+        <w:t xml:space="preserve">Με αυτά κατά </w:t>
+      </w:r>
+      <w:r>
+        <w:rPr>
+          <w:rFonts w:ascii="Times New Roman" w:hAnsi="Times New Roman" w:cs="Times New Roman"/>
+        </w:rPr>
+        <w:t>νου</w:t>
+      </w:r>
+      <w:r>
+        <w:rPr>
+          <w:rFonts w:ascii="Times New Roman" w:hAnsi="Times New Roman" w:cs="Times New Roman"/>
+        </w:rPr>
+        <w:t xml:space="preserve">, και έπειτα από την εκπαίδευση με περισσότερους κόμβους στο κρυφό επίπεδο (2.000-3.000), θεωρείται ότι το πρώτο νευρωνικό επίπεδο παρουσιάζει ικανοποιητικά αποτελέσματα, αφού όχι μόνο συγκλίνει στο 0.046 περίπου μέσο σφάλμα μετά από 30 εποχές, αλλά παρουσιάζει και το μικρότερο σφάλμα στα δεδομένα ελέγχου που δηλώνει καλό σχετικά </w:t>
+      </w:r>
+      <w:r>
+        <w:rPr>
+          <w:rFonts w:ascii="Times New Roman" w:hAnsi="Times New Roman" w:cs="Times New Roman"/>
+          <w:lang w:val="en-US"/>
+        </w:rPr>
+        <w:t>generalization</w:t>
+      </w:r>
+      <w:r>
+        <w:rPr>
+          <w:rFonts w:ascii="Times New Roman" w:hAnsi="Times New Roman" w:cs="Times New Roman"/>
+        </w:rPr>
+        <w:t xml:space="preserve"> </w:t>
+      </w:r>
+      <w:r>
+        <w:rPr>
+          <w:rFonts w:ascii="Times New Roman" w:hAnsi="Times New Roman" w:cs="Times New Roman"/>
+        </w:rPr>
+        <w:t xml:space="preserve">στα δεδομένα. Βεβαίως, για να διαπιστωθεί ενδελεχώς η επίδοση του μοντέλου, πρέπει να ελεγχθεί με υποσύνολο δεδομένων που δεν έχει πρότινος εκπαιδευτεί, κάτι που ωστόσο δεν γίνεται καθώς το σύνολο δεδομένων </w:t>
+      </w:r>
+      <w:r>
+        <w:rPr>
+          <w:rFonts w:ascii="Times New Roman" w:hAnsi="Times New Roman" w:cs="Times New Roman"/>
+        </w:rPr>
+        <w:lastRenderedPageBreak/>
+        <w:t>είναι σχετικά μικρό για τον διαχωρισμό του σε ξεχωριστά σύνολα ελέγχου και εκπαίδευσης.</w:t>
+      </w:r>
+    </w:p>
+    <w:p>
+      <w:pPr>
         <w:rPr>
           <w:rFonts w:ascii="Times New Roman" w:hAnsi="Times New Roman" w:cs="Times New Roman"/>
         </w:rPr>
@@ -6513,6 +6908,1001 @@
         </w:rPr>
         <w:t xml:space="preserve">συλλάβει πιο περίπλοκα μοτίβα και σχέσεις μεταξύ των δεδομένων με τα οποία εκπαιδεύεται. Ωστόσο αυτή η πρακτική δεν είναι πάντα βέλτιστη, καθώς τέτοια δίκτυα για απλά ή περιορισμένης έκτασης σύνολα δεδομένων, μπορεί να οδηγηθούν σε υπερπροσαρμογή και άρα σε κακή απόδοση. Οι πρακτικές που ακολουθούνται για την επιλογή αριθμού πολλαπλών κρυφών επιπέδων καθώς και αριθμού κόμβων ανά επίπεδο είναι οι ακόλουθες: </w:t>
       </w:r>
+    </w:p>
+    <w:p>
+      <w:pPr>
+        <w:pStyle w:val="a6"/>
+        <w:numPr>
+          <w:ilvl w:val="0"/>
+          <w:numId w:val="8"/>
+        </w:numPr>
+        <w:rPr>
+          <w:rFonts w:ascii="Times New Roman" w:hAnsi="Times New Roman" w:cs="Times New Roman"/>
+        </w:rPr>
+      </w:pPr>
+      <w:r>
+        <w:rPr>
+          <w:rFonts w:ascii="Times New Roman" w:hAnsi="Times New Roman" w:cs="Times New Roman"/>
+          <w:b/>
+          <w:bCs/>
+          <w:lang w:val="en-US"/>
+        </w:rPr>
+        <w:t>Downscaling</w:t>
+      </w:r>
+      <w:r>
+        <w:rPr>
+          <w:rFonts w:ascii="Times New Roman" w:hAnsi="Times New Roman" w:cs="Times New Roman"/>
+        </w:rPr>
+        <w:t>:</w:t>
+      </w:r>
+      <w:r>
+        <w:rPr>
+          <w:rFonts w:ascii="Times New Roman" w:hAnsi="Times New Roman" w:cs="Times New Roman"/>
+        </w:rPr>
+        <w:t xml:space="preserve"> Η πιο συνηθισμένη τακτική είναι η διαδοχική μείωση των κόμβων σε κάθε κρυφό επίπεδο καθώς μετακινούμαστε πιο «βαθιά» στο νευρωνικό δίκτυο. Η συγκεκριμένη τεχνική είναι γνωστή και ως </w:t>
+      </w:r>
+      <w:r>
+        <w:rPr>
+          <w:rFonts w:ascii="Times New Roman" w:hAnsi="Times New Roman" w:cs="Times New Roman"/>
+          <w:lang w:val="en-US"/>
+        </w:rPr>
+        <w:t>downscaling</w:t>
+      </w:r>
+      <w:r>
+        <w:rPr>
+          <w:rFonts w:ascii="Times New Roman" w:hAnsi="Times New Roman" w:cs="Times New Roman"/>
+        </w:rPr>
+        <w:t xml:space="preserve"> </w:t>
+      </w:r>
+      <w:r>
+        <w:rPr>
+          <w:rFonts w:ascii="Times New Roman" w:hAnsi="Times New Roman" w:cs="Times New Roman"/>
+        </w:rPr>
+        <w:t xml:space="preserve">και στόχος της είναι να δημιουργήσει ένα </w:t>
+      </w:r>
+      <w:r>
+        <w:rPr>
+          <w:rFonts w:ascii="Times New Roman" w:hAnsi="Times New Roman" w:cs="Times New Roman"/>
+          <w:lang w:val="en-US"/>
+        </w:rPr>
+        <w:t>funnel</w:t>
+      </w:r>
+      <w:r>
+        <w:rPr>
+          <w:rFonts w:ascii="Times New Roman" w:hAnsi="Times New Roman" w:cs="Times New Roman"/>
+        </w:rPr>
+        <w:t xml:space="preserve"> </w:t>
+      </w:r>
+      <w:r>
+        <w:rPr>
+          <w:rFonts w:ascii="Times New Roman" w:hAnsi="Times New Roman" w:cs="Times New Roman"/>
+          <w:lang w:val="en-US"/>
+        </w:rPr>
+        <w:t>effect</w:t>
+      </w:r>
+      <w:r>
+        <w:rPr>
+          <w:rFonts w:ascii="Times New Roman" w:hAnsi="Times New Roman" w:cs="Times New Roman"/>
+        </w:rPr>
+        <w:t xml:space="preserve">, όπου το νευρωνικό εστιάζει σταδιακά σε όλο και πιο αφηρημένα μοτίβα πάνω στα δεδομένα. </w:t>
+      </w:r>
+    </w:p>
+    <w:p>
+      <w:pPr>
+        <w:pStyle w:val="a6"/>
+        <w:numPr>
+          <w:ilvl w:val="0"/>
+          <w:numId w:val="8"/>
+        </w:numPr>
+        <w:rPr>
+          <w:rFonts w:ascii="Times New Roman" w:hAnsi="Times New Roman" w:cs="Times New Roman"/>
+        </w:rPr>
+      </w:pPr>
+      <w:r>
+        <w:rPr>
+          <w:rFonts w:ascii="Times New Roman" w:hAnsi="Times New Roman" w:cs="Times New Roman"/>
+          <w:b/>
+          <w:bCs/>
+          <w:lang w:val="en-US"/>
+        </w:rPr>
+        <w:t>Upscaling</w:t>
+      </w:r>
+      <w:r>
+        <w:rPr>
+          <w:rFonts w:ascii="Times New Roman" w:hAnsi="Times New Roman" w:cs="Times New Roman"/>
+        </w:rPr>
+        <w:t xml:space="preserve">: </w:t>
+      </w:r>
+      <w:r>
+        <w:rPr>
+          <w:rFonts w:ascii="Times New Roman" w:hAnsi="Times New Roman" w:cs="Times New Roman"/>
+        </w:rPr>
+        <w:t xml:space="preserve">Μία άλλη πρακτική, που είναι ωστόσο </w:t>
+      </w:r>
+      <w:r>
+        <w:rPr>
+          <w:rFonts w:ascii="Times New Roman" w:hAnsi="Times New Roman" w:cs="Times New Roman"/>
+        </w:rPr>
+        <w:t>πιο σπάνια</w:t>
+      </w:r>
+      <w:r>
+        <w:rPr>
+          <w:rFonts w:ascii="Times New Roman" w:hAnsi="Times New Roman" w:cs="Times New Roman"/>
+        </w:rPr>
+        <w:t xml:space="preserve">, είναι η </w:t>
+      </w:r>
+      <w:r>
+        <w:rPr>
+          <w:rFonts w:ascii="Times New Roman" w:hAnsi="Times New Roman" w:cs="Times New Roman"/>
+        </w:rPr>
+        <w:t xml:space="preserve">σταδιακή </w:t>
+      </w:r>
+      <w:r>
+        <w:rPr>
+          <w:rFonts w:ascii="Times New Roman" w:hAnsi="Times New Roman" w:cs="Times New Roman"/>
+        </w:rPr>
+        <w:t>επέκταση των κρυφών επιπέδων</w:t>
+      </w:r>
+      <w:r>
+        <w:rPr>
+          <w:rFonts w:ascii="Times New Roman" w:hAnsi="Times New Roman" w:cs="Times New Roman"/>
+        </w:rPr>
+        <w:t xml:space="preserve">, γνωστή και ως </w:t>
+      </w:r>
+      <w:r>
+        <w:rPr>
+          <w:rFonts w:ascii="Times New Roman" w:hAnsi="Times New Roman" w:cs="Times New Roman"/>
+          <w:lang w:val="en-US"/>
+        </w:rPr>
+        <w:t>upscaling</w:t>
+      </w:r>
+      <w:r>
+        <w:rPr>
+          <w:rFonts w:ascii="Times New Roman" w:hAnsi="Times New Roman" w:cs="Times New Roman"/>
+        </w:rPr>
+        <w:t>. Ωστόσο η συγκεκριμένη είναι ακριβή υπολογιστικά και κοστίζει και σε μνήμη.</w:t>
+      </w:r>
+      <w:r>
+        <w:rPr>
+          <w:rFonts w:ascii="Times New Roman" w:hAnsi="Times New Roman" w:cs="Times New Roman"/>
+        </w:rPr>
+        <w:t xml:space="preserve"> </w:t>
+      </w:r>
+    </w:p>
+    <w:p>
+      <w:pPr>
+        <w:pStyle w:val="a6"/>
+        <w:numPr>
+          <w:ilvl w:val="0"/>
+          <w:numId w:val="8"/>
+        </w:numPr>
+        <w:rPr>
+          <w:rFonts w:ascii="Times New Roman" w:hAnsi="Times New Roman" w:cs="Times New Roman"/>
+        </w:rPr>
+      </w:pPr>
+      <w:r>
+        <w:rPr>
+          <w:rFonts w:ascii="Times New Roman" w:hAnsi="Times New Roman" w:cs="Times New Roman"/>
+          <w:b/>
+          <w:bCs/>
+          <w:lang w:val="en-US"/>
+        </w:rPr>
+        <w:t>Constant</w:t>
+      </w:r>
+      <w:r>
+        <w:rPr>
+          <w:rFonts w:ascii="Times New Roman" w:hAnsi="Times New Roman" w:cs="Times New Roman"/>
+          <w:b/>
+          <w:bCs/>
+        </w:rPr>
+        <w:t xml:space="preserve"> </w:t>
+      </w:r>
+      <w:r>
+        <w:rPr>
+          <w:rFonts w:ascii="Times New Roman" w:hAnsi="Times New Roman" w:cs="Times New Roman"/>
+          <w:b/>
+          <w:bCs/>
+          <w:lang w:val="en-US"/>
+        </w:rPr>
+        <w:t>Size</w:t>
+      </w:r>
+      <w:r>
+        <w:rPr>
+          <w:rFonts w:ascii="Times New Roman" w:hAnsi="Times New Roman" w:cs="Times New Roman"/>
+        </w:rPr>
+        <w:t xml:space="preserve">: </w:t>
+      </w:r>
+      <w:r>
+        <w:rPr>
+          <w:rFonts w:ascii="Times New Roman" w:hAnsi="Times New Roman" w:cs="Times New Roman"/>
+        </w:rPr>
+        <w:t>Τελευταία πρακτική που</w:t>
+      </w:r>
+      <w:r>
+        <w:rPr>
+          <w:rFonts w:ascii="Times New Roman" w:hAnsi="Times New Roman" w:cs="Times New Roman"/>
+        </w:rPr>
+        <w:t xml:space="preserve"> </w:t>
+      </w:r>
+      <w:r>
+        <w:rPr>
+          <w:rFonts w:ascii="Times New Roman" w:hAnsi="Times New Roman" w:cs="Times New Roman"/>
+        </w:rPr>
+        <w:t xml:space="preserve">μπορεί να εφαρμοστεί </w:t>
+      </w:r>
+      <w:r>
+        <w:rPr>
+          <w:rFonts w:ascii="Times New Roman" w:hAnsi="Times New Roman" w:cs="Times New Roman"/>
+        </w:rPr>
+        <w:t>συνήθως είναι η διατήρηση του μεγέθους των κρυφών επιπέδων</w:t>
+      </w:r>
+      <w:r>
+        <w:rPr>
+          <w:rFonts w:ascii="Times New Roman" w:hAnsi="Times New Roman" w:cs="Times New Roman"/>
+        </w:rPr>
+        <w:t xml:space="preserve">, όπου είναι η πιο εύκολη πρακτική </w:t>
+      </w:r>
+      <w:r>
+        <w:rPr>
+          <w:rFonts w:ascii="Times New Roman" w:hAnsi="Times New Roman" w:cs="Times New Roman"/>
+        </w:rPr>
+        <w:t>και δουλεύει καλά για κάποια σενάρια, ωστόσο δεν κάνει πάντα καλή γενίκευση στα δεδομένα</w:t>
+      </w:r>
+      <w:r>
+        <w:rPr>
+          <w:rFonts w:ascii="Times New Roman" w:hAnsi="Times New Roman" w:cs="Times New Roman"/>
+        </w:rPr>
+        <w:t xml:space="preserve"> </w:t>
+      </w:r>
+      <w:r>
+        <w:rPr>
+          <w:rFonts w:ascii="Times New Roman" w:hAnsi="Times New Roman" w:cs="Times New Roman"/>
+        </w:rPr>
+        <w:t>εισόδου.</w:t>
+      </w:r>
+    </w:p>
+    <w:p>
+      <w:pPr>
+        <w:rPr>
+          <w:rFonts w:ascii="Times New Roman" w:hAnsi="Times New Roman" w:cs="Times New Roman"/>
+        </w:rPr>
+      </w:pPr>
+      <w:r>
+        <w:rPr>
+          <w:rFonts w:ascii="Times New Roman" w:hAnsi="Times New Roman" w:cs="Times New Roman"/>
+        </w:rPr>
+        <w:t xml:space="preserve">Μετά από μελέτη της βιβλιογραφίας, θεωρείται ότι η καλύτερη πρακτική να εφαρμοστεί είναι το </w:t>
+      </w:r>
+      <w:r>
+        <w:rPr>
+          <w:rFonts w:ascii="Times New Roman" w:hAnsi="Times New Roman" w:cs="Times New Roman"/>
+          <w:lang w:val="en-US"/>
+        </w:rPr>
+        <w:t>downscaling</w:t>
+      </w:r>
+      <w:r>
+        <w:rPr>
+          <w:rFonts w:ascii="Times New Roman" w:hAnsi="Times New Roman" w:cs="Times New Roman"/>
+        </w:rPr>
+        <w:t>, προκειμένου να επιτρέψουμε στο νευρωνικό δίκτυο να μάθει πιο αφηρημένα μοτίβα στα δεδομένα. Γενικά δεν υπάρχει κάποιος ενδεικτικός κανόνας για τον ακριβή καθορισμό κρυφών επιπέδων ή κόμβων ανά κρυφό επίπεδο, ωστόσο οι πιο συνήθεις πρακτικές είναι οι ακόλουθες:</w:t>
+      </w:r>
+    </w:p>
+    <w:p>
+      <w:pPr>
+        <w:pStyle w:val="a6"/>
+        <w:numPr>
+          <w:ilvl w:val="0"/>
+          <w:numId w:val="9"/>
+        </w:numPr>
+        <w:rPr>
+          <w:rFonts w:ascii="Times New Roman" w:hAnsi="Times New Roman" w:cs="Times New Roman"/>
+        </w:rPr>
+      </w:pPr>
+      <w:r>
+        <w:rPr>
+          <w:rFonts w:ascii="Times New Roman" w:hAnsi="Times New Roman" w:cs="Times New Roman"/>
+          <w:b/>
+          <w:bCs/>
+          <w:lang w:val="en-US"/>
+        </w:rPr>
+        <w:t>Trial</w:t>
+      </w:r>
+      <w:r>
+        <w:rPr>
+          <w:rFonts w:ascii="Times New Roman" w:hAnsi="Times New Roman" w:cs="Times New Roman"/>
+          <w:b/>
+          <w:bCs/>
+        </w:rPr>
+        <w:t xml:space="preserve"> </w:t>
+      </w:r>
+      <w:r>
+        <w:rPr>
+          <w:rFonts w:ascii="Times New Roman" w:hAnsi="Times New Roman" w:cs="Times New Roman"/>
+          <w:b/>
+          <w:bCs/>
+          <w:lang w:val="en-US"/>
+        </w:rPr>
+        <w:t>and</w:t>
+      </w:r>
+      <w:r>
+        <w:rPr>
+          <w:rFonts w:ascii="Times New Roman" w:hAnsi="Times New Roman" w:cs="Times New Roman"/>
+          <w:b/>
+          <w:bCs/>
+        </w:rPr>
+        <w:t xml:space="preserve"> </w:t>
+      </w:r>
+      <w:r>
+        <w:rPr>
+          <w:rFonts w:ascii="Times New Roman" w:hAnsi="Times New Roman" w:cs="Times New Roman"/>
+          <w:b/>
+          <w:bCs/>
+          <w:lang w:val="en-US"/>
+        </w:rPr>
+        <w:t>Error</w:t>
+      </w:r>
+      <w:r>
+        <w:rPr>
+          <w:rFonts w:ascii="Times New Roman" w:hAnsi="Times New Roman" w:cs="Times New Roman"/>
+          <w:b/>
+          <w:bCs/>
+        </w:rPr>
+        <w:t>:</w:t>
+      </w:r>
+      <w:r>
+        <w:rPr>
+          <w:rFonts w:ascii="Times New Roman" w:hAnsi="Times New Roman" w:cs="Times New Roman"/>
+        </w:rPr>
+        <w:t xml:space="preserve"> </w:t>
+      </w:r>
+      <w:r>
+        <w:rPr>
+          <w:rFonts w:ascii="Times New Roman" w:hAnsi="Times New Roman" w:cs="Times New Roman"/>
+        </w:rPr>
+        <w:t>Η</w:t>
+      </w:r>
+      <w:r>
+        <w:rPr>
+          <w:rFonts w:ascii="Times New Roman" w:hAnsi="Times New Roman" w:cs="Times New Roman"/>
+        </w:rPr>
+        <w:t xml:space="preserve"> </w:t>
+      </w:r>
+      <w:r>
+        <w:rPr>
+          <w:rFonts w:ascii="Times New Roman" w:hAnsi="Times New Roman" w:cs="Times New Roman"/>
+        </w:rPr>
+        <w:t>πιο</w:t>
+      </w:r>
+      <w:r>
+        <w:rPr>
+          <w:rFonts w:ascii="Times New Roman" w:hAnsi="Times New Roman" w:cs="Times New Roman"/>
+        </w:rPr>
+        <w:t xml:space="preserve"> </w:t>
+      </w:r>
+      <w:r>
+        <w:rPr>
+          <w:rFonts w:ascii="Times New Roman" w:hAnsi="Times New Roman" w:cs="Times New Roman"/>
+        </w:rPr>
+        <w:t xml:space="preserve">συνηθισμένη τακτική κυρίως για μικρά προβλήματα που </w:t>
+      </w:r>
+      <w:r>
+        <w:rPr>
+          <w:rFonts w:ascii="Times New Roman" w:hAnsi="Times New Roman" w:cs="Times New Roman"/>
+        </w:rPr>
+        <w:t xml:space="preserve">επιλύονται με την χρήση νευρωνικών είναι η συνεχής δοκιμή διαφόρων τιμών των </w:t>
+      </w:r>
+      <w:proofErr w:type="spellStart"/>
+      <w:r>
+        <w:rPr>
+          <w:rFonts w:ascii="Times New Roman" w:hAnsi="Times New Roman" w:cs="Times New Roman"/>
+        </w:rPr>
+        <w:t>υπερπαραμέτρων</w:t>
+      </w:r>
+      <w:proofErr w:type="spellEnd"/>
+      <w:r>
+        <w:rPr>
+          <w:rFonts w:ascii="Times New Roman" w:hAnsi="Times New Roman" w:cs="Times New Roman"/>
+        </w:rPr>
+        <w:t xml:space="preserve"> των μοντέλων και αξιολόγηση τους έως ότου τα αποτελέσματα που εξάγονται είναι ικανοποιητικά. Μολονότι η συγκεκριμένη τεχνική μπορεί να μην εξάγει το καλύτερο δίκτυο για το εκάστοτε πρόβλημα, για προβλήματα όπως το δικό μας, θεωρείται αρκετά αποδεκτή. Ωστόσο για χάριν σαφήνειας παρουσιάζονται και άλλες εναλλακτικές που θα μπορούσαν να είχαν ακολουθηθεί.</w:t>
+      </w:r>
+    </w:p>
+    <w:p>
+      <w:pPr>
+        <w:pStyle w:val="a6"/>
+        <w:numPr>
+          <w:ilvl w:val="0"/>
+          <w:numId w:val="9"/>
+        </w:numPr>
+        <w:rPr>
+          <w:rFonts w:ascii="Times New Roman" w:hAnsi="Times New Roman" w:cs="Times New Roman"/>
+        </w:rPr>
+      </w:pPr>
+      <w:r>
+        <w:rPr>
+          <w:rFonts w:ascii="Times New Roman" w:hAnsi="Times New Roman" w:cs="Times New Roman"/>
+          <w:b/>
+          <w:bCs/>
+          <w:lang w:val="en-US"/>
+        </w:rPr>
+        <w:t>Heuristic</w:t>
+      </w:r>
+      <w:r>
+        <w:rPr>
+          <w:rFonts w:ascii="Times New Roman" w:hAnsi="Times New Roman" w:cs="Times New Roman"/>
+          <w:b/>
+          <w:bCs/>
+        </w:rPr>
+        <w:t xml:space="preserve"> </w:t>
+      </w:r>
+      <w:r>
+        <w:rPr>
+          <w:rFonts w:ascii="Times New Roman" w:hAnsi="Times New Roman" w:cs="Times New Roman"/>
+          <w:b/>
+          <w:bCs/>
+          <w:lang w:val="en-US"/>
+        </w:rPr>
+        <w:t>Search</w:t>
+      </w:r>
+      <w:r>
+        <w:rPr>
+          <w:rFonts w:ascii="Times New Roman" w:hAnsi="Times New Roman" w:cs="Times New Roman"/>
+          <w:b/>
+          <w:bCs/>
+        </w:rPr>
+        <w:t>:</w:t>
+      </w:r>
+      <w:r>
+        <w:rPr>
+          <w:rFonts w:ascii="Times New Roman" w:hAnsi="Times New Roman" w:cs="Times New Roman"/>
+        </w:rPr>
+        <w:t xml:space="preserve"> </w:t>
+      </w:r>
+      <w:r>
+        <w:rPr>
+          <w:rFonts w:ascii="Times New Roman" w:hAnsi="Times New Roman" w:cs="Times New Roman"/>
+        </w:rPr>
+        <w:t xml:space="preserve">Είναι η εύρεση της καταλληλότερης τοπολογίας με βάση γνώση που αποκτήθηκε από προηγούμενα πειράματα που έχουν σχεδόν βέλτιστη τοπολογία για το πρόβλημα που επιλύουν. Τέτοιες </w:t>
+      </w:r>
+      <w:proofErr w:type="spellStart"/>
+      <w:r>
+        <w:rPr>
+          <w:rFonts w:ascii="Times New Roman" w:hAnsi="Times New Roman" w:cs="Times New Roman"/>
+        </w:rPr>
+        <w:t>ευρετικές</w:t>
+      </w:r>
+      <w:proofErr w:type="spellEnd"/>
+      <w:r>
+        <w:rPr>
+          <w:rFonts w:ascii="Times New Roman" w:hAnsi="Times New Roman" w:cs="Times New Roman"/>
+        </w:rPr>
+        <w:t xml:space="preserve"> συνήθως μας δίνουν ένα σημείο εκκίνησης προκειμένου μετέπειτα με συνεχείς δοκιμές (</w:t>
+      </w:r>
+      <w:r>
+        <w:rPr>
+          <w:rFonts w:ascii="Times New Roman" w:hAnsi="Times New Roman" w:cs="Times New Roman"/>
+          <w:lang w:val="en-US"/>
+        </w:rPr>
+        <w:t>trial</w:t>
+      </w:r>
+      <w:r>
+        <w:rPr>
+          <w:rFonts w:ascii="Times New Roman" w:hAnsi="Times New Roman" w:cs="Times New Roman"/>
+        </w:rPr>
+        <w:t xml:space="preserve"> </w:t>
+      </w:r>
+      <w:r>
+        <w:rPr>
+          <w:rFonts w:ascii="Times New Roman" w:hAnsi="Times New Roman" w:cs="Times New Roman"/>
+          <w:lang w:val="en-US"/>
+        </w:rPr>
+        <w:t>and</w:t>
+      </w:r>
+      <w:r>
+        <w:rPr>
+          <w:rFonts w:ascii="Times New Roman" w:hAnsi="Times New Roman" w:cs="Times New Roman"/>
+        </w:rPr>
+        <w:t xml:space="preserve"> </w:t>
+      </w:r>
+      <w:r>
+        <w:rPr>
+          <w:rFonts w:ascii="Times New Roman" w:hAnsi="Times New Roman" w:cs="Times New Roman"/>
+          <w:lang w:val="en-US"/>
+        </w:rPr>
+        <w:t>error</w:t>
+      </w:r>
+      <w:r>
+        <w:rPr>
+          <w:rFonts w:ascii="Times New Roman" w:hAnsi="Times New Roman" w:cs="Times New Roman"/>
+        </w:rPr>
+        <w:t>) να μπορέσουμε να προσεγγίσουμε την βέλτιστη τοπολογία για το εκάστοτε πρόβλημα.</w:t>
+      </w:r>
+    </w:p>
+    <w:p>
+      <w:pPr>
+        <w:pStyle w:val="a6"/>
+        <w:numPr>
+          <w:ilvl w:val="0"/>
+          <w:numId w:val="9"/>
+        </w:numPr>
+        <w:rPr>
+          <w:rFonts w:ascii="Times New Roman" w:hAnsi="Times New Roman" w:cs="Times New Roman"/>
+        </w:rPr>
+      </w:pPr>
+      <w:r>
+        <w:rPr>
+          <w:rFonts w:ascii="Times New Roman" w:hAnsi="Times New Roman" w:cs="Times New Roman"/>
+          <w:b/>
+          <w:bCs/>
+          <w:lang w:val="en-US"/>
+        </w:rPr>
+        <w:t>Exhaustive</w:t>
+      </w:r>
+      <w:r>
+        <w:rPr>
+          <w:rFonts w:ascii="Times New Roman" w:hAnsi="Times New Roman" w:cs="Times New Roman"/>
+          <w:b/>
+          <w:bCs/>
+        </w:rPr>
+        <w:t xml:space="preserve"> </w:t>
+      </w:r>
+      <w:r>
+        <w:rPr>
+          <w:rFonts w:ascii="Times New Roman" w:hAnsi="Times New Roman" w:cs="Times New Roman"/>
+          <w:b/>
+          <w:bCs/>
+          <w:lang w:val="en-US"/>
+        </w:rPr>
+        <w:t>S</w:t>
+      </w:r>
+      <w:r>
+        <w:rPr>
+          <w:rFonts w:ascii="Times New Roman" w:hAnsi="Times New Roman" w:cs="Times New Roman"/>
+          <w:b/>
+          <w:bCs/>
+          <w:lang w:val="en-US"/>
+        </w:rPr>
+        <w:t>earch</w:t>
+      </w:r>
+      <w:r>
+        <w:rPr>
+          <w:rFonts w:ascii="Times New Roman" w:hAnsi="Times New Roman" w:cs="Times New Roman"/>
+          <w:b/>
+          <w:bCs/>
+        </w:rPr>
+        <w:t>:</w:t>
+      </w:r>
+      <w:r>
+        <w:rPr>
+          <w:rFonts w:ascii="Times New Roman" w:hAnsi="Times New Roman" w:cs="Times New Roman"/>
+        </w:rPr>
+        <w:t xml:space="preserve"> </w:t>
+      </w:r>
+      <w:r>
+        <w:rPr>
+          <w:rFonts w:ascii="Times New Roman" w:hAnsi="Times New Roman" w:cs="Times New Roman"/>
+        </w:rPr>
+        <w:t>Ίσως</w:t>
+      </w:r>
+      <w:r>
+        <w:rPr>
+          <w:rFonts w:ascii="Times New Roman" w:hAnsi="Times New Roman" w:cs="Times New Roman"/>
+        </w:rPr>
+        <w:t xml:space="preserve"> </w:t>
+      </w:r>
+      <w:r>
+        <w:rPr>
+          <w:rFonts w:ascii="Times New Roman" w:hAnsi="Times New Roman" w:cs="Times New Roman"/>
+        </w:rPr>
+        <w:t>η</w:t>
+      </w:r>
+      <w:r>
+        <w:rPr>
+          <w:rFonts w:ascii="Times New Roman" w:hAnsi="Times New Roman" w:cs="Times New Roman"/>
+        </w:rPr>
+        <w:t xml:space="preserve"> </w:t>
+      </w:r>
+      <w:r>
+        <w:rPr>
+          <w:rFonts w:ascii="Times New Roman" w:hAnsi="Times New Roman" w:cs="Times New Roman"/>
+        </w:rPr>
+        <w:t>πιο</w:t>
+      </w:r>
+      <w:r>
+        <w:rPr>
+          <w:rFonts w:ascii="Times New Roman" w:hAnsi="Times New Roman" w:cs="Times New Roman"/>
+        </w:rPr>
+        <w:t xml:space="preserve"> </w:t>
+      </w:r>
+      <w:r>
+        <w:rPr>
+          <w:rFonts w:ascii="Times New Roman" w:hAnsi="Times New Roman" w:cs="Times New Roman"/>
+        </w:rPr>
+        <w:t>μη-βιώσιμη από όλες τις μεθόδους που παρουσιάζονται, όχι από την άποψη του υπολογιστικού κόστους που μία τέτοια έρευνα συνεπάγεται, αλλά για τον χρόνο που απαιτείται για την αξιολόγηση του καθενός μοντέλου ξεχωριστά. Ακόμη, σχεδόν σίγουρα δεν απαιτείται η μία μόνο εκτέλεση των μοντέλων για να βρεθεί το βέλτιστο.</w:t>
+      </w:r>
+    </w:p>
+    <w:p>
+      <w:pPr>
+        <w:pStyle w:val="a6"/>
+        <w:numPr>
+          <w:ilvl w:val="0"/>
+          <w:numId w:val="9"/>
+        </w:numPr>
+        <w:rPr>
+          <w:rFonts w:ascii="Times New Roman" w:hAnsi="Times New Roman" w:cs="Times New Roman"/>
+        </w:rPr>
+      </w:pPr>
+      <w:r>
+        <w:rPr>
+          <w:rFonts w:ascii="Times New Roman" w:hAnsi="Times New Roman" w:cs="Times New Roman"/>
+          <w:b/>
+          <w:bCs/>
+          <w:lang w:val="en-US"/>
+        </w:rPr>
+        <w:t>Pruning</w:t>
+      </w:r>
+      <w:r>
+        <w:rPr>
+          <w:rFonts w:ascii="Times New Roman" w:hAnsi="Times New Roman" w:cs="Times New Roman"/>
+          <w:b/>
+          <w:bCs/>
+        </w:rPr>
+        <w:t xml:space="preserve"> </w:t>
+      </w:r>
+      <w:r>
+        <w:rPr>
+          <w:rFonts w:ascii="Times New Roman" w:hAnsi="Times New Roman" w:cs="Times New Roman"/>
+          <w:b/>
+          <w:bCs/>
+          <w:lang w:val="en-US"/>
+        </w:rPr>
+        <w:t>and</w:t>
+      </w:r>
+      <w:r>
+        <w:rPr>
+          <w:rFonts w:ascii="Times New Roman" w:hAnsi="Times New Roman" w:cs="Times New Roman"/>
+          <w:b/>
+          <w:bCs/>
+        </w:rPr>
+        <w:t xml:space="preserve"> </w:t>
+      </w:r>
+      <w:r>
+        <w:rPr>
+          <w:rFonts w:ascii="Times New Roman" w:hAnsi="Times New Roman" w:cs="Times New Roman"/>
+          <w:b/>
+          <w:bCs/>
+          <w:lang w:val="en-US"/>
+        </w:rPr>
+        <w:t>C</w:t>
+      </w:r>
+      <w:r>
+        <w:rPr>
+          <w:rFonts w:ascii="Times New Roman" w:hAnsi="Times New Roman" w:cs="Times New Roman"/>
+          <w:b/>
+          <w:bCs/>
+          <w:lang w:val="en-US"/>
+        </w:rPr>
+        <w:t>onstructive</w:t>
+      </w:r>
+      <w:r>
+        <w:rPr>
+          <w:rFonts w:ascii="Times New Roman" w:hAnsi="Times New Roman" w:cs="Times New Roman"/>
+          <w:b/>
+          <w:bCs/>
+        </w:rPr>
+        <w:t xml:space="preserve"> </w:t>
+      </w:r>
+      <w:r>
+        <w:rPr>
+          <w:rFonts w:ascii="Times New Roman" w:hAnsi="Times New Roman" w:cs="Times New Roman"/>
+          <w:b/>
+          <w:bCs/>
+          <w:lang w:val="en-US"/>
+        </w:rPr>
+        <w:t>A</w:t>
+      </w:r>
+      <w:r>
+        <w:rPr>
+          <w:rFonts w:ascii="Times New Roman" w:hAnsi="Times New Roman" w:cs="Times New Roman"/>
+          <w:b/>
+          <w:bCs/>
+          <w:lang w:val="en-US"/>
+        </w:rPr>
+        <w:t>lgorithms</w:t>
+      </w:r>
+      <w:r>
+        <w:rPr>
+          <w:rFonts w:ascii="Times New Roman" w:hAnsi="Times New Roman" w:cs="Times New Roman"/>
+          <w:b/>
+          <w:bCs/>
+        </w:rPr>
+        <w:t>:</w:t>
+      </w:r>
+      <w:r>
+        <w:rPr>
+          <w:rFonts w:ascii="Times New Roman" w:hAnsi="Times New Roman" w:cs="Times New Roman"/>
+        </w:rPr>
+        <w:t xml:space="preserve"> </w:t>
+      </w:r>
+      <w:r>
+        <w:rPr>
+          <w:rFonts w:ascii="Times New Roman" w:hAnsi="Times New Roman" w:cs="Times New Roman"/>
+        </w:rPr>
+        <w:t>Τέτοιοι</w:t>
+      </w:r>
+      <w:r>
+        <w:rPr>
+          <w:rFonts w:ascii="Times New Roman" w:hAnsi="Times New Roman" w:cs="Times New Roman"/>
+        </w:rPr>
+        <w:t xml:space="preserve"> </w:t>
+      </w:r>
+      <w:r>
+        <w:rPr>
+          <w:rFonts w:ascii="Times New Roman" w:hAnsi="Times New Roman" w:cs="Times New Roman"/>
+        </w:rPr>
+        <w:t>αλγόριθμοι</w:t>
+      </w:r>
+      <w:r>
+        <w:rPr>
+          <w:rFonts w:ascii="Times New Roman" w:hAnsi="Times New Roman" w:cs="Times New Roman"/>
+        </w:rPr>
+        <w:t xml:space="preserve"> </w:t>
+      </w:r>
+      <w:r>
+        <w:rPr>
+          <w:rFonts w:ascii="Times New Roman" w:hAnsi="Times New Roman" w:cs="Times New Roman"/>
+        </w:rPr>
+        <w:t>στοχεύουν</w:t>
+      </w:r>
+      <w:r>
+        <w:rPr>
+          <w:rFonts w:ascii="Times New Roman" w:hAnsi="Times New Roman" w:cs="Times New Roman"/>
+        </w:rPr>
+        <w:t xml:space="preserve"> </w:t>
+      </w:r>
+      <w:r>
+        <w:rPr>
+          <w:rFonts w:ascii="Times New Roman" w:hAnsi="Times New Roman" w:cs="Times New Roman"/>
+        </w:rPr>
+        <w:t>στην κατασκευή κατάλληλων δικτύων, μειώνοντας ή αυξάνοντας συνάψεις μεταξύ κόμβων, αναλόγως αν το δίκτυο έχει πληθώρα συνάψεων ή έλλειψη αντίστοιχα.</w:t>
+      </w:r>
+    </w:p>
+    <w:p>
+      <w:pPr>
+        <w:pStyle w:val="a6"/>
+        <w:numPr>
+          <w:ilvl w:val="0"/>
+          <w:numId w:val="9"/>
+        </w:numPr>
+        <w:rPr>
+          <w:rFonts w:ascii="Times New Roman" w:hAnsi="Times New Roman" w:cs="Times New Roman"/>
+        </w:rPr>
+      </w:pPr>
+      <w:r>
+        <w:rPr>
+          <w:rFonts w:ascii="Times New Roman" w:hAnsi="Times New Roman" w:cs="Times New Roman"/>
+          <w:b/>
+          <w:bCs/>
+          <w:lang w:val="en-US"/>
+        </w:rPr>
+        <w:t>G</w:t>
+      </w:r>
+      <w:r>
+        <w:rPr>
+          <w:rFonts w:ascii="Times New Roman" w:hAnsi="Times New Roman" w:cs="Times New Roman"/>
+          <w:b/>
+          <w:bCs/>
+          <w:lang w:val="en-US"/>
+        </w:rPr>
+        <w:t>enetic</w:t>
+      </w:r>
+      <w:r>
+        <w:rPr>
+          <w:rFonts w:ascii="Times New Roman" w:hAnsi="Times New Roman" w:cs="Times New Roman"/>
+          <w:b/>
+          <w:bCs/>
+        </w:rPr>
+        <w:t xml:space="preserve"> </w:t>
+      </w:r>
+      <w:r>
+        <w:rPr>
+          <w:rFonts w:ascii="Times New Roman" w:hAnsi="Times New Roman" w:cs="Times New Roman"/>
+          <w:b/>
+          <w:bCs/>
+          <w:lang w:val="en-US"/>
+        </w:rPr>
+        <w:t>A</w:t>
+      </w:r>
+      <w:r>
+        <w:rPr>
+          <w:rFonts w:ascii="Times New Roman" w:hAnsi="Times New Roman" w:cs="Times New Roman"/>
+          <w:b/>
+          <w:bCs/>
+          <w:lang w:val="en-US"/>
+        </w:rPr>
+        <w:t>lgorithms</w:t>
+      </w:r>
+      <w:r>
+        <w:rPr>
+          <w:rFonts w:ascii="Times New Roman" w:hAnsi="Times New Roman" w:cs="Times New Roman"/>
+          <w:b/>
+          <w:bCs/>
+        </w:rPr>
+        <w:t xml:space="preserve"> </w:t>
+      </w:r>
+      <w:r>
+        <w:rPr>
+          <w:rFonts w:ascii="Times New Roman" w:hAnsi="Times New Roman" w:cs="Times New Roman"/>
+          <w:b/>
+          <w:bCs/>
+          <w:lang w:val="en-US"/>
+        </w:rPr>
+        <w:t>and</w:t>
+      </w:r>
+      <w:r>
+        <w:rPr>
+          <w:rFonts w:ascii="Times New Roman" w:hAnsi="Times New Roman" w:cs="Times New Roman"/>
+          <w:b/>
+          <w:bCs/>
+        </w:rPr>
+        <w:t xml:space="preserve"> </w:t>
+      </w:r>
+      <w:r>
+        <w:rPr>
+          <w:rFonts w:ascii="Times New Roman" w:hAnsi="Times New Roman" w:cs="Times New Roman"/>
+          <w:b/>
+          <w:bCs/>
+          <w:lang w:val="en-US"/>
+        </w:rPr>
+        <w:t>N</w:t>
+      </w:r>
+      <w:r>
+        <w:rPr>
+          <w:rFonts w:ascii="Times New Roman" w:hAnsi="Times New Roman" w:cs="Times New Roman"/>
+          <w:b/>
+          <w:bCs/>
+          <w:lang w:val="en-US"/>
+        </w:rPr>
+        <w:t>eural</w:t>
+      </w:r>
+      <w:r>
+        <w:rPr>
+          <w:rFonts w:ascii="Times New Roman" w:hAnsi="Times New Roman" w:cs="Times New Roman"/>
+          <w:b/>
+          <w:bCs/>
+        </w:rPr>
+        <w:t xml:space="preserve"> </w:t>
+      </w:r>
+      <w:r>
+        <w:rPr>
+          <w:rFonts w:ascii="Times New Roman" w:hAnsi="Times New Roman" w:cs="Times New Roman"/>
+          <w:b/>
+          <w:bCs/>
+          <w:lang w:val="en-US"/>
+        </w:rPr>
+        <w:t>N</w:t>
+      </w:r>
+      <w:r>
+        <w:rPr>
+          <w:rFonts w:ascii="Times New Roman" w:hAnsi="Times New Roman" w:cs="Times New Roman"/>
+          <w:b/>
+          <w:bCs/>
+          <w:lang w:val="en-US"/>
+        </w:rPr>
+        <w:t>etworks</w:t>
+      </w:r>
+      <w:r>
+        <w:rPr>
+          <w:rFonts w:ascii="Times New Roman" w:hAnsi="Times New Roman" w:cs="Times New Roman"/>
+          <w:b/>
+          <w:bCs/>
+        </w:rPr>
+        <w:t>:</w:t>
+      </w:r>
+      <w:r>
+        <w:rPr>
+          <w:rFonts w:ascii="Times New Roman" w:hAnsi="Times New Roman" w:cs="Times New Roman"/>
+        </w:rPr>
+        <w:t xml:space="preserve"> </w:t>
+      </w:r>
+      <w:r>
+        <w:rPr>
+          <w:rFonts w:ascii="Times New Roman" w:hAnsi="Times New Roman" w:cs="Times New Roman"/>
+        </w:rPr>
+        <w:t>Το</w:t>
+      </w:r>
+      <w:r>
+        <w:rPr>
+          <w:rFonts w:ascii="Times New Roman" w:hAnsi="Times New Roman" w:cs="Times New Roman"/>
+        </w:rPr>
+        <w:t xml:space="preserve"> </w:t>
+      </w:r>
+      <w:r>
+        <w:rPr>
+          <w:rFonts w:ascii="Times New Roman" w:hAnsi="Times New Roman" w:cs="Times New Roman"/>
+        </w:rPr>
+        <w:t>πρόβλημα</w:t>
+      </w:r>
+      <w:r>
+        <w:rPr>
+          <w:rFonts w:ascii="Times New Roman" w:hAnsi="Times New Roman" w:cs="Times New Roman"/>
+        </w:rPr>
+        <w:t xml:space="preserve"> </w:t>
+      </w:r>
+      <w:r>
+        <w:rPr>
+          <w:rFonts w:ascii="Times New Roman" w:hAnsi="Times New Roman" w:cs="Times New Roman"/>
+        </w:rPr>
+        <w:t>της</w:t>
+      </w:r>
+      <w:r>
+        <w:rPr>
+          <w:rFonts w:ascii="Times New Roman" w:hAnsi="Times New Roman" w:cs="Times New Roman"/>
+        </w:rPr>
+        <w:t xml:space="preserve"> </w:t>
+      </w:r>
+      <w:r>
+        <w:rPr>
+          <w:rFonts w:ascii="Times New Roman" w:hAnsi="Times New Roman" w:cs="Times New Roman"/>
+        </w:rPr>
+        <w:t>εύρεσης</w:t>
+      </w:r>
+      <w:r>
+        <w:rPr>
+          <w:rFonts w:ascii="Times New Roman" w:hAnsi="Times New Roman" w:cs="Times New Roman"/>
+        </w:rPr>
+        <w:t xml:space="preserve"> </w:t>
+      </w:r>
+      <w:r>
+        <w:rPr>
+          <w:rFonts w:ascii="Times New Roman" w:hAnsi="Times New Roman" w:cs="Times New Roman"/>
+        </w:rPr>
+        <w:t xml:space="preserve">της βέλτιστης αρχιτεκτονικής ενός νευρωνικού δικτύου για την επίλυση ενός προβλήματος μοιάζει πάρα πολύ με αντίστοιχα προβλήματα που επιλύουν οι </w:t>
+      </w:r>
+      <w:r>
+        <w:rPr>
+          <w:rFonts w:ascii="Times New Roman" w:hAnsi="Times New Roman" w:cs="Times New Roman"/>
+        </w:rPr>
+        <w:lastRenderedPageBreak/>
+        <w:t xml:space="preserve">γενετικοί αλγόριθμοι. Τ επίπεδα και οι αριθμοί κόμβων του καθενός επιπέδου κωδικοποιούνται κατάλληλα σε χρωμοσώματα, </w:t>
+      </w:r>
+      <w:r>
+        <w:rPr>
+          <w:rFonts w:ascii="Times New Roman" w:hAnsi="Times New Roman" w:cs="Times New Roman"/>
+        </w:rPr>
+        <w:t xml:space="preserve">εκπαιδεύονται σε κάποιο </w:t>
+      </w:r>
+      <w:r>
+        <w:rPr>
+          <w:rFonts w:ascii="Times New Roman" w:hAnsi="Times New Roman" w:cs="Times New Roman"/>
+          <w:lang w:val="en-US"/>
+        </w:rPr>
+        <w:t>task</w:t>
+      </w:r>
+      <w:r>
+        <w:rPr>
+          <w:rFonts w:ascii="Times New Roman" w:hAnsi="Times New Roman" w:cs="Times New Roman"/>
+        </w:rPr>
+        <w:t xml:space="preserve"> και έπειτα</w:t>
+      </w:r>
+      <w:r>
+        <w:rPr>
+          <w:rFonts w:ascii="Times New Roman" w:hAnsi="Times New Roman" w:cs="Times New Roman"/>
+        </w:rPr>
+        <w:t xml:space="preserve"> επιλέγονται οι δυνατότεροι υποψήφιοι.</w:t>
+      </w:r>
+      <w:r>
+        <w:rPr>
+          <w:rFonts w:ascii="Times New Roman" w:hAnsi="Times New Roman" w:cs="Times New Roman"/>
+        </w:rPr>
+        <w:t xml:space="preserve"> Αυτοί διασταυρώνονται μεταλλάσσονται και στο τέλος μας δίνεται η καταλληλότερη αρχιτεκτονική για το τύπο προβλήματος που έχουμε να επιλύσουμε.</w:t>
+      </w:r>
+    </w:p>
+    <w:p>
+      <w:pPr>
+        <w:rPr>
+          <w:rFonts w:ascii="Times New Roman" w:hAnsi="Times New Roman" w:cs="Times New Roman"/>
+        </w:rPr>
+      </w:pPr>
     </w:p>
     <w:sectPr>
       <w:pgSz w:w="11906" w:h="16838"/>
@@ -6613,6 +8003,92 @@
     </w:lvl>
   </w:abstractNum>
   <w:abstractNum w:abstractNumId="1" w15:restartNumberingAfterBreak="0">
+    <w:nsid w:val="222A6670"/>
+    <w:multiLevelType w:val="hybridMultilevel"/>
+    <w:tmpl w:val="D2825538"/>
+    <w:lvl w:ilvl="0" w:tplc="FFFFFFFF">
+      <w:start w:val="1"/>
+      <w:numFmt w:val="decimal"/>
+      <w:lvlText w:val="%1."/>
+      <w:lvlJc w:val="left"/>
+      <w:pPr>
+        <w:ind w:left="720" w:hanging="360"/>
+      </w:pPr>
+    </w:lvl>
+    <w:lvl w:ilvl="1" w:tplc="FFFFFFFF" w:tentative="1">
+      <w:start w:val="1"/>
+      <w:numFmt w:val="lowerLetter"/>
+      <w:lvlText w:val="%2."/>
+      <w:lvlJc w:val="left"/>
+      <w:pPr>
+        <w:ind w:left="1440" w:hanging="360"/>
+      </w:pPr>
+    </w:lvl>
+    <w:lvl w:ilvl="2" w:tplc="FFFFFFFF" w:tentative="1">
+      <w:start w:val="1"/>
+      <w:numFmt w:val="lowerRoman"/>
+      <w:lvlText w:val="%3."/>
+      <w:lvlJc w:val="right"/>
+      <w:pPr>
+        <w:ind w:left="2160" w:hanging="180"/>
+      </w:pPr>
+    </w:lvl>
+    <w:lvl w:ilvl="3" w:tplc="FFFFFFFF" w:tentative="1">
+      <w:start w:val="1"/>
+      <w:numFmt w:val="decimal"/>
+      <w:lvlText w:val="%4."/>
+      <w:lvlJc w:val="left"/>
+      <w:pPr>
+        <w:ind w:left="2880" w:hanging="360"/>
+      </w:pPr>
+    </w:lvl>
+    <w:lvl w:ilvl="4" w:tplc="FFFFFFFF" w:tentative="1">
+      <w:start w:val="1"/>
+      <w:numFmt w:val="lowerLetter"/>
+      <w:lvlText w:val="%5."/>
+      <w:lvlJc w:val="left"/>
+      <w:pPr>
+        <w:ind w:left="3600" w:hanging="360"/>
+      </w:pPr>
+    </w:lvl>
+    <w:lvl w:ilvl="5" w:tplc="FFFFFFFF" w:tentative="1">
+      <w:start w:val="1"/>
+      <w:numFmt w:val="lowerRoman"/>
+      <w:lvlText w:val="%6."/>
+      <w:lvlJc w:val="right"/>
+      <w:pPr>
+        <w:ind w:left="4320" w:hanging="180"/>
+      </w:pPr>
+    </w:lvl>
+    <w:lvl w:ilvl="6" w:tplc="FFFFFFFF" w:tentative="1">
+      <w:start w:val="1"/>
+      <w:numFmt w:val="decimal"/>
+      <w:lvlText w:val="%7."/>
+      <w:lvlJc w:val="left"/>
+      <w:pPr>
+        <w:ind w:left="5040" w:hanging="360"/>
+      </w:pPr>
+    </w:lvl>
+    <w:lvl w:ilvl="7" w:tplc="FFFFFFFF" w:tentative="1">
+      <w:start w:val="1"/>
+      <w:numFmt w:val="lowerLetter"/>
+      <w:lvlText w:val="%8."/>
+      <w:lvlJc w:val="left"/>
+      <w:pPr>
+        <w:ind w:left="5760" w:hanging="360"/>
+      </w:pPr>
+    </w:lvl>
+    <w:lvl w:ilvl="8" w:tplc="FFFFFFFF" w:tentative="1">
+      <w:start w:val="1"/>
+      <w:numFmt w:val="lowerRoman"/>
+      <w:lvlText w:val="%9."/>
+      <w:lvlJc w:val="right"/>
+      <w:pPr>
+        <w:ind w:left="6480" w:hanging="180"/>
+      </w:pPr>
+    </w:lvl>
+  </w:abstractNum>
+  <w:abstractNum w:abstractNumId="2" w15:restartNumberingAfterBreak="0">
     <w:nsid w:val="23AE7304"/>
     <w:multiLevelType w:val="hybridMultilevel"/>
     <w:tmpl w:val="5B6C97B8"/>
@@ -6698,7 +8174,7 @@
       </w:pPr>
     </w:lvl>
   </w:abstractNum>
-  <w:abstractNum w:abstractNumId="2" w15:restartNumberingAfterBreak="0">
+  <w:abstractNum w:abstractNumId="3" w15:restartNumberingAfterBreak="0">
     <w:nsid w:val="3B085754"/>
     <w:multiLevelType w:val="hybridMultilevel"/>
     <w:tmpl w:val="1E00658C"/>
@@ -6784,7 +8260,7 @@
       </w:pPr>
     </w:lvl>
   </w:abstractNum>
-  <w:abstractNum w:abstractNumId="3" w15:restartNumberingAfterBreak="0">
+  <w:abstractNum w:abstractNumId="4" w15:restartNumberingAfterBreak="0">
     <w:nsid w:val="49F03C53"/>
     <w:multiLevelType w:val="hybridMultilevel"/>
     <w:tmpl w:val="836C45AE"/>
@@ -6870,7 +8346,7 @@
       </w:pPr>
     </w:lvl>
   </w:abstractNum>
-  <w:abstractNum w:abstractNumId="4" w15:restartNumberingAfterBreak="0">
+  <w:abstractNum w:abstractNumId="5" w15:restartNumberingAfterBreak="0">
     <w:nsid w:val="4AC94AD2"/>
     <w:multiLevelType w:val="hybridMultilevel"/>
     <w:tmpl w:val="49849B90"/>
@@ -6956,7 +8432,7 @@
       </w:pPr>
     </w:lvl>
   </w:abstractNum>
-  <w:abstractNum w:abstractNumId="5" w15:restartNumberingAfterBreak="0">
+  <w:abstractNum w:abstractNumId="6" w15:restartNumberingAfterBreak="0">
     <w:nsid w:val="67D64478"/>
     <w:multiLevelType w:val="hybridMultilevel"/>
     <w:tmpl w:val="E7C63B60"/>
@@ -7042,11 +8518,11 @@
       </w:pPr>
     </w:lvl>
   </w:abstractNum>
-  <w:abstractNum w:abstractNumId="6" w15:restartNumberingAfterBreak="0">
-    <w:nsid w:val="759C38FB"/>
+  <w:abstractNum w:abstractNumId="7" w15:restartNumberingAfterBreak="0">
+    <w:nsid w:val="73DB6B8D"/>
     <w:multiLevelType w:val="hybridMultilevel"/>
-    <w:tmpl w:val="A56EFDFE"/>
-    <w:lvl w:ilvl="0" w:tplc="0408000F">
+    <w:tmpl w:val="98628BA8"/>
+    <w:lvl w:ilvl="0" w:tplc="FFFFFFFF">
       <w:start w:val="1"/>
       <w:numFmt w:val="decimal"/>
       <w:lvlText w:val="%1."/>
@@ -7128,26 +8604,118 @@
       </w:pPr>
     </w:lvl>
   </w:abstractNum>
+  <w:abstractNum w:abstractNumId="8" w15:restartNumberingAfterBreak="0">
+    <w:nsid w:val="759C38FB"/>
+    <w:multiLevelType w:val="hybridMultilevel"/>
+    <w:tmpl w:val="D2825538"/>
+    <w:lvl w:ilvl="0" w:tplc="0408000F">
+      <w:start w:val="1"/>
+      <w:numFmt w:val="decimal"/>
+      <w:lvlText w:val="%1."/>
+      <w:lvlJc w:val="left"/>
+      <w:pPr>
+        <w:ind w:left="720" w:hanging="360"/>
+      </w:pPr>
+    </w:lvl>
+    <w:lvl w:ilvl="1" w:tplc="04080019" w:tentative="1">
+      <w:start w:val="1"/>
+      <w:numFmt w:val="lowerLetter"/>
+      <w:lvlText w:val="%2."/>
+      <w:lvlJc w:val="left"/>
+      <w:pPr>
+        <w:ind w:left="1440" w:hanging="360"/>
+      </w:pPr>
+    </w:lvl>
+    <w:lvl w:ilvl="2" w:tplc="0408001B" w:tentative="1">
+      <w:start w:val="1"/>
+      <w:numFmt w:val="lowerRoman"/>
+      <w:lvlText w:val="%3."/>
+      <w:lvlJc w:val="right"/>
+      <w:pPr>
+        <w:ind w:left="2160" w:hanging="180"/>
+      </w:pPr>
+    </w:lvl>
+    <w:lvl w:ilvl="3" w:tplc="0408000F" w:tentative="1">
+      <w:start w:val="1"/>
+      <w:numFmt w:val="decimal"/>
+      <w:lvlText w:val="%4."/>
+      <w:lvlJc w:val="left"/>
+      <w:pPr>
+        <w:ind w:left="2880" w:hanging="360"/>
+      </w:pPr>
+    </w:lvl>
+    <w:lvl w:ilvl="4" w:tplc="04080019" w:tentative="1">
+      <w:start w:val="1"/>
+      <w:numFmt w:val="lowerLetter"/>
+      <w:lvlText w:val="%5."/>
+      <w:lvlJc w:val="left"/>
+      <w:pPr>
+        <w:ind w:left="3600" w:hanging="360"/>
+      </w:pPr>
+    </w:lvl>
+    <w:lvl w:ilvl="5" w:tplc="0408001B" w:tentative="1">
+      <w:start w:val="1"/>
+      <w:numFmt w:val="lowerRoman"/>
+      <w:lvlText w:val="%6."/>
+      <w:lvlJc w:val="right"/>
+      <w:pPr>
+        <w:ind w:left="4320" w:hanging="180"/>
+      </w:pPr>
+    </w:lvl>
+    <w:lvl w:ilvl="6" w:tplc="0408000F" w:tentative="1">
+      <w:start w:val="1"/>
+      <w:numFmt w:val="decimal"/>
+      <w:lvlText w:val="%7."/>
+      <w:lvlJc w:val="left"/>
+      <w:pPr>
+        <w:ind w:left="5040" w:hanging="360"/>
+      </w:pPr>
+    </w:lvl>
+    <w:lvl w:ilvl="7" w:tplc="04080019" w:tentative="1">
+      <w:start w:val="1"/>
+      <w:numFmt w:val="lowerLetter"/>
+      <w:lvlText w:val="%8."/>
+      <w:lvlJc w:val="left"/>
+      <w:pPr>
+        <w:ind w:left="5760" w:hanging="360"/>
+      </w:pPr>
+    </w:lvl>
+    <w:lvl w:ilvl="8" w:tplc="0408001B" w:tentative="1">
+      <w:start w:val="1"/>
+      <w:numFmt w:val="lowerRoman"/>
+      <w:lvlText w:val="%9."/>
+      <w:lvlJc w:val="right"/>
+      <w:pPr>
+        <w:ind w:left="6480" w:hanging="180"/>
+      </w:pPr>
+    </w:lvl>
+  </w:abstractNum>
   <w:num w:numId="1" w16cid:durableId="1126117031">
-    <w:abstractNumId w:val="6"/>
+    <w:abstractNumId w:val="8"/>
   </w:num>
   <w:num w:numId="2" w16cid:durableId="32581999">
+    <w:abstractNumId w:val="3"/>
+  </w:num>
+  <w:num w:numId="3" w16cid:durableId="1013340636">
     <w:abstractNumId w:val="2"/>
   </w:num>
-  <w:num w:numId="3" w16cid:durableId="1013340636">
-    <w:abstractNumId w:val="1"/>
+  <w:num w:numId="4" w16cid:durableId="245115451">
+    <w:abstractNumId w:val="5"/>
   </w:num>
-  <w:num w:numId="4" w16cid:durableId="245115451">
+  <w:num w:numId="5" w16cid:durableId="91442073">
     <w:abstractNumId w:val="4"/>
   </w:num>
-  <w:num w:numId="5" w16cid:durableId="91442073">
-    <w:abstractNumId w:val="3"/>
-  </w:num>
   <w:num w:numId="6" w16cid:durableId="1827890981">
-    <w:abstractNumId w:val="5"/>
+    <w:abstractNumId w:val="6"/>
   </w:num>
   <w:num w:numId="7" w16cid:durableId="1551914171">
     <w:abstractNumId w:val="0"/>
+  </w:num>
+  <w:num w:numId="8" w16cid:durableId="455024646">
+    <w:abstractNumId w:val="1"/>
+  </w:num>
+  <w:num w:numId="9" w16cid:durableId="1104767679">
+    <w:abstractNumId w:val="7"/>
   </w:num>
 </w:numbering>
 </file>

</xml_diff>

<commit_message>
added a jupyter notebook with the finished work so far, using neural_network.py for testing. Added things in report also
</commit_message>
<xml_diff>
--- a/report/CompIntel1.docx
+++ b/report/CompIntel1.docx
@@ -3015,6 +3015,7 @@
       <w:r>
         <w:rPr>
           <w:rFonts w:ascii="Times New Roman" w:hAnsi="Times New Roman" w:cs="Times New Roman"/>
+          <w:noProof/>
           <w:lang w:val="en-US"/>
         </w:rPr>
         <w:drawing>
@@ -5908,7 +5909,6 @@
       <w:pPr>
         <w:rPr>
           <w:rFonts w:ascii="Times New Roman" w:hAnsi="Times New Roman" w:cs="Times New Roman"/>
-          <w:lang w:val="en-US"/>
         </w:rPr>
       </w:pPr>
       <w:r>
@@ -6390,6 +6390,7 @@
       <w:r>
         <w:rPr>
           <w:rFonts w:ascii="Times New Roman" w:hAnsi="Times New Roman" w:cs="Times New Roman"/>
+          <w:noProof/>
         </w:rPr>
         <w:drawing>
           <wp:inline distT="0" distB="0" distL="0" distR="0" wp14:anchorId="7917A619" wp14:editId="653E02A8">
@@ -6568,6 +6569,7 @@
       <w:r>
         <w:rPr>
           <w:rFonts w:ascii="Times New Roman" w:hAnsi="Times New Roman" w:cs="Times New Roman"/>
+          <w:noProof/>
         </w:rPr>
         <w:drawing>
           <wp:inline distT="0" distB="0" distL="0" distR="0" wp14:anchorId="1CB087E2" wp14:editId="490C3ED8">
@@ -7452,16 +7454,7 @@
           <w:bCs/>
           <w:lang w:val="en-US"/>
         </w:rPr>
-        <w:t>S</w:t>
-      </w:r>
-      <w:r>
-        <w:rPr>
-          <w:rFonts w:ascii="Times New Roman" w:hAnsi="Times New Roman" w:cs="Times New Roman"/>
-          <w:b/>
-          <w:bCs/>
-          <w:lang w:val="en-US"/>
-        </w:rPr>
-        <w:t>earch</w:t>
+        <w:t>Search</w:t>
       </w:r>
       <w:r>
         <w:rPr>
@@ -7572,42 +7565,24 @@
           <w:bCs/>
           <w:lang w:val="en-US"/>
         </w:rPr>
-        <w:t>C</w:t>
-      </w:r>
-      <w:r>
-        <w:rPr>
-          <w:rFonts w:ascii="Times New Roman" w:hAnsi="Times New Roman" w:cs="Times New Roman"/>
-          <w:b/>
-          <w:bCs/>
-          <w:lang w:val="en-US"/>
-        </w:rPr>
-        <w:t>onstructive</w:t>
-      </w:r>
-      <w:r>
-        <w:rPr>
-          <w:rFonts w:ascii="Times New Roman" w:hAnsi="Times New Roman" w:cs="Times New Roman"/>
-          <w:b/>
-          <w:bCs/>
-        </w:rPr>
-        <w:t xml:space="preserve"> </w:t>
-      </w:r>
-      <w:r>
-        <w:rPr>
-          <w:rFonts w:ascii="Times New Roman" w:hAnsi="Times New Roman" w:cs="Times New Roman"/>
-          <w:b/>
-          <w:bCs/>
-          <w:lang w:val="en-US"/>
-        </w:rPr>
-        <w:t>A</w:t>
-      </w:r>
-      <w:r>
-        <w:rPr>
-          <w:rFonts w:ascii="Times New Roman" w:hAnsi="Times New Roman" w:cs="Times New Roman"/>
-          <w:b/>
-          <w:bCs/>
-          <w:lang w:val="en-US"/>
-        </w:rPr>
-        <w:t>lgorithms</w:t>
+        <w:t>Constructive</w:t>
+      </w:r>
+      <w:r>
+        <w:rPr>
+          <w:rFonts w:ascii="Times New Roman" w:hAnsi="Times New Roman" w:cs="Times New Roman"/>
+          <w:b/>
+          <w:bCs/>
+        </w:rPr>
+        <w:t xml:space="preserve"> </w:t>
+      </w:r>
+      <w:r>
+        <w:rPr>
+          <w:rFonts w:ascii="Times New Roman" w:hAnsi="Times New Roman" w:cs="Times New Roman"/>
+          <w:b/>
+          <w:bCs/>
+          <w:lang w:val="en-US"/>
+        </w:rPr>
+        <w:t>Algorithms</w:t>
       </w:r>
       <w:r>
         <w:rPr>
@@ -7684,42 +7659,24 @@
           <w:bCs/>
           <w:lang w:val="en-US"/>
         </w:rPr>
-        <w:t>G</w:t>
-      </w:r>
-      <w:r>
-        <w:rPr>
-          <w:rFonts w:ascii="Times New Roman" w:hAnsi="Times New Roman" w:cs="Times New Roman"/>
-          <w:b/>
-          <w:bCs/>
-          <w:lang w:val="en-US"/>
-        </w:rPr>
-        <w:t>enetic</w:t>
-      </w:r>
-      <w:r>
-        <w:rPr>
-          <w:rFonts w:ascii="Times New Roman" w:hAnsi="Times New Roman" w:cs="Times New Roman"/>
-          <w:b/>
-          <w:bCs/>
-        </w:rPr>
-        <w:t xml:space="preserve"> </w:t>
-      </w:r>
-      <w:r>
-        <w:rPr>
-          <w:rFonts w:ascii="Times New Roman" w:hAnsi="Times New Roman" w:cs="Times New Roman"/>
-          <w:b/>
-          <w:bCs/>
-          <w:lang w:val="en-US"/>
-        </w:rPr>
-        <w:t>A</w:t>
-      </w:r>
-      <w:r>
-        <w:rPr>
-          <w:rFonts w:ascii="Times New Roman" w:hAnsi="Times New Roman" w:cs="Times New Roman"/>
-          <w:b/>
-          <w:bCs/>
-          <w:lang w:val="en-US"/>
-        </w:rPr>
-        <w:t>lgorithms</w:t>
+        <w:t>Genetic</w:t>
+      </w:r>
+      <w:r>
+        <w:rPr>
+          <w:rFonts w:ascii="Times New Roman" w:hAnsi="Times New Roman" w:cs="Times New Roman"/>
+          <w:b/>
+          <w:bCs/>
+        </w:rPr>
+        <w:t xml:space="preserve"> </w:t>
+      </w:r>
+      <w:r>
+        <w:rPr>
+          <w:rFonts w:ascii="Times New Roman" w:hAnsi="Times New Roman" w:cs="Times New Roman"/>
+          <w:b/>
+          <w:bCs/>
+          <w:lang w:val="en-US"/>
+        </w:rPr>
+        <w:t>Algorithms</w:t>
       </w:r>
       <w:r>
         <w:rPr>
@@ -7753,42 +7710,24 @@
           <w:bCs/>
           <w:lang w:val="en-US"/>
         </w:rPr>
-        <w:t>N</w:t>
-      </w:r>
-      <w:r>
-        <w:rPr>
-          <w:rFonts w:ascii="Times New Roman" w:hAnsi="Times New Roman" w:cs="Times New Roman"/>
-          <w:b/>
-          <w:bCs/>
-          <w:lang w:val="en-US"/>
-        </w:rPr>
-        <w:t>eural</w:t>
-      </w:r>
-      <w:r>
-        <w:rPr>
-          <w:rFonts w:ascii="Times New Roman" w:hAnsi="Times New Roman" w:cs="Times New Roman"/>
-          <w:b/>
-          <w:bCs/>
-        </w:rPr>
-        <w:t xml:space="preserve"> </w:t>
-      </w:r>
-      <w:r>
-        <w:rPr>
-          <w:rFonts w:ascii="Times New Roman" w:hAnsi="Times New Roman" w:cs="Times New Roman"/>
-          <w:b/>
-          <w:bCs/>
-          <w:lang w:val="en-US"/>
-        </w:rPr>
-        <w:t>N</w:t>
-      </w:r>
-      <w:r>
-        <w:rPr>
-          <w:rFonts w:ascii="Times New Roman" w:hAnsi="Times New Roman" w:cs="Times New Roman"/>
-          <w:b/>
-          <w:bCs/>
-          <w:lang w:val="en-US"/>
-        </w:rPr>
-        <w:t>etworks</w:t>
+        <w:t>Neural</w:t>
+      </w:r>
+      <w:r>
+        <w:rPr>
+          <w:rFonts w:ascii="Times New Roman" w:hAnsi="Times New Roman" w:cs="Times New Roman"/>
+          <w:b/>
+          <w:bCs/>
+        </w:rPr>
+        <w:t xml:space="preserve"> </w:t>
+      </w:r>
+      <w:r>
+        <w:rPr>
+          <w:rFonts w:ascii="Times New Roman" w:hAnsi="Times New Roman" w:cs="Times New Roman"/>
+          <w:b/>
+          <w:bCs/>
+          <w:lang w:val="en-US"/>
+        </w:rPr>
+        <w:t>Networks</w:t>
       </w:r>
       <w:r>
         <w:rPr>
@@ -7895,6 +7834,645 @@
           <w:rFonts w:ascii="Times New Roman" w:hAnsi="Times New Roman" w:cs="Times New Roman"/>
         </w:rPr>
         <w:t xml:space="preserve"> Αυτοί διασταυρώνονται μεταλλάσσονται και στο τέλος μας δίνεται η καταλληλότερη αρχιτεκτονική για το τύπο προβλήματος που έχουμε να επιλύσουμε.</w:t>
+      </w:r>
+    </w:p>
+    <w:p>
+      <w:pPr>
+        <w:ind w:firstLine="360"/>
+        <w:rPr>
+          <w:rFonts w:ascii="Times New Roman" w:hAnsi="Times New Roman" w:cs="Times New Roman"/>
+        </w:rPr>
+      </w:pPr>
+      <w:r>
+        <w:rPr>
+          <w:rFonts w:ascii="Times New Roman" w:hAnsi="Times New Roman" w:cs="Times New Roman"/>
+        </w:rPr>
+        <w:t xml:space="preserve">Εκμεταλλευόμενοι </w:t>
+      </w:r>
+      <w:proofErr w:type="spellStart"/>
+      <w:r>
+        <w:rPr>
+          <w:rFonts w:ascii="Times New Roman" w:hAnsi="Times New Roman" w:cs="Times New Roman"/>
+        </w:rPr>
+        <w:t>ευρετικές</w:t>
+      </w:r>
+      <w:proofErr w:type="spellEnd"/>
+      <w:r>
+        <w:rPr>
+          <w:rFonts w:ascii="Times New Roman" w:hAnsi="Times New Roman" w:cs="Times New Roman"/>
+        </w:rPr>
+        <w:t xml:space="preserve"> όπως το </w:t>
+      </w:r>
+      <w:r>
+        <w:rPr>
+          <w:rFonts w:ascii="Times New Roman" w:hAnsi="Times New Roman" w:cs="Times New Roman"/>
+          <w:lang w:val="en-US"/>
+        </w:rPr>
+        <w:t>downscaling</w:t>
+      </w:r>
+      <w:r>
+        <w:rPr>
+          <w:rFonts w:ascii="Times New Roman" w:hAnsi="Times New Roman" w:cs="Times New Roman"/>
+        </w:rPr>
+        <w:t xml:space="preserve"> </w:t>
+      </w:r>
+      <w:r>
+        <w:rPr>
+          <w:rFonts w:ascii="Times New Roman" w:hAnsi="Times New Roman" w:cs="Times New Roman"/>
+        </w:rPr>
+        <w:t xml:space="preserve">με μέγεθος μεταξύ του επιπέδου εισόδου και εξόδου, δηλαδή μεταξύ 8000 και 1, με </w:t>
+      </w:r>
+      <w:r>
+        <w:rPr>
+          <w:rFonts w:ascii="Times New Roman" w:hAnsi="Times New Roman" w:cs="Times New Roman"/>
+          <w:lang w:val="en-US"/>
+        </w:rPr>
+        <w:t>trial</w:t>
+      </w:r>
+      <w:r>
+        <w:rPr>
+          <w:rFonts w:ascii="Times New Roman" w:hAnsi="Times New Roman" w:cs="Times New Roman"/>
+        </w:rPr>
+        <w:t xml:space="preserve"> </w:t>
+      </w:r>
+      <w:r>
+        <w:rPr>
+          <w:rFonts w:ascii="Times New Roman" w:hAnsi="Times New Roman" w:cs="Times New Roman"/>
+          <w:lang w:val="en-US"/>
+        </w:rPr>
+        <w:t>and</w:t>
+      </w:r>
+      <w:r>
+        <w:rPr>
+          <w:rFonts w:ascii="Times New Roman" w:hAnsi="Times New Roman" w:cs="Times New Roman"/>
+        </w:rPr>
+        <w:t xml:space="preserve"> </w:t>
+      </w:r>
+      <w:r>
+        <w:rPr>
+          <w:rFonts w:ascii="Times New Roman" w:hAnsi="Times New Roman" w:cs="Times New Roman"/>
+          <w:lang w:val="en-US"/>
+        </w:rPr>
+        <w:t>error</w:t>
+      </w:r>
+      <w:r>
+        <w:rPr>
+          <w:rFonts w:ascii="Times New Roman" w:hAnsi="Times New Roman" w:cs="Times New Roman"/>
+        </w:rPr>
+        <w:t xml:space="preserve"> </w:t>
+      </w:r>
+      <w:r>
+        <w:rPr>
+          <w:rFonts w:ascii="Times New Roman" w:hAnsi="Times New Roman" w:cs="Times New Roman"/>
+        </w:rPr>
+        <w:t xml:space="preserve">για διάφορες τιμές για τους κόμβους του κάθε επιπέδου καταλήξαμε ότι τα παρακάτω νευρωνικά με αρχιτεκτονικές 8000\250\50\1, 8000\400\200\1, και 8000\500\300\1 παρήγαγαν τα καλύτερα μέσα σφάλματα κατά την εκπαίδευσή τους, με το κοινό διάγραμμα του μέσου σφάλματος </w:t>
+      </w:r>
+      <w:r>
+        <w:rPr>
+          <w:rFonts w:ascii="Times New Roman" w:hAnsi="Times New Roman" w:cs="Times New Roman"/>
+        </w:rPr>
+        <w:t xml:space="preserve">τους </w:t>
+      </w:r>
+      <w:r>
+        <w:rPr>
+          <w:rFonts w:ascii="Times New Roman" w:hAnsi="Times New Roman" w:cs="Times New Roman"/>
+        </w:rPr>
+        <w:t>ανά εποχή για 50 εποχές να φαίνεται παρακάτω:</w:t>
+      </w:r>
+    </w:p>
+    <w:p>
+      <w:pPr>
+        <w:jc w:val="center"/>
+        <w:rPr>
+          <w:rFonts w:ascii="Times New Roman" w:hAnsi="Times New Roman" w:cs="Times New Roman"/>
+        </w:rPr>
+      </w:pPr>
+      <w:r>
+        <w:rPr>
+          <w:rFonts w:ascii="Times New Roman" w:hAnsi="Times New Roman" w:cs="Times New Roman"/>
+        </w:rPr>
+        <w:drawing>
+          <wp:inline distT="0" distB="0" distL="0" distR="0" wp14:anchorId="6B7A7EEB" wp14:editId="4E043730">
+            <wp:extent cx="5274310" cy="1964055"/>
+            <wp:effectExtent l="0" t="0" r="2540" b="0"/>
+            <wp:docPr id="244199477" name="Εικόνα 1" descr="Εικόνα που περιέχει κείμενο, στιγμιότυπο οθόνης, γράφημα, γραμμή&#10;&#10;Περιγραφή που δημιουργήθηκε αυτόματα"/>
+            <wp:cNvGraphicFramePr>
+              <a:graphicFrameLocks xmlns:a="http://schemas.openxmlformats.org/drawingml/2006/main" noChangeAspect="1"/>
+            </wp:cNvGraphicFramePr>
+            <a:graphic xmlns:a="http://schemas.openxmlformats.org/drawingml/2006/main">
+              <a:graphicData uri="http://schemas.openxmlformats.org/drawingml/2006/picture">
+                <pic:pic xmlns:pic="http://schemas.openxmlformats.org/drawingml/2006/picture">
+                  <pic:nvPicPr>
+                    <pic:cNvPr id="244199477" name="Εικόνα 1" descr="Εικόνα που περιέχει κείμενο, στιγμιότυπο οθόνης, γράφημα, γραμμή&#10;&#10;Περιγραφή που δημιουργήθηκε αυτόματα"/>
+                    <pic:cNvPicPr/>
+                  </pic:nvPicPr>
+                  <pic:blipFill>
+                    <a:blip r:embed="rId25"/>
+                    <a:stretch>
+                      <a:fillRect/>
+                    </a:stretch>
+                  </pic:blipFill>
+                  <pic:spPr>
+                    <a:xfrm>
+                      <a:off x="0" y="0"/>
+                      <a:ext cx="5274310" cy="1964055"/>
+                    </a:xfrm>
+                    <a:prstGeom prst="rect">
+                      <a:avLst/>
+                    </a:prstGeom>
+                  </pic:spPr>
+                </pic:pic>
+              </a:graphicData>
+            </a:graphic>
+          </wp:inline>
+        </w:drawing>
+      </w:r>
+    </w:p>
+    <w:p>
+      <w:pPr>
+        <w:ind w:firstLine="720"/>
+        <w:rPr>
+          <w:rFonts w:ascii="Times New Roman" w:hAnsi="Times New Roman" w:cs="Times New Roman"/>
+          <w:noProof/>
+        </w:rPr>
+      </w:pPr>
+      <w:r>
+        <w:rPr>
+          <w:rFonts w:ascii="Times New Roman" w:hAnsi="Times New Roman" w:cs="Times New Roman"/>
+          <w:noProof/>
+        </w:rPr>
+        <w:t>Παρατηρούμε ότι σε σχέση με τα αντίστοιχα νευρωνικά ενός επιπέδου, η σύγκλιση απέρχεται αργότερα, στο διάστημα των 20-30 εποχών σε σχέση με το διάστημα 10-20 για τα νευρωνικά ενός επιπέδου, ωστόσο για τα νευρωνικά επίπεδα 2 επιπέδων, το μέσο σφαλμα εκπαίδευσης μειώνεται</w:t>
+      </w:r>
+      <w:r>
+        <w:rPr>
+          <w:rFonts w:ascii="Times New Roman" w:hAnsi="Times New Roman" w:cs="Times New Roman"/>
+          <w:noProof/>
+        </w:rPr>
+        <w:t xml:space="preserve"> </w:t>
+      </w:r>
+      <w:r>
+        <w:rPr>
+          <w:rFonts w:ascii="Times New Roman" w:hAnsi="Times New Roman" w:cs="Times New Roman"/>
+          <w:noProof/>
+        </w:rPr>
+        <w:t>κάτω από το</w:t>
+      </w:r>
+      <w:r>
+        <w:rPr>
+          <w:rFonts w:ascii="Times New Roman" w:hAnsi="Times New Roman" w:cs="Times New Roman"/>
+          <w:noProof/>
+        </w:rPr>
+        <w:t xml:space="preserve"> το 0.045, πίο χαμηλά σε σχέση </w:t>
+      </w:r>
+      <w:r>
+        <w:rPr>
+          <w:rFonts w:ascii="Times New Roman" w:hAnsi="Times New Roman" w:cs="Times New Roman"/>
+          <w:noProof/>
+        </w:rPr>
+        <w:t xml:space="preserve"> </w:t>
+      </w:r>
+      <w:r>
+        <w:rPr>
+          <w:rFonts w:ascii="Times New Roman" w:hAnsi="Times New Roman" w:cs="Times New Roman"/>
+          <w:noProof/>
+        </w:rPr>
+        <w:t xml:space="preserve">από τα αντίστοιχα ενός επιπέδου. Η καθυστέρηση της σύγκλισης για τα νευρωνικά δύο επιπέδων οφείλεται κυρίως στο πλήθος των νευρώνων άρα και στον παραμέτρων που πρέπει να ρυθμιστούν, καθιστώντας το νευρωνικό δίκτυο πίο αργό στην μάθηση των μοτίβων των δεδομένων. Ωστόσο τα νευρωνικά με περισσότερα του ενός επίπεδα, έχουν την δυνατότητα να ανιχνεύουν ακόμα πίο πολύπλοκα μοτίβα, συνεπώς το σφάλμα τους </w:t>
+      </w:r>
+      <w:r>
+        <w:rPr>
+          <w:rFonts w:ascii="Times New Roman" w:hAnsi="Times New Roman" w:cs="Times New Roman"/>
+          <w:noProof/>
+        </w:rPr>
+        <w:t xml:space="preserve">κατά την εκπαίδευση είναι πίο μικρό συγκριτικά με νευρωνικά δίκτυα ενός κρυφού επιπέδου. Παρακάτω, παρατηρούμε και το σφάλμα ελέγχου καθενός από τα παραπάνω δίκτυα δύο επιπέδων, για κάθε ένα </w:t>
+      </w:r>
+      <w:r>
+        <w:rPr>
+          <w:rFonts w:ascii="Times New Roman" w:hAnsi="Times New Roman" w:cs="Times New Roman"/>
+          <w:noProof/>
+          <w:lang w:val="en-US"/>
+        </w:rPr>
+        <w:t>fold</w:t>
+      </w:r>
+      <w:r>
+        <w:rPr>
+          <w:rFonts w:ascii="Times New Roman" w:hAnsi="Times New Roman" w:cs="Times New Roman"/>
+          <w:noProof/>
+        </w:rPr>
+        <w:t>:</w:t>
+      </w:r>
+    </w:p>
+    <w:p>
+      <w:pPr>
+        <w:jc w:val="center"/>
+        <w:rPr>
+          <w:rFonts w:ascii="Times New Roman" w:hAnsi="Times New Roman" w:cs="Times New Roman"/>
+        </w:rPr>
+      </w:pPr>
+      <w:r>
+        <w:rPr>
+          <w:rFonts w:ascii="Times New Roman" w:hAnsi="Times New Roman" w:cs="Times New Roman"/>
+        </w:rPr>
+        <w:drawing>
+          <wp:inline distT="0" distB="0" distL="0" distR="0" wp14:anchorId="61C0F971" wp14:editId="0A4D2151">
+            <wp:extent cx="5274310" cy="1981835"/>
+            <wp:effectExtent l="0" t="0" r="2540" b="0"/>
+            <wp:docPr id="731732248" name="Εικόνα 1" descr="Εικόνα που περιέχει κείμενο, στιγμιότυπο οθόνης, γράφημα, γραμμή&#10;&#10;Περιγραφή που δημιουργήθηκε αυτόματα"/>
+            <wp:cNvGraphicFramePr>
+              <a:graphicFrameLocks xmlns:a="http://schemas.openxmlformats.org/drawingml/2006/main" noChangeAspect="1"/>
+            </wp:cNvGraphicFramePr>
+            <a:graphic xmlns:a="http://schemas.openxmlformats.org/drawingml/2006/main">
+              <a:graphicData uri="http://schemas.openxmlformats.org/drawingml/2006/picture">
+                <pic:pic xmlns:pic="http://schemas.openxmlformats.org/drawingml/2006/picture">
+                  <pic:nvPicPr>
+                    <pic:cNvPr id="731732248" name="Εικόνα 1" descr="Εικόνα που περιέχει κείμενο, στιγμιότυπο οθόνης, γράφημα, γραμμή&#10;&#10;Περιγραφή που δημιουργήθηκε αυτόματα"/>
+                    <pic:cNvPicPr/>
+                  </pic:nvPicPr>
+                  <pic:blipFill>
+                    <a:blip r:embed="rId26"/>
+                    <a:stretch>
+                      <a:fillRect/>
+                    </a:stretch>
+                  </pic:blipFill>
+                  <pic:spPr>
+                    <a:xfrm>
+                      <a:off x="0" y="0"/>
+                      <a:ext cx="5274310" cy="1981835"/>
+                    </a:xfrm>
+                    <a:prstGeom prst="rect">
+                      <a:avLst/>
+                    </a:prstGeom>
+                  </pic:spPr>
+                </pic:pic>
+              </a:graphicData>
+            </a:graphic>
+          </wp:inline>
+        </w:drawing>
+      </w:r>
+    </w:p>
+    <w:p>
+      <w:pPr>
+        <w:rPr>
+          <w:rFonts w:ascii="Times New Roman" w:hAnsi="Times New Roman" w:cs="Times New Roman"/>
+          <w:lang w:val="en-US"/>
+        </w:rPr>
+      </w:pPr>
+      <w:r>
+        <w:rPr>
+          <w:rFonts w:ascii="Times New Roman" w:hAnsi="Times New Roman" w:cs="Times New Roman"/>
+        </w:rPr>
+        <w:t xml:space="preserve">Παρατηρούμε ότι είναι ανεπαίσθητα πιο μικρό από το αντίστοιχο σφάλμα ελέγχου των νευρωνικών ενός κρυφού επιπέδου, ενώ η καμπύλη είναι πιο απότομη, πράγμα που δηλώνει </w:t>
+      </w:r>
+      <w:r>
+        <w:rPr>
+          <w:rFonts w:ascii="Times New Roman" w:hAnsi="Times New Roman" w:cs="Times New Roman"/>
+        </w:rPr>
+        <w:lastRenderedPageBreak/>
+        <w:t xml:space="preserve">ότι το νευρωνικό προσαρμόζεται καλύτερα για τα </w:t>
+      </w:r>
+      <w:r>
+        <w:rPr>
+          <w:rFonts w:ascii="Times New Roman" w:hAnsi="Times New Roman" w:cs="Times New Roman"/>
+        </w:rPr>
+        <w:t>διαφορετικά</w:t>
+      </w:r>
+      <w:r>
+        <w:rPr>
+          <w:rFonts w:ascii="Times New Roman" w:hAnsi="Times New Roman" w:cs="Times New Roman"/>
+        </w:rPr>
+        <w:t xml:space="preserve"> υποσύνολα εκπαίδευσης, πράγμα που επαληθεύει τις υπο</w:t>
+      </w:r>
+      <w:r>
+        <w:rPr>
+          <w:rFonts w:ascii="Times New Roman" w:hAnsi="Times New Roman" w:cs="Times New Roman"/>
+        </w:rPr>
+        <w:t>θέσεις που διατυπώθηκαν παραπάνω.</w:t>
+      </w:r>
+    </w:p>
+    <w:p>
+      <w:pPr>
+        <w:rPr>
+          <w:rFonts w:ascii="Times New Roman" w:hAnsi="Times New Roman" w:cs="Times New Roman"/>
+        </w:rPr>
+      </w:pPr>
+      <w:proofErr w:type="spellStart"/>
+      <w:r>
+        <w:rPr>
+          <w:rFonts w:ascii="Times New Roman" w:hAnsi="Times New Roman" w:cs="Times New Roman"/>
+          <w:b/>
+          <w:bCs/>
+        </w:rPr>
+        <w:t>στ</w:t>
+      </w:r>
+      <w:proofErr w:type="spellEnd"/>
+      <w:r>
+        <w:rPr>
+          <w:rFonts w:ascii="Times New Roman" w:hAnsi="Times New Roman" w:cs="Times New Roman"/>
+          <w:b/>
+          <w:bCs/>
+        </w:rPr>
+        <w:t>)</w:t>
+      </w:r>
+      <w:r>
+        <w:rPr>
+          <w:rFonts w:ascii="Times New Roman" w:hAnsi="Times New Roman" w:cs="Times New Roman"/>
+        </w:rPr>
+        <w:tab/>
+        <w:t>Γενικά, το πιο</w:t>
+      </w:r>
+      <w:r>
+        <w:rPr>
+          <w:rFonts w:ascii="Times New Roman" w:hAnsi="Times New Roman" w:cs="Times New Roman"/>
+        </w:rPr>
+        <w:t xml:space="preserve"> ευρέως χρησιμο</w:t>
+      </w:r>
+      <w:r>
+        <w:rPr>
+          <w:rFonts w:ascii="Times New Roman" w:hAnsi="Times New Roman" w:cs="Times New Roman"/>
+        </w:rPr>
+        <w:t xml:space="preserve">ποιήσιμο κριτήριο τερματισμού είναι το </w:t>
+      </w:r>
+      <w:r>
+        <w:rPr>
+          <w:rFonts w:ascii="Times New Roman" w:hAnsi="Times New Roman" w:cs="Times New Roman"/>
+          <w:lang w:val="en-US"/>
+        </w:rPr>
+        <w:t>early</w:t>
+      </w:r>
+      <w:r>
+        <w:rPr>
+          <w:rFonts w:ascii="Times New Roman" w:hAnsi="Times New Roman" w:cs="Times New Roman"/>
+        </w:rPr>
+        <w:t xml:space="preserve"> </w:t>
+      </w:r>
+      <w:r>
+        <w:rPr>
+          <w:rFonts w:ascii="Times New Roman" w:hAnsi="Times New Roman" w:cs="Times New Roman"/>
+          <w:lang w:val="en-US"/>
+        </w:rPr>
+        <w:t>stopping</w:t>
+      </w:r>
+      <w:r>
+        <w:rPr>
+          <w:rFonts w:ascii="Times New Roman" w:hAnsi="Times New Roman" w:cs="Times New Roman"/>
+        </w:rPr>
+        <w:t xml:space="preserve"> </w:t>
+      </w:r>
+      <w:r>
+        <w:rPr>
+          <w:rFonts w:ascii="Times New Roman" w:hAnsi="Times New Roman" w:cs="Times New Roman"/>
+        </w:rPr>
+        <w:t xml:space="preserve">και οι εναλλακτικές του υλοποιήσεις. Γενικά, το </w:t>
+      </w:r>
+      <w:r>
+        <w:rPr>
+          <w:rFonts w:ascii="Times New Roman" w:hAnsi="Times New Roman" w:cs="Times New Roman"/>
+          <w:lang w:val="en-US"/>
+        </w:rPr>
+        <w:t>early</w:t>
+      </w:r>
+      <w:r>
+        <w:rPr>
+          <w:rFonts w:ascii="Times New Roman" w:hAnsi="Times New Roman" w:cs="Times New Roman"/>
+        </w:rPr>
+        <w:t xml:space="preserve"> </w:t>
+      </w:r>
+      <w:r>
+        <w:rPr>
+          <w:rFonts w:ascii="Times New Roman" w:hAnsi="Times New Roman" w:cs="Times New Roman"/>
+          <w:lang w:val="en-US"/>
+        </w:rPr>
+        <w:t>stopping</w:t>
+      </w:r>
+      <w:r>
+        <w:rPr>
+          <w:rFonts w:ascii="Times New Roman" w:hAnsi="Times New Roman" w:cs="Times New Roman"/>
+        </w:rPr>
+        <w:t xml:space="preserve">, προτάθηκε σαν μέθοδος για την μείωση του </w:t>
+      </w:r>
+      <w:r>
+        <w:rPr>
+          <w:rFonts w:ascii="Times New Roman" w:hAnsi="Times New Roman" w:cs="Times New Roman"/>
+          <w:lang w:val="en-US"/>
+        </w:rPr>
+        <w:t>o</w:t>
+      </w:r>
+      <w:r>
+        <w:rPr>
+          <w:rFonts w:ascii="Times New Roman" w:hAnsi="Times New Roman" w:cs="Times New Roman"/>
+          <w:lang w:val="en-US"/>
+        </w:rPr>
+        <w:t>verfitting</w:t>
+      </w:r>
+      <w:r>
+        <w:rPr>
+          <w:rFonts w:ascii="Times New Roman" w:hAnsi="Times New Roman" w:cs="Times New Roman"/>
+        </w:rPr>
+        <w:t>, όντας πιο λειτουργική λύση από τη θεώρηση του αριθμού των εποχών ως υπερπαράμετρο, πράγμα το οποίο οδηγεί στην πολλαπλή εκτέλεση της εκπαίδευσης του εκάστοτε νευρωνικού δικτύου. Κεντρική ιδέα της μεθόδου αυτής είναι η εκπαίδευση του μοντέλου για ένα μεγάλο αριθμό εποχών, αξιολογώντας το μετά από κάθε εποχή με ένα ξεχωριστό υποσύνολο αξιολόγησης, το οποίο δεν μετέχει στην εκπαίδευση του νευρωνικού. Όταν η απόδοση του μοντέλου στο υποσύνολο αξιολόγησης αρχίσει να μειώνεται, δηλαδή το σφάλμα αρχίζει να αυξάνεται για το δικό μας πρόβλημα, η εκπαίδευση σταματάει.</w:t>
+      </w:r>
+      <w:r>
+        <w:rPr>
+          <w:rFonts w:ascii="Times New Roman" w:hAnsi="Times New Roman" w:cs="Times New Roman"/>
+        </w:rPr>
+        <w:t xml:space="preserve"> </w:t>
+      </w:r>
+      <w:r>
+        <w:rPr>
+          <w:rFonts w:ascii="Times New Roman" w:hAnsi="Times New Roman" w:cs="Times New Roman"/>
+        </w:rPr>
+        <w:t xml:space="preserve">Γενικά </w:t>
+      </w:r>
+      <w:r>
+        <w:rPr>
+          <w:rFonts w:ascii="Times New Roman" w:hAnsi="Times New Roman" w:cs="Times New Roman"/>
+        </w:rPr>
+        <w:t>δύο</w:t>
+      </w:r>
+      <w:r>
+        <w:rPr>
+          <w:rFonts w:ascii="Times New Roman" w:hAnsi="Times New Roman" w:cs="Times New Roman"/>
+        </w:rPr>
+        <w:t xml:space="preserve"> είναι τα στοιχεία που</w:t>
+      </w:r>
+      <w:r>
+        <w:rPr>
+          <w:rFonts w:ascii="Times New Roman" w:hAnsi="Times New Roman" w:cs="Times New Roman"/>
+        </w:rPr>
+        <w:t xml:space="preserve"> </w:t>
+      </w:r>
+      <w:r>
+        <w:rPr>
+          <w:rFonts w:ascii="Times New Roman" w:hAnsi="Times New Roman" w:cs="Times New Roman"/>
+        </w:rPr>
+        <w:t xml:space="preserve">συνεπάγονται με την χρήση του </w:t>
+      </w:r>
+      <w:r>
+        <w:rPr>
+          <w:rFonts w:ascii="Times New Roman" w:hAnsi="Times New Roman" w:cs="Times New Roman"/>
+          <w:lang w:val="en-US"/>
+        </w:rPr>
+        <w:t>early</w:t>
+      </w:r>
+      <w:r>
+        <w:rPr>
+          <w:rFonts w:ascii="Times New Roman" w:hAnsi="Times New Roman" w:cs="Times New Roman"/>
+        </w:rPr>
+        <w:t xml:space="preserve"> </w:t>
+      </w:r>
+      <w:r>
+        <w:rPr>
+          <w:rFonts w:ascii="Times New Roman" w:hAnsi="Times New Roman" w:cs="Times New Roman"/>
+          <w:lang w:val="en-US"/>
+        </w:rPr>
+        <w:t>stopping</w:t>
+      </w:r>
+      <w:r>
+        <w:rPr>
+          <w:rFonts w:ascii="Times New Roman" w:hAnsi="Times New Roman" w:cs="Times New Roman"/>
+        </w:rPr>
+        <w:t>:</w:t>
+      </w:r>
+    </w:p>
+    <w:p>
+      <w:pPr>
+        <w:pStyle w:val="a6"/>
+        <w:numPr>
+          <w:ilvl w:val="0"/>
+          <w:numId w:val="10"/>
+        </w:numPr>
+        <w:rPr>
+          <w:rFonts w:ascii="Times New Roman" w:hAnsi="Times New Roman" w:cs="Times New Roman"/>
+        </w:rPr>
+      </w:pPr>
+      <w:r>
+        <w:rPr>
+          <w:rFonts w:ascii="Times New Roman" w:hAnsi="Times New Roman" w:cs="Times New Roman"/>
+          <w:b/>
+          <w:bCs/>
+        </w:rPr>
+        <w:t>Παρακολούθηση απόδοσης μοντέλου</w:t>
+      </w:r>
+      <w:r>
+        <w:rPr>
+          <w:rFonts w:ascii="Times New Roman" w:hAnsi="Times New Roman" w:cs="Times New Roman"/>
+        </w:rPr>
+        <w:t xml:space="preserve">, χρησιμοποιώντας μία μετρική όπως το σφάλμα αξιολόγησης του </w:t>
+      </w:r>
+      <w:r>
+        <w:rPr>
+          <w:rFonts w:ascii="Times New Roman" w:hAnsi="Times New Roman" w:cs="Times New Roman"/>
+        </w:rPr>
+        <w:t>ανεξάρτητου</w:t>
+      </w:r>
+      <w:r>
+        <w:rPr>
+          <w:rFonts w:ascii="Times New Roman" w:hAnsi="Times New Roman" w:cs="Times New Roman"/>
+        </w:rPr>
+        <w:t xml:space="preserve"> υποσυνόλου αξιολόγησης μετά από κάθε εποχή.</w:t>
+      </w:r>
+    </w:p>
+    <w:p>
+      <w:pPr>
+        <w:pStyle w:val="a6"/>
+        <w:numPr>
+          <w:ilvl w:val="0"/>
+          <w:numId w:val="10"/>
+        </w:numPr>
+        <w:rPr>
+          <w:rFonts w:ascii="Times New Roman" w:hAnsi="Times New Roman" w:cs="Times New Roman"/>
+        </w:rPr>
+      </w:pPr>
+      <w:r>
+        <w:rPr>
+          <w:rFonts w:ascii="Times New Roman" w:hAnsi="Times New Roman" w:cs="Times New Roman"/>
+        </w:rPr>
+        <w:t xml:space="preserve"> </w:t>
+      </w:r>
+      <w:r>
+        <w:rPr>
+          <w:rFonts w:ascii="Times New Roman" w:hAnsi="Times New Roman" w:cs="Times New Roman"/>
+          <w:b/>
+          <w:bCs/>
+          <w:lang w:val="en-US"/>
+        </w:rPr>
+        <w:t>Early</w:t>
+      </w:r>
+      <w:r>
+        <w:rPr>
+          <w:rFonts w:ascii="Times New Roman" w:hAnsi="Times New Roman" w:cs="Times New Roman"/>
+          <w:b/>
+          <w:bCs/>
+        </w:rPr>
+        <w:t xml:space="preserve"> </w:t>
+      </w:r>
+      <w:r>
+        <w:rPr>
+          <w:rFonts w:ascii="Times New Roman" w:hAnsi="Times New Roman" w:cs="Times New Roman"/>
+          <w:b/>
+          <w:bCs/>
+          <w:lang w:val="en-US"/>
+        </w:rPr>
+        <w:t>Stopping</w:t>
+      </w:r>
+      <w:r>
+        <w:rPr>
+          <w:rFonts w:ascii="Times New Roman" w:hAnsi="Times New Roman" w:cs="Times New Roman"/>
+          <w:b/>
+          <w:bCs/>
+        </w:rPr>
+        <w:t xml:space="preserve"> </w:t>
+      </w:r>
+      <w:r>
+        <w:rPr>
+          <w:rFonts w:ascii="Times New Roman" w:hAnsi="Times New Roman" w:cs="Times New Roman"/>
+          <w:b/>
+          <w:bCs/>
+          <w:lang w:val="en-US"/>
+        </w:rPr>
+        <w:t>Trigger</w:t>
+      </w:r>
+      <w:r>
+        <w:rPr>
+          <w:rFonts w:ascii="Times New Roman" w:hAnsi="Times New Roman" w:cs="Times New Roman"/>
+          <w:b/>
+          <w:bCs/>
+        </w:rPr>
+        <w:t>:</w:t>
+      </w:r>
+      <w:r>
+        <w:rPr>
+          <w:rFonts w:ascii="Times New Roman" w:hAnsi="Times New Roman" w:cs="Times New Roman"/>
+        </w:rPr>
+        <w:t xml:space="preserve"> </w:t>
+      </w:r>
+      <w:r>
+        <w:rPr>
+          <w:rFonts w:ascii="Times New Roman" w:hAnsi="Times New Roman" w:cs="Times New Roman"/>
+        </w:rPr>
+        <w:t>Αποφασίζεται</w:t>
+      </w:r>
+      <w:r>
+        <w:rPr>
+          <w:rFonts w:ascii="Times New Roman" w:hAnsi="Times New Roman" w:cs="Times New Roman"/>
+        </w:rPr>
+        <w:t xml:space="preserve"> </w:t>
+      </w:r>
+      <w:r>
+        <w:rPr>
+          <w:rFonts w:ascii="Times New Roman" w:hAnsi="Times New Roman" w:cs="Times New Roman"/>
+        </w:rPr>
+        <w:t>πότε</w:t>
+      </w:r>
+      <w:r>
+        <w:rPr>
+          <w:rFonts w:ascii="Times New Roman" w:hAnsi="Times New Roman" w:cs="Times New Roman"/>
+        </w:rPr>
+        <w:t xml:space="preserve"> </w:t>
+      </w:r>
+      <w:r>
+        <w:rPr>
+          <w:rFonts w:ascii="Times New Roman" w:hAnsi="Times New Roman" w:cs="Times New Roman"/>
+        </w:rPr>
+        <w:t>θα σταματήσει η εκπαίδευση ανάλογα με την μετρική που παρακολουθείται. Στην απλή περίπτωση, η εκπαίδευση σταματάει μόλις η απόδοση στο τρέχον υποσύνολο αξιολόγησης μειωθεί παρακάτω από την τιμή του προηγούμενου υποσυνόλου αξιολόγησης. Ωστόσο, λόγω θορύβου, αυτό το συμβάν δεν σηματοδοτεί με βεβαιότητα την πλήρη εκπαίδευση του μοντέλου, όπως εξάλλου φαίνεται και από τα παραπάνω διαγράμματα απόδοσης των νευρωνικών δικτύων.</w:t>
       </w:r>
     </w:p>
     <w:p>
@@ -8175,6 +8753,92 @@
     </w:lvl>
   </w:abstractNum>
   <w:abstractNum w:abstractNumId="3" w15:restartNumberingAfterBreak="0">
+    <w:nsid w:val="245A384D"/>
+    <w:multiLevelType w:val="hybridMultilevel"/>
+    <w:tmpl w:val="6C242846"/>
+    <w:lvl w:ilvl="0" w:tplc="FFFFFFFF">
+      <w:start w:val="1"/>
+      <w:numFmt w:val="decimal"/>
+      <w:lvlText w:val="%1."/>
+      <w:lvlJc w:val="left"/>
+      <w:pPr>
+        <w:ind w:left="720" w:hanging="360"/>
+      </w:pPr>
+    </w:lvl>
+    <w:lvl w:ilvl="1" w:tplc="FFFFFFFF" w:tentative="1">
+      <w:start w:val="1"/>
+      <w:numFmt w:val="lowerLetter"/>
+      <w:lvlText w:val="%2."/>
+      <w:lvlJc w:val="left"/>
+      <w:pPr>
+        <w:ind w:left="1440" w:hanging="360"/>
+      </w:pPr>
+    </w:lvl>
+    <w:lvl w:ilvl="2" w:tplc="FFFFFFFF" w:tentative="1">
+      <w:start w:val="1"/>
+      <w:numFmt w:val="lowerRoman"/>
+      <w:lvlText w:val="%3."/>
+      <w:lvlJc w:val="right"/>
+      <w:pPr>
+        <w:ind w:left="2160" w:hanging="180"/>
+      </w:pPr>
+    </w:lvl>
+    <w:lvl w:ilvl="3" w:tplc="FFFFFFFF" w:tentative="1">
+      <w:start w:val="1"/>
+      <w:numFmt w:val="decimal"/>
+      <w:lvlText w:val="%4."/>
+      <w:lvlJc w:val="left"/>
+      <w:pPr>
+        <w:ind w:left="2880" w:hanging="360"/>
+      </w:pPr>
+    </w:lvl>
+    <w:lvl w:ilvl="4" w:tplc="FFFFFFFF" w:tentative="1">
+      <w:start w:val="1"/>
+      <w:numFmt w:val="lowerLetter"/>
+      <w:lvlText w:val="%5."/>
+      <w:lvlJc w:val="left"/>
+      <w:pPr>
+        <w:ind w:left="3600" w:hanging="360"/>
+      </w:pPr>
+    </w:lvl>
+    <w:lvl w:ilvl="5" w:tplc="FFFFFFFF" w:tentative="1">
+      <w:start w:val="1"/>
+      <w:numFmt w:val="lowerRoman"/>
+      <w:lvlText w:val="%6."/>
+      <w:lvlJc w:val="right"/>
+      <w:pPr>
+        <w:ind w:left="4320" w:hanging="180"/>
+      </w:pPr>
+    </w:lvl>
+    <w:lvl w:ilvl="6" w:tplc="FFFFFFFF" w:tentative="1">
+      <w:start w:val="1"/>
+      <w:numFmt w:val="decimal"/>
+      <w:lvlText w:val="%7."/>
+      <w:lvlJc w:val="left"/>
+      <w:pPr>
+        <w:ind w:left="5040" w:hanging="360"/>
+      </w:pPr>
+    </w:lvl>
+    <w:lvl w:ilvl="7" w:tplc="FFFFFFFF" w:tentative="1">
+      <w:start w:val="1"/>
+      <w:numFmt w:val="lowerLetter"/>
+      <w:lvlText w:val="%8."/>
+      <w:lvlJc w:val="left"/>
+      <w:pPr>
+        <w:ind w:left="5760" w:hanging="360"/>
+      </w:pPr>
+    </w:lvl>
+    <w:lvl w:ilvl="8" w:tplc="FFFFFFFF" w:tentative="1">
+      <w:start w:val="1"/>
+      <w:numFmt w:val="lowerRoman"/>
+      <w:lvlText w:val="%9."/>
+      <w:lvlJc w:val="right"/>
+      <w:pPr>
+        <w:ind w:left="6480" w:hanging="180"/>
+      </w:pPr>
+    </w:lvl>
+  </w:abstractNum>
+  <w:abstractNum w:abstractNumId="4" w15:restartNumberingAfterBreak="0">
     <w:nsid w:val="3B085754"/>
     <w:multiLevelType w:val="hybridMultilevel"/>
     <w:tmpl w:val="1E00658C"/>
@@ -8260,7 +8924,7 @@
       </w:pPr>
     </w:lvl>
   </w:abstractNum>
-  <w:abstractNum w:abstractNumId="4" w15:restartNumberingAfterBreak="0">
+  <w:abstractNum w:abstractNumId="5" w15:restartNumberingAfterBreak="0">
     <w:nsid w:val="49F03C53"/>
     <w:multiLevelType w:val="hybridMultilevel"/>
     <w:tmpl w:val="836C45AE"/>
@@ -8346,7 +9010,7 @@
       </w:pPr>
     </w:lvl>
   </w:abstractNum>
-  <w:abstractNum w:abstractNumId="5" w15:restartNumberingAfterBreak="0">
+  <w:abstractNum w:abstractNumId="6" w15:restartNumberingAfterBreak="0">
     <w:nsid w:val="4AC94AD2"/>
     <w:multiLevelType w:val="hybridMultilevel"/>
     <w:tmpl w:val="49849B90"/>
@@ -8432,7 +9096,7 @@
       </w:pPr>
     </w:lvl>
   </w:abstractNum>
-  <w:abstractNum w:abstractNumId="6" w15:restartNumberingAfterBreak="0">
+  <w:abstractNum w:abstractNumId="7" w15:restartNumberingAfterBreak="0">
     <w:nsid w:val="67D64478"/>
     <w:multiLevelType w:val="hybridMultilevel"/>
     <w:tmpl w:val="E7C63B60"/>
@@ -8518,7 +9182,7 @@
       </w:pPr>
     </w:lvl>
   </w:abstractNum>
-  <w:abstractNum w:abstractNumId="7" w15:restartNumberingAfterBreak="0">
+  <w:abstractNum w:abstractNumId="8" w15:restartNumberingAfterBreak="0">
     <w:nsid w:val="73DB6B8D"/>
     <w:multiLevelType w:val="hybridMultilevel"/>
     <w:tmpl w:val="98628BA8"/>
@@ -8604,10 +9268,10 @@
       </w:pPr>
     </w:lvl>
   </w:abstractNum>
-  <w:abstractNum w:abstractNumId="8" w15:restartNumberingAfterBreak="0">
+  <w:abstractNum w:abstractNumId="9" w15:restartNumberingAfterBreak="0">
     <w:nsid w:val="759C38FB"/>
     <w:multiLevelType w:val="hybridMultilevel"/>
-    <w:tmpl w:val="D2825538"/>
+    <w:tmpl w:val="6C242846"/>
     <w:lvl w:ilvl="0" w:tplc="0408000F">
       <w:start w:val="1"/>
       <w:numFmt w:val="decimal"/>
@@ -8691,22 +9355,22 @@
     </w:lvl>
   </w:abstractNum>
   <w:num w:numId="1" w16cid:durableId="1126117031">
-    <w:abstractNumId w:val="8"/>
+    <w:abstractNumId w:val="9"/>
   </w:num>
   <w:num w:numId="2" w16cid:durableId="32581999">
-    <w:abstractNumId w:val="3"/>
+    <w:abstractNumId w:val="4"/>
   </w:num>
   <w:num w:numId="3" w16cid:durableId="1013340636">
     <w:abstractNumId w:val="2"/>
   </w:num>
   <w:num w:numId="4" w16cid:durableId="245115451">
+    <w:abstractNumId w:val="6"/>
+  </w:num>
+  <w:num w:numId="5" w16cid:durableId="91442073">
     <w:abstractNumId w:val="5"/>
   </w:num>
-  <w:num w:numId="5" w16cid:durableId="91442073">
-    <w:abstractNumId w:val="4"/>
-  </w:num>
   <w:num w:numId="6" w16cid:durableId="1827890981">
-    <w:abstractNumId w:val="6"/>
+    <w:abstractNumId w:val="7"/>
   </w:num>
   <w:num w:numId="7" w16cid:durableId="1551914171">
     <w:abstractNumId w:val="0"/>
@@ -8715,7 +9379,10 @@
     <w:abstractNumId w:val="1"/>
   </w:num>
   <w:num w:numId="9" w16cid:durableId="1104767679">
-    <w:abstractNumId w:val="7"/>
+    <w:abstractNumId w:val="8"/>
+  </w:num>
+  <w:num w:numId="10" w16cid:durableId="286543972">
+    <w:abstractNumId w:val="3"/>
   </w:num>
 </w:numbering>
 </file>

</xml_diff>